<commit_message>
Fixed repository URL in Test Plan
Change-Id: I7f56808b8fa7fd125403bef3afe42b80dcfe3ca4
</commit_message>
<xml_diff>
--- a/doc/TestPlanforScaleIOFuelPlugin.docx
+++ b/doc/TestPlanforScaleIOFuelPlugin.docx
@@ -3418,16 +3418,7 @@
           <w:sz w:val="26"/>
           <w:szCs w:val="26"/>
         </w:rPr>
-        <w:t>Uninstall the plugin</w:t>
-      </w:r>
-      <w:r>
-        <w:rPr>
-          <w:rFonts w:ascii="Trebuchet MS" w:eastAsia="Trebuchet MS" w:hAnsi="Trebuchet MS" w:cs="Trebuchet MS"/>
-          <w:b/>
-          <w:sz w:val="26"/>
-          <w:szCs w:val="26"/>
-        </w:rPr>
-        <w:t xml:space="preserve"> with deployed environment</w:t>
+        <w:t>Uninstall the plugin with deployed environment</w:t>
       </w:r>
     </w:p>
     <w:p>
@@ -3496,13 +3487,7 @@
               <w:rPr>
                 <w:i/>
               </w:rPr>
-              <w:t>uninstall_plugin</w:t>
-            </w:r>
-            <w:r>
-              <w:rPr>
-                <w:i/>
-              </w:rPr>
-              <w:t>_with_deployed_env</w:t>
+              <w:t>uninstall_plugin_with_deployed_env</w:t>
             </w:r>
           </w:p>
         </w:tc>
@@ -3687,8 +3672,6 @@
           <w:szCs w:val="26"/>
         </w:rPr>
       </w:pPr>
-      <w:bookmarkStart w:id="7" w:name="_GoBack"/>
-      <w:bookmarkEnd w:id="7"/>
       <w:r>
         <w:rPr>
           <w:rFonts w:ascii="Trebuchet MS" w:eastAsia="Trebuchet MS" w:hAnsi="Trebuchet MS" w:cs="Trebuchet MS"/>
@@ -3883,10 +3866,7 @@
               <w:spacing w:line="240" w:lineRule="auto"/>
             </w:pPr>
             <w:r>
-              <w:t>fuel plugins ­­remove fuel­plugin­</w:t>
-            </w:r>
-            <w:r>
-              <w:t>scaleio==0.2.0</w:t>
+              <w:t>fuel plugins ­­remove fuel­plugin­scaleio==0.2.0</w:t>
             </w:r>
           </w:p>
           <w:p>
@@ -3980,8 +3960,8 @@
         <w:pStyle w:val="Heading1"/>
         <w:contextualSpacing w:val="0"/>
       </w:pPr>
-      <w:bookmarkStart w:id="8" w:name="h.sq6iwh656wfp" w:colFirst="0" w:colLast="0"/>
-      <w:bookmarkEnd w:id="8"/>
+      <w:bookmarkStart w:id="7" w:name="h.sq6iwh656wfp" w:colFirst="0" w:colLast="0"/>
+      <w:bookmarkEnd w:id="7"/>
       <w:r>
         <w:lastRenderedPageBreak/>
         <w:t>Appendix</w:t>
@@ -4149,9 +4129,23 @@
                 <w:rPr>
                   <w:rStyle w:val="Hyperlink"/>
                 </w:rPr>
-                <w:t>ScaleIO-Cinder Fuel Plugin GitHub repository</w:t>
+                <w:t>ScaleIO-Cinder Fue</w:t>
+              </w:r>
+              <w:r>
+                <w:rPr>
+                  <w:rStyle w:val="Hyperlink"/>
+                </w:rPr>
+                <w:t>l</w:t>
+              </w:r>
+              <w:r>
+                <w:rPr>
+                  <w:rStyle w:val="Hyperlink"/>
+                </w:rPr>
+                <w:t xml:space="preserve"> Plugin GitHub repository</w:t>
               </w:r>
             </w:hyperlink>
+            <w:bookmarkStart w:id="8" w:name="_GoBack"/>
+            <w:bookmarkEnd w:id="8"/>
           </w:p>
         </w:tc>
       </w:tr>
@@ -4215,7 +4209,7 @@
       <w:rPr>
         <w:noProof/>
       </w:rPr>
-      <w:t>8</w:t>
+      <w:t>9</w:t>
     </w:r>
     <w:r>
       <w:fldChar w:fldCharType="end"/>
@@ -6863,6 +6857,7 @@
   <w:style w:type="character" w:default="1" w:styleId="DefaultParagraphFont">
     <w:name w:val="Default Paragraph Font"/>
     <w:uiPriority w:val="1"/>
+    <w:semiHidden/>
     <w:unhideWhenUsed/>
   </w:style>
   <w:style w:type="table" w:default="1" w:styleId="TableNormal">
@@ -7081,6 +7076,18 @@
     <w:rsid w:val="00680A12"/>
     <w:rPr>
       <w:color w:val="0000FF" w:themeColor="hyperlink"/>
+      <w:u w:val="single"/>
+    </w:rPr>
+  </w:style>
+  <w:style w:type="character" w:styleId="FollowedHyperlink">
+    <w:name w:val="FollowedHyperlink"/>
+    <w:basedOn w:val="DefaultParagraphFont"/>
+    <w:uiPriority w:val="99"/>
+    <w:semiHidden/>
+    <w:unhideWhenUsed/>
+    <w:rsid w:val="00EA52A2"/>
+    <w:rPr>
+      <w:color w:val="800080" w:themeColor="followedHyperlink"/>
       <w:u w:val="single"/>
     </w:rPr>
   </w:style>
@@ -7354,6 +7361,7 @@
   <w:style w:type="character" w:default="1" w:styleId="DefaultParagraphFont">
     <w:name w:val="Default Paragraph Font"/>
     <w:uiPriority w:val="1"/>
+    <w:semiHidden/>
     <w:unhideWhenUsed/>
   </w:style>
   <w:style w:type="table" w:default="1" w:styleId="TableNormal">
@@ -7572,6 +7580,18 @@
     <w:rsid w:val="00680A12"/>
     <w:rPr>
       <w:color w:val="0000FF" w:themeColor="hyperlink"/>
+      <w:u w:val="single"/>
+    </w:rPr>
+  </w:style>
+  <w:style w:type="character" w:styleId="FollowedHyperlink">
+    <w:name w:val="FollowedHyperlink"/>
+    <w:basedOn w:val="DefaultParagraphFont"/>
+    <w:uiPriority w:val="99"/>
+    <w:semiHidden/>
+    <w:unhideWhenUsed/>
+    <w:rsid w:val="00EA52A2"/>
+    <w:rPr>
+      <w:color w:val="800080" w:themeColor="followedHyperlink"/>
       <w:u w:val="single"/>
     </w:rPr>
   </w:style>
@@ -7868,7 +7888,7 @@
 </file>
 
 <file path=customXml/itemProps1.xml><?xml version="1.0" encoding="utf-8"?>
-<ds:datastoreItem xmlns:ds="http://schemas.openxmlformats.org/officeDocument/2006/customXml" ds:itemID="{741F0431-2520-5741-8EC8-963069BCF8D8}">
+<ds:datastoreItem xmlns:ds="http://schemas.openxmlformats.org/officeDocument/2006/customXml" ds:itemID="{D600CA96-9957-2B42-8980-A1C9F93D0BBB}">
   <ds:schemaRefs>
     <ds:schemaRef ds:uri="http://schemas.openxmlformats.org/officeDocument/2006/bibliography"/>
   </ds:schemaRefs>

</xml_diff>

<commit_message>
Updated Test Plan and added Python virtualenv to .gitignore
Change-Id: Ie1224f919cf1526e1593a71fde7dc0b5f419b68b
</commit_message>
<xml_diff>
--- a/doc/TestPlanforScaleIOFuelPlugin.docx
+++ b/doc/TestPlanforScaleIOFuelPlugin.docx
@@ -1532,10 +1532,7 @@
     </w:p>
     <w:p/>
     <w:p/>
-    <w:p>
-      <w:bookmarkStart w:id="1" w:name="_GoBack"/>
-      <w:bookmarkEnd w:id="1"/>
-    </w:p>
+    <w:p/>
     <w:p>
       <w:r>
         <w:br w:type="page"/>
@@ -1547,13 +1544,13 @@
         <w:pStyle w:val="Heading1"/>
         <w:contextualSpacing w:val="0"/>
       </w:pPr>
-      <w:bookmarkStart w:id="2" w:name="h.6rt6kxi0q67o" w:colFirst="0" w:colLast="0"/>
-      <w:bookmarkStart w:id="3" w:name="_Toc308965593"/>
+      <w:bookmarkStart w:id="1" w:name="h.6rt6kxi0q67o" w:colFirst="0" w:colLast="0"/>
+      <w:bookmarkStart w:id="2" w:name="_Toc308965593"/>
+      <w:bookmarkEnd w:id="1"/>
+      <w:r>
+        <w:t>Revision history</w:t>
+      </w:r>
       <w:bookmarkEnd w:id="2"/>
-      <w:r>
-        <w:t>Revision history</w:t>
-      </w:r>
-      <w:bookmarkEnd w:id="3"/>
     </w:p>
     <w:p/>
     <w:tbl>
@@ -1877,28 +1874,28 @@
         <w:pStyle w:val="Heading1"/>
         <w:contextualSpacing w:val="0"/>
       </w:pPr>
-      <w:bookmarkStart w:id="4" w:name="h.40scnmv056tf" w:colFirst="0" w:colLast="0"/>
-      <w:bookmarkEnd w:id="4"/>
+      <w:bookmarkStart w:id="3" w:name="h.40scnmv056tf" w:colFirst="0" w:colLast="0"/>
+      <w:bookmarkEnd w:id="3"/>
     </w:p>
     <w:p>
       <w:pPr>
         <w:pStyle w:val="Heading1"/>
         <w:contextualSpacing w:val="0"/>
       </w:pPr>
-      <w:bookmarkStart w:id="5" w:name="h.3dxu23cwxr7r" w:colFirst="0" w:colLast="0"/>
-      <w:bookmarkStart w:id="6" w:name="h.u6oeahaeh3zs" w:colFirst="0" w:colLast="0"/>
-      <w:bookmarkStart w:id="7" w:name="_Toc308965594"/>
+      <w:bookmarkStart w:id="4" w:name="h.3dxu23cwxr7r" w:colFirst="0" w:colLast="0"/>
+      <w:bookmarkStart w:id="5" w:name="h.u6oeahaeh3zs" w:colFirst="0" w:colLast="0"/>
+      <w:bookmarkStart w:id="6" w:name="_Toc308965594"/>
+      <w:bookmarkEnd w:id="4"/>
       <w:bookmarkEnd w:id="5"/>
+      <w:proofErr w:type="spellStart"/>
+      <w:r>
+        <w:t>ScaleIO</w:t>
+      </w:r>
+      <w:proofErr w:type="spellEnd"/>
+      <w:r>
+        <w:t xml:space="preserve"> Plugin</w:t>
+      </w:r>
       <w:bookmarkEnd w:id="6"/>
-      <w:proofErr w:type="spellStart"/>
-      <w:r>
-        <w:t>ScaleIO</w:t>
-      </w:r>
-      <w:proofErr w:type="spellEnd"/>
-      <w:r>
-        <w:t xml:space="preserve"> Plugin</w:t>
-      </w:r>
-      <w:bookmarkEnd w:id="7"/>
     </w:p>
     <w:p>
       <w:pPr>
@@ -1911,8 +1908,8 @@
           <w:szCs w:val="24"/>
         </w:rPr>
       </w:pPr>
-      <w:bookmarkStart w:id="8" w:name="h.ud54pvm25504" w:colFirst="0" w:colLast="0"/>
-      <w:bookmarkEnd w:id="8"/>
+      <w:bookmarkStart w:id="7" w:name="h.ud54pvm25504" w:colFirst="0" w:colLast="0"/>
+      <w:bookmarkEnd w:id="7"/>
       <w:r>
         <w:rPr>
           <w:rFonts w:ascii="Helvetica Neue" w:hAnsi="Helvetica Neue"/>
@@ -2233,7 +2230,7 @@
       <w:pPr>
         <w:pStyle w:val="Heading2"/>
       </w:pPr>
-      <w:bookmarkStart w:id="9" w:name="_Toc308965595"/>
+      <w:bookmarkStart w:id="8" w:name="_Toc308965595"/>
       <w:proofErr w:type="spellStart"/>
       <w:r>
         <w:t>ScaleIO</w:t>
@@ -2242,7 +2239,7 @@
       <w:r>
         <w:t xml:space="preserve"> Components</w:t>
       </w:r>
-      <w:bookmarkEnd w:id="9"/>
+      <w:bookmarkEnd w:id="8"/>
     </w:p>
     <w:p>
       <w:pPr>
@@ -2601,7 +2598,7 @@
       <w:pPr>
         <w:pStyle w:val="Heading2"/>
       </w:pPr>
-      <w:bookmarkStart w:id="10" w:name="_Toc308965596"/>
+      <w:bookmarkStart w:id="9" w:name="_Toc308965596"/>
       <w:proofErr w:type="spellStart"/>
       <w:r>
         <w:t>ScaleIO</w:t>
@@ -2610,7 +2607,7 @@
       <w:r>
         <w:t xml:space="preserve"> Cinder Driver</w:t>
       </w:r>
-      <w:bookmarkEnd w:id="10"/>
+      <w:bookmarkEnd w:id="9"/>
     </w:p>
     <w:p>
       <w:pPr>
@@ -2820,11 +2817,11 @@
       <w:pPr>
         <w:pStyle w:val="Heading2"/>
       </w:pPr>
-      <w:bookmarkStart w:id="11" w:name="_Toc308965597"/>
+      <w:bookmarkStart w:id="10" w:name="_Toc308965597"/>
       <w:r>
         <w:t>Developer’s specification</w:t>
       </w:r>
-      <w:bookmarkEnd w:id="11"/>
+      <w:bookmarkEnd w:id="10"/>
     </w:p>
     <w:p>
       <w:pPr>
@@ -2880,11 +2877,11 @@
       <w:pPr>
         <w:pStyle w:val="Heading2"/>
       </w:pPr>
-      <w:bookmarkStart w:id="12" w:name="_Toc308965598"/>
+      <w:bookmarkStart w:id="11" w:name="_Toc308965598"/>
       <w:r>
         <w:t>Limitations</w:t>
       </w:r>
-      <w:bookmarkEnd w:id="12"/>
+      <w:bookmarkEnd w:id="11"/>
     </w:p>
     <w:p>
       <w:pPr>
@@ -2951,11 +2948,11 @@
       <w:pPr>
         <w:pStyle w:val="Heading1"/>
       </w:pPr>
-      <w:bookmarkStart w:id="13" w:name="_Toc308965599"/>
+      <w:bookmarkStart w:id="12" w:name="_Toc308965599"/>
       <w:r>
         <w:t>Test strategy</w:t>
       </w:r>
-      <w:bookmarkEnd w:id="13"/>
+      <w:bookmarkEnd w:id="12"/>
     </w:p>
     <w:p/>
     <w:p>
@@ -2980,21 +2977,21 @@
         <w:rPr>
           <w:i/>
         </w:rPr>
-        <w:t xml:space="preserve"> plugin creates a GUI element to collect the information necessary to deploy and </w:t>
-      </w:r>
-      <w:proofErr w:type="gramStart"/>
+        <w:t xml:space="preserve"> plugin creates a GUI element to collect the information necessary to deploy and configure EMC </w:t>
+      </w:r>
+      <w:proofErr w:type="spellStart"/>
       <w:r>
         <w:rPr>
           <w:i/>
         </w:rPr>
-        <w:t>configure</w:t>
-      </w:r>
-      <w:proofErr w:type="gramEnd"/>
+        <w:t>ScaleIO</w:t>
+      </w:r>
+      <w:proofErr w:type="spellEnd"/>
       <w:r>
         <w:rPr>
           <w:i/>
         </w:rPr>
-        <w:t xml:space="preserve"> EMC </w:t>
+        <w:t xml:space="preserve"> in the cluster nodes. The testing strategy is to confirm that all options in the GUI are handled properly and </w:t>
       </w:r>
       <w:proofErr w:type="spellStart"/>
       <w:r>
@@ -3008,7 +3005,7 @@
         <w:rPr>
           <w:i/>
         </w:rPr>
-        <w:t xml:space="preserve"> in the cluster nodes. The testing strategy is to confirm that all options in the GUI are handled properly and </w:t>
+        <w:t xml:space="preserve"> is successfully deployed and Cinder is properly configure to use the </w:t>
       </w:r>
       <w:proofErr w:type="spellStart"/>
       <w:r>
@@ -3022,20 +3019,6 @@
         <w:rPr>
           <w:i/>
         </w:rPr>
-        <w:t xml:space="preserve"> is successfully deployed and Cinder is properly configure to use the </w:t>
-      </w:r>
-      <w:proofErr w:type="spellStart"/>
-      <w:r>
-        <w:rPr>
-          <w:i/>
-        </w:rPr>
-        <w:t>ScaleIO</w:t>
-      </w:r>
-      <w:proofErr w:type="spellEnd"/>
-      <w:r>
-        <w:rPr>
-          <w:i/>
-        </w:rPr>
         <w:t xml:space="preserve"> cluster as the block storage service.</w:t>
       </w:r>
     </w:p>
@@ -3044,12 +3027,12 @@
       <w:pPr>
         <w:pStyle w:val="Heading2"/>
       </w:pPr>
-      <w:bookmarkStart w:id="14" w:name="_Toc308965600"/>
+      <w:bookmarkStart w:id="13" w:name="_Toc308965600"/>
       <w:r>
         <w:lastRenderedPageBreak/>
         <w:t>Acceptance criteria</w:t>
       </w:r>
-      <w:bookmarkEnd w:id="14"/>
+      <w:bookmarkEnd w:id="13"/>
     </w:p>
     <w:p>
       <w:pPr>
@@ -3063,7 +3046,7 @@
           <w:szCs w:val="24"/>
         </w:rPr>
       </w:pPr>
-      <w:bookmarkStart w:id="15" w:name="_Toc308965601"/>
+      <w:bookmarkStart w:id="14" w:name="_Toc308965601"/>
       <w:r>
         <w:rPr>
           <w:rFonts w:ascii="Helvetica Neue" w:eastAsia="Arial" w:hAnsi="Helvetica Neue" w:cs="Times New Roman"/>
@@ -3074,20 +3057,20 @@
         </w:rPr>
         <w:t>All tests should pass.</w:t>
       </w:r>
+      <w:bookmarkEnd w:id="14"/>
+    </w:p>
+    <w:p/>
+    <w:p>
+      <w:pPr>
+        <w:pStyle w:val="Heading2"/>
+      </w:pPr>
+      <w:bookmarkStart w:id="15" w:name="_Toc308688018"/>
+      <w:bookmarkStart w:id="16" w:name="_Toc308965602"/>
+      <w:r>
+        <w:t>Test environment, infrastructure and tools</w:t>
+      </w:r>
       <w:bookmarkEnd w:id="15"/>
-    </w:p>
-    <w:p/>
-    <w:p>
-      <w:pPr>
-        <w:pStyle w:val="Heading2"/>
-      </w:pPr>
-      <w:bookmarkStart w:id="16" w:name="_Toc308688018"/>
-      <w:bookmarkStart w:id="17" w:name="_Toc308965602"/>
-      <w:r>
-        <w:t>Test environment, infrastructure and tools</w:t>
-      </w:r>
       <w:bookmarkEnd w:id="16"/>
-      <w:bookmarkEnd w:id="17"/>
     </w:p>
     <w:p>
       <w:pPr>
@@ -3108,7 +3091,19 @@
         <w:rPr>
           <w:i/>
         </w:rPr>
-        <w:t>The test environment shall include 6 nodes.  The following designations for the nodes:</w:t>
+        <w:t xml:space="preserve">The </w:t>
+      </w:r>
+      <w:r>
+        <w:rPr>
+          <w:i/>
+        </w:rPr>
+        <w:t>test environment shall include 5</w:t>
+      </w:r>
+      <w:r>
+        <w:rPr>
+          <w:i/>
+        </w:rPr>
+        <w:t xml:space="preserve"> nodes.  The following designations for the nodes:</w:t>
       </w:r>
     </w:p>
     <w:p>
@@ -3220,31 +3215,13 @@
     <w:p>
       <w:pPr>
         <w:pStyle w:val="ListParagraph"/>
-        <w:numPr>
-          <w:ilvl w:val="0"/>
-          <w:numId w:val="23"/>
-        </w:numPr>
         <w:jc w:val="both"/>
       </w:pPr>
-      <w:proofErr w:type="spellStart"/>
-      <w:r>
-        <w:t>OpenStack</w:t>
-      </w:r>
-      <w:proofErr w:type="spellEnd"/>
-      <w:r>
-        <w:t xml:space="preserve"> Storage node </w:t>
-      </w:r>
-    </w:p>
-    <w:p>
-      <w:pPr>
-        <w:pStyle w:val="ListParagraph"/>
+    </w:p>
+    <w:p>
+      <w:pPr>
         <w:jc w:val="both"/>
       </w:pPr>
-    </w:p>
-    <w:p>
-      <w:pPr>
-        <w:jc w:val="both"/>
-      </w:pPr>
       <w:r>
         <w:t>Each node shall have at least 2</w:t>
       </w:r>
@@ -3252,7 +3229,10 @@
         <w:t xml:space="preserve"> </w:t>
       </w:r>
       <w:r>
-        <w:t xml:space="preserve">CPUs, 4GB RAM, 200GB disk, 5 Network interfaces. The 5 Networks are </w:t>
+        <w:t>CPUs, 4GB RAM, 200GB disk, 4 Network interfaces. The 4</w:t>
+      </w:r>
+      <w:r>
+        <w:t xml:space="preserve"> Networks are </w:t>
       </w:r>
     </w:p>
     <w:p>
@@ -3312,19 +3292,6 @@
         <w:t>Management Network</w:t>
       </w:r>
     </w:p>
-    <w:p>
-      <w:pPr>
-        <w:pStyle w:val="ListParagraph"/>
-        <w:numPr>
-          <w:ilvl w:val="0"/>
-          <w:numId w:val="24"/>
-        </w:numPr>
-        <w:jc w:val="both"/>
-      </w:pPr>
-      <w:r>
-        <w:t>Storage Network</w:t>
-      </w:r>
-    </w:p>
     <w:p/>
     <w:p>
       <w:pPr>
@@ -3342,11 +3309,11 @@
       <w:pPr>
         <w:pStyle w:val="Heading2"/>
       </w:pPr>
-      <w:bookmarkStart w:id="18" w:name="_Toc308965603"/>
+      <w:bookmarkStart w:id="17" w:name="_Toc308965603"/>
       <w:r>
         <w:t>Product compatibility matrix</w:t>
       </w:r>
-      <w:bookmarkEnd w:id="18"/>
+      <w:bookmarkEnd w:id="17"/>
     </w:p>
     <w:p>
       <w:pPr>
@@ -3497,30 +3464,30 @@
       <w:pPr>
         <w:pStyle w:val="Heading1"/>
       </w:pPr>
-      <w:bookmarkStart w:id="19" w:name="_Toc308965604"/>
+      <w:bookmarkStart w:id="18" w:name="_Toc308965604"/>
       <w:r>
         <w:lastRenderedPageBreak/>
         <w:t>System testing</w:t>
       </w:r>
+      <w:bookmarkEnd w:id="18"/>
+    </w:p>
+    <w:p>
+      <w:pPr>
+        <w:pStyle w:val="Heading2"/>
+      </w:pPr>
+      <w:bookmarkStart w:id="19" w:name="_Toc308965605"/>
+      <w:r>
+        <w:t xml:space="preserve">Build </w:t>
+      </w:r>
+      <w:proofErr w:type="spellStart"/>
+      <w:r>
+        <w:t>ScaleIO</w:t>
+      </w:r>
+      <w:proofErr w:type="spellEnd"/>
+      <w:r>
+        <w:t xml:space="preserve"> Fuel plugin</w:t>
+      </w:r>
       <w:bookmarkEnd w:id="19"/>
-    </w:p>
-    <w:p>
-      <w:pPr>
-        <w:pStyle w:val="Heading2"/>
-      </w:pPr>
-      <w:bookmarkStart w:id="20" w:name="_Toc308965605"/>
-      <w:r>
-        <w:t xml:space="preserve">Build </w:t>
-      </w:r>
-      <w:proofErr w:type="spellStart"/>
-      <w:r>
-        <w:t>ScaleIO</w:t>
-      </w:r>
-      <w:proofErr w:type="spellEnd"/>
-      <w:r>
-        <w:t xml:space="preserve"> Fuel plugin</w:t>
-      </w:r>
-      <w:bookmarkEnd w:id="20"/>
     </w:p>
     <w:p/>
     <w:tbl>
@@ -3920,7 +3887,7 @@
         <w:pStyle w:val="Heading2"/>
         <w:contextualSpacing w:val="0"/>
       </w:pPr>
-      <w:bookmarkStart w:id="21" w:name="_Toc308965606"/>
+      <w:bookmarkStart w:id="20" w:name="_Toc308965606"/>
       <w:r>
         <w:t>Install</w:t>
       </w:r>
@@ -3935,7 +3902,7 @@
       <w:r>
         <w:t xml:space="preserve"> Fuel plugin</w:t>
       </w:r>
-      <w:bookmarkEnd w:id="21"/>
+      <w:bookmarkEnd w:id="20"/>
     </w:p>
     <w:p/>
     <w:tbl>
@@ -4456,14 +4423,14 @@
         <w:pStyle w:val="Heading2"/>
         <w:contextualSpacing w:val="0"/>
       </w:pPr>
-      <w:bookmarkStart w:id="22" w:name="h.me240mqtn8ni" w:colFirst="0" w:colLast="0"/>
-      <w:bookmarkStart w:id="23" w:name="_Toc308965607"/>
-      <w:bookmarkEnd w:id="22"/>
+      <w:bookmarkStart w:id="21" w:name="h.me240mqtn8ni" w:colFirst="0" w:colLast="0"/>
+      <w:bookmarkStart w:id="22" w:name="_Toc308965607"/>
+      <w:bookmarkEnd w:id="21"/>
       <w:r>
         <w:lastRenderedPageBreak/>
         <w:t>Prepare nodes</w:t>
       </w:r>
-      <w:bookmarkEnd w:id="23"/>
+      <w:bookmarkEnd w:id="22"/>
     </w:p>
     <w:p>
       <w:pPr>
@@ -4657,7 +4624,13 @@
               <w:rPr>
                 <w:i/>
               </w:rPr>
-              <w:t>At least 5 nodes are needed.</w:t>
+              <w:t>At least 4</w:t>
+            </w:r>
+            <w:r>
+              <w:rPr>
+                <w:i/>
+              </w:rPr>
+              <w:t xml:space="preserve"> nodes are needed.</w:t>
             </w:r>
           </w:p>
         </w:tc>
@@ -4724,20 +4697,6 @@
               <w:t>Create 1 or more Compute nodes and name them “Compute 1”, “Compute 2”, and so on.</w:t>
             </w:r>
           </w:p>
-          <w:p>
-            <w:pPr>
-              <w:pStyle w:val="ListParagraph"/>
-              <w:widowControl w:val="0"/>
-              <w:numPr>
-                <w:ilvl w:val="0"/>
-                <w:numId w:val="13"/>
-              </w:numPr>
-              <w:spacing w:line="240" w:lineRule="auto"/>
-            </w:pPr>
-            <w:r>
-              <w:t>Create 1 or more Controller nodes and name them “Storage 1”, “Storage 2”, and so on.</w:t>
-            </w:r>
-          </w:p>
         </w:tc>
       </w:tr>
       <w:tr>
@@ -4802,7 +4761,7 @@
         <w:pStyle w:val="Heading2"/>
         <w:contextualSpacing w:val="0"/>
       </w:pPr>
-      <w:bookmarkStart w:id="24" w:name="_Toc308965608"/>
+      <w:bookmarkStart w:id="23" w:name="_Toc308965608"/>
       <w:r>
         <w:t xml:space="preserve">Create an </w:t>
       </w:r>
@@ -4822,7 +4781,7 @@
       <w:r>
         <w:t xml:space="preserve"> Fuel Plugin</w:t>
       </w:r>
-      <w:bookmarkEnd w:id="24"/>
+      <w:bookmarkEnd w:id="23"/>
     </w:p>
     <w:p>
       <w:pPr>
@@ -5266,11 +5225,11 @@
         <w:pStyle w:val="Heading2"/>
         <w:contextualSpacing w:val="0"/>
       </w:pPr>
-      <w:bookmarkStart w:id="25" w:name="_Toc308965609"/>
+      <w:bookmarkStart w:id="24" w:name="_Toc308965609"/>
       <w:r>
         <w:t>Verify block storage service</w:t>
       </w:r>
-      <w:bookmarkEnd w:id="25"/>
+      <w:bookmarkEnd w:id="24"/>
     </w:p>
     <w:p>
       <w:pPr>
@@ -5370,7 +5329,6 @@
               <w:spacing w:line="240" w:lineRule="auto"/>
             </w:pPr>
             <w:r>
-              <w:lastRenderedPageBreak/>
               <w:t>Description</w:t>
             </w:r>
           </w:p>
@@ -5430,6 +5388,7 @@
               <w:spacing w:line="240" w:lineRule="auto"/>
             </w:pPr>
             <w:r>
+              <w:lastRenderedPageBreak/>
               <w:t>Steps</w:t>
             </w:r>
           </w:p>
@@ -5552,11 +5511,11 @@
         <w:pStyle w:val="Heading2"/>
         <w:contextualSpacing w:val="0"/>
       </w:pPr>
-      <w:bookmarkStart w:id="26" w:name="_Toc308965610"/>
+      <w:bookmarkStart w:id="25" w:name="_Toc308965610"/>
       <w:r>
         <w:t>Create a volume</w:t>
       </w:r>
-      <w:bookmarkEnd w:id="26"/>
+      <w:bookmarkEnd w:id="25"/>
     </w:p>
     <w:p>
       <w:pPr>
@@ -5893,11 +5852,11 @@
         <w:pStyle w:val="Heading2"/>
         <w:contextualSpacing w:val="0"/>
       </w:pPr>
-      <w:bookmarkStart w:id="27" w:name="_Toc308965611"/>
+      <w:bookmarkStart w:id="26" w:name="_Toc308965611"/>
       <w:r>
         <w:t>Attach a volume to an instance</w:t>
       </w:r>
-      <w:bookmarkEnd w:id="27"/>
+      <w:bookmarkEnd w:id="26"/>
     </w:p>
     <w:p>
       <w:pPr>
@@ -6242,11 +6201,11 @@
       <w:pPr>
         <w:pStyle w:val="Heading2"/>
       </w:pPr>
-      <w:bookmarkStart w:id="28" w:name="_Toc308965612"/>
+      <w:bookmarkStart w:id="27" w:name="_Toc308965612"/>
       <w:r>
         <w:t>Verify Fuel Health Checks</w:t>
       </w:r>
-      <w:bookmarkEnd w:id="28"/>
+      <w:bookmarkEnd w:id="27"/>
     </w:p>
     <w:p>
       <w:pPr>
@@ -6436,7 +6395,6 @@
               <w:spacing w:line="240" w:lineRule="auto"/>
             </w:pPr>
             <w:r>
-              <w:lastRenderedPageBreak/>
               <w:t>Run all health checks and wait for completion</w:t>
             </w:r>
           </w:p>
@@ -6504,11 +6462,11 @@
       <w:pPr>
         <w:pStyle w:val="Heading2"/>
       </w:pPr>
-      <w:bookmarkStart w:id="29" w:name="_Toc308965613"/>
+      <w:bookmarkStart w:id="28" w:name="_Toc308965613"/>
       <w:r>
         <w:t>Uninstall the plugin with deployed environment</w:t>
       </w:r>
-      <w:bookmarkEnd w:id="29"/>
+      <w:bookmarkEnd w:id="28"/>
     </w:p>
     <w:p>
       <w:pPr>
@@ -6786,10 +6744,12 @@
       <w:pPr>
         <w:pStyle w:val="Heading2"/>
       </w:pPr>
-      <w:bookmarkStart w:id="30" w:name="_Toc308965614"/>
+      <w:bookmarkStart w:id="29" w:name="_Toc308965614"/>
       <w:r>
         <w:t>Uninstall the plugin</w:t>
       </w:r>
+      <w:bookmarkStart w:id="30" w:name="_GoBack"/>
+      <w:bookmarkEnd w:id="29"/>
       <w:bookmarkEnd w:id="30"/>
     </w:p>
     <w:p>
@@ -7518,7 +7478,7 @@
       <w:rPr>
         <w:noProof/>
       </w:rPr>
-      <w:t>1</w:t>
+      <w:t>10</w:t>
     </w:r>
     <w:r>
       <w:fldChar w:fldCharType="end"/>
@@ -11733,7 +11693,7 @@
 </file>
 
 <file path=customXml/itemProps1.xml><?xml version="1.0" encoding="utf-8"?>
-<ds:datastoreItem xmlns:ds="http://schemas.openxmlformats.org/officeDocument/2006/customXml" ds:itemID="{F5FA47A2-E656-FC43-B8D5-BB833F114F66}">
+<ds:datastoreItem xmlns:ds="http://schemas.openxmlformats.org/officeDocument/2006/customXml" ds:itemID="{312BFE2A-28B4-B945-B119-3F7AB4FE8317}">
   <ds:schemaRefs>
     <ds:schemaRef ds:uri="http://schemas.openxmlformats.org/officeDocument/2006/bibliography"/>
   </ds:schemaRefs>

</xml_diff>

<commit_message>
Updated Test Plan and added Test Report
Change-Id: I58d5c65cd83468f619290347888c65636569af9b
</commit_message>
<xml_diff>
--- a/doc/TestPlanforScaleIOFuelPlugin.docx
+++ b/doc/TestPlanforScaleIOFuelPlugin.docx
@@ -32,23 +32,13 @@
         </w:rPr>
         <w:t xml:space="preserve">Test Plan for </w:t>
       </w:r>
-      <w:proofErr w:type="spellStart"/>
       <w:r>
         <w:rPr>
           <w:rFonts w:ascii="Trebuchet MS" w:hAnsi="Trebuchet MS"/>
           <w:sz w:val="72"/>
           <w:szCs w:val="72"/>
         </w:rPr>
-        <w:t>ScaleIO</w:t>
-      </w:r>
-      <w:proofErr w:type="spellEnd"/>
-      <w:r>
-        <w:rPr>
-          <w:rFonts w:ascii="Trebuchet MS" w:hAnsi="Trebuchet MS"/>
-          <w:sz w:val="72"/>
-          <w:szCs w:val="72"/>
-        </w:rPr>
-        <w:t xml:space="preserve"> 0.2</w:t>
+        <w:t>ScaleIO 0.3.0</w:t>
       </w:r>
       <w:r>
         <w:rPr>
@@ -1688,7 +1678,7 @@
               <w:t>0.</w:t>
             </w:r>
             <w:r>
-              <w:t>1</w:t>
+              <w:t>2</w:t>
             </w:r>
           </w:p>
         </w:tc>
@@ -1739,11 +1729,9 @@
             <w:r>
               <w:t>(</w:t>
             </w:r>
-            <w:proofErr w:type="gramStart"/>
             <w:r>
               <w:t>adrian.moreno@emc.com</w:t>
             </w:r>
-            <w:proofErr w:type="gramEnd"/>
             <w:r>
               <w:t>)</w:t>
             </w:r>
@@ -1794,7 +1782,7 @@
               <w:t>.</w:t>
             </w:r>
             <w:r>
-              <w:t>2</w:t>
+              <w:t>3</w:t>
             </w:r>
           </w:p>
         </w:tc>
@@ -1887,11 +1875,9 @@
       <w:bookmarkStart w:id="6" w:name="_Toc308965594"/>
       <w:bookmarkEnd w:id="4"/>
       <w:bookmarkEnd w:id="5"/>
-      <w:proofErr w:type="spellStart"/>
       <w:r>
         <w:t>ScaleIO</w:t>
       </w:r>
-      <w:proofErr w:type="spellEnd"/>
       <w:r>
         <w:t xml:space="preserve"> Plugin</w:t>
       </w:r>
@@ -1917,19 +1903,20 @@
           <w:sz w:val="24"/>
           <w:szCs w:val="24"/>
         </w:rPr>
-        <w:t xml:space="preserve">EMC </w:t>
-      </w:r>
-      <w:proofErr w:type="spellStart"/>
-      <w:r>
+        <w:t>EMC ScaleIO is a software-only server-based storage area network (SAN) that converges storage and compute resources to form a single-layer, enterprise-grade storage product. ScaleIO storage is elastic and delivers linearly scalable performance. Its scale-out server SAN architecture can grow from a few to thousands of servers.</w:t>
+      </w:r>
+    </w:p>
+    <w:p>
+      <w:pPr>
+        <w:pStyle w:val="NormalWeb"/>
+        <w:spacing w:before="0" w:beforeAutospacing="0" w:after="240" w:afterAutospacing="0" w:line="349" w:lineRule="atLeast"/>
         <w:rPr>
           <w:rFonts w:ascii="Helvetica Neue" w:hAnsi="Helvetica Neue"/>
           <w:color w:val="333333"/>
           <w:sz w:val="24"/>
           <w:szCs w:val="24"/>
         </w:rPr>
-        <w:t>ScaleIO</w:t>
-      </w:r>
-      <w:proofErr w:type="spellEnd"/>
+      </w:pPr>
       <w:r>
         <w:rPr>
           <w:rFonts w:ascii="Helvetica Neue" w:hAnsi="Helvetica Neue"/>
@@ -1937,19 +1924,20 @@
           <w:sz w:val="24"/>
           <w:szCs w:val="24"/>
         </w:rPr>
-        <w:t xml:space="preserve"> is a software-only server-based storage area network (SAN) that converges storage and compute resources to form a single-layer, enterprise-grade storage product. </w:t>
-      </w:r>
-      <w:proofErr w:type="spellStart"/>
-      <w:r>
+        <w:t>ScaleIO uses servers’ direct-attached storage (DAS) and aggregates all disks into a global, shared, block storage. ScaleIO features single-layer compute and storage architecture without requiring additional hardware or cooling/ power/space.</w:t>
+      </w:r>
+    </w:p>
+    <w:p>
+      <w:pPr>
+        <w:pStyle w:val="NormalWeb"/>
+        <w:spacing w:before="0" w:beforeAutospacing="0" w:after="240" w:afterAutospacing="0" w:line="349" w:lineRule="atLeast"/>
         <w:rPr>
           <w:rFonts w:ascii="Helvetica Neue" w:hAnsi="Helvetica Neue"/>
           <w:color w:val="333333"/>
           <w:sz w:val="24"/>
           <w:szCs w:val="24"/>
         </w:rPr>
-        <w:t>ScaleIO</w:t>
-      </w:r>
-      <w:proofErr w:type="spellEnd"/>
+      </w:pPr>
       <w:r>
         <w:rPr>
           <w:rFonts w:ascii="Helvetica Neue" w:hAnsi="Helvetica Neue"/>
@@ -1957,7 +1945,7 @@
           <w:sz w:val="24"/>
           <w:szCs w:val="24"/>
         </w:rPr>
-        <w:t xml:space="preserve"> storage is elastic and delivers linearly scalable performance. Its scale-out server SAN architecture can grow from a few to thousands of servers.</w:t>
+        <w:t>Breaking traditional barriers of storage scalability, ScaleIO scales out to hundreds and thousands of nodes and multiple petabytes of storage. The parallel architecture and distributed volume layout delivers a massively parallel system that deliver I/O operations through a distributed system. As a result, performance can scale linearly with the number of application servers and disks, leveraging fast parallel rebuild and rebalance without interruption to I/O. ScaleIO has been carefully designed and implemented with ScaleIO software components so as to consume minimal computing resources.</w:t>
       </w:r>
     </w:p>
     <w:p>
@@ -1971,7 +1959,6 @@
           <w:szCs w:val="24"/>
         </w:rPr>
       </w:pPr>
-      <w:proofErr w:type="spellStart"/>
       <w:r>
         <w:rPr>
           <w:rFonts w:ascii="Helvetica Neue" w:hAnsi="Helvetica Neue"/>
@@ -1979,19 +1966,20 @@
           <w:sz w:val="24"/>
           <w:szCs w:val="24"/>
         </w:rPr>
-        <w:t>ScaleIO</w:t>
-      </w:r>
-      <w:proofErr w:type="spellEnd"/>
-      <w:r>
+        <w:t>With ScaleIO, any administrator can add, move, or remove servers and capacity on demand during I/O operations. The software responds automatically to any infrastructure change and rebalances data accordingly across the grid nondisruptively. ScaleIO can add capacity on demand, without capacity planning or data migration and grow in small or large increments and pay as you grow, running on any server and with any storage media.</w:t>
+      </w:r>
+    </w:p>
+    <w:p>
+      <w:pPr>
+        <w:pStyle w:val="NormalWeb"/>
+        <w:spacing w:before="0" w:beforeAutospacing="0" w:after="240" w:afterAutospacing="0" w:line="349" w:lineRule="atLeast"/>
         <w:rPr>
           <w:rFonts w:ascii="Helvetica Neue" w:hAnsi="Helvetica Neue"/>
           <w:color w:val="333333"/>
           <w:sz w:val="24"/>
           <w:szCs w:val="24"/>
         </w:rPr>
-        <w:t xml:space="preserve"> uses servers’ direct-attached storage (DAS) and aggregates all disks into </w:t>
-      </w:r>
-      <w:proofErr w:type="gramStart"/>
+      </w:pPr>
       <w:r>
         <w:rPr>
           <w:rFonts w:ascii="Helvetica Neue" w:hAnsi="Helvetica Neue"/>
@@ -1999,19 +1987,360 @@
           <w:sz w:val="24"/>
           <w:szCs w:val="24"/>
         </w:rPr>
-        <w:t>a global</w:t>
-      </w:r>
-      <w:proofErr w:type="gramEnd"/>
-      <w:r>
+        <w:t>ScaleIO natively supports all leading Linux distributions and hypervisors. It works agnostically with any solid-state drive (SSD) or hard disk drive (HDD) regardless of type, model, or speed.</w:t>
+      </w:r>
+    </w:p>
+    <w:p>
+      <w:pPr>
+        <w:pStyle w:val="Heading2"/>
+      </w:pPr>
+      <w:bookmarkStart w:id="8" w:name="_Toc308965595"/>
+      <w:r>
+        <w:t>ScaleIO Components</w:t>
+      </w:r>
+      <w:bookmarkEnd w:id="8"/>
+    </w:p>
+    <w:p>
+      <w:pPr>
+        <w:rPr>
+          <w:rFonts w:ascii="Helvetica Neue" w:hAnsi="Helvetica Neue" w:cs="Times New Roman"/>
+          <w:color w:val="333333"/>
+          <w:sz w:val="24"/>
+          <w:szCs w:val="24"/>
+        </w:rPr>
+      </w:pPr>
+    </w:p>
+    <w:p>
+      <w:pPr>
+        <w:rPr>
+          <w:rFonts w:ascii="Helvetica Neue" w:hAnsi="Helvetica Neue" w:cs="Times New Roman"/>
+          <w:color w:val="333333"/>
+          <w:sz w:val="24"/>
+          <w:szCs w:val="24"/>
+        </w:rPr>
+      </w:pPr>
+      <w:r>
+        <w:rPr>
+          <w:rFonts w:ascii="Helvetica Neue" w:hAnsi="Helvetica Neue" w:cs="Times New Roman"/>
+          <w:color w:val="333333"/>
+          <w:sz w:val="24"/>
+          <w:szCs w:val="24"/>
+        </w:rPr>
+        <w:t>ScaleIO Data Client (SDC)</w:t>
+      </w:r>
+    </w:p>
+    <w:p>
+      <w:pPr>
+        <w:numPr>
+          <w:ilvl w:val="0"/>
+          <w:numId w:val="8"/>
+        </w:numPr>
+        <w:rPr>
+          <w:rFonts w:ascii="Helvetica Neue" w:hAnsi="Helvetica Neue" w:cs="Times New Roman"/>
+          <w:color w:val="333333"/>
+          <w:sz w:val="24"/>
+          <w:szCs w:val="24"/>
+        </w:rPr>
+      </w:pPr>
+      <w:r>
+        <w:rPr>
+          <w:rFonts w:ascii="Helvetica Neue" w:hAnsi="Helvetica Neue" w:cs="Times New Roman"/>
+          <w:color w:val="333333"/>
+          <w:sz w:val="24"/>
+          <w:szCs w:val="24"/>
+        </w:rPr>
+        <w:t>Acts as Block Device Driver</w:t>
+      </w:r>
+    </w:p>
+    <w:p>
+      <w:pPr>
+        <w:numPr>
+          <w:ilvl w:val="0"/>
+          <w:numId w:val="8"/>
+        </w:numPr>
+        <w:rPr>
+          <w:rFonts w:ascii="Helvetica Neue" w:hAnsi="Helvetica Neue" w:cs="Times New Roman"/>
+          <w:color w:val="333333"/>
+          <w:sz w:val="24"/>
+          <w:szCs w:val="24"/>
+        </w:rPr>
+      </w:pPr>
+      <w:r>
+        <w:rPr>
+          <w:rFonts w:ascii="Helvetica Neue" w:hAnsi="Helvetica Neue" w:cs="Times New Roman"/>
+          <w:color w:val="333333"/>
+          <w:sz w:val="24"/>
+          <w:szCs w:val="24"/>
+        </w:rPr>
+        <w:t>Exposes volumes to applications</w:t>
+      </w:r>
+    </w:p>
+    <w:p>
+      <w:pPr>
+        <w:numPr>
+          <w:ilvl w:val="0"/>
+          <w:numId w:val="8"/>
+        </w:numPr>
+        <w:rPr>
+          <w:rFonts w:ascii="Helvetica Neue" w:hAnsi="Helvetica Neue" w:cs="Times New Roman"/>
+          <w:color w:val="333333"/>
+          <w:sz w:val="24"/>
+          <w:szCs w:val="24"/>
+        </w:rPr>
+      </w:pPr>
+      <w:r>
+        <w:rPr>
+          <w:rFonts w:ascii="Helvetica Neue" w:hAnsi="Helvetica Neue" w:cs="Times New Roman"/>
+          <w:color w:val="333333"/>
+          <w:sz w:val="24"/>
+          <w:szCs w:val="24"/>
+        </w:rPr>
+        <w:t>Service must run to provide access to volumes</w:t>
+      </w:r>
+    </w:p>
+    <w:p>
+      <w:pPr>
+        <w:numPr>
+          <w:ilvl w:val="0"/>
+          <w:numId w:val="8"/>
+        </w:numPr>
+        <w:rPr>
+          <w:rFonts w:ascii="Helvetica Neue" w:hAnsi="Helvetica Neue" w:cs="Times New Roman"/>
+          <w:color w:val="333333"/>
+          <w:sz w:val="24"/>
+          <w:szCs w:val="24"/>
+        </w:rPr>
+      </w:pPr>
+      <w:r>
+        <w:rPr>
+          <w:rFonts w:ascii="Helvetica Neue" w:hAnsi="Helvetica Neue" w:cs="Times New Roman"/>
+          <w:color w:val="333333"/>
+          <w:sz w:val="24"/>
+          <w:szCs w:val="24"/>
+        </w:rPr>
+        <w:t>Over TCP/IP</w:t>
+      </w:r>
+    </w:p>
+    <w:p>
+      <w:pPr>
+        <w:ind w:left="720"/>
+        <w:rPr>
+          <w:rFonts w:ascii="Helvetica Neue" w:hAnsi="Helvetica Neue" w:cs="Times New Roman"/>
+          <w:color w:val="333333"/>
+          <w:sz w:val="24"/>
+          <w:szCs w:val="24"/>
+        </w:rPr>
+      </w:pPr>
+    </w:p>
+    <w:p>
+      <w:pPr>
+        <w:rPr>
+          <w:rFonts w:ascii="Helvetica Neue" w:hAnsi="Helvetica Neue" w:cs="Times New Roman"/>
+          <w:color w:val="333333"/>
+          <w:sz w:val="24"/>
+          <w:szCs w:val="24"/>
+        </w:rPr>
+      </w:pPr>
+      <w:r>
+        <w:rPr>
+          <w:rFonts w:ascii="Helvetica Neue" w:hAnsi="Helvetica Neue" w:cs="Times New Roman"/>
+          <w:color w:val="333333"/>
+          <w:sz w:val="24"/>
+          <w:szCs w:val="24"/>
+        </w:rPr>
+        <w:t>ScaleIO Data Service (SDS)</w:t>
+      </w:r>
+    </w:p>
+    <w:p>
+      <w:pPr>
+        <w:numPr>
+          <w:ilvl w:val="0"/>
+          <w:numId w:val="9"/>
+        </w:numPr>
+        <w:rPr>
+          <w:rFonts w:ascii="Helvetica Neue" w:hAnsi="Helvetica Neue" w:cs="Times New Roman"/>
+          <w:color w:val="333333"/>
+          <w:sz w:val="24"/>
+          <w:szCs w:val="24"/>
+        </w:rPr>
+      </w:pPr>
+      <w:r>
+        <w:rPr>
+          <w:rFonts w:ascii="Helvetica Neue" w:hAnsi="Helvetica Neue" w:cs="Times New Roman"/>
+          <w:color w:val="333333"/>
+          <w:sz w:val="24"/>
+          <w:szCs w:val="24"/>
+        </w:rPr>
+        <w:t>Abstracts storage media</w:t>
+      </w:r>
+    </w:p>
+    <w:p>
+      <w:pPr>
+        <w:numPr>
+          <w:ilvl w:val="0"/>
+          <w:numId w:val="9"/>
+        </w:numPr>
+        <w:rPr>
+          <w:rFonts w:ascii="Helvetica Neue" w:hAnsi="Helvetica Neue" w:cs="Times New Roman"/>
+          <w:color w:val="333333"/>
+          <w:sz w:val="24"/>
+          <w:szCs w:val="24"/>
+        </w:rPr>
+      </w:pPr>
+      <w:r>
+        <w:rPr>
+          <w:rFonts w:ascii="Helvetica Neue" w:hAnsi="Helvetica Neue" w:cs="Times New Roman"/>
+          <w:color w:val="333333"/>
+          <w:sz w:val="24"/>
+          <w:szCs w:val="24"/>
+        </w:rPr>
+        <w:t>Contributes to storage pools</w:t>
+      </w:r>
+    </w:p>
+    <w:p>
+      <w:pPr>
+        <w:numPr>
+          <w:ilvl w:val="0"/>
+          <w:numId w:val="9"/>
+        </w:numPr>
+        <w:rPr>
+          <w:rFonts w:ascii="Helvetica Neue" w:hAnsi="Helvetica Neue" w:cs="Times New Roman"/>
+          <w:color w:val="333333"/>
+          <w:sz w:val="24"/>
+          <w:szCs w:val="24"/>
+        </w:rPr>
+      </w:pPr>
+      <w:r>
+        <w:rPr>
+          <w:rFonts w:ascii="Helvetica Neue" w:hAnsi="Helvetica Neue" w:cs="Times New Roman"/>
+          <w:color w:val="333333"/>
+          <w:sz w:val="24"/>
+          <w:szCs w:val="24"/>
+        </w:rPr>
+        <w:t>Performs I/O operations</w:t>
+      </w:r>
+    </w:p>
+    <w:p>
+      <w:pPr>
+        <w:ind w:left="720"/>
+        <w:rPr>
+          <w:rFonts w:ascii="Helvetica Neue" w:hAnsi="Helvetica Neue" w:cs="Times New Roman"/>
+          <w:color w:val="333333"/>
+          <w:sz w:val="24"/>
+          <w:szCs w:val="24"/>
+        </w:rPr>
+      </w:pPr>
+    </w:p>
+    <w:p>
+      <w:pPr>
+        <w:rPr>
+          <w:rFonts w:ascii="Helvetica Neue" w:hAnsi="Helvetica Neue" w:cs="Times New Roman"/>
+          <w:color w:val="333333"/>
+          <w:sz w:val="24"/>
+          <w:szCs w:val="24"/>
+        </w:rPr>
+      </w:pPr>
+      <w:r>
+        <w:rPr>
+          <w:rFonts w:ascii="Helvetica Neue" w:hAnsi="Helvetica Neue" w:cs="Times New Roman"/>
+          <w:color w:val="333333"/>
+          <w:sz w:val="24"/>
+          <w:szCs w:val="24"/>
+        </w:rPr>
+        <w:t>ScaleIO Metadata Manager (MDM)</w:t>
+      </w:r>
+    </w:p>
+    <w:p>
+      <w:pPr>
+        <w:numPr>
+          <w:ilvl w:val="0"/>
+          <w:numId w:val="10"/>
+        </w:numPr>
+        <w:rPr>
+          <w:rFonts w:ascii="Helvetica Neue" w:hAnsi="Helvetica Neue" w:cs="Times New Roman"/>
+          <w:color w:val="333333"/>
+          <w:sz w:val="24"/>
+          <w:szCs w:val="24"/>
+        </w:rPr>
+      </w:pPr>
+      <w:r>
+        <w:rPr>
+          <w:rFonts w:ascii="Helvetica Neue" w:hAnsi="Helvetica Neue" w:cs="Times New Roman"/>
+          <w:color w:val="333333"/>
+          <w:sz w:val="24"/>
+          <w:szCs w:val="24"/>
+        </w:rPr>
+        <w:t>Not located in the data path</w:t>
+      </w:r>
+    </w:p>
+    <w:p>
+      <w:pPr>
+        <w:numPr>
+          <w:ilvl w:val="0"/>
+          <w:numId w:val="10"/>
+        </w:numPr>
+        <w:rPr>
+          <w:rFonts w:ascii="Helvetica Neue" w:hAnsi="Helvetica Neue" w:cs="Times New Roman"/>
+          <w:color w:val="333333"/>
+          <w:sz w:val="24"/>
+          <w:szCs w:val="24"/>
+        </w:rPr>
+      </w:pPr>
+      <w:r>
+        <w:rPr>
+          <w:rFonts w:ascii="Helvetica Neue" w:hAnsi="Helvetica Neue" w:cs="Times New Roman"/>
+          <w:color w:val="333333"/>
+          <w:sz w:val="24"/>
+          <w:szCs w:val="24"/>
+        </w:rPr>
+        <w:t>Provides Monitoring and Configuration management</w:t>
+      </w:r>
+    </w:p>
+    <w:p>
+      <w:pPr>
+        <w:numPr>
+          <w:ilvl w:val="0"/>
+          <w:numId w:val="10"/>
+        </w:numPr>
+        <w:rPr>
+          <w:rFonts w:ascii="Helvetica Neue" w:hAnsi="Helvetica Neue" w:cs="Times New Roman"/>
+          <w:color w:val="333333"/>
+          <w:sz w:val="24"/>
+          <w:szCs w:val="24"/>
+        </w:rPr>
+      </w:pPr>
+      <w:r>
+        <w:rPr>
+          <w:rFonts w:ascii="Helvetica Neue" w:hAnsi="Helvetica Neue" w:cs="Times New Roman"/>
+          <w:color w:val="333333"/>
+          <w:sz w:val="24"/>
+          <w:szCs w:val="24"/>
+        </w:rPr>
+        <w:t>Holds cluster-wide component mapping</w:t>
+      </w:r>
+    </w:p>
+    <w:p/>
+    <w:p>
+      <w:pPr>
+        <w:pStyle w:val="Heading2"/>
+      </w:pPr>
+      <w:bookmarkStart w:id="9" w:name="_Toc308965596"/>
+      <w:r>
+        <w:t>ScaleIO Cinder Driver</w:t>
+      </w:r>
+      <w:bookmarkEnd w:id="9"/>
+    </w:p>
+    <w:p>
+      <w:pPr>
+        <w:pStyle w:val="NormalWeb"/>
+        <w:spacing w:before="0" w:beforeAutospacing="0" w:after="240" w:afterAutospacing="0" w:line="349" w:lineRule="atLeast"/>
         <w:rPr>
           <w:rFonts w:ascii="Helvetica Neue" w:hAnsi="Helvetica Neue"/>
           <w:color w:val="333333"/>
           <w:sz w:val="24"/>
           <w:szCs w:val="24"/>
         </w:rPr>
-        <w:t xml:space="preserve">, shared, block storage. </w:t>
-      </w:r>
-      <w:proofErr w:type="spellStart"/>
+      </w:pPr>
       <w:r>
         <w:rPr>
           <w:rFonts w:ascii="Helvetica Neue" w:hAnsi="Helvetica Neue"/>
@@ -2019,227 +2348,35 @@
           <w:sz w:val="24"/>
           <w:szCs w:val="24"/>
         </w:rPr>
-        <w:t>ScaleIO</w:t>
-      </w:r>
-      <w:proofErr w:type="spellEnd"/>
-      <w:r>
+        <w:t>ScaleIO includes a Cinder driver, which interfaces between ScaleIO and OpenStack, and presents volumes to OpenStack as block devices which are available for block storage. It also includes an OpenStack Nova driver, for handling compute and instance volume related operations. The ScaleIO driver executes the volume operations by communicating with the backend ScaleIO MDM through the ScaleIO REST Gateway.</w:t>
+      </w:r>
+    </w:p>
+    <w:p>
+      <w:pPr>
+        <w:pStyle w:val="NormalWeb"/>
+        <w:spacing w:before="0" w:beforeAutospacing="0" w:after="240" w:afterAutospacing="0" w:line="349" w:lineRule="atLeast"/>
         <w:rPr>
           <w:rFonts w:ascii="Helvetica Neue" w:hAnsi="Helvetica Neue"/>
           <w:color w:val="333333"/>
           <w:sz w:val="24"/>
           <w:szCs w:val="24"/>
         </w:rPr>
-        <w:t xml:space="preserve"> features single-layer compute and storage architecture without requiring additional hardware or cooling/ power/space.</w:t>
-      </w:r>
-    </w:p>
-    <w:p>
-      <w:pPr>
-        <w:pStyle w:val="NormalWeb"/>
-        <w:spacing w:before="0" w:beforeAutospacing="0" w:after="240" w:afterAutospacing="0" w:line="349" w:lineRule="atLeast"/>
-        <w:rPr>
-          <w:rFonts w:ascii="Helvetica Neue" w:hAnsi="Helvetica Neue"/>
-          <w:color w:val="333333"/>
-          <w:sz w:val="24"/>
-          <w:szCs w:val="24"/>
-        </w:rPr>
-      </w:pPr>
-      <w:r>
-        <w:rPr>
-          <w:rFonts w:ascii="Helvetica Neue" w:hAnsi="Helvetica Neue"/>
-          <w:color w:val="333333"/>
-          <w:sz w:val="24"/>
-          <w:szCs w:val="24"/>
-        </w:rPr>
-        <w:t xml:space="preserve">Breaking traditional barriers of storage scalability, </w:t>
-      </w:r>
-      <w:proofErr w:type="spellStart"/>
-      <w:r>
-        <w:rPr>
-          <w:rFonts w:ascii="Helvetica Neue" w:hAnsi="Helvetica Neue"/>
-          <w:color w:val="333333"/>
-          <w:sz w:val="24"/>
-          <w:szCs w:val="24"/>
-        </w:rPr>
-        <w:t>ScaleIO</w:t>
-      </w:r>
-      <w:proofErr w:type="spellEnd"/>
-      <w:r>
-        <w:rPr>
-          <w:rFonts w:ascii="Helvetica Neue" w:hAnsi="Helvetica Neue"/>
-          <w:color w:val="333333"/>
-          <w:sz w:val="24"/>
-          <w:szCs w:val="24"/>
-        </w:rPr>
-        <w:t xml:space="preserve"> scales out to hundreds and thousands of nodes and multiple petabytes of storage. The parallel architecture and distributed volume layout delivers a massively parallel system that deliver I/O operations through a distributed system. As a result, performance can scale linearly with the number of application servers and disks, leveraging fast parallel rebuild and rebalance without interruption to I/O. </w:t>
-      </w:r>
-      <w:proofErr w:type="spellStart"/>
-      <w:r>
-        <w:rPr>
-          <w:rFonts w:ascii="Helvetica Neue" w:hAnsi="Helvetica Neue"/>
-          <w:color w:val="333333"/>
-          <w:sz w:val="24"/>
-          <w:szCs w:val="24"/>
-        </w:rPr>
-        <w:t>ScaleIO</w:t>
-      </w:r>
-      <w:proofErr w:type="spellEnd"/>
-      <w:r>
-        <w:rPr>
-          <w:rFonts w:ascii="Helvetica Neue" w:hAnsi="Helvetica Neue"/>
-          <w:color w:val="333333"/>
-          <w:sz w:val="24"/>
-          <w:szCs w:val="24"/>
-        </w:rPr>
-        <w:t xml:space="preserve"> has been carefully designed and implemented with </w:t>
-      </w:r>
-      <w:proofErr w:type="spellStart"/>
-      <w:r>
-        <w:rPr>
-          <w:rFonts w:ascii="Helvetica Neue" w:hAnsi="Helvetica Neue"/>
-          <w:color w:val="333333"/>
-          <w:sz w:val="24"/>
-          <w:szCs w:val="24"/>
-        </w:rPr>
-        <w:t>ScaleIO</w:t>
-      </w:r>
-      <w:proofErr w:type="spellEnd"/>
-      <w:r>
-        <w:rPr>
-          <w:rFonts w:ascii="Helvetica Neue" w:hAnsi="Helvetica Neue"/>
-          <w:color w:val="333333"/>
-          <w:sz w:val="24"/>
-          <w:szCs w:val="24"/>
-        </w:rPr>
-        <w:t xml:space="preserve"> software components so as to consume minimal computing resources.</w:t>
-      </w:r>
-    </w:p>
-    <w:p>
-      <w:pPr>
-        <w:pStyle w:val="NormalWeb"/>
-        <w:spacing w:before="0" w:beforeAutospacing="0" w:after="240" w:afterAutospacing="0" w:line="349" w:lineRule="atLeast"/>
-        <w:rPr>
-          <w:rFonts w:ascii="Helvetica Neue" w:hAnsi="Helvetica Neue"/>
-          <w:color w:val="333333"/>
-          <w:sz w:val="24"/>
-          <w:szCs w:val="24"/>
-        </w:rPr>
-      </w:pPr>
-      <w:r>
-        <w:rPr>
-          <w:rFonts w:ascii="Helvetica Neue" w:hAnsi="Helvetica Neue"/>
-          <w:color w:val="333333"/>
-          <w:sz w:val="24"/>
-          <w:szCs w:val="24"/>
-        </w:rPr>
-        <w:t xml:space="preserve">With </w:t>
-      </w:r>
-      <w:proofErr w:type="spellStart"/>
-      <w:r>
-        <w:rPr>
-          <w:rFonts w:ascii="Helvetica Neue" w:hAnsi="Helvetica Neue"/>
-          <w:color w:val="333333"/>
-          <w:sz w:val="24"/>
-          <w:szCs w:val="24"/>
-        </w:rPr>
-        <w:t>ScaleIO</w:t>
-      </w:r>
-      <w:proofErr w:type="spellEnd"/>
-      <w:r>
-        <w:rPr>
-          <w:rFonts w:ascii="Helvetica Neue" w:hAnsi="Helvetica Neue"/>
-          <w:color w:val="333333"/>
-          <w:sz w:val="24"/>
-          <w:szCs w:val="24"/>
-        </w:rPr>
-        <w:t xml:space="preserve">, any administrator can add, move, or remove servers and capacity on demand during I/O operations. The software responds automatically to any infrastructure change and rebalances data accordingly across the grid </w:t>
-      </w:r>
-      <w:proofErr w:type="spellStart"/>
-      <w:r>
-        <w:rPr>
-          <w:rFonts w:ascii="Helvetica Neue" w:hAnsi="Helvetica Neue"/>
-          <w:color w:val="333333"/>
-          <w:sz w:val="24"/>
-          <w:szCs w:val="24"/>
-        </w:rPr>
-        <w:t>nondisruptively</w:t>
-      </w:r>
-      <w:proofErr w:type="spellEnd"/>
-      <w:r>
-        <w:rPr>
-          <w:rFonts w:ascii="Helvetica Neue" w:hAnsi="Helvetica Neue"/>
-          <w:color w:val="333333"/>
-          <w:sz w:val="24"/>
-          <w:szCs w:val="24"/>
-        </w:rPr>
-        <w:t xml:space="preserve">. </w:t>
-      </w:r>
-      <w:proofErr w:type="spellStart"/>
-      <w:r>
-        <w:rPr>
-          <w:rFonts w:ascii="Helvetica Neue" w:hAnsi="Helvetica Neue"/>
-          <w:color w:val="333333"/>
-          <w:sz w:val="24"/>
-          <w:szCs w:val="24"/>
-        </w:rPr>
-        <w:t>ScaleIO</w:t>
-      </w:r>
-      <w:proofErr w:type="spellEnd"/>
-      <w:r>
-        <w:rPr>
-          <w:rFonts w:ascii="Helvetica Neue" w:hAnsi="Helvetica Neue"/>
-          <w:color w:val="333333"/>
-          <w:sz w:val="24"/>
-          <w:szCs w:val="24"/>
-        </w:rPr>
-        <w:t xml:space="preserve"> can add capacity on demand, without capacity planning or data migration and grow in small or large increments and pay as you grow, running on any server and with any storage media.</w:t>
-      </w:r>
-    </w:p>
-    <w:p>
-      <w:pPr>
-        <w:pStyle w:val="NormalWeb"/>
-        <w:spacing w:before="0" w:beforeAutospacing="0" w:after="240" w:afterAutospacing="0" w:line="349" w:lineRule="atLeast"/>
-        <w:rPr>
-          <w:rFonts w:ascii="Helvetica Neue" w:hAnsi="Helvetica Neue"/>
-          <w:color w:val="333333"/>
-          <w:sz w:val="24"/>
-          <w:szCs w:val="24"/>
-        </w:rPr>
-      </w:pPr>
-      <w:proofErr w:type="spellStart"/>
-      <w:r>
-        <w:rPr>
-          <w:rFonts w:ascii="Helvetica Neue" w:hAnsi="Helvetica Neue"/>
-          <w:color w:val="333333"/>
-          <w:sz w:val="24"/>
-          <w:szCs w:val="24"/>
-        </w:rPr>
-        <w:t>ScaleIO</w:t>
-      </w:r>
-      <w:proofErr w:type="spellEnd"/>
-      <w:r>
-        <w:rPr>
-          <w:rFonts w:ascii="Helvetica Neue" w:hAnsi="Helvetica Neue"/>
-          <w:color w:val="333333"/>
-          <w:sz w:val="24"/>
-          <w:szCs w:val="24"/>
-        </w:rPr>
-        <w:t xml:space="preserve"> natively supports all leading Linux distributions and hypervisors. It works agnostically with any solid-state drive (SSD) or hard disk drive (HDD) regardless of type, model, or speed.</w:t>
-      </w:r>
+      </w:pPr>
     </w:p>
     <w:p>
       <w:pPr>
         <w:pStyle w:val="Heading2"/>
       </w:pPr>
-      <w:bookmarkStart w:id="8" w:name="_Toc308965595"/>
-      <w:proofErr w:type="spellStart"/>
-      <w:r>
-        <w:t>ScaleIO</w:t>
-      </w:r>
-      <w:proofErr w:type="spellEnd"/>
-      <w:r>
-        <w:t xml:space="preserve"> Components</w:t>
-      </w:r>
-      <w:bookmarkEnd w:id="8"/>
+      <w:bookmarkStart w:id="10" w:name="_Toc308965597"/>
+      <w:r>
+        <w:t>Developer’s specification</w:t>
+      </w:r>
+      <w:bookmarkEnd w:id="10"/>
+    </w:p>
+    <w:p>
+      <w:pPr>
+        <w:pStyle w:val="Heading2"/>
+      </w:pPr>
     </w:p>
     <w:p>
       <w:pPr>
@@ -2250,17 +2387,23 @@
           <w:szCs w:val="24"/>
         </w:rPr>
       </w:pPr>
-    </w:p>
-    <w:p>
-      <w:pPr>
+      <w:r>
         <w:rPr>
           <w:rFonts w:ascii="Helvetica Neue" w:hAnsi="Helvetica Neue" w:cs="Times New Roman"/>
           <w:color w:val="333333"/>
           <w:sz w:val="24"/>
           <w:szCs w:val="24"/>
         </w:rPr>
-      </w:pPr>
-      <w:proofErr w:type="spellStart"/>
+        <w:t xml:space="preserve">Is available on </w:t>
+      </w:r>
+      <w:hyperlink r:id="rId9" w:history="1">
+        <w:r>
+          <w:rPr>
+            <w:rStyle w:val="Hyperlink"/>
+          </w:rPr>
+          <w:t>GitHub repository</w:t>
+        </w:r>
+      </w:hyperlink>
       <w:r>
         <w:rPr>
           <w:rFonts w:ascii="Helvetica Neue" w:hAnsi="Helvetica Neue" w:cs="Times New Roman"/>
@@ -2268,25 +2411,32 @@
           <w:sz w:val="24"/>
           <w:szCs w:val="24"/>
         </w:rPr>
-        <w:t>ScaleIO</w:t>
-      </w:r>
-      <w:proofErr w:type="spellEnd"/>
-      <w:r>
+        <w:t>.</w:t>
+      </w:r>
+    </w:p>
+    <w:p/>
+    <w:p>
+      <w:pPr>
+        <w:pStyle w:val="Heading2"/>
+      </w:pPr>
+      <w:bookmarkStart w:id="11" w:name="_Toc308965598"/>
+      <w:r>
+        <w:t>Limitations</w:t>
+      </w:r>
+      <w:bookmarkEnd w:id="11"/>
+    </w:p>
+    <w:p>
+      <w:pPr>
         <w:rPr>
           <w:rFonts w:ascii="Helvetica Neue" w:hAnsi="Helvetica Neue" w:cs="Times New Roman"/>
           <w:color w:val="333333"/>
           <w:sz w:val="24"/>
           <w:szCs w:val="24"/>
         </w:rPr>
-        <w:t xml:space="preserve"> Data Client (SDC)</w:t>
-      </w:r>
-    </w:p>
-    <w:p>
-      <w:pPr>
-        <w:numPr>
-          <w:ilvl w:val="0"/>
-          <w:numId w:val="8"/>
-        </w:numPr>
+      </w:pPr>
+    </w:p>
+    <w:p>
+      <w:pPr>
         <w:rPr>
           <w:rFonts w:ascii="Helvetica Neue" w:hAnsi="Helvetica Neue" w:cs="Times New Roman"/>
           <w:color w:val="333333"/>
@@ -2301,725 +2451,30 @@
           <w:sz w:val="24"/>
           <w:szCs w:val="24"/>
         </w:rPr>
-        <w:t>Acts as Block Device Driver</w:t>
-      </w:r>
-    </w:p>
-    <w:p>
-      <w:pPr>
-        <w:numPr>
-          <w:ilvl w:val="0"/>
-          <w:numId w:val="8"/>
-        </w:numPr>
-        <w:rPr>
-          <w:rFonts w:ascii="Helvetica Neue" w:hAnsi="Helvetica Neue" w:cs="Times New Roman"/>
-          <w:color w:val="333333"/>
-          <w:sz w:val="24"/>
-          <w:szCs w:val="24"/>
-        </w:rPr>
-      </w:pPr>
-      <w:r>
-        <w:rPr>
-          <w:rFonts w:ascii="Helvetica Neue" w:hAnsi="Helvetica Neue" w:cs="Times New Roman"/>
-          <w:color w:val="333333"/>
-          <w:sz w:val="24"/>
-          <w:szCs w:val="24"/>
-        </w:rPr>
-        <w:t>Exposes volumes to applications</w:t>
-      </w:r>
-    </w:p>
-    <w:p>
-      <w:pPr>
-        <w:numPr>
-          <w:ilvl w:val="0"/>
-          <w:numId w:val="8"/>
-        </w:numPr>
-        <w:rPr>
-          <w:rFonts w:ascii="Helvetica Neue" w:hAnsi="Helvetica Neue" w:cs="Times New Roman"/>
-          <w:color w:val="333333"/>
-          <w:sz w:val="24"/>
-          <w:szCs w:val="24"/>
-        </w:rPr>
-      </w:pPr>
-      <w:r>
-        <w:rPr>
-          <w:rFonts w:ascii="Helvetica Neue" w:hAnsi="Helvetica Neue" w:cs="Times New Roman"/>
-          <w:color w:val="333333"/>
-          <w:sz w:val="24"/>
-          <w:szCs w:val="24"/>
-        </w:rPr>
-        <w:t>Service must run to provide access to volumes</w:t>
-      </w:r>
-    </w:p>
-    <w:p>
-      <w:pPr>
-        <w:numPr>
-          <w:ilvl w:val="0"/>
-          <w:numId w:val="8"/>
-        </w:numPr>
-        <w:rPr>
-          <w:rFonts w:ascii="Helvetica Neue" w:hAnsi="Helvetica Neue" w:cs="Times New Roman"/>
-          <w:color w:val="333333"/>
-          <w:sz w:val="24"/>
-          <w:szCs w:val="24"/>
-        </w:rPr>
-      </w:pPr>
-      <w:r>
-        <w:rPr>
-          <w:rFonts w:ascii="Helvetica Neue" w:hAnsi="Helvetica Neue" w:cs="Times New Roman"/>
-          <w:color w:val="333333"/>
-          <w:sz w:val="24"/>
-          <w:szCs w:val="24"/>
-        </w:rPr>
-        <w:t>Over TCP/IP</w:t>
-      </w:r>
-    </w:p>
-    <w:p>
-      <w:pPr>
-        <w:ind w:left="720"/>
-        <w:rPr>
-          <w:rFonts w:ascii="Helvetica Neue" w:hAnsi="Helvetica Neue" w:cs="Times New Roman"/>
-          <w:color w:val="333333"/>
-          <w:sz w:val="24"/>
-          <w:szCs w:val="24"/>
-        </w:rPr>
-      </w:pPr>
-    </w:p>
-    <w:p>
-      <w:pPr>
-        <w:rPr>
-          <w:rFonts w:ascii="Helvetica Neue" w:hAnsi="Helvetica Neue" w:cs="Times New Roman"/>
-          <w:color w:val="333333"/>
-          <w:sz w:val="24"/>
-          <w:szCs w:val="24"/>
-        </w:rPr>
-      </w:pPr>
-      <w:proofErr w:type="spellStart"/>
-      <w:r>
-        <w:rPr>
-          <w:rFonts w:ascii="Helvetica Neue" w:hAnsi="Helvetica Neue" w:cs="Times New Roman"/>
-          <w:color w:val="333333"/>
-          <w:sz w:val="24"/>
-          <w:szCs w:val="24"/>
-        </w:rPr>
-        <w:t>ScaleIO</w:t>
-      </w:r>
-      <w:proofErr w:type="spellEnd"/>
-      <w:r>
-        <w:rPr>
-          <w:rFonts w:ascii="Helvetica Neue" w:hAnsi="Helvetica Neue" w:cs="Times New Roman"/>
-          <w:color w:val="333333"/>
-          <w:sz w:val="24"/>
-          <w:szCs w:val="24"/>
-        </w:rPr>
-        <w:t xml:space="preserve"> Data Service (SDS)</w:t>
-      </w:r>
-    </w:p>
-    <w:p>
-      <w:pPr>
-        <w:numPr>
-          <w:ilvl w:val="0"/>
-          <w:numId w:val="9"/>
-        </w:numPr>
-        <w:rPr>
-          <w:rFonts w:ascii="Helvetica Neue" w:hAnsi="Helvetica Neue" w:cs="Times New Roman"/>
-          <w:color w:val="333333"/>
-          <w:sz w:val="24"/>
-          <w:szCs w:val="24"/>
-        </w:rPr>
-      </w:pPr>
-      <w:r>
-        <w:rPr>
-          <w:rFonts w:ascii="Helvetica Neue" w:hAnsi="Helvetica Neue" w:cs="Times New Roman"/>
-          <w:color w:val="333333"/>
-          <w:sz w:val="24"/>
-          <w:szCs w:val="24"/>
-        </w:rPr>
-        <w:t>Abstracts storage media</w:t>
-      </w:r>
-    </w:p>
-    <w:p>
-      <w:pPr>
-        <w:numPr>
-          <w:ilvl w:val="0"/>
-          <w:numId w:val="9"/>
-        </w:numPr>
-        <w:rPr>
-          <w:rFonts w:ascii="Helvetica Neue" w:hAnsi="Helvetica Neue" w:cs="Times New Roman"/>
-          <w:color w:val="333333"/>
-          <w:sz w:val="24"/>
-          <w:szCs w:val="24"/>
-        </w:rPr>
-      </w:pPr>
-      <w:r>
-        <w:rPr>
-          <w:rFonts w:ascii="Helvetica Neue" w:hAnsi="Helvetica Neue" w:cs="Times New Roman"/>
-          <w:color w:val="333333"/>
-          <w:sz w:val="24"/>
-          <w:szCs w:val="24"/>
-        </w:rPr>
-        <w:t>Contributes to storage pools</w:t>
-      </w:r>
-    </w:p>
-    <w:p>
-      <w:pPr>
-        <w:numPr>
-          <w:ilvl w:val="0"/>
-          <w:numId w:val="9"/>
-        </w:numPr>
-        <w:rPr>
-          <w:rFonts w:ascii="Helvetica Neue" w:hAnsi="Helvetica Neue" w:cs="Times New Roman"/>
-          <w:color w:val="333333"/>
-          <w:sz w:val="24"/>
-          <w:szCs w:val="24"/>
-        </w:rPr>
-      </w:pPr>
-      <w:r>
-        <w:rPr>
-          <w:rFonts w:ascii="Helvetica Neue" w:hAnsi="Helvetica Neue" w:cs="Times New Roman"/>
-          <w:color w:val="333333"/>
-          <w:sz w:val="24"/>
-          <w:szCs w:val="24"/>
-        </w:rPr>
-        <w:t>Performs I/O operations</w:t>
-      </w:r>
-    </w:p>
-    <w:p>
-      <w:pPr>
-        <w:ind w:left="720"/>
-        <w:rPr>
-          <w:rFonts w:ascii="Helvetica Neue" w:hAnsi="Helvetica Neue" w:cs="Times New Roman"/>
-          <w:color w:val="333333"/>
-          <w:sz w:val="24"/>
-          <w:szCs w:val="24"/>
-        </w:rPr>
-      </w:pPr>
-    </w:p>
-    <w:p>
-      <w:pPr>
-        <w:rPr>
-          <w:rFonts w:ascii="Helvetica Neue" w:hAnsi="Helvetica Neue" w:cs="Times New Roman"/>
-          <w:color w:val="333333"/>
-          <w:sz w:val="24"/>
-          <w:szCs w:val="24"/>
-        </w:rPr>
-      </w:pPr>
-      <w:proofErr w:type="spellStart"/>
-      <w:r>
-        <w:rPr>
-          <w:rFonts w:ascii="Helvetica Neue" w:hAnsi="Helvetica Neue" w:cs="Times New Roman"/>
-          <w:color w:val="333333"/>
-          <w:sz w:val="24"/>
-          <w:szCs w:val="24"/>
-        </w:rPr>
-        <w:t>ScaleIO</w:t>
-      </w:r>
-      <w:proofErr w:type="spellEnd"/>
-      <w:r>
-        <w:rPr>
-          <w:rFonts w:ascii="Helvetica Neue" w:hAnsi="Helvetica Neue" w:cs="Times New Roman"/>
-          <w:color w:val="333333"/>
-          <w:sz w:val="24"/>
-          <w:szCs w:val="24"/>
-        </w:rPr>
-        <w:t xml:space="preserve"> Metadata Manager (MDM)</w:t>
-      </w:r>
-    </w:p>
-    <w:p>
-      <w:pPr>
-        <w:numPr>
-          <w:ilvl w:val="0"/>
-          <w:numId w:val="10"/>
-        </w:numPr>
-        <w:rPr>
-          <w:rFonts w:ascii="Helvetica Neue" w:hAnsi="Helvetica Neue" w:cs="Times New Roman"/>
-          <w:color w:val="333333"/>
-          <w:sz w:val="24"/>
-          <w:szCs w:val="24"/>
-        </w:rPr>
-      </w:pPr>
-      <w:r>
-        <w:rPr>
-          <w:rFonts w:ascii="Helvetica Neue" w:hAnsi="Helvetica Neue" w:cs="Times New Roman"/>
-          <w:color w:val="333333"/>
-          <w:sz w:val="24"/>
-          <w:szCs w:val="24"/>
-        </w:rPr>
-        <w:t>Not located in the data path</w:t>
-      </w:r>
-    </w:p>
-    <w:p>
-      <w:pPr>
-        <w:numPr>
-          <w:ilvl w:val="0"/>
-          <w:numId w:val="10"/>
-        </w:numPr>
-        <w:rPr>
-          <w:rFonts w:ascii="Helvetica Neue" w:hAnsi="Helvetica Neue" w:cs="Times New Roman"/>
-          <w:color w:val="333333"/>
-          <w:sz w:val="24"/>
-          <w:szCs w:val="24"/>
-        </w:rPr>
-      </w:pPr>
-      <w:r>
-        <w:rPr>
-          <w:rFonts w:ascii="Helvetica Neue" w:hAnsi="Helvetica Neue" w:cs="Times New Roman"/>
-          <w:color w:val="333333"/>
-          <w:sz w:val="24"/>
-          <w:szCs w:val="24"/>
-        </w:rPr>
-        <w:t>Provides Monitoring and Configuration management</w:t>
-      </w:r>
-    </w:p>
-    <w:p>
-      <w:pPr>
-        <w:numPr>
-          <w:ilvl w:val="0"/>
-          <w:numId w:val="10"/>
-        </w:numPr>
-        <w:rPr>
-          <w:rFonts w:ascii="Helvetica Neue" w:hAnsi="Helvetica Neue" w:cs="Times New Roman"/>
-          <w:color w:val="333333"/>
-          <w:sz w:val="24"/>
-          <w:szCs w:val="24"/>
-        </w:rPr>
-      </w:pPr>
-      <w:r>
-        <w:rPr>
-          <w:rFonts w:ascii="Helvetica Neue" w:hAnsi="Helvetica Neue" w:cs="Times New Roman"/>
-          <w:color w:val="333333"/>
-          <w:sz w:val="24"/>
-          <w:szCs w:val="24"/>
-        </w:rPr>
-        <w:t>Holds cluster-wide component mapping</w:t>
+        <w:t>ScaleIO 1.32 does not support Ubuntu. Therefore, as MOS 7.0 only supports Ubuntu, this plugin is only compatible with MOS 6.1 with CentOS.</w:t>
       </w:r>
     </w:p>
     <w:p/>
     <w:p>
       <w:pPr>
-        <w:pStyle w:val="Heading2"/>
-      </w:pPr>
-      <w:bookmarkStart w:id="9" w:name="_Toc308965596"/>
-      <w:proofErr w:type="spellStart"/>
-      <w:r>
-        <w:t>ScaleIO</w:t>
-      </w:r>
-      <w:proofErr w:type="spellEnd"/>
-      <w:r>
-        <w:t xml:space="preserve"> Cinder Driver</w:t>
-      </w:r>
-      <w:bookmarkEnd w:id="9"/>
-    </w:p>
-    <w:p>
-      <w:pPr>
-        <w:pStyle w:val="NormalWeb"/>
-        <w:spacing w:before="0" w:beforeAutospacing="0" w:after="240" w:afterAutospacing="0" w:line="349" w:lineRule="atLeast"/>
-        <w:rPr>
-          <w:rFonts w:ascii="Helvetica Neue" w:hAnsi="Helvetica Neue"/>
-          <w:color w:val="333333"/>
-          <w:sz w:val="24"/>
-          <w:szCs w:val="24"/>
-        </w:rPr>
-      </w:pPr>
-      <w:proofErr w:type="spellStart"/>
-      <w:r>
-        <w:rPr>
-          <w:rFonts w:ascii="Helvetica Neue" w:hAnsi="Helvetica Neue"/>
-          <w:color w:val="333333"/>
-          <w:sz w:val="24"/>
-          <w:szCs w:val="24"/>
-        </w:rPr>
-        <w:t>ScaleIO</w:t>
-      </w:r>
-      <w:proofErr w:type="spellEnd"/>
-      <w:r>
-        <w:rPr>
-          <w:rFonts w:ascii="Helvetica Neue" w:hAnsi="Helvetica Neue"/>
-          <w:color w:val="333333"/>
-          <w:sz w:val="24"/>
-          <w:szCs w:val="24"/>
-        </w:rPr>
-        <w:t xml:space="preserve"> includes a Cinder driver, which interfaces between </w:t>
-      </w:r>
-      <w:proofErr w:type="spellStart"/>
-      <w:r>
-        <w:rPr>
-          <w:rFonts w:ascii="Helvetica Neue" w:hAnsi="Helvetica Neue"/>
-          <w:color w:val="333333"/>
-          <w:sz w:val="24"/>
-          <w:szCs w:val="24"/>
-        </w:rPr>
-        <w:t>ScaleIO</w:t>
-      </w:r>
-      <w:proofErr w:type="spellEnd"/>
-      <w:r>
-        <w:rPr>
-          <w:rFonts w:ascii="Helvetica Neue" w:hAnsi="Helvetica Neue"/>
-          <w:color w:val="333333"/>
-          <w:sz w:val="24"/>
-          <w:szCs w:val="24"/>
-        </w:rPr>
-        <w:t xml:space="preserve"> and </w:t>
-      </w:r>
-      <w:proofErr w:type="spellStart"/>
-      <w:r>
-        <w:rPr>
-          <w:rFonts w:ascii="Helvetica Neue" w:hAnsi="Helvetica Neue"/>
-          <w:color w:val="333333"/>
-          <w:sz w:val="24"/>
-          <w:szCs w:val="24"/>
-        </w:rPr>
-        <w:t>OpenStack</w:t>
-      </w:r>
-      <w:proofErr w:type="spellEnd"/>
-      <w:r>
-        <w:rPr>
-          <w:rFonts w:ascii="Helvetica Neue" w:hAnsi="Helvetica Neue"/>
-          <w:color w:val="333333"/>
-          <w:sz w:val="24"/>
-          <w:szCs w:val="24"/>
-        </w:rPr>
-        <w:t xml:space="preserve">, and presents volumes to </w:t>
-      </w:r>
-      <w:proofErr w:type="spellStart"/>
-      <w:r>
-        <w:rPr>
-          <w:rFonts w:ascii="Helvetica Neue" w:hAnsi="Helvetica Neue"/>
-          <w:color w:val="333333"/>
-          <w:sz w:val="24"/>
-          <w:szCs w:val="24"/>
-        </w:rPr>
-        <w:t>OpenStack</w:t>
-      </w:r>
-      <w:proofErr w:type="spellEnd"/>
-      <w:r>
-        <w:rPr>
-          <w:rFonts w:ascii="Helvetica Neue" w:hAnsi="Helvetica Neue"/>
-          <w:color w:val="333333"/>
-          <w:sz w:val="24"/>
-          <w:szCs w:val="24"/>
-        </w:rPr>
-        <w:t xml:space="preserve"> as block </w:t>
-      </w:r>
-      <w:proofErr w:type="gramStart"/>
-      <w:r>
-        <w:rPr>
-          <w:rFonts w:ascii="Helvetica Neue" w:hAnsi="Helvetica Neue"/>
-          <w:color w:val="333333"/>
-          <w:sz w:val="24"/>
-          <w:szCs w:val="24"/>
-        </w:rPr>
-        <w:t>devices which</w:t>
-      </w:r>
-      <w:proofErr w:type="gramEnd"/>
-      <w:r>
-        <w:rPr>
-          <w:rFonts w:ascii="Helvetica Neue" w:hAnsi="Helvetica Neue"/>
-          <w:color w:val="333333"/>
-          <w:sz w:val="24"/>
-          <w:szCs w:val="24"/>
-        </w:rPr>
-        <w:t xml:space="preserve"> are available for block storage. It also includes an </w:t>
-      </w:r>
-      <w:proofErr w:type="spellStart"/>
-      <w:r>
-        <w:rPr>
-          <w:rFonts w:ascii="Helvetica Neue" w:hAnsi="Helvetica Neue"/>
-          <w:color w:val="333333"/>
-          <w:sz w:val="24"/>
-          <w:szCs w:val="24"/>
-        </w:rPr>
-        <w:t>OpenStack</w:t>
-      </w:r>
-      <w:proofErr w:type="spellEnd"/>
-      <w:r>
-        <w:rPr>
-          <w:rFonts w:ascii="Helvetica Neue" w:hAnsi="Helvetica Neue"/>
-          <w:color w:val="333333"/>
-          <w:sz w:val="24"/>
-          <w:szCs w:val="24"/>
-        </w:rPr>
-        <w:t xml:space="preserve"> Nova driver, for handling compute and instance volume related operations. The </w:t>
-      </w:r>
-      <w:proofErr w:type="spellStart"/>
-      <w:r>
-        <w:rPr>
-          <w:rFonts w:ascii="Helvetica Neue" w:hAnsi="Helvetica Neue"/>
-          <w:color w:val="333333"/>
-          <w:sz w:val="24"/>
-          <w:szCs w:val="24"/>
-        </w:rPr>
-        <w:t>ScaleIO</w:t>
-      </w:r>
-      <w:proofErr w:type="spellEnd"/>
-      <w:r>
-        <w:rPr>
-          <w:rFonts w:ascii="Helvetica Neue" w:hAnsi="Helvetica Neue"/>
-          <w:color w:val="333333"/>
-          <w:sz w:val="24"/>
-          <w:szCs w:val="24"/>
-        </w:rPr>
-        <w:t xml:space="preserve"> driver executes the volume operations by communicating with the backend </w:t>
-      </w:r>
-      <w:proofErr w:type="spellStart"/>
-      <w:r>
-        <w:rPr>
-          <w:rFonts w:ascii="Helvetica Neue" w:hAnsi="Helvetica Neue"/>
-          <w:color w:val="333333"/>
-          <w:sz w:val="24"/>
-          <w:szCs w:val="24"/>
-        </w:rPr>
-        <w:t>ScaleIO</w:t>
-      </w:r>
-      <w:proofErr w:type="spellEnd"/>
-      <w:r>
-        <w:rPr>
-          <w:rFonts w:ascii="Helvetica Neue" w:hAnsi="Helvetica Neue"/>
-          <w:color w:val="333333"/>
-          <w:sz w:val="24"/>
-          <w:szCs w:val="24"/>
-        </w:rPr>
-        <w:t xml:space="preserve"> MDM through the </w:t>
-      </w:r>
-      <w:proofErr w:type="spellStart"/>
-      <w:r>
-        <w:rPr>
-          <w:rFonts w:ascii="Helvetica Neue" w:hAnsi="Helvetica Neue"/>
-          <w:color w:val="333333"/>
-          <w:sz w:val="24"/>
-          <w:szCs w:val="24"/>
-        </w:rPr>
-        <w:t>ScaleIO</w:t>
-      </w:r>
-      <w:proofErr w:type="spellEnd"/>
-      <w:r>
-        <w:rPr>
-          <w:rFonts w:ascii="Helvetica Neue" w:hAnsi="Helvetica Neue"/>
-          <w:color w:val="333333"/>
-          <w:sz w:val="24"/>
-          <w:szCs w:val="24"/>
-        </w:rPr>
-        <w:t xml:space="preserve"> REST Gateway.</w:t>
-      </w:r>
-    </w:p>
-    <w:p>
-      <w:pPr>
-        <w:pStyle w:val="NormalWeb"/>
-        <w:spacing w:before="0" w:beforeAutospacing="0" w:after="240" w:afterAutospacing="0" w:line="349" w:lineRule="atLeast"/>
-        <w:rPr>
-          <w:rFonts w:ascii="Helvetica Neue" w:hAnsi="Helvetica Neue"/>
-          <w:color w:val="333333"/>
-          <w:sz w:val="24"/>
-          <w:szCs w:val="24"/>
-        </w:rPr>
-      </w:pPr>
-    </w:p>
-    <w:p>
-      <w:pPr>
-        <w:pStyle w:val="Heading2"/>
-      </w:pPr>
-      <w:bookmarkStart w:id="10" w:name="_Toc308965597"/>
-      <w:r>
-        <w:t>Developer’s specification</w:t>
-      </w:r>
-      <w:bookmarkEnd w:id="10"/>
-    </w:p>
-    <w:p>
-      <w:pPr>
-        <w:pStyle w:val="Heading2"/>
-      </w:pPr>
-    </w:p>
-    <w:p>
-      <w:pPr>
-        <w:rPr>
-          <w:rFonts w:ascii="Helvetica Neue" w:hAnsi="Helvetica Neue" w:cs="Times New Roman"/>
-          <w:color w:val="333333"/>
-          <w:sz w:val="24"/>
-          <w:szCs w:val="24"/>
-        </w:rPr>
-      </w:pPr>
-      <w:r>
-        <w:rPr>
-          <w:rFonts w:ascii="Helvetica Neue" w:hAnsi="Helvetica Neue" w:cs="Times New Roman"/>
-          <w:color w:val="333333"/>
-          <w:sz w:val="24"/>
-          <w:szCs w:val="24"/>
-        </w:rPr>
-        <w:t xml:space="preserve">Is available on </w:t>
-      </w:r>
-      <w:hyperlink r:id="rId9" w:history="1">
-        <w:proofErr w:type="spellStart"/>
-        <w:r>
-          <w:rPr>
-            <w:rStyle w:val="Hyperlink"/>
-          </w:rPr>
-          <w:t>GitHub</w:t>
-        </w:r>
-        <w:proofErr w:type="spellEnd"/>
-        <w:r>
-          <w:rPr>
-            <w:rStyle w:val="Hyperlink"/>
-          </w:rPr>
-          <w:t xml:space="preserve"> repository</w:t>
-        </w:r>
-      </w:hyperlink>
-      <w:r>
-        <w:rPr>
-          <w:rFonts w:ascii="Helvetica Neue" w:hAnsi="Helvetica Neue" w:cs="Times New Roman"/>
-          <w:color w:val="333333"/>
-          <w:sz w:val="24"/>
-          <w:szCs w:val="24"/>
-        </w:rPr>
-        <w:t>.</w:t>
-      </w:r>
+        <w:pStyle w:val="Heading1"/>
+      </w:pPr>
+      <w:bookmarkStart w:id="12" w:name="_Toc308965599"/>
+      <w:r>
+        <w:t>Test strategy</w:t>
+      </w:r>
+      <w:bookmarkEnd w:id="12"/>
     </w:p>
     <w:p/>
     <w:p>
       <w:pPr>
-        <w:pStyle w:val="Heading2"/>
-      </w:pPr>
-      <w:bookmarkStart w:id="11" w:name="_Toc308965598"/>
-      <w:r>
-        <w:t>Limitations</w:t>
-      </w:r>
-      <w:bookmarkEnd w:id="11"/>
-    </w:p>
-    <w:p>
-      <w:pPr>
-        <w:rPr>
-          <w:rFonts w:ascii="Helvetica Neue" w:hAnsi="Helvetica Neue" w:cs="Times New Roman"/>
-          <w:color w:val="333333"/>
-          <w:sz w:val="24"/>
-          <w:szCs w:val="24"/>
-        </w:rPr>
-      </w:pPr>
-    </w:p>
-    <w:p>
-      <w:pPr>
-        <w:rPr>
-          <w:rFonts w:ascii="Helvetica Neue" w:hAnsi="Helvetica Neue" w:cs="Times New Roman"/>
-          <w:color w:val="333333"/>
-          <w:sz w:val="24"/>
-          <w:szCs w:val="24"/>
-        </w:rPr>
-      </w:pPr>
-      <w:proofErr w:type="spellStart"/>
-      <w:r>
-        <w:rPr>
-          <w:rFonts w:ascii="Helvetica Neue" w:hAnsi="Helvetica Neue" w:cs="Times New Roman"/>
-          <w:color w:val="333333"/>
-          <w:sz w:val="24"/>
-          <w:szCs w:val="24"/>
-        </w:rPr>
-        <w:t>ScaleIO</w:t>
-      </w:r>
-      <w:proofErr w:type="spellEnd"/>
-      <w:r>
-        <w:rPr>
-          <w:rFonts w:ascii="Helvetica Neue" w:hAnsi="Helvetica Neue" w:cs="Times New Roman"/>
-          <w:color w:val="333333"/>
-          <w:sz w:val="24"/>
-          <w:szCs w:val="24"/>
-        </w:rPr>
-        <w:t xml:space="preserve"> 1.32 does not support Ubuntu. Therefore, as MOS 7.0 only supports Ubuntu, this plugin is only compatible with MOS 6.1 with </w:t>
-      </w:r>
-      <w:proofErr w:type="spellStart"/>
-      <w:r>
-        <w:rPr>
-          <w:rFonts w:ascii="Helvetica Neue" w:hAnsi="Helvetica Neue" w:cs="Times New Roman"/>
-          <w:color w:val="333333"/>
-          <w:sz w:val="24"/>
-          <w:szCs w:val="24"/>
-        </w:rPr>
-        <w:t>CentOS</w:t>
-      </w:r>
-      <w:proofErr w:type="spellEnd"/>
-      <w:r>
-        <w:rPr>
-          <w:rFonts w:ascii="Helvetica Neue" w:hAnsi="Helvetica Neue" w:cs="Times New Roman"/>
-          <w:color w:val="333333"/>
-          <w:sz w:val="24"/>
-          <w:szCs w:val="24"/>
-        </w:rPr>
-        <w:t>.</w:t>
-      </w:r>
-    </w:p>
-    <w:p/>
-    <w:p>
-      <w:pPr>
-        <w:pStyle w:val="Heading1"/>
-      </w:pPr>
-      <w:bookmarkStart w:id="12" w:name="_Toc308965599"/>
-      <w:r>
-        <w:t>Test strategy</w:t>
-      </w:r>
-      <w:bookmarkEnd w:id="12"/>
-    </w:p>
-    <w:p/>
-    <w:p>
-      <w:pPr>
         <w:jc w:val="both"/>
       </w:pPr>
       <w:r>
         <w:rPr>
           <w:i/>
         </w:rPr>
-        <w:t xml:space="preserve">The </w:t>
-      </w:r>
-      <w:proofErr w:type="spellStart"/>
-      <w:r>
-        <w:rPr>
-          <w:i/>
-        </w:rPr>
-        <w:t>ScaleIO</w:t>
-      </w:r>
-      <w:proofErr w:type="spellEnd"/>
-      <w:r>
-        <w:rPr>
-          <w:i/>
-        </w:rPr>
-        <w:t xml:space="preserve"> plugin creates a GUI element to collect the information necessary to deploy and configure EMC </w:t>
-      </w:r>
-      <w:proofErr w:type="spellStart"/>
-      <w:r>
-        <w:rPr>
-          <w:i/>
-        </w:rPr>
-        <w:t>ScaleIO</w:t>
-      </w:r>
-      <w:proofErr w:type="spellEnd"/>
-      <w:r>
-        <w:rPr>
-          <w:i/>
-        </w:rPr>
-        <w:t xml:space="preserve"> in the cluster nodes. The testing strategy is to confirm that all options in the GUI are handled properly and </w:t>
-      </w:r>
-      <w:proofErr w:type="spellStart"/>
-      <w:r>
-        <w:rPr>
-          <w:i/>
-        </w:rPr>
-        <w:t>ScaleIO</w:t>
-      </w:r>
-      <w:proofErr w:type="spellEnd"/>
-      <w:r>
-        <w:rPr>
-          <w:i/>
-        </w:rPr>
-        <w:t xml:space="preserve"> is successfully deployed and Cinder is properly configure to use the </w:t>
-      </w:r>
-      <w:proofErr w:type="spellStart"/>
-      <w:r>
-        <w:rPr>
-          <w:i/>
-        </w:rPr>
-        <w:t>ScaleIO</w:t>
-      </w:r>
-      <w:proofErr w:type="spellEnd"/>
-      <w:r>
-        <w:rPr>
-          <w:i/>
-        </w:rPr>
-        <w:t xml:space="preserve"> cluster as the block storage service.</w:t>
+        <w:t>The ScaleIO plugin creates a GUI element to collect the information necessary to deploy and configure EMC ScaleIO in the cluster nodes. The testing strategy is to confirm that all options in the GUI are handled properly and ScaleIO is successfully deployed and Cinder is properly configure to use the ScaleIO cluster as the block storage service.</w:t>
       </w:r>
     </w:p>
     <w:p/>
@@ -3124,21 +2579,8 @@
         <w:jc w:val="both"/>
       </w:pPr>
       <w:r>
-        <w:t>Fuel master node (w/ 50GB Disk, 2 Network interfaces [</w:t>
-      </w:r>
-      <w:proofErr w:type="spellStart"/>
-      <w:r>
-        <w:t>Mgmt</w:t>
-      </w:r>
-      <w:proofErr w:type="spellEnd"/>
-      <w:r>
-        <w:t>, PXE</w:t>
-      </w:r>
-      <w:proofErr w:type="gramStart"/>
-      <w:r>
-        <w:t>] )</w:t>
-      </w:r>
-      <w:proofErr w:type="gramEnd"/>
+        <w:t>Fuel master node (w/ 50GB Disk, 2 Network interfaces [Mgmt, PXE] )</w:t>
+      </w:r>
     </w:p>
     <w:p>
       <w:pPr>
@@ -3149,13 +2591,8 @@
         </w:numPr>
         <w:jc w:val="both"/>
       </w:pPr>
-      <w:proofErr w:type="spellStart"/>
-      <w:r>
-        <w:t>OpenStack</w:t>
-      </w:r>
-      <w:proofErr w:type="spellEnd"/>
-      <w:r>
-        <w:t xml:space="preserve"> Controller #1 node </w:t>
+      <w:r>
+        <w:t xml:space="preserve">OpenStack Controller #1 node </w:t>
       </w:r>
     </w:p>
     <w:p>
@@ -3167,13 +2604,8 @@
         </w:numPr>
         <w:jc w:val="both"/>
       </w:pPr>
-      <w:proofErr w:type="spellStart"/>
-      <w:r>
-        <w:t>OpenStack</w:t>
-      </w:r>
-      <w:proofErr w:type="spellEnd"/>
-      <w:r>
-        <w:t xml:space="preserve"> Controller #2 node</w:t>
+      <w:r>
+        <w:t>OpenStack Controller #2 node</w:t>
       </w:r>
     </w:p>
     <w:p>
@@ -3185,13 +2617,8 @@
         </w:numPr>
         <w:jc w:val="both"/>
       </w:pPr>
-      <w:proofErr w:type="spellStart"/>
-      <w:r>
-        <w:t>OpenStack</w:t>
-      </w:r>
-      <w:proofErr w:type="spellEnd"/>
-      <w:r>
-        <w:t xml:space="preserve"> Controller #3 node</w:t>
+      <w:r>
+        <w:t>OpenStack Controller #3 node</w:t>
       </w:r>
     </w:p>
     <w:p>
@@ -3203,13 +2630,8 @@
         </w:numPr>
         <w:jc w:val="both"/>
       </w:pPr>
-      <w:proofErr w:type="spellStart"/>
-      <w:r>
-        <w:t>OpenStack</w:t>
-      </w:r>
-      <w:proofErr w:type="spellEnd"/>
-      <w:r>
-        <w:t xml:space="preserve"> Compute node </w:t>
+      <w:r>
+        <w:t xml:space="preserve">OpenStack Compute node </w:t>
       </w:r>
     </w:p>
     <w:p>
@@ -3343,13 +2765,8 @@
             <w:tcW w:w="2881" w:type="dxa"/>
           </w:tcPr>
           <w:p>
-            <w:proofErr w:type="spellStart"/>
-            <w:r>
-              <w:t>ScaleIO</w:t>
-            </w:r>
-            <w:proofErr w:type="spellEnd"/>
-            <w:r>
-              <w:t xml:space="preserve"> Plugin version</w:t>
+            <w:r>
+              <w:t>ScaleIO Plugin version</w:t>
             </w:r>
           </w:p>
         </w:tc>
@@ -3369,13 +2786,8 @@
             <w:tcW w:w="2312" w:type="dxa"/>
           </w:tcPr>
           <w:p>
-            <w:proofErr w:type="spellStart"/>
-            <w:r>
-              <w:t>OpenStack</w:t>
-            </w:r>
-            <w:proofErr w:type="spellEnd"/>
-            <w:r>
-              <w:t xml:space="preserve"> and OS Version</w:t>
+            <w:r>
+              <w:t>OpenStack and OS Version</w:t>
             </w:r>
           </w:p>
         </w:tc>
@@ -3384,13 +2796,8 @@
             <w:tcW w:w="2065" w:type="dxa"/>
           </w:tcPr>
           <w:p>
-            <w:proofErr w:type="spellStart"/>
-            <w:r>
-              <w:t>ScaleIO</w:t>
-            </w:r>
-            <w:proofErr w:type="spellEnd"/>
-            <w:r>
-              <w:t xml:space="preserve"> version</w:t>
+            <w:r>
+              <w:t>ScaleIO version</w:t>
             </w:r>
           </w:p>
         </w:tc>
@@ -3402,7 +2809,10 @@
           </w:tcPr>
           <w:p>
             <w:r>
-              <w:t>0.2.0</w:t>
+              <w:t>0.3</w:t>
+            </w:r>
+            <w:r>
+              <w:t>.0</w:t>
             </w:r>
           </w:p>
         </w:tc>
@@ -3422,15 +2832,7 @@
           </w:tcPr>
           <w:p>
             <w:r>
-              <w:t xml:space="preserve">Juno on </w:t>
-            </w:r>
-            <w:proofErr w:type="spellStart"/>
-            <w:r>
-              <w:t>CentOS</w:t>
-            </w:r>
-            <w:proofErr w:type="spellEnd"/>
-            <w:r>
-              <w:t xml:space="preserve"> 6.5</w:t>
+              <w:t>Juno on CentOS 6.5</w:t>
             </w:r>
           </w:p>
         </w:tc>
@@ -3477,15 +2879,7 @@
       </w:pPr>
       <w:bookmarkStart w:id="19" w:name="_Toc308965605"/>
       <w:r>
-        <w:t xml:space="preserve">Build </w:t>
-      </w:r>
-      <w:proofErr w:type="spellStart"/>
-      <w:r>
-        <w:t>ScaleIO</w:t>
-      </w:r>
-      <w:proofErr w:type="spellEnd"/>
-      <w:r>
-        <w:t xml:space="preserve"> Fuel plugin</w:t>
+        <w:t>Build ScaleIO Fuel plugin</w:t>
       </w:r>
       <w:bookmarkEnd w:id="19"/>
     </w:p>
@@ -3547,22 +2941,12 @@
               <w:widowControl w:val="0"/>
               <w:spacing w:line="240" w:lineRule="auto"/>
             </w:pPr>
-            <w:proofErr w:type="spellStart"/>
-            <w:proofErr w:type="gramStart"/>
             <w:r>
               <w:rPr>
                 <w:i/>
               </w:rPr>
-              <w:t>build</w:t>
-            </w:r>
-            <w:proofErr w:type="gramEnd"/>
-            <w:r>
-              <w:rPr>
-                <w:i/>
-              </w:rPr>
-              <w:t>_scaleio_plugin</w:t>
-            </w:r>
-            <w:proofErr w:type="spellEnd"/>
+              <w:t>build_scaleio_plugin</w:t>
+            </w:r>
           </w:p>
         </w:tc>
       </w:tr>
@@ -3605,11 +2989,9 @@
             <w:r>
               <w:t xml:space="preserve">Verify that </w:t>
             </w:r>
-            <w:proofErr w:type="spellStart"/>
             <w:r>
               <w:t>ScaleIO</w:t>
             </w:r>
-            <w:proofErr w:type="spellEnd"/>
             <w:r>
               <w:t xml:space="preserve"> Fuel </w:t>
             </w:r>
@@ -3667,13 +3049,8 @@
               <w:spacing w:line="240" w:lineRule="auto"/>
             </w:pPr>
             <w:r>
-              <w:t xml:space="preserve">Clone the repository with all its </w:t>
-            </w:r>
-            <w:proofErr w:type="spellStart"/>
-            <w:r>
-              <w:t>submodules</w:t>
-            </w:r>
-            <w:proofErr w:type="spellEnd"/>
+              <w:t>Clone the repository with all its submodules</w:t>
+            </w:r>
           </w:p>
           <w:p>
             <w:pPr>
@@ -3689,21 +3066,11 @@
                 <w:rFonts w:ascii="Courier" w:hAnsi="Courier"/>
               </w:rPr>
             </w:pPr>
-            <w:proofErr w:type="spellStart"/>
-            <w:proofErr w:type="gramStart"/>
             <w:r>
               <w:rPr>
                 <w:rFonts w:ascii="Courier" w:hAnsi="Courier"/>
               </w:rPr>
-              <w:t>git</w:t>
-            </w:r>
-            <w:proofErr w:type="spellEnd"/>
-            <w:proofErr w:type="gramEnd"/>
-            <w:r>
-              <w:rPr>
-                <w:rFonts w:ascii="Courier" w:hAnsi="Courier"/>
-              </w:rPr>
-              <w:t xml:space="preserve"> clone --recursive </w:t>
+              <w:t xml:space="preserve">git clone --recursive </w:t>
             </w:r>
             <w:hyperlink r:id="rId10" w:history="1">
               <w:r>
@@ -3732,15 +3099,7 @@
               <w:spacing w:line="240" w:lineRule="auto"/>
             </w:pPr>
             <w:r>
-              <w:t>Build the plugin using the “</w:t>
-            </w:r>
-            <w:proofErr w:type="spellStart"/>
-            <w:r>
-              <w:t>fpb</w:t>
-            </w:r>
-            <w:proofErr w:type="spellEnd"/>
-            <w:r>
-              <w:t>” command tool.</w:t>
+              <w:t>Build the plugin using the “fpb” command tool.</w:t>
             </w:r>
           </w:p>
           <w:p>
@@ -3757,30 +3116,12 @@
                 <w:rFonts w:ascii="Courier" w:hAnsi="Courier"/>
               </w:rPr>
             </w:pPr>
-            <w:proofErr w:type="spellStart"/>
-            <w:proofErr w:type="gramStart"/>
             <w:r>
               <w:rPr>
                 <w:rFonts w:ascii="Courier" w:hAnsi="Courier"/>
               </w:rPr>
-              <w:t>fpb</w:t>
-            </w:r>
-            <w:proofErr w:type="spellEnd"/>
-            <w:proofErr w:type="gramEnd"/>
-            <w:r>
-              <w:rPr>
-                <w:rFonts w:ascii="Courier" w:hAnsi="Courier"/>
-              </w:rPr>
-              <w:t xml:space="preserve"> --build fuel-plugin-</w:t>
-            </w:r>
-            <w:proofErr w:type="spellStart"/>
-            <w:r>
-              <w:rPr>
-                <w:rFonts w:ascii="Courier" w:hAnsi="Courier"/>
-              </w:rPr>
-              <w:t>scaleio</w:t>
-            </w:r>
-            <w:proofErr w:type="spellEnd"/>
+              <w:t>fpb --build fuel-plugin-scaleio</w:t>
+            </w:r>
           </w:p>
           <w:p>
             <w:pPr>
@@ -3839,11 +3180,12 @@
             <w:r>
               <w:t>“</w:t>
             </w:r>
-            <w:proofErr w:type="gramStart"/>
-            <w:r>
-              <w:t>scaleio­0.2­0.2.0­0.noarch.rpm</w:t>
-            </w:r>
-            <w:proofErr w:type="gramEnd"/>
+            <w:r>
+              <w:t>scaleio­0.3­0.3.0­1</w:t>
+            </w:r>
+            <w:r>
+              <w:t>.noarch.rpm</w:t>
+            </w:r>
             <w:r>
               <w:t>”</w:t>
             </w:r>
@@ -3859,13 +3201,9 @@
             <w:r>
               <w:t>“</w:t>
             </w:r>
-            <w:proofErr w:type="spellStart"/>
-            <w:proofErr w:type="gramStart"/>
             <w:r>
               <w:t>fuel­plugin­scaleio</w:t>
             </w:r>
-            <w:proofErr w:type="spellEnd"/>
-            <w:proofErr w:type="gramEnd"/>
             <w:r>
               <w:t>”</w:t>
             </w:r>
@@ -3892,15 +3230,7 @@
         <w:t>Install</w:t>
       </w:r>
       <w:r>
-        <w:t xml:space="preserve"> </w:t>
-      </w:r>
-      <w:proofErr w:type="spellStart"/>
-      <w:r>
-        <w:t>ScaleIO</w:t>
-      </w:r>
-      <w:proofErr w:type="spellEnd"/>
-      <w:r>
-        <w:t xml:space="preserve"> Fuel plugin</w:t>
+        <w:t xml:space="preserve"> ScaleIO Fuel plugin</w:t>
       </w:r>
       <w:bookmarkEnd w:id="20"/>
     </w:p>
@@ -3962,22 +3292,12 @@
               <w:widowControl w:val="0"/>
               <w:spacing w:line="240" w:lineRule="auto"/>
             </w:pPr>
-            <w:proofErr w:type="spellStart"/>
-            <w:proofErr w:type="gramStart"/>
             <w:r>
               <w:rPr>
                 <w:i/>
               </w:rPr>
-              <w:t>install</w:t>
-            </w:r>
-            <w:proofErr w:type="gramEnd"/>
-            <w:r>
-              <w:rPr>
-                <w:i/>
-              </w:rPr>
-              <w:t>_scaleio_plugin</w:t>
-            </w:r>
-            <w:proofErr w:type="spellEnd"/>
+              <w:t>install_scaleio_plugin</w:t>
+            </w:r>
           </w:p>
         </w:tc>
       </w:tr>
@@ -4020,11 +3340,9 @@
             <w:r>
               <w:t xml:space="preserve">Verify that </w:t>
             </w:r>
-            <w:proofErr w:type="spellStart"/>
             <w:r>
               <w:t>ScaleIO</w:t>
             </w:r>
-            <w:proofErr w:type="spellEnd"/>
             <w:r>
               <w:t xml:space="preserve"> Fuel Plugin can be installed into Fuel Master</w:t>
             </w:r>
@@ -4124,60 +3442,20 @@
               <w:rPr>
                 <w:rFonts w:ascii="Courier" w:hAnsi="Courier"/>
               </w:rPr>
-              <w:t>[</w:t>
-            </w:r>
-            <w:proofErr w:type="spellStart"/>
-            <w:proofErr w:type="gramStart"/>
+              <w:t>[root@ho</w:t>
+            </w:r>
             <w:r>
               <w:rPr>
                 <w:rFonts w:ascii="Courier" w:hAnsi="Courier"/>
               </w:rPr>
-              <w:t>root@home</w:t>
-            </w:r>
-            <w:proofErr w:type="spellEnd"/>
-            <w:proofErr w:type="gramEnd"/>
+              <w:t>me ~]# scp fuel-plugin-scaleio-0.3-0.3</w:t>
+            </w:r>
             <w:r>
               <w:rPr>
                 <w:rFonts w:ascii="Courier" w:hAnsi="Courier"/>
               </w:rPr>
-              <w:t xml:space="preserve"> ~]# </w:t>
-            </w:r>
-            <w:proofErr w:type="spellStart"/>
-            <w:r>
-              <w:rPr>
-                <w:rFonts w:ascii="Courier" w:hAnsi="Courier"/>
-              </w:rPr>
-              <w:t>scp</w:t>
-            </w:r>
-            <w:proofErr w:type="spellEnd"/>
-            <w:r>
-              <w:rPr>
-                <w:rFonts w:ascii="Courier" w:hAnsi="Courier"/>
-              </w:rPr>
-              <w:t xml:space="preserve"> fuel-plugin-scaleio-1.0-1.0.0-1.noarch.rpm </w:t>
-            </w:r>
-            <w:proofErr w:type="spellStart"/>
-            <w:r>
-              <w:rPr>
-                <w:rFonts w:ascii="Courier" w:hAnsi="Courier"/>
-              </w:rPr>
-              <w:t>root@fuel-master</w:t>
-            </w:r>
-            <w:proofErr w:type="spellEnd"/>
-            <w:r>
-              <w:rPr>
-                <w:rFonts w:ascii="Courier" w:hAnsi="Courier"/>
-              </w:rPr>
-              <w:t>:/</w:t>
-            </w:r>
-            <w:proofErr w:type="spellStart"/>
-            <w:r>
-              <w:rPr>
-                <w:rFonts w:ascii="Courier" w:hAnsi="Courier"/>
-              </w:rPr>
-              <w:t>tmp</w:t>
-            </w:r>
-            <w:proofErr w:type="spellEnd"/>
+              <w:t>.0-1.noarch.rpm root@fuel-master:/tmp</w:t>
+            </w:r>
           </w:p>
           <w:p>
             <w:pPr>
@@ -4216,41 +3494,23 @@
             <w:r>
               <w:t>[</w:t>
             </w:r>
-            <w:proofErr w:type="spellStart"/>
-            <w:proofErr w:type="gramStart"/>
             <w:r>
               <w:rPr>
                 <w:rFonts w:ascii="Courier" w:hAnsi="Courier"/>
               </w:rPr>
-              <w:t>root@fuel</w:t>
-            </w:r>
-            <w:proofErr w:type="gramEnd"/>
+              <w:t>root@fuel-master ~]# fuel plugins --install /tmp/fuel-plugin-</w:t>
+            </w:r>
             <w:r>
               <w:rPr>
                 <w:rFonts w:ascii="Courier" w:hAnsi="Courier"/>
               </w:rPr>
-              <w:t>-master</w:t>
-            </w:r>
-            <w:proofErr w:type="spellEnd"/>
+              <w:t>scaleio-0.3-0.3</w:t>
+            </w:r>
             <w:r>
               <w:rPr>
                 <w:rFonts w:ascii="Courier" w:hAnsi="Courier"/>
               </w:rPr>
-              <w:t xml:space="preserve"> ~]# fuel plugins --install /</w:t>
-            </w:r>
-            <w:proofErr w:type="spellStart"/>
-            <w:r>
-              <w:rPr>
-                <w:rFonts w:ascii="Courier" w:hAnsi="Courier"/>
-              </w:rPr>
-              <w:t>tmp</w:t>
-            </w:r>
-            <w:proofErr w:type="spellEnd"/>
-            <w:r>
-              <w:rPr>
-                <w:rFonts w:ascii="Courier" w:hAnsi="Courier"/>
-              </w:rPr>
-              <w:t>/fuel-plugin-xenserver-1.0-1.0.1-1.noarch.rpm</w:t>
+              <w:t>.1-1.noarch.rpm</w:t>
             </w:r>
           </w:p>
         </w:tc>
@@ -4313,61 +3573,23 @@
               <w:rPr>
                 <w:rFonts w:ascii="Courier" w:hAnsi="Courier"/>
               </w:rPr>
-              <w:t>[</w:t>
-            </w:r>
-            <w:proofErr w:type="spellStart"/>
-            <w:proofErr w:type="gramStart"/>
-            <w:r>
+              <w:t>[root@fuel-master ~]# fuel plugins</w:t>
+            </w:r>
+          </w:p>
+          <w:p>
+            <w:pPr>
+              <w:widowControl w:val="0"/>
+              <w:spacing w:line="240" w:lineRule="auto"/>
               <w:rPr>
                 <w:rFonts w:ascii="Courier" w:hAnsi="Courier"/>
               </w:rPr>
-              <w:t>root@fuel</w:t>
-            </w:r>
-            <w:proofErr w:type="gramEnd"/>
+            </w:pPr>
             <w:r>
               <w:rPr>
                 <w:rFonts w:ascii="Courier" w:hAnsi="Courier"/>
               </w:rPr>
-              <w:t>-master</w:t>
-            </w:r>
-            <w:proofErr w:type="spellEnd"/>
-            <w:r>
-              <w:rPr>
-                <w:rFonts w:ascii="Courier" w:hAnsi="Courier"/>
-              </w:rPr>
-              <w:t xml:space="preserve"> ~]# fuel plugins</w:t>
-            </w:r>
-          </w:p>
-          <w:p>
-            <w:pPr>
-              <w:widowControl w:val="0"/>
-              <w:spacing w:line="240" w:lineRule="auto"/>
-              <w:rPr>
-                <w:rFonts w:ascii="Courier" w:hAnsi="Courier"/>
-              </w:rPr>
-            </w:pPr>
-            <w:proofErr w:type="gramStart"/>
-            <w:r>
-              <w:rPr>
-                <w:rFonts w:ascii="Courier" w:hAnsi="Courier"/>
-              </w:rPr>
-              <w:t>id</w:t>
-            </w:r>
-            <w:proofErr w:type="gramEnd"/>
-            <w:r>
-              <w:rPr>
-                <w:rFonts w:ascii="Courier" w:hAnsi="Courier"/>
-              </w:rPr>
-              <w:t xml:space="preserve"> | name                  | version | </w:t>
-            </w:r>
-            <w:proofErr w:type="spellStart"/>
-            <w:r>
-              <w:rPr>
-                <w:rFonts w:ascii="Courier" w:hAnsi="Courier"/>
-              </w:rPr>
-              <w:t>package_version</w:t>
-            </w:r>
-            <w:proofErr w:type="spellEnd"/>
+              <w:t>id | name                  | version | package_version</w:t>
+            </w:r>
           </w:p>
           <w:p>
             <w:pPr>
@@ -4393,21 +3615,13 @@
               <w:rPr>
                 <w:rFonts w:ascii="Courier" w:hAnsi="Courier"/>
               </w:rPr>
-              <w:t>9  | fuel-plugin-</w:t>
-            </w:r>
-            <w:proofErr w:type="spellStart"/>
+              <w:t>9  | fuel-plugin-scaleio   | 0.3</w:t>
+            </w:r>
             <w:r>
               <w:rPr>
                 <w:rFonts w:ascii="Courier" w:hAnsi="Courier"/>
               </w:rPr>
-              <w:t>scaleio</w:t>
-            </w:r>
-            <w:proofErr w:type="spellEnd"/>
-            <w:r>
-              <w:rPr>
-                <w:rFonts w:ascii="Courier" w:hAnsi="Courier"/>
-              </w:rPr>
-              <w:t xml:space="preserve">   | 1.0.0   | 2.0.0</w:t>
+              <w:t>.0   | 2.0.0</w:t>
             </w:r>
           </w:p>
         </w:tc>
@@ -4494,22 +3708,12 @@
               <w:widowControl w:val="0"/>
               <w:spacing w:line="240" w:lineRule="auto"/>
             </w:pPr>
-            <w:proofErr w:type="spellStart"/>
-            <w:proofErr w:type="gramStart"/>
             <w:r>
               <w:rPr>
                 <w:i/>
               </w:rPr>
-              <w:t>prepare</w:t>
-            </w:r>
-            <w:proofErr w:type="gramEnd"/>
-            <w:r>
-              <w:rPr>
-                <w:i/>
-              </w:rPr>
-              <w:t>_nodes</w:t>
-            </w:r>
-            <w:proofErr w:type="spellEnd"/>
+              <w:t>prepare_nodes</w:t>
+            </w:r>
           </w:p>
         </w:tc>
       </w:tr>
@@ -4555,14 +3759,12 @@
               </w:rPr>
               <w:t xml:space="preserve">Verify all controller/compute/storage nodes are ready for </w:t>
             </w:r>
-            <w:proofErr w:type="spellStart"/>
             <w:r>
               <w:rPr>
                 <w:i/>
               </w:rPr>
               <w:t>ScaleIO</w:t>
             </w:r>
-            <w:proofErr w:type="spellEnd"/>
             <w:r>
               <w:rPr>
                 <w:i/>
@@ -4763,21 +3965,11 @@
       </w:pPr>
       <w:bookmarkStart w:id="23" w:name="_Toc308965608"/>
       <w:r>
-        <w:t xml:space="preserve">Create an </w:t>
-      </w:r>
-      <w:proofErr w:type="spellStart"/>
-      <w:r>
-        <w:t>OpenStack</w:t>
-      </w:r>
-      <w:proofErr w:type="spellEnd"/>
-      <w:r>
-        <w:t xml:space="preserve"> environment with </w:t>
-      </w:r>
-      <w:proofErr w:type="spellStart"/>
+        <w:t xml:space="preserve">Create an OpenStack environment with </w:t>
+      </w:r>
       <w:r>
         <w:t>ScaleIO</w:t>
       </w:r>
-      <w:proofErr w:type="spellEnd"/>
       <w:r>
         <w:t xml:space="preserve"> Fuel Plugin</w:t>
       </w:r>
@@ -4845,22 +4037,12 @@
               <w:widowControl w:val="0"/>
               <w:spacing w:line="240" w:lineRule="auto"/>
             </w:pPr>
-            <w:proofErr w:type="spellStart"/>
-            <w:proofErr w:type="gramStart"/>
             <w:r>
               <w:rPr>
                 <w:i/>
               </w:rPr>
-              <w:t>create</w:t>
-            </w:r>
-            <w:proofErr w:type="gramEnd"/>
-            <w:r>
-              <w:rPr>
-                <w:i/>
-              </w:rPr>
-              <w:t>_env</w:t>
-            </w:r>
-            <w:proofErr w:type="spellEnd"/>
+              <w:t>create_env</w:t>
+            </w:r>
           </w:p>
         </w:tc>
       </w:tr>
@@ -4904,30 +4086,14 @@
               <w:rPr>
                 <w:i/>
               </w:rPr>
-              <w:t xml:space="preserve">Verify that an </w:t>
-            </w:r>
-            <w:proofErr w:type="spellStart"/>
-            <w:r>
-              <w:rPr>
-                <w:i/>
-              </w:rPr>
-              <w:t>OpenStack</w:t>
-            </w:r>
-            <w:proofErr w:type="spellEnd"/>
-            <w:r>
-              <w:rPr>
-                <w:i/>
-              </w:rPr>
-              <w:t xml:space="preserve"> environment created with </w:t>
-            </w:r>
-            <w:proofErr w:type="spellStart"/>
+              <w:t xml:space="preserve">Verify that an OpenStack environment created with </w:t>
+            </w:r>
             <w:r>
               <w:rPr>
                 <w:i/>
               </w:rPr>
               <w:t>ScaleIO</w:t>
             </w:r>
-            <w:proofErr w:type="spellEnd"/>
             <w:r>
               <w:rPr>
                 <w:i/>
@@ -4946,19 +4112,11 @@
               </w:rPr>
               <w:t xml:space="preserve"> </w:t>
             </w:r>
-            <w:proofErr w:type="spellStart"/>
             <w:r>
               <w:rPr>
                 <w:i/>
               </w:rPr>
-              <w:t>ScaleIO</w:t>
-            </w:r>
-            <w:proofErr w:type="spellEnd"/>
-            <w:r>
-              <w:rPr>
-                <w:i/>
-              </w:rPr>
-              <w:t xml:space="preserve"> configuration parameters available, fill them, and deploy changes</w:t>
+              <w:t>ScaleIO configuration parameters available, fill them, and deploy changes</w:t>
             </w:r>
             <w:r>
               <w:rPr>
@@ -5011,31 +4169,7 @@
               <w:spacing w:line="240" w:lineRule="auto"/>
             </w:pPr>
             <w:r>
-              <w:t xml:space="preserve">Create a new </w:t>
-            </w:r>
-            <w:proofErr w:type="spellStart"/>
-            <w:r>
-              <w:t>OpenStack</w:t>
-            </w:r>
-            <w:proofErr w:type="spellEnd"/>
-            <w:r>
-              <w:t xml:space="preserve"> environment from the Fuel Web UI and select “Juno on </w:t>
-            </w:r>
-            <w:proofErr w:type="spellStart"/>
-            <w:r>
-              <w:t>CentOS</w:t>
-            </w:r>
-            <w:proofErr w:type="spellEnd"/>
-            <w:r>
-              <w:t xml:space="preserve"> 6.5 (2014.2.2­6.1)” in the </w:t>
-            </w:r>
-            <w:proofErr w:type="spellStart"/>
-            <w:r>
-              <w:t>OpenStack</w:t>
-            </w:r>
-            <w:proofErr w:type="spellEnd"/>
-            <w:r>
-              <w:t xml:space="preserve"> release dropdown list</w:t>
+              <w:t>Create a new OpenStack environment from the Fuel Web UI and select “Juno on CentOS 6.5 (2014.2.2­6.1)” in the OpenStack release dropdown list</w:t>
             </w:r>
             <w:r>
               <w:t>.</w:t>
@@ -5130,15 +4264,7 @@
               <w:t xml:space="preserve">In the Settings Tab, scroll down </w:t>
             </w:r>
             <w:r>
-              <w:t>until the “</w:t>
-            </w:r>
-            <w:proofErr w:type="spellStart"/>
-            <w:r>
-              <w:t>ScaleIO</w:t>
-            </w:r>
-            <w:proofErr w:type="spellEnd"/>
-            <w:r>
-              <w:t xml:space="preserve"> plugin” section, enable it, and fill in all fields. Leave the default value if you do not know the purpose of that field.</w:t>
+              <w:t>until the “ScaleIO plugin” section, enable it, and fill in all fields. Leave the default value if you do not know the purpose of that field.</w:t>
             </w:r>
           </w:p>
           <w:p>
@@ -5293,22 +4419,12 @@
               <w:widowControl w:val="0"/>
               <w:spacing w:line="240" w:lineRule="auto"/>
             </w:pPr>
-            <w:proofErr w:type="spellStart"/>
-            <w:proofErr w:type="gramStart"/>
             <w:r>
               <w:rPr>
                 <w:i/>
               </w:rPr>
-              <w:t>verify</w:t>
-            </w:r>
-            <w:proofErr w:type="gramEnd"/>
-            <w:r>
-              <w:rPr>
-                <w:i/>
-              </w:rPr>
-              <w:t>_block_storage</w:t>
-            </w:r>
-            <w:proofErr w:type="spellEnd"/>
+              <w:t>verify_block_storage</w:t>
+            </w:r>
           </w:p>
         </w:tc>
       </w:tr>
@@ -5352,21 +4468,7 @@
               <w:rPr>
                 <w:i/>
               </w:rPr>
-              <w:t xml:space="preserve">Verify that all cinder-volume services are identified as </w:t>
-            </w:r>
-            <w:proofErr w:type="spellStart"/>
-            <w:r>
-              <w:rPr>
-                <w:i/>
-              </w:rPr>
-              <w:t>ScaleIO</w:t>
-            </w:r>
-            <w:proofErr w:type="spellEnd"/>
-            <w:r>
-              <w:rPr>
-                <w:i/>
-              </w:rPr>
-              <w:t>.</w:t>
+              <w:t>Verify that all cinder-volume services are identified as ScaleIO.</w:t>
             </w:r>
           </w:p>
         </w:tc>
@@ -5414,15 +4516,7 @@
               <w:spacing w:line="240" w:lineRule="auto"/>
             </w:pPr>
             <w:r>
-              <w:t xml:space="preserve">Login to Horizon with the admin user when the </w:t>
-            </w:r>
-            <w:proofErr w:type="spellStart"/>
-            <w:r>
-              <w:t>OpenStack</w:t>
-            </w:r>
-            <w:proofErr w:type="spellEnd"/>
-            <w:r>
-              <w:t xml:space="preserve"> deployment is finished.</w:t>
+              <w:t>Login to Horizon with the admin user when the OpenStack deployment is finished.</w:t>
             </w:r>
           </w:p>
           <w:p>
@@ -5481,16 +4575,8 @@
               <w:rPr>
                 <w:i/>
               </w:rPr>
-              <w:t xml:space="preserve">All cinder-volume hosts are identified as </w:t>
-            </w:r>
-            <w:proofErr w:type="spellStart"/>
-            <w:r>
-              <w:rPr>
-                <w:i/>
-              </w:rPr>
-              <w:t>ScaleIO</w:t>
-            </w:r>
-            <w:proofErr w:type="spellEnd"/>
+              <w:t>All cinder-volume hosts are identified as ScaleIO</w:t>
+            </w:r>
             <w:r>
               <w:rPr>
                 <w:i/>
@@ -5579,22 +4665,12 @@
               <w:widowControl w:val="0"/>
               <w:spacing w:line="240" w:lineRule="auto"/>
             </w:pPr>
-            <w:proofErr w:type="spellStart"/>
-            <w:proofErr w:type="gramStart"/>
             <w:r>
               <w:rPr>
                 <w:i/>
               </w:rPr>
-              <w:t>create</w:t>
-            </w:r>
-            <w:proofErr w:type="gramEnd"/>
-            <w:r>
-              <w:rPr>
-                <w:i/>
-              </w:rPr>
-              <w:t>_volume</w:t>
-            </w:r>
-            <w:proofErr w:type="spellEnd"/>
+              <w:t>create_volume</w:t>
+            </w:r>
           </w:p>
         </w:tc>
       </w:tr>
@@ -5650,35 +4726,7 @@
               <w:rPr>
                 <w:i/>
               </w:rPr>
-              <w:t xml:space="preserve">created in </w:t>
-            </w:r>
-            <w:proofErr w:type="spellStart"/>
-            <w:r>
-              <w:rPr>
-                <w:i/>
-              </w:rPr>
-              <w:t>OpenStack</w:t>
-            </w:r>
-            <w:proofErr w:type="spellEnd"/>
-            <w:r>
-              <w:rPr>
-                <w:i/>
-              </w:rPr>
-              <w:t xml:space="preserve"> via </w:t>
-            </w:r>
-            <w:proofErr w:type="spellStart"/>
-            <w:r>
-              <w:rPr>
-                <w:i/>
-              </w:rPr>
-              <w:t>ScaleIO</w:t>
-            </w:r>
-            <w:proofErr w:type="spellEnd"/>
-            <w:r>
-              <w:rPr>
-                <w:i/>
-              </w:rPr>
-              <w:t>.</w:t>
+              <w:t>created in OpenStack via ScaleIO.</w:t>
             </w:r>
           </w:p>
         </w:tc>
@@ -5725,15 +4773,7 @@
               <w:spacing w:line="240" w:lineRule="auto"/>
             </w:pPr>
             <w:r>
-              <w:t>Create a new volume from Horizon or the nova CLI and use “</w:t>
-            </w:r>
-            <w:proofErr w:type="spellStart"/>
-            <w:r>
-              <w:t>sio</w:t>
-            </w:r>
-            <w:proofErr w:type="spellEnd"/>
-            <w:r>
-              <w:t>-thin” as the volume type.</w:t>
+              <w:t>Create a new volume from Horizon or the nova CLI and use “sio-thin” as the volume type.</w:t>
             </w:r>
           </w:p>
           <w:p>
@@ -5761,15 +4801,7 @@
               <w:spacing w:line="240" w:lineRule="auto"/>
             </w:pPr>
             <w:r>
-              <w:t xml:space="preserve">Log into the </w:t>
-            </w:r>
-            <w:proofErr w:type="spellStart"/>
-            <w:r>
-              <w:t>ScaleIO</w:t>
-            </w:r>
-            <w:proofErr w:type="spellEnd"/>
-            <w:r>
-              <w:t xml:space="preserve"> Control Panel and verify that there is one volume created and none mapped.</w:t>
+              <w:t>Log into the ScaleIO Control Panel and verify that there is one volume created and none mapped.</w:t>
             </w:r>
           </w:p>
         </w:tc>
@@ -5814,30 +4846,8 @@
               <w:rPr>
                 <w:i/>
               </w:rPr>
-              <w:t xml:space="preserve">Volumes are created in </w:t>
-            </w:r>
-            <w:proofErr w:type="spellStart"/>
-            <w:r>
-              <w:rPr>
-                <w:i/>
-              </w:rPr>
-              <w:t>OpenStack</w:t>
-            </w:r>
-            <w:proofErr w:type="spellEnd"/>
-            <w:r>
-              <w:rPr>
-                <w:i/>
-              </w:rPr>
-              <w:t xml:space="preserve"> and reflected in </w:t>
-            </w:r>
-            <w:proofErr w:type="spellStart"/>
-            <w:r>
-              <w:rPr>
-                <w:i/>
-              </w:rPr>
-              <w:t>ScaleIO</w:t>
-            </w:r>
-            <w:proofErr w:type="spellEnd"/>
+              <w:t>Volumes are created in OpenStack and reflected in ScaleIO</w:t>
+            </w:r>
           </w:p>
         </w:tc>
       </w:tr>
@@ -5920,22 +4930,12 @@
               <w:widowControl w:val="0"/>
               <w:spacing w:line="240" w:lineRule="auto"/>
             </w:pPr>
-            <w:proofErr w:type="spellStart"/>
-            <w:proofErr w:type="gramStart"/>
             <w:r>
               <w:rPr>
                 <w:i/>
               </w:rPr>
-              <w:t>attach</w:t>
-            </w:r>
-            <w:proofErr w:type="gramEnd"/>
-            <w:r>
-              <w:rPr>
-                <w:i/>
-              </w:rPr>
-              <w:t>_volume</w:t>
-            </w:r>
-            <w:proofErr w:type="spellEnd"/>
+              <w:t>attach_volume</w:t>
+            </w:r>
           </w:p>
         </w:tc>
       </w:tr>
@@ -5979,35 +4979,7 @@
               <w:rPr>
                 <w:i/>
               </w:rPr>
-              <w:t xml:space="preserve">Verify that volumes are attached in </w:t>
-            </w:r>
-            <w:proofErr w:type="spellStart"/>
-            <w:r>
-              <w:rPr>
-                <w:i/>
-              </w:rPr>
-              <w:t>OpenStack</w:t>
-            </w:r>
-            <w:proofErr w:type="spellEnd"/>
-            <w:r>
-              <w:rPr>
-                <w:i/>
-              </w:rPr>
-              <w:t xml:space="preserve"> and </w:t>
-            </w:r>
-            <w:proofErr w:type="spellStart"/>
-            <w:r>
-              <w:rPr>
-                <w:i/>
-              </w:rPr>
-              <w:t>ScaleIO</w:t>
-            </w:r>
-            <w:proofErr w:type="spellEnd"/>
-            <w:r>
-              <w:rPr>
-                <w:i/>
-              </w:rPr>
-              <w:t xml:space="preserve"> reflects them as mapped.</w:t>
+              <w:t>Verify that volumes are attached in OpenStack and ScaleIO reflects them as mapped.</w:t>
             </w:r>
           </w:p>
         </w:tc>
@@ -6088,15 +5060,7 @@
               <w:spacing w:line="240" w:lineRule="auto"/>
             </w:pPr>
             <w:r>
-              <w:t xml:space="preserve">Log into the </w:t>
-            </w:r>
-            <w:proofErr w:type="spellStart"/>
-            <w:r>
-              <w:t>ScaleIO</w:t>
-            </w:r>
-            <w:proofErr w:type="spellEnd"/>
-            <w:r>
-              <w:t xml:space="preserve"> Control Panel and verify that </w:t>
+              <w:t xml:space="preserve">Log into the ScaleIO Control Panel and verify that </w:t>
             </w:r>
             <w:r>
               <w:t xml:space="preserve">the volume is marked as </w:t>
@@ -6159,30 +5123,8 @@
               <w:rPr>
                 <w:i/>
               </w:rPr>
-              <w:t xml:space="preserve"> in </w:t>
-            </w:r>
-            <w:proofErr w:type="spellStart"/>
-            <w:r>
-              <w:rPr>
-                <w:i/>
-              </w:rPr>
-              <w:t>OpenStack</w:t>
-            </w:r>
-            <w:proofErr w:type="spellEnd"/>
-            <w:r>
-              <w:rPr>
-                <w:i/>
-              </w:rPr>
-              <w:t xml:space="preserve"> and reflected in </w:t>
-            </w:r>
-            <w:proofErr w:type="spellStart"/>
-            <w:r>
-              <w:rPr>
-                <w:i/>
-              </w:rPr>
-              <w:t>ScaleIO</w:t>
-            </w:r>
-            <w:proofErr w:type="spellEnd"/>
+              <w:t xml:space="preserve"> in OpenStack and reflected in ScaleIO</w:t>
+            </w:r>
           </w:p>
         </w:tc>
       </w:tr>
@@ -6269,22 +5211,12 @@
               <w:widowControl w:val="0"/>
               <w:spacing w:line="240" w:lineRule="auto"/>
             </w:pPr>
-            <w:proofErr w:type="spellStart"/>
-            <w:proofErr w:type="gramStart"/>
             <w:r>
               <w:rPr>
                 <w:i/>
               </w:rPr>
-              <w:t>verify</w:t>
-            </w:r>
-            <w:proofErr w:type="gramEnd"/>
-            <w:r>
-              <w:rPr>
-                <w:i/>
-              </w:rPr>
-              <w:t>_health_checks</w:t>
-            </w:r>
-            <w:proofErr w:type="spellEnd"/>
+              <w:t>verify_health_checks</w:t>
+            </w:r>
           </w:p>
         </w:tc>
       </w:tr>
@@ -6530,22 +5462,12 @@
               <w:widowControl w:val="0"/>
               <w:spacing w:line="240" w:lineRule="auto"/>
             </w:pPr>
-            <w:proofErr w:type="spellStart"/>
-            <w:proofErr w:type="gramStart"/>
             <w:r>
               <w:rPr>
                 <w:i/>
               </w:rPr>
-              <w:t>uninstall</w:t>
-            </w:r>
-            <w:proofErr w:type="gramEnd"/>
-            <w:r>
-              <w:rPr>
-                <w:i/>
-              </w:rPr>
-              <w:t>_plugin_with_deployed_env</w:t>
-            </w:r>
-            <w:proofErr w:type="spellEnd"/>
+              <w:t>uninstall_plugin_with_deployed_env</w:t>
+            </w:r>
           </w:p>
         </w:tc>
       </w:tr>
@@ -6595,16 +5517,8 @@
               <w:rPr>
                 <w:i/>
               </w:rPr>
-              <w:t xml:space="preserve">that </w:t>
-            </w:r>
-            <w:proofErr w:type="spellStart"/>
-            <w:r>
-              <w:rPr>
-                <w:i/>
-              </w:rPr>
-              <w:t>ScaleIO</w:t>
-            </w:r>
-            <w:proofErr w:type="spellEnd"/>
+              <w:t>that ScaleIO</w:t>
+            </w:r>
             <w:r>
               <w:rPr>
                 <w:i/>
@@ -6650,24 +5564,14 @@
               <w:widowControl w:val="0"/>
               <w:spacing w:line="240" w:lineRule="auto"/>
             </w:pPr>
-            <w:proofErr w:type="gramStart"/>
-            <w:r>
-              <w:t>fuel</w:t>
-            </w:r>
-            <w:proofErr w:type="gramEnd"/>
-            <w:r>
-              <w:t xml:space="preserve"> plugins ­­remove </w:t>
-            </w:r>
-            <w:proofErr w:type="spellStart"/>
-            <w:r>
-              <w:t>fuel­plugin­</w:t>
-            </w:r>
-            <w:r>
-              <w:t>scaleio</w:t>
-            </w:r>
-            <w:proofErr w:type="spellEnd"/>
-            <w:r>
-              <w:t>==0.2.0</w:t>
+            <w:r>
+              <w:t>fuel plugins ­­remove fuel­plugin­</w:t>
+            </w:r>
+            <w:r>
+              <w:t>scaleio==0.3</w:t>
+            </w:r>
+            <w:r>
+              <w:t>.0</w:t>
             </w:r>
           </w:p>
         </w:tc>
@@ -6748,9 +5652,7 @@
       <w:r>
         <w:t>Uninstall the plugin</w:t>
       </w:r>
-      <w:bookmarkStart w:id="30" w:name="_GoBack"/>
       <w:bookmarkEnd w:id="29"/>
-      <w:bookmarkEnd w:id="30"/>
     </w:p>
     <w:p>
       <w:pPr>
@@ -6814,22 +5716,12 @@
               <w:widowControl w:val="0"/>
               <w:spacing w:line="240" w:lineRule="auto"/>
             </w:pPr>
-            <w:proofErr w:type="spellStart"/>
-            <w:proofErr w:type="gramStart"/>
             <w:r>
               <w:rPr>
                 <w:i/>
               </w:rPr>
-              <w:t>uninstall</w:t>
-            </w:r>
-            <w:proofErr w:type="gramEnd"/>
-            <w:r>
-              <w:rPr>
-                <w:i/>
-              </w:rPr>
-              <w:t>_plugin</w:t>
-            </w:r>
-            <w:proofErr w:type="spellEnd"/>
+              <w:t>uninstall_plugin</w:t>
+            </w:r>
           </w:p>
         </w:tc>
       </w:tr>
@@ -6879,16 +5771,8 @@
               <w:rPr>
                 <w:i/>
               </w:rPr>
-              <w:t xml:space="preserve">that </w:t>
-            </w:r>
-            <w:proofErr w:type="spellStart"/>
-            <w:r>
-              <w:rPr>
-                <w:i/>
-              </w:rPr>
-              <w:t>ScaleIO</w:t>
-            </w:r>
-            <w:proofErr w:type="spellEnd"/>
+              <w:t>that ScaleIO</w:t>
+            </w:r>
             <w:r>
               <w:rPr>
                 <w:i/>
@@ -6952,57 +5836,34 @@
               <w:widowControl w:val="0"/>
               <w:spacing w:line="240" w:lineRule="auto"/>
             </w:pPr>
-            <w:proofErr w:type="gramStart"/>
-            <w:r>
-              <w:t>fuel</w:t>
-            </w:r>
-            <w:proofErr w:type="gramEnd"/>
-            <w:r>
-              <w:t xml:space="preserve"> plugins ­­remove </w:t>
-            </w:r>
-            <w:proofErr w:type="spellStart"/>
-            <w:r>
-              <w:t>fuel­plugin­scaleio</w:t>
-            </w:r>
-            <w:proofErr w:type="spellEnd"/>
-            <w:r>
-              <w:t>==0.2.0</w:t>
-            </w:r>
-          </w:p>
-          <w:p>
-            <w:pPr>
-              <w:widowControl w:val="0"/>
-              <w:spacing w:line="240" w:lineRule="auto"/>
-            </w:pPr>
-            <w:proofErr w:type="gramStart"/>
-            <w:r>
-              <w:t>fuel</w:t>
-            </w:r>
-            <w:proofErr w:type="gramEnd"/>
-            <w:r>
-              <w:t xml:space="preserve"> plugins</w:t>
-            </w:r>
-          </w:p>
-          <w:p>
-            <w:pPr>
-              <w:widowControl w:val="0"/>
-              <w:spacing w:line="240" w:lineRule="auto"/>
-            </w:pPr>
-            <w:proofErr w:type="gramStart"/>
-            <w:r>
-              <w:t>id</w:t>
-            </w:r>
-            <w:proofErr w:type="gramEnd"/>
-            <w:r>
-              <w:t xml:space="preserve"> | name | version | </w:t>
-            </w:r>
-            <w:proofErr w:type="spellStart"/>
-            <w:r>
-              <w:t>package_version</w:t>
-            </w:r>
-            <w:proofErr w:type="spellEnd"/>
-            <w:r>
-              <w:t xml:space="preserve"> ­­­|­­­­­­­­­­­­­­­­­­­­­­­|­­­­­­­­­|­­­­­­­­­­­­­­­­</w:t>
+            <w:r>
+              <w:t>fuel plugins ­</w:t>
+            </w:r>
+            <w:r>
+              <w:t>­remove fuel­plugin­scaleio==0.3</w:t>
+            </w:r>
+            <w:bookmarkStart w:id="30" w:name="_GoBack"/>
+            <w:bookmarkEnd w:id="30"/>
+            <w:r>
+              <w:t>.0</w:t>
+            </w:r>
+          </w:p>
+          <w:p>
+            <w:pPr>
+              <w:widowControl w:val="0"/>
+              <w:spacing w:line="240" w:lineRule="auto"/>
+            </w:pPr>
+            <w:r>
+              <w:t>fuel plugins</w:t>
+            </w:r>
+          </w:p>
+          <w:p>
+            <w:pPr>
+              <w:widowControl w:val="0"/>
+              <w:spacing w:line="240" w:lineRule="auto"/>
+            </w:pPr>
+            <w:r>
+              <w:t>id | name | version | package_version ­­­|­­­­­­­­­­­­­­­­­­­­­­­|­­­­­­­­­|­­­­­­­­­­­­­­­­</w:t>
             </w:r>
           </w:p>
         </w:tc>
@@ -7193,33 +6054,11 @@
               <w:spacing w:line="240" w:lineRule="auto"/>
             </w:pPr>
             <w:hyperlink r:id="rId11" w:history="1">
-              <w:proofErr w:type="spellStart"/>
               <w:r>
                 <w:rPr>
                   <w:rStyle w:val="Hyperlink"/>
                 </w:rPr>
-                <w:t>ScaleIO</w:t>
-              </w:r>
-              <w:proofErr w:type="spellEnd"/>
-              <w:r>
-                <w:rPr>
-                  <w:rStyle w:val="Hyperlink"/>
-                </w:rPr>
-                <w:t xml:space="preserve"> Fuel Plugin </w:t>
-              </w:r>
-              <w:proofErr w:type="spellStart"/>
-              <w:r>
-                <w:rPr>
-                  <w:rStyle w:val="Hyperlink"/>
-                </w:rPr>
-                <w:t>GitHub</w:t>
-              </w:r>
-              <w:proofErr w:type="spellEnd"/>
-              <w:r>
-                <w:rPr>
-                  <w:rStyle w:val="Hyperlink"/>
-                </w:rPr>
-                <w:t xml:space="preserve"> repository</w:t>
+                <w:t>ScaleIO Fuel Plugin GitHub repository</w:t>
               </w:r>
             </w:hyperlink>
           </w:p>
@@ -7262,33 +6101,11 @@
               <w:spacing w:line="240" w:lineRule="auto"/>
             </w:pPr>
             <w:hyperlink r:id="rId12" w:history="1">
-              <w:proofErr w:type="spellStart"/>
               <w:r>
                 <w:rPr>
                   <w:rStyle w:val="Hyperlink"/>
                 </w:rPr>
-                <w:t>ScaleIO</w:t>
-              </w:r>
-              <w:proofErr w:type="spellEnd"/>
-              <w:r>
-                <w:rPr>
-                  <w:rStyle w:val="Hyperlink"/>
-                </w:rPr>
-                <w:t xml:space="preserve">-Cinder Fuel Plugin </w:t>
-              </w:r>
-              <w:proofErr w:type="spellStart"/>
-              <w:r>
-                <w:rPr>
-                  <w:rStyle w:val="Hyperlink"/>
-                </w:rPr>
-                <w:t>GitHub</w:t>
-              </w:r>
-              <w:proofErr w:type="spellEnd"/>
-              <w:r>
-                <w:rPr>
-                  <w:rStyle w:val="Hyperlink"/>
-                </w:rPr>
-                <w:t xml:space="preserve"> repository</w:t>
+                <w:t>ScaleIO-Cinder Fuel Plugin GitHub repository</w:t>
               </w:r>
             </w:hyperlink>
           </w:p>
@@ -7331,19 +6148,11 @@
               <w:spacing w:line="240" w:lineRule="auto"/>
             </w:pPr>
             <w:hyperlink r:id="rId13" w:history="1">
-              <w:proofErr w:type="spellStart"/>
               <w:r>
                 <w:rPr>
                   <w:rStyle w:val="Hyperlink"/>
                 </w:rPr>
-                <w:t>ScaleIO</w:t>
-              </w:r>
-              <w:proofErr w:type="spellEnd"/>
-              <w:r>
-                <w:rPr>
-                  <w:rStyle w:val="Hyperlink"/>
-                </w:rPr>
-                <w:t xml:space="preserve"> User Guide</w:t>
+                <w:t>ScaleIO User Guide</w:t>
               </w:r>
             </w:hyperlink>
           </w:p>
@@ -7386,33 +6195,11 @@
               <w:spacing w:line="240" w:lineRule="auto"/>
             </w:pPr>
             <w:hyperlink r:id="rId14" w:history="1">
-              <w:proofErr w:type="spellStart"/>
               <w:r>
                 <w:rPr>
                   <w:rStyle w:val="Hyperlink"/>
                 </w:rPr>
-                <w:t>ScaleIO</w:t>
-              </w:r>
-              <w:proofErr w:type="spellEnd"/>
-              <w:r>
-                <w:rPr>
-                  <w:rStyle w:val="Hyperlink"/>
-                </w:rPr>
-                <w:t xml:space="preserve"> </w:t>
-              </w:r>
-              <w:proofErr w:type="spellStart"/>
-              <w:r>
-                <w:rPr>
-                  <w:rStyle w:val="Hyperlink"/>
-                </w:rPr>
-                <w:t>OpenStack</w:t>
-              </w:r>
-              <w:proofErr w:type="spellEnd"/>
-              <w:r>
-                <w:rPr>
-                  <w:rStyle w:val="Hyperlink"/>
-                </w:rPr>
-                <w:t xml:space="preserve"> Information</w:t>
+                <w:t>ScaleIO OpenStack Information</w:t>
               </w:r>
             </w:hyperlink>
           </w:p>
@@ -7478,7 +6265,7 @@
       <w:rPr>
         <w:noProof/>
       </w:rPr>
-      <w:t>10</w:t>
+      <w:t>9</w:t>
     </w:r>
     <w:r>
       <w:fldChar w:fldCharType="end"/>
@@ -11693,7 +10480,7 @@
 </file>
 
 <file path=customXml/itemProps1.xml><?xml version="1.0" encoding="utf-8"?>
-<ds:datastoreItem xmlns:ds="http://schemas.openxmlformats.org/officeDocument/2006/customXml" ds:itemID="{312BFE2A-28B4-B945-B119-3F7AB4FE8317}">
+<ds:datastoreItem xmlns:ds="http://schemas.openxmlformats.org/officeDocument/2006/customXml" ds:itemID="{93F70A23-B062-DF4A-9272-CBEAED500E08}">
   <ds:schemaRefs>
     <ds:schemaRef ds:uri="http://schemas.openxmlformats.org/officeDocument/2006/bibliography"/>
   </ds:schemaRefs>

</xml_diff>

<commit_message>
Updated Test Plan and Test Report with additional test cases
Change-Id: I0f518ed5f92c189ece69d1140b4d38993348e309
</commit_message>
<xml_diff>
--- a/doc/TestPlanforScaleIOFuelPlugin.docx
+++ b/doc/TestPlanforScaleIOFuelPlugin.docx
@@ -32,13 +32,31 @@
         </w:rPr>
         <w:t xml:space="preserve">Test Plan for </w:t>
       </w:r>
+      <w:proofErr w:type="spellStart"/>
       <w:r>
         <w:rPr>
           <w:rFonts w:ascii="Trebuchet MS" w:hAnsi="Trebuchet MS"/>
           <w:sz w:val="72"/>
           <w:szCs w:val="72"/>
         </w:rPr>
-        <w:t>ScaleIO 0.3.0</w:t>
+        <w:t>ScaleIO</w:t>
+      </w:r>
+      <w:proofErr w:type="spellEnd"/>
+      <w:r>
+        <w:rPr>
+          <w:rFonts w:ascii="Trebuchet MS" w:hAnsi="Trebuchet MS"/>
+          <w:sz w:val="72"/>
+          <w:szCs w:val="72"/>
+        </w:rPr>
+        <w:t xml:space="preserve"> 1.0</w:t>
+      </w:r>
+      <w:r>
+        <w:rPr>
+          <w:rFonts w:ascii="Trebuchet MS" w:hAnsi="Trebuchet MS"/>
+          <w:sz w:val="72"/>
+          <w:szCs w:val="72"/>
+        </w:rPr>
+        <w:t>.0</w:t>
       </w:r>
       <w:r>
         <w:rPr>
@@ -101,7 +119,7 @@
         <w:rPr>
           <w:noProof/>
         </w:rPr>
-        <w:instrText xml:space="preserve"> PAGEREF _Toc308965593 \h </w:instrText>
+        <w:instrText xml:space="preserve"> PAGEREF _Toc310594277 \h </w:instrText>
       </w:r>
       <w:r>
         <w:rPr>
@@ -164,7 +182,7 @@
         <w:rPr>
           <w:noProof/>
         </w:rPr>
-        <w:instrText xml:space="preserve"> PAGEREF _Toc308965594 \h </w:instrText>
+        <w:instrText xml:space="preserve"> PAGEREF _Toc310594278 \h </w:instrText>
       </w:r>
       <w:r>
         <w:rPr>
@@ -227,7 +245,7 @@
         <w:rPr>
           <w:noProof/>
         </w:rPr>
-        <w:instrText xml:space="preserve"> PAGEREF _Toc308965595 \h </w:instrText>
+        <w:instrText xml:space="preserve"> PAGEREF _Toc310594279 \h </w:instrText>
       </w:r>
       <w:r>
         <w:rPr>
@@ -290,7 +308,7 @@
         <w:rPr>
           <w:noProof/>
         </w:rPr>
-        <w:instrText xml:space="preserve"> PAGEREF _Toc308965596 \h </w:instrText>
+        <w:instrText xml:space="preserve"> PAGEREF _Toc310594280 \h </w:instrText>
       </w:r>
       <w:r>
         <w:rPr>
@@ -353,7 +371,7 @@
         <w:rPr>
           <w:noProof/>
         </w:rPr>
-        <w:instrText xml:space="preserve"> PAGEREF _Toc308965597 \h </w:instrText>
+        <w:instrText xml:space="preserve"> PAGEREF _Toc310594281 \h </w:instrText>
       </w:r>
       <w:r>
         <w:rPr>
@@ -416,7 +434,7 @@
         <w:rPr>
           <w:noProof/>
         </w:rPr>
-        <w:instrText xml:space="preserve"> PAGEREF _Toc308965598 \h </w:instrText>
+        <w:instrText xml:space="preserve"> PAGEREF _Toc310594282 \h </w:instrText>
       </w:r>
       <w:r>
         <w:rPr>
@@ -479,7 +497,7 @@
         <w:rPr>
           <w:noProof/>
         </w:rPr>
-        <w:instrText xml:space="preserve"> PAGEREF _Toc308965599 \h </w:instrText>
+        <w:instrText xml:space="preserve"> PAGEREF _Toc310594283 \h </w:instrText>
       </w:r>
       <w:r>
         <w:rPr>
@@ -542,7 +560,7 @@
         <w:rPr>
           <w:noProof/>
         </w:rPr>
-        <w:instrText xml:space="preserve"> PAGEREF _Toc308965600 \h </w:instrText>
+        <w:instrText xml:space="preserve"> PAGEREF _Toc310594284 \h </w:instrText>
       </w:r>
       <w:r>
         <w:rPr>
@@ -607,7 +625,7 @@
         <w:rPr>
           <w:noProof/>
         </w:rPr>
-        <w:instrText xml:space="preserve"> PAGEREF _Toc308965601 \h </w:instrText>
+        <w:instrText xml:space="preserve"> PAGEREF _Toc310594285 \h </w:instrText>
       </w:r>
       <w:r>
         <w:rPr>
@@ -670,7 +688,7 @@
         <w:rPr>
           <w:noProof/>
         </w:rPr>
-        <w:instrText xml:space="preserve"> PAGEREF _Toc308965602 \h </w:instrText>
+        <w:instrText xml:space="preserve"> PAGEREF _Toc310594286 \h </w:instrText>
       </w:r>
       <w:r>
         <w:rPr>
@@ -733,7 +751,7 @@
         <w:rPr>
           <w:noProof/>
         </w:rPr>
-        <w:instrText xml:space="preserve"> PAGEREF _Toc308965603 \h </w:instrText>
+        <w:instrText xml:space="preserve"> PAGEREF _Toc310594287 \h </w:instrText>
       </w:r>
       <w:r>
         <w:rPr>
@@ -796,7 +814,7 @@
         <w:rPr>
           <w:noProof/>
         </w:rPr>
-        <w:instrText xml:space="preserve"> PAGEREF _Toc308965604 \h </w:instrText>
+        <w:instrText xml:space="preserve"> PAGEREF _Toc310594288 \h </w:instrText>
       </w:r>
       <w:r>
         <w:rPr>
@@ -859,7 +877,7 @@
         <w:rPr>
           <w:noProof/>
         </w:rPr>
-        <w:instrText xml:space="preserve"> PAGEREF _Toc308965605 \h </w:instrText>
+        <w:instrText xml:space="preserve"> PAGEREF _Toc310594289 \h </w:instrText>
       </w:r>
       <w:r>
         <w:rPr>
@@ -922,7 +940,7 @@
         <w:rPr>
           <w:noProof/>
         </w:rPr>
-        <w:instrText xml:space="preserve"> PAGEREF _Toc308965606 \h </w:instrText>
+        <w:instrText xml:space="preserve"> PAGEREF _Toc310594290 \h </w:instrText>
       </w:r>
       <w:r>
         <w:rPr>
@@ -985,7 +1003,7 @@
         <w:rPr>
           <w:noProof/>
         </w:rPr>
-        <w:instrText xml:space="preserve"> PAGEREF _Toc308965607 \h </w:instrText>
+        <w:instrText xml:space="preserve"> PAGEREF _Toc310594291 \h </w:instrText>
       </w:r>
       <w:r>
         <w:rPr>
@@ -1048,7 +1066,7 @@
         <w:rPr>
           <w:noProof/>
         </w:rPr>
-        <w:instrText xml:space="preserve"> PAGEREF _Toc308965608 \h </w:instrText>
+        <w:instrText xml:space="preserve"> PAGEREF _Toc310594292 \h </w:instrText>
       </w:r>
       <w:r>
         <w:rPr>
@@ -1111,7 +1129,7 @@
         <w:rPr>
           <w:noProof/>
         </w:rPr>
-        <w:instrText xml:space="preserve"> PAGEREF _Toc308965609 \h </w:instrText>
+        <w:instrText xml:space="preserve"> PAGEREF _Toc310594293 \h </w:instrText>
       </w:r>
       <w:r>
         <w:rPr>
@@ -1156,7 +1174,7 @@
         <w:rPr>
           <w:noProof/>
         </w:rPr>
-        <w:t>Create a volume</w:t>
+        <w:t>Check ScaleIO cluster state</w:t>
       </w:r>
       <w:r>
         <w:rPr>
@@ -1174,7 +1192,7 @@
         <w:rPr>
           <w:noProof/>
         </w:rPr>
-        <w:instrText xml:space="preserve"> PAGEREF _Toc308965610 \h </w:instrText>
+        <w:instrText xml:space="preserve"> PAGEREF _Toc310594294 \h </w:instrText>
       </w:r>
       <w:r>
         <w:rPr>
@@ -1219,7 +1237,7 @@
         <w:rPr>
           <w:noProof/>
         </w:rPr>
-        <w:t>Attach a volume to an instance</w:t>
+        <w:t>Create a volume</w:t>
       </w:r>
       <w:r>
         <w:rPr>
@@ -1237,7 +1255,7 @@
         <w:rPr>
           <w:noProof/>
         </w:rPr>
-        <w:instrText xml:space="preserve"> PAGEREF _Toc308965611 \h </w:instrText>
+        <w:instrText xml:space="preserve"> PAGEREF _Toc310594295 \h </w:instrText>
       </w:r>
       <w:r>
         <w:rPr>
@@ -1282,7 +1300,7 @@
         <w:rPr>
           <w:noProof/>
         </w:rPr>
-        <w:t>Verify Fuel Health Checks</w:t>
+        <w:t>Attach a volume to an instance</w:t>
       </w:r>
       <w:r>
         <w:rPr>
@@ -1300,7 +1318,7 @@
         <w:rPr>
           <w:noProof/>
         </w:rPr>
-        <w:instrText xml:space="preserve"> PAGEREF _Toc308965612 \h </w:instrText>
+        <w:instrText xml:space="preserve"> PAGEREF _Toc310594296 \h </w:instrText>
       </w:r>
       <w:r>
         <w:rPr>
@@ -1345,7 +1363,7 @@
         <w:rPr>
           <w:noProof/>
         </w:rPr>
-        <w:t>Uninstall the plugin with deployed environment</w:t>
+        <w:t>Verify Fuel Health Checks</w:t>
       </w:r>
       <w:r>
         <w:rPr>
@@ -1363,7 +1381,7 @@
         <w:rPr>
           <w:noProof/>
         </w:rPr>
-        <w:instrText xml:space="preserve"> PAGEREF _Toc308965613 \h </w:instrText>
+        <w:instrText xml:space="preserve"> PAGEREF _Toc310594297 \h </w:instrText>
       </w:r>
       <w:r>
         <w:rPr>
@@ -1408,6 +1426,132 @@
         <w:rPr>
           <w:noProof/>
         </w:rPr>
+        <w:t>ScaleIO host failover</w:t>
+      </w:r>
+      <w:r>
+        <w:rPr>
+          <w:noProof/>
+        </w:rPr>
+        <w:tab/>
+      </w:r>
+      <w:r>
+        <w:rPr>
+          <w:noProof/>
+        </w:rPr>
+        <w:fldChar w:fldCharType="begin"/>
+      </w:r>
+      <w:r>
+        <w:rPr>
+          <w:noProof/>
+        </w:rPr>
+        <w:instrText xml:space="preserve"> PAGEREF _Toc310594298 \h </w:instrText>
+      </w:r>
+      <w:r>
+        <w:rPr>
+          <w:noProof/>
+        </w:rPr>
+      </w:r>
+      <w:r>
+        <w:rPr>
+          <w:noProof/>
+        </w:rPr>
+        <w:fldChar w:fldCharType="separate"/>
+      </w:r>
+      <w:r>
+        <w:rPr>
+          <w:noProof/>
+        </w:rPr>
+        <w:t>9</w:t>
+      </w:r>
+      <w:r>
+        <w:rPr>
+          <w:noProof/>
+        </w:rPr>
+        <w:fldChar w:fldCharType="end"/>
+      </w:r>
+    </w:p>
+    <w:p>
+      <w:pPr>
+        <w:pStyle w:val="TOC2"/>
+        <w:tabs>
+          <w:tab w:val="right" w:leader="dot" w:pos="9350"/>
+        </w:tabs>
+        <w:rPr>
+          <w:rFonts w:asciiTheme="minorHAnsi" w:eastAsiaTheme="minorEastAsia" w:hAnsiTheme="minorHAnsi" w:cstheme="minorBidi"/>
+          <w:noProof/>
+          <w:color w:val="auto"/>
+          <w:sz w:val="24"/>
+          <w:szCs w:val="24"/>
+          <w:lang w:eastAsia="ja-JP"/>
+        </w:rPr>
+      </w:pPr>
+      <w:r>
+        <w:rPr>
+          <w:noProof/>
+        </w:rPr>
+        <w:t>Uninstall the plugin with deployed environment</w:t>
+      </w:r>
+      <w:r>
+        <w:rPr>
+          <w:noProof/>
+        </w:rPr>
+        <w:tab/>
+      </w:r>
+      <w:r>
+        <w:rPr>
+          <w:noProof/>
+        </w:rPr>
+        <w:fldChar w:fldCharType="begin"/>
+      </w:r>
+      <w:r>
+        <w:rPr>
+          <w:noProof/>
+        </w:rPr>
+        <w:instrText xml:space="preserve"> PAGEREF _Toc310594299 \h </w:instrText>
+      </w:r>
+      <w:r>
+        <w:rPr>
+          <w:noProof/>
+        </w:rPr>
+      </w:r>
+      <w:r>
+        <w:rPr>
+          <w:noProof/>
+        </w:rPr>
+        <w:fldChar w:fldCharType="separate"/>
+      </w:r>
+      <w:r>
+        <w:rPr>
+          <w:noProof/>
+        </w:rPr>
+        <w:t>10</w:t>
+      </w:r>
+      <w:r>
+        <w:rPr>
+          <w:noProof/>
+        </w:rPr>
+        <w:fldChar w:fldCharType="end"/>
+      </w:r>
+    </w:p>
+    <w:p>
+      <w:pPr>
+        <w:pStyle w:val="TOC2"/>
+        <w:tabs>
+          <w:tab w:val="right" w:leader="dot" w:pos="9350"/>
+        </w:tabs>
+        <w:rPr>
+          <w:rFonts w:asciiTheme="minorHAnsi" w:eastAsiaTheme="minorEastAsia" w:hAnsiTheme="minorHAnsi" w:cstheme="minorBidi"/>
+          <w:noProof/>
+          <w:color w:val="auto"/>
+          <w:sz w:val="24"/>
+          <w:szCs w:val="24"/>
+          <w:lang w:eastAsia="ja-JP"/>
+        </w:rPr>
+      </w:pPr>
+      <w:r>
+        <w:rPr>
+          <w:noProof/>
+        </w:rPr>
         <w:t>Uninstall the plugin</w:t>
       </w:r>
       <w:r>
@@ -1426,7 +1570,7 @@
         <w:rPr>
           <w:noProof/>
         </w:rPr>
-        <w:instrText xml:space="preserve"> PAGEREF _Toc308965614 \h </w:instrText>
+        <w:instrText xml:space="preserve"> PAGEREF _Toc310594300 \h </w:instrText>
       </w:r>
       <w:r>
         <w:rPr>
@@ -1443,7 +1587,7 @@
         <w:rPr>
           <w:noProof/>
         </w:rPr>
-        <w:t>9</w:t>
+        <w:t>10</w:t>
       </w:r>
       <w:r>
         <w:rPr>
@@ -1489,7 +1633,7 @@
         <w:rPr>
           <w:noProof/>
         </w:rPr>
-        <w:instrText xml:space="preserve"> PAGEREF _Toc308965615 \h </w:instrText>
+        <w:instrText xml:space="preserve"> PAGEREF _Toc310594301 \h </w:instrText>
       </w:r>
       <w:r>
         <w:rPr>
@@ -1506,7 +1650,7 @@
         <w:rPr>
           <w:noProof/>
         </w:rPr>
-        <w:t>10</w:t>
+        <w:t>11</w:t>
       </w:r>
       <w:r>
         <w:rPr>
@@ -1535,7 +1679,7 @@
         <w:contextualSpacing w:val="0"/>
       </w:pPr>
       <w:bookmarkStart w:id="1" w:name="h.6rt6kxi0q67o" w:colFirst="0" w:colLast="0"/>
-      <w:bookmarkStart w:id="2" w:name="_Toc308965593"/>
+      <w:bookmarkStart w:id="2" w:name="_Toc310594277"/>
       <w:bookmarkEnd w:id="1"/>
       <w:r>
         <w:t>Revision history</w:t>
@@ -1729,9 +1873,11 @@
             <w:r>
               <w:t>(</w:t>
             </w:r>
+            <w:proofErr w:type="gramStart"/>
             <w:r>
               <w:t>adrian.moreno@emc.com</w:t>
             </w:r>
+            <w:proofErr w:type="gramEnd"/>
             <w:r>
               <w:t>)</w:t>
             </w:r>
@@ -1775,6 +1921,7 @@
             <w:pPr>
               <w:spacing w:line="240" w:lineRule="auto"/>
             </w:pPr>
+            <w:bookmarkStart w:id="3" w:name="_GoBack"/>
             <w:r>
               <w:t>0</w:t>
             </w:r>
@@ -1784,6 +1931,7 @@
             <w:r>
               <w:t>3</w:t>
             </w:r>
+            <w:bookmarkEnd w:id="3"/>
           </w:p>
         </w:tc>
         <w:tc>
@@ -1850,6 +1998,84 @@
           </w:p>
         </w:tc>
       </w:tr>
+      <w:tr>
+        <w:tc>
+          <w:tcPr>
+            <w:tcW w:w="1065" w:type="dxa"/>
+            <w:tcMar>
+              <w:top w:w="100" w:type="dxa"/>
+              <w:left w:w="100" w:type="dxa"/>
+              <w:bottom w:w="100" w:type="dxa"/>
+              <w:right w:w="100" w:type="dxa"/>
+            </w:tcMar>
+          </w:tcPr>
+          <w:p>
+            <w:pPr>
+              <w:spacing w:line="240" w:lineRule="auto"/>
+            </w:pPr>
+            <w:r>
+              <w:t>0.4</w:t>
+            </w:r>
+          </w:p>
+        </w:tc>
+        <w:tc>
+          <w:tcPr>
+            <w:tcW w:w="1965" w:type="dxa"/>
+            <w:tcMar>
+              <w:top w:w="100" w:type="dxa"/>
+              <w:left w:w="100" w:type="dxa"/>
+              <w:bottom w:w="100" w:type="dxa"/>
+              <w:right w:w="100" w:type="dxa"/>
+            </w:tcMar>
+          </w:tcPr>
+          <w:p>
+            <w:pPr>
+              <w:spacing w:line="240" w:lineRule="auto"/>
+            </w:pPr>
+            <w:r>
+              <w:t>01.11.2015</w:t>
+            </w:r>
+          </w:p>
+        </w:tc>
+        <w:tc>
+          <w:tcPr>
+            <w:tcW w:w="3930" w:type="dxa"/>
+            <w:tcMar>
+              <w:top w:w="100" w:type="dxa"/>
+              <w:left w:w="100" w:type="dxa"/>
+              <w:bottom w:w="100" w:type="dxa"/>
+              <w:right w:w="100" w:type="dxa"/>
+            </w:tcMar>
+          </w:tcPr>
+          <w:p>
+            <w:pPr>
+              <w:spacing w:line="240" w:lineRule="auto"/>
+            </w:pPr>
+            <w:r>
+              <w:t>Adrian Moreno (adrian.moreno@emc.com)</w:t>
+            </w:r>
+          </w:p>
+        </w:tc>
+        <w:tc>
+          <w:tcPr>
+            <w:tcW w:w="3615" w:type="dxa"/>
+            <w:tcMar>
+              <w:top w:w="100" w:type="dxa"/>
+              <w:left w:w="100" w:type="dxa"/>
+              <w:bottom w:w="100" w:type="dxa"/>
+              <w:right w:w="100" w:type="dxa"/>
+            </w:tcMar>
+          </w:tcPr>
+          <w:p>
+            <w:pPr>
+              <w:spacing w:line="240" w:lineRule="auto"/>
+            </w:pPr>
+            <w:r>
+              <w:t>Additional test cases</w:t>
+            </w:r>
+          </w:p>
+        </w:tc>
+      </w:tr>
     </w:tbl>
     <w:p/>
     <w:p>
@@ -1862,26 +2088,28 @@
         <w:pStyle w:val="Heading1"/>
         <w:contextualSpacing w:val="0"/>
       </w:pPr>
-      <w:bookmarkStart w:id="3" w:name="h.40scnmv056tf" w:colFirst="0" w:colLast="0"/>
-      <w:bookmarkEnd w:id="3"/>
+      <w:bookmarkStart w:id="4" w:name="h.40scnmv056tf" w:colFirst="0" w:colLast="0"/>
+      <w:bookmarkEnd w:id="4"/>
     </w:p>
     <w:p>
       <w:pPr>
         <w:pStyle w:val="Heading1"/>
         <w:contextualSpacing w:val="0"/>
       </w:pPr>
-      <w:bookmarkStart w:id="4" w:name="h.3dxu23cwxr7r" w:colFirst="0" w:colLast="0"/>
-      <w:bookmarkStart w:id="5" w:name="h.u6oeahaeh3zs" w:colFirst="0" w:colLast="0"/>
-      <w:bookmarkStart w:id="6" w:name="_Toc308965594"/>
-      <w:bookmarkEnd w:id="4"/>
+      <w:bookmarkStart w:id="5" w:name="h.3dxu23cwxr7r" w:colFirst="0" w:colLast="0"/>
+      <w:bookmarkStart w:id="6" w:name="h.u6oeahaeh3zs" w:colFirst="0" w:colLast="0"/>
+      <w:bookmarkStart w:id="7" w:name="_Toc310594278"/>
       <w:bookmarkEnd w:id="5"/>
+      <w:bookmarkEnd w:id="6"/>
+      <w:proofErr w:type="spellStart"/>
       <w:r>
         <w:t>ScaleIO</w:t>
       </w:r>
+      <w:proofErr w:type="spellEnd"/>
       <w:r>
         <w:t xml:space="preserve"> Plugin</w:t>
       </w:r>
-      <w:bookmarkEnd w:id="6"/>
+      <w:bookmarkEnd w:id="7"/>
     </w:p>
     <w:p>
       <w:pPr>
@@ -1894,8 +2122,8 @@
           <w:szCs w:val="24"/>
         </w:rPr>
       </w:pPr>
-      <w:bookmarkStart w:id="7" w:name="h.ud54pvm25504" w:colFirst="0" w:colLast="0"/>
-      <w:bookmarkEnd w:id="7"/>
+      <w:bookmarkStart w:id="8" w:name="h.ud54pvm25504" w:colFirst="0" w:colLast="0"/>
+      <w:bookmarkEnd w:id="8"/>
       <w:r>
         <w:rPr>
           <w:rFonts w:ascii="Helvetica Neue" w:hAnsi="Helvetica Neue"/>
@@ -1903,20 +2131,19 @@
           <w:sz w:val="24"/>
           <w:szCs w:val="24"/>
         </w:rPr>
-        <w:t>EMC ScaleIO is a software-only server-based storage area network (SAN) that converges storage and compute resources to form a single-layer, enterprise-grade storage product. ScaleIO storage is elastic and delivers linearly scalable performance. Its scale-out server SAN architecture can grow from a few to thousands of servers.</w:t>
-      </w:r>
-    </w:p>
-    <w:p>
-      <w:pPr>
-        <w:pStyle w:val="NormalWeb"/>
-        <w:spacing w:before="0" w:beforeAutospacing="0" w:after="240" w:afterAutospacing="0" w:line="349" w:lineRule="atLeast"/>
+        <w:t xml:space="preserve">EMC </w:t>
+      </w:r>
+      <w:proofErr w:type="spellStart"/>
+      <w:r>
         <w:rPr>
           <w:rFonts w:ascii="Helvetica Neue" w:hAnsi="Helvetica Neue"/>
           <w:color w:val="333333"/>
           <w:sz w:val="24"/>
           <w:szCs w:val="24"/>
         </w:rPr>
-      </w:pPr>
+        <w:t>ScaleIO</w:t>
+      </w:r>
+      <w:proofErr w:type="spellEnd"/>
       <w:r>
         <w:rPr>
           <w:rFonts w:ascii="Helvetica Neue" w:hAnsi="Helvetica Neue"/>
@@ -1924,20 +2151,19 @@
           <w:sz w:val="24"/>
           <w:szCs w:val="24"/>
         </w:rPr>
-        <w:t>ScaleIO uses servers’ direct-attached storage (DAS) and aggregates all disks into a global, shared, block storage. ScaleIO features single-layer compute and storage architecture without requiring additional hardware or cooling/ power/space.</w:t>
-      </w:r>
-    </w:p>
-    <w:p>
-      <w:pPr>
-        <w:pStyle w:val="NormalWeb"/>
-        <w:spacing w:before="0" w:beforeAutospacing="0" w:after="240" w:afterAutospacing="0" w:line="349" w:lineRule="atLeast"/>
+        <w:t xml:space="preserve"> is a software-only server-based storage area network (SAN) that converges storage and compute resources to form a single-layer, enterprise-grade storage product. </w:t>
+      </w:r>
+      <w:proofErr w:type="spellStart"/>
+      <w:r>
         <w:rPr>
           <w:rFonts w:ascii="Helvetica Neue" w:hAnsi="Helvetica Neue"/>
           <w:color w:val="333333"/>
           <w:sz w:val="24"/>
           <w:szCs w:val="24"/>
         </w:rPr>
-      </w:pPr>
+        <w:t>ScaleIO</w:t>
+      </w:r>
+      <w:proofErr w:type="spellEnd"/>
       <w:r>
         <w:rPr>
           <w:rFonts w:ascii="Helvetica Neue" w:hAnsi="Helvetica Neue"/>
@@ -1945,7 +2171,7 @@
           <w:sz w:val="24"/>
           <w:szCs w:val="24"/>
         </w:rPr>
-        <w:t>Breaking traditional barriers of storage scalability, ScaleIO scales out to hundreds and thousands of nodes and multiple petabytes of storage. The parallel architecture and distributed volume layout delivers a massively parallel system that deliver I/O operations through a distributed system. As a result, performance can scale linearly with the number of application servers and disks, leveraging fast parallel rebuild and rebalance without interruption to I/O. ScaleIO has been carefully designed and implemented with ScaleIO software components so as to consume minimal computing resources.</w:t>
+        <w:t xml:space="preserve"> storage is elastic and delivers linearly scalable performance. Its scale-out server SAN architecture can grow from a few to thousands of servers.</w:t>
       </w:r>
     </w:p>
     <w:p>
@@ -1959,6 +2185,7 @@
           <w:szCs w:val="24"/>
         </w:rPr>
       </w:pPr>
+      <w:proofErr w:type="spellStart"/>
       <w:r>
         <w:rPr>
           <w:rFonts w:ascii="Helvetica Neue" w:hAnsi="Helvetica Neue"/>
@@ -1966,20 +2193,19 @@
           <w:sz w:val="24"/>
           <w:szCs w:val="24"/>
         </w:rPr>
-        <w:t>With ScaleIO, any administrator can add, move, or remove servers and capacity on demand during I/O operations. The software responds automatically to any infrastructure change and rebalances data accordingly across the grid nondisruptively. ScaleIO can add capacity on demand, without capacity planning or data migration and grow in small or large increments and pay as you grow, running on any server and with any storage media.</w:t>
-      </w:r>
-    </w:p>
-    <w:p>
-      <w:pPr>
-        <w:pStyle w:val="NormalWeb"/>
-        <w:spacing w:before="0" w:beforeAutospacing="0" w:after="240" w:afterAutospacing="0" w:line="349" w:lineRule="atLeast"/>
+        <w:t>ScaleIO</w:t>
+      </w:r>
+      <w:proofErr w:type="spellEnd"/>
+      <w:r>
         <w:rPr>
           <w:rFonts w:ascii="Helvetica Neue" w:hAnsi="Helvetica Neue"/>
           <w:color w:val="333333"/>
           <w:sz w:val="24"/>
           <w:szCs w:val="24"/>
         </w:rPr>
-      </w:pPr>
+        <w:t xml:space="preserve"> uses servers’ direct-attached storage (DAS) and aggregates all disks into </w:t>
+      </w:r>
+      <w:proofErr w:type="gramStart"/>
       <w:r>
         <w:rPr>
           <w:rFonts w:ascii="Helvetica Neue" w:hAnsi="Helvetica Neue"/>
@@ -1987,18 +2213,247 @@
           <w:sz w:val="24"/>
           <w:szCs w:val="24"/>
         </w:rPr>
-        <w:t>ScaleIO natively supports all leading Linux distributions and hypervisors. It works agnostically with any solid-state drive (SSD) or hard disk drive (HDD) regardless of type, model, or speed.</w:t>
+        <w:t>a global</w:t>
+      </w:r>
+      <w:proofErr w:type="gramEnd"/>
+      <w:r>
+        <w:rPr>
+          <w:rFonts w:ascii="Helvetica Neue" w:hAnsi="Helvetica Neue"/>
+          <w:color w:val="333333"/>
+          <w:sz w:val="24"/>
+          <w:szCs w:val="24"/>
+        </w:rPr>
+        <w:t xml:space="preserve">, shared, block storage. </w:t>
+      </w:r>
+      <w:proofErr w:type="spellStart"/>
+      <w:r>
+        <w:rPr>
+          <w:rFonts w:ascii="Helvetica Neue" w:hAnsi="Helvetica Neue"/>
+          <w:color w:val="333333"/>
+          <w:sz w:val="24"/>
+          <w:szCs w:val="24"/>
+        </w:rPr>
+        <w:t>ScaleIO</w:t>
+      </w:r>
+      <w:proofErr w:type="spellEnd"/>
+      <w:r>
+        <w:rPr>
+          <w:rFonts w:ascii="Helvetica Neue" w:hAnsi="Helvetica Neue"/>
+          <w:color w:val="333333"/>
+          <w:sz w:val="24"/>
+          <w:szCs w:val="24"/>
+        </w:rPr>
+        <w:t xml:space="preserve"> features single-layer compute and storage architecture without requiring additional hardware or cooling/ power/space.</w:t>
+      </w:r>
+    </w:p>
+    <w:p>
+      <w:pPr>
+        <w:pStyle w:val="NormalWeb"/>
+        <w:spacing w:before="0" w:beforeAutospacing="0" w:after="240" w:afterAutospacing="0" w:line="349" w:lineRule="atLeast"/>
+        <w:rPr>
+          <w:rFonts w:ascii="Helvetica Neue" w:hAnsi="Helvetica Neue"/>
+          <w:color w:val="333333"/>
+          <w:sz w:val="24"/>
+          <w:szCs w:val="24"/>
+        </w:rPr>
+      </w:pPr>
+      <w:r>
+        <w:rPr>
+          <w:rFonts w:ascii="Helvetica Neue" w:hAnsi="Helvetica Neue"/>
+          <w:color w:val="333333"/>
+          <w:sz w:val="24"/>
+          <w:szCs w:val="24"/>
+        </w:rPr>
+        <w:t xml:space="preserve">Breaking traditional barriers of storage scalability, </w:t>
+      </w:r>
+      <w:proofErr w:type="spellStart"/>
+      <w:r>
+        <w:rPr>
+          <w:rFonts w:ascii="Helvetica Neue" w:hAnsi="Helvetica Neue"/>
+          <w:color w:val="333333"/>
+          <w:sz w:val="24"/>
+          <w:szCs w:val="24"/>
+        </w:rPr>
+        <w:t>ScaleIO</w:t>
+      </w:r>
+      <w:proofErr w:type="spellEnd"/>
+      <w:r>
+        <w:rPr>
+          <w:rFonts w:ascii="Helvetica Neue" w:hAnsi="Helvetica Neue"/>
+          <w:color w:val="333333"/>
+          <w:sz w:val="24"/>
+          <w:szCs w:val="24"/>
+        </w:rPr>
+        <w:t xml:space="preserve"> scales out to hundreds and thousands of nodes and multiple petabytes of storage. The parallel architecture and distributed volume layout delivers a massively parallel system that deliver I/O operations through a distributed system. As a result, performance can scale linearly with the number of application servers and disks, leveraging fast parallel rebuild and rebalance without interruption to I/O. </w:t>
+      </w:r>
+      <w:proofErr w:type="spellStart"/>
+      <w:r>
+        <w:rPr>
+          <w:rFonts w:ascii="Helvetica Neue" w:hAnsi="Helvetica Neue"/>
+          <w:color w:val="333333"/>
+          <w:sz w:val="24"/>
+          <w:szCs w:val="24"/>
+        </w:rPr>
+        <w:t>ScaleIO</w:t>
+      </w:r>
+      <w:proofErr w:type="spellEnd"/>
+      <w:r>
+        <w:rPr>
+          <w:rFonts w:ascii="Helvetica Neue" w:hAnsi="Helvetica Neue"/>
+          <w:color w:val="333333"/>
+          <w:sz w:val="24"/>
+          <w:szCs w:val="24"/>
+        </w:rPr>
+        <w:t xml:space="preserve"> has been carefully designed and implemented with </w:t>
+      </w:r>
+      <w:proofErr w:type="spellStart"/>
+      <w:r>
+        <w:rPr>
+          <w:rFonts w:ascii="Helvetica Neue" w:hAnsi="Helvetica Neue"/>
+          <w:color w:val="333333"/>
+          <w:sz w:val="24"/>
+          <w:szCs w:val="24"/>
+        </w:rPr>
+        <w:t>ScaleIO</w:t>
+      </w:r>
+      <w:proofErr w:type="spellEnd"/>
+      <w:r>
+        <w:rPr>
+          <w:rFonts w:ascii="Helvetica Neue" w:hAnsi="Helvetica Neue"/>
+          <w:color w:val="333333"/>
+          <w:sz w:val="24"/>
+          <w:szCs w:val="24"/>
+        </w:rPr>
+        <w:t xml:space="preserve"> software components so as to consume minimal computing resources.</w:t>
+      </w:r>
+    </w:p>
+    <w:p>
+      <w:pPr>
+        <w:pStyle w:val="NormalWeb"/>
+        <w:spacing w:before="0" w:beforeAutospacing="0" w:after="240" w:afterAutospacing="0" w:line="349" w:lineRule="atLeast"/>
+        <w:rPr>
+          <w:rFonts w:ascii="Helvetica Neue" w:hAnsi="Helvetica Neue"/>
+          <w:color w:val="333333"/>
+          <w:sz w:val="24"/>
+          <w:szCs w:val="24"/>
+        </w:rPr>
+      </w:pPr>
+      <w:r>
+        <w:rPr>
+          <w:rFonts w:ascii="Helvetica Neue" w:hAnsi="Helvetica Neue"/>
+          <w:color w:val="333333"/>
+          <w:sz w:val="24"/>
+          <w:szCs w:val="24"/>
+        </w:rPr>
+        <w:t xml:space="preserve">With </w:t>
+      </w:r>
+      <w:proofErr w:type="spellStart"/>
+      <w:r>
+        <w:rPr>
+          <w:rFonts w:ascii="Helvetica Neue" w:hAnsi="Helvetica Neue"/>
+          <w:color w:val="333333"/>
+          <w:sz w:val="24"/>
+          <w:szCs w:val="24"/>
+        </w:rPr>
+        <w:t>ScaleIO</w:t>
+      </w:r>
+      <w:proofErr w:type="spellEnd"/>
+      <w:r>
+        <w:rPr>
+          <w:rFonts w:ascii="Helvetica Neue" w:hAnsi="Helvetica Neue"/>
+          <w:color w:val="333333"/>
+          <w:sz w:val="24"/>
+          <w:szCs w:val="24"/>
+        </w:rPr>
+        <w:t xml:space="preserve">, any administrator can add, move, or remove servers and capacity on demand during I/O operations. The software responds automatically to any infrastructure change and rebalances data accordingly across the grid </w:t>
+      </w:r>
+      <w:proofErr w:type="spellStart"/>
+      <w:r>
+        <w:rPr>
+          <w:rFonts w:ascii="Helvetica Neue" w:hAnsi="Helvetica Neue"/>
+          <w:color w:val="333333"/>
+          <w:sz w:val="24"/>
+          <w:szCs w:val="24"/>
+        </w:rPr>
+        <w:t>nondisruptively</w:t>
+      </w:r>
+      <w:proofErr w:type="spellEnd"/>
+      <w:r>
+        <w:rPr>
+          <w:rFonts w:ascii="Helvetica Neue" w:hAnsi="Helvetica Neue"/>
+          <w:color w:val="333333"/>
+          <w:sz w:val="24"/>
+          <w:szCs w:val="24"/>
+        </w:rPr>
+        <w:t xml:space="preserve">. </w:t>
+      </w:r>
+      <w:proofErr w:type="spellStart"/>
+      <w:r>
+        <w:rPr>
+          <w:rFonts w:ascii="Helvetica Neue" w:hAnsi="Helvetica Neue"/>
+          <w:color w:val="333333"/>
+          <w:sz w:val="24"/>
+          <w:szCs w:val="24"/>
+        </w:rPr>
+        <w:t>ScaleIO</w:t>
+      </w:r>
+      <w:proofErr w:type="spellEnd"/>
+      <w:r>
+        <w:rPr>
+          <w:rFonts w:ascii="Helvetica Neue" w:hAnsi="Helvetica Neue"/>
+          <w:color w:val="333333"/>
+          <w:sz w:val="24"/>
+          <w:szCs w:val="24"/>
+        </w:rPr>
+        <w:t xml:space="preserve"> can add capacity on demand, without capacity planning or data migration and grow in small or large increments and pay as you grow, running on any server and with any storage media.</w:t>
+      </w:r>
+    </w:p>
+    <w:p>
+      <w:pPr>
+        <w:pStyle w:val="NormalWeb"/>
+        <w:spacing w:before="0" w:beforeAutospacing="0" w:after="240" w:afterAutospacing="0" w:line="349" w:lineRule="atLeast"/>
+        <w:rPr>
+          <w:rFonts w:ascii="Helvetica Neue" w:hAnsi="Helvetica Neue"/>
+          <w:color w:val="333333"/>
+          <w:sz w:val="24"/>
+          <w:szCs w:val="24"/>
+        </w:rPr>
+      </w:pPr>
+      <w:proofErr w:type="spellStart"/>
+      <w:r>
+        <w:rPr>
+          <w:rFonts w:ascii="Helvetica Neue" w:hAnsi="Helvetica Neue"/>
+          <w:color w:val="333333"/>
+          <w:sz w:val="24"/>
+          <w:szCs w:val="24"/>
+        </w:rPr>
+        <w:t>ScaleIO</w:t>
+      </w:r>
+      <w:proofErr w:type="spellEnd"/>
+      <w:r>
+        <w:rPr>
+          <w:rFonts w:ascii="Helvetica Neue" w:hAnsi="Helvetica Neue"/>
+          <w:color w:val="333333"/>
+          <w:sz w:val="24"/>
+          <w:szCs w:val="24"/>
+        </w:rPr>
+        <w:t xml:space="preserve"> natively supports all leading Linux distributions and hypervisors. It works agnostically with any solid-state drive (SSD) or hard disk drive (HDD) regardless of type, model, or speed.</w:t>
       </w:r>
     </w:p>
     <w:p>
       <w:pPr>
         <w:pStyle w:val="Heading2"/>
       </w:pPr>
-      <w:bookmarkStart w:id="8" w:name="_Toc308965595"/>
-      <w:r>
-        <w:t>ScaleIO Components</w:t>
-      </w:r>
-      <w:bookmarkEnd w:id="8"/>
+      <w:bookmarkStart w:id="9" w:name="_Toc310594279"/>
+      <w:proofErr w:type="spellStart"/>
+      <w:r>
+        <w:t>ScaleIO</w:t>
+      </w:r>
+      <w:proofErr w:type="spellEnd"/>
+      <w:r>
+        <w:t xml:space="preserve"> Components</w:t>
+      </w:r>
+      <w:bookmarkEnd w:id="9"/>
     </w:p>
     <w:p>
       <w:pPr>
@@ -2019,6 +2474,7 @@
           <w:szCs w:val="24"/>
         </w:rPr>
       </w:pPr>
+      <w:proofErr w:type="spellStart"/>
       <w:r>
         <w:rPr>
           <w:rFonts w:ascii="Helvetica Neue" w:hAnsi="Helvetica Neue" w:cs="Times New Roman"/>
@@ -2026,7 +2482,17 @@
           <w:sz w:val="24"/>
           <w:szCs w:val="24"/>
         </w:rPr>
-        <w:t>ScaleIO Data Client (SDC)</w:t>
+        <w:t>ScaleIO</w:t>
+      </w:r>
+      <w:proofErr w:type="spellEnd"/>
+      <w:r>
+        <w:rPr>
+          <w:rFonts w:ascii="Helvetica Neue" w:hAnsi="Helvetica Neue" w:cs="Times New Roman"/>
+          <w:color w:val="333333"/>
+          <w:sz w:val="24"/>
+          <w:szCs w:val="24"/>
+        </w:rPr>
+        <w:t xml:space="preserve"> Data Client (SDC)</w:t>
       </w:r>
     </w:p>
     <w:p>
@@ -2141,6 +2607,7 @@
           <w:szCs w:val="24"/>
         </w:rPr>
       </w:pPr>
+      <w:proofErr w:type="spellStart"/>
       <w:r>
         <w:rPr>
           <w:rFonts w:ascii="Helvetica Neue" w:hAnsi="Helvetica Neue" w:cs="Times New Roman"/>
@@ -2148,7 +2615,17 @@
           <w:sz w:val="24"/>
           <w:szCs w:val="24"/>
         </w:rPr>
-        <w:t>ScaleIO Data Service (SDS)</w:t>
+        <w:t>ScaleIO</w:t>
+      </w:r>
+      <w:proofErr w:type="spellEnd"/>
+      <w:r>
+        <w:rPr>
+          <w:rFonts w:ascii="Helvetica Neue" w:hAnsi="Helvetica Neue" w:cs="Times New Roman"/>
+          <w:color w:val="333333"/>
+          <w:sz w:val="24"/>
+          <w:szCs w:val="24"/>
+        </w:rPr>
+        <w:t xml:space="preserve"> Data Service (SDS)</w:t>
       </w:r>
     </w:p>
     <w:p>
@@ -2240,6 +2717,7 @@
           <w:szCs w:val="24"/>
         </w:rPr>
       </w:pPr>
+      <w:proofErr w:type="spellStart"/>
       <w:r>
         <w:rPr>
           <w:rFonts w:ascii="Helvetica Neue" w:hAnsi="Helvetica Neue" w:cs="Times New Roman"/>
@@ -2247,7 +2725,17 @@
           <w:sz w:val="24"/>
           <w:szCs w:val="24"/>
         </w:rPr>
-        <w:t>ScaleIO Metadata Manager (MDM)</w:t>
+        <w:t>ScaleIO</w:t>
+      </w:r>
+      <w:proofErr w:type="spellEnd"/>
+      <w:r>
+        <w:rPr>
+          <w:rFonts w:ascii="Helvetica Neue" w:hAnsi="Helvetica Neue" w:cs="Times New Roman"/>
+          <w:color w:val="333333"/>
+          <w:sz w:val="24"/>
+          <w:szCs w:val="24"/>
+        </w:rPr>
+        <w:t xml:space="preserve"> Metadata Manager (MDM)</w:t>
       </w:r>
     </w:p>
     <w:p>
@@ -2324,11 +2812,16 @@
       <w:pPr>
         <w:pStyle w:val="Heading2"/>
       </w:pPr>
-      <w:bookmarkStart w:id="9" w:name="_Toc308965596"/>
-      <w:r>
-        <w:t>ScaleIO Cinder Driver</w:t>
-      </w:r>
-      <w:bookmarkEnd w:id="9"/>
+      <w:bookmarkStart w:id="10" w:name="_Toc310594280"/>
+      <w:proofErr w:type="spellStart"/>
+      <w:r>
+        <w:t>ScaleIO</w:t>
+      </w:r>
+      <w:proofErr w:type="spellEnd"/>
+      <w:r>
+        <w:t xml:space="preserve"> Cinder Driver</w:t>
+      </w:r>
+      <w:bookmarkEnd w:id="10"/>
     </w:p>
     <w:p>
       <w:pPr>
@@ -2341,6 +2834,7 @@
           <w:szCs w:val="24"/>
         </w:rPr>
       </w:pPr>
+      <w:proofErr w:type="spellStart"/>
       <w:r>
         <w:rPr>
           <w:rFonts w:ascii="Helvetica Neue" w:hAnsi="Helvetica Neue"/>
@@ -2348,30 +2842,200 @@
           <w:sz w:val="24"/>
           <w:szCs w:val="24"/>
         </w:rPr>
-        <w:t>ScaleIO includes a Cinder driver, which interfaces between ScaleIO and OpenStack, and presents volumes to OpenStack as block devices which are available for block storage. It also includes an OpenStack Nova driver, for handling compute and instance volume related operations. The ScaleIO driver executes the volume operations by communicating with the backend ScaleIO MDM through the ScaleIO REST Gateway.</w:t>
-      </w:r>
-    </w:p>
-    <w:p>
-      <w:pPr>
-        <w:pStyle w:val="NormalWeb"/>
-        <w:spacing w:before="0" w:beforeAutospacing="0" w:after="240" w:afterAutospacing="0" w:line="349" w:lineRule="atLeast"/>
+        <w:t>ScaleIO</w:t>
+      </w:r>
+      <w:proofErr w:type="spellEnd"/>
+      <w:r>
         <w:rPr>
           <w:rFonts w:ascii="Helvetica Neue" w:hAnsi="Helvetica Neue"/>
           <w:color w:val="333333"/>
           <w:sz w:val="24"/>
           <w:szCs w:val="24"/>
         </w:rPr>
+        <w:t xml:space="preserve"> includes a Cinder driver, which interfaces between </w:t>
+      </w:r>
+      <w:proofErr w:type="spellStart"/>
+      <w:r>
+        <w:rPr>
+          <w:rFonts w:ascii="Helvetica Neue" w:hAnsi="Helvetica Neue"/>
+          <w:color w:val="333333"/>
+          <w:sz w:val="24"/>
+          <w:szCs w:val="24"/>
+        </w:rPr>
+        <w:t>ScaleIO</w:t>
+      </w:r>
+      <w:proofErr w:type="spellEnd"/>
+      <w:r>
+        <w:rPr>
+          <w:rFonts w:ascii="Helvetica Neue" w:hAnsi="Helvetica Neue"/>
+          <w:color w:val="333333"/>
+          <w:sz w:val="24"/>
+          <w:szCs w:val="24"/>
+        </w:rPr>
+        <w:t xml:space="preserve"> and </w:t>
+      </w:r>
+      <w:proofErr w:type="spellStart"/>
+      <w:r>
+        <w:rPr>
+          <w:rFonts w:ascii="Helvetica Neue" w:hAnsi="Helvetica Neue"/>
+          <w:color w:val="333333"/>
+          <w:sz w:val="24"/>
+          <w:szCs w:val="24"/>
+        </w:rPr>
+        <w:t>OpenStack</w:t>
+      </w:r>
+      <w:proofErr w:type="spellEnd"/>
+      <w:r>
+        <w:rPr>
+          <w:rFonts w:ascii="Helvetica Neue" w:hAnsi="Helvetica Neue"/>
+          <w:color w:val="333333"/>
+          <w:sz w:val="24"/>
+          <w:szCs w:val="24"/>
+        </w:rPr>
+        <w:t xml:space="preserve">, and presents volumes to </w:t>
+      </w:r>
+      <w:proofErr w:type="spellStart"/>
+      <w:r>
+        <w:rPr>
+          <w:rFonts w:ascii="Helvetica Neue" w:hAnsi="Helvetica Neue"/>
+          <w:color w:val="333333"/>
+          <w:sz w:val="24"/>
+          <w:szCs w:val="24"/>
+        </w:rPr>
+        <w:t>OpenStack</w:t>
+      </w:r>
+      <w:proofErr w:type="spellEnd"/>
+      <w:r>
+        <w:rPr>
+          <w:rFonts w:ascii="Helvetica Neue" w:hAnsi="Helvetica Neue"/>
+          <w:color w:val="333333"/>
+          <w:sz w:val="24"/>
+          <w:szCs w:val="24"/>
+        </w:rPr>
+        <w:t xml:space="preserve"> as block </w:t>
+      </w:r>
+      <w:proofErr w:type="gramStart"/>
+      <w:r>
+        <w:rPr>
+          <w:rFonts w:ascii="Helvetica Neue" w:hAnsi="Helvetica Neue"/>
+          <w:color w:val="333333"/>
+          <w:sz w:val="24"/>
+          <w:szCs w:val="24"/>
+        </w:rPr>
+        <w:t>devices which</w:t>
+      </w:r>
+      <w:proofErr w:type="gramEnd"/>
+      <w:r>
+        <w:rPr>
+          <w:rFonts w:ascii="Helvetica Neue" w:hAnsi="Helvetica Neue"/>
+          <w:color w:val="333333"/>
+          <w:sz w:val="24"/>
+          <w:szCs w:val="24"/>
+        </w:rPr>
+        <w:t xml:space="preserve"> are available for block storage. It also includes an </w:t>
+      </w:r>
+      <w:proofErr w:type="spellStart"/>
+      <w:r>
+        <w:rPr>
+          <w:rFonts w:ascii="Helvetica Neue" w:hAnsi="Helvetica Neue"/>
+          <w:color w:val="333333"/>
+          <w:sz w:val="24"/>
+          <w:szCs w:val="24"/>
+        </w:rPr>
+        <w:t>OpenStack</w:t>
+      </w:r>
+      <w:proofErr w:type="spellEnd"/>
+      <w:r>
+        <w:rPr>
+          <w:rFonts w:ascii="Helvetica Neue" w:hAnsi="Helvetica Neue"/>
+          <w:color w:val="333333"/>
+          <w:sz w:val="24"/>
+          <w:szCs w:val="24"/>
+        </w:rPr>
+        <w:t xml:space="preserve"> Nova driver, for handling compute and instance volume related operations. The </w:t>
+      </w:r>
+      <w:proofErr w:type="spellStart"/>
+      <w:r>
+        <w:rPr>
+          <w:rFonts w:ascii="Helvetica Neue" w:hAnsi="Helvetica Neue"/>
+          <w:color w:val="333333"/>
+          <w:sz w:val="24"/>
+          <w:szCs w:val="24"/>
+        </w:rPr>
+        <w:t>ScaleIO</w:t>
+      </w:r>
+      <w:proofErr w:type="spellEnd"/>
+      <w:r>
+        <w:rPr>
+          <w:rFonts w:ascii="Helvetica Neue" w:hAnsi="Helvetica Neue"/>
+          <w:color w:val="333333"/>
+          <w:sz w:val="24"/>
+          <w:szCs w:val="24"/>
+        </w:rPr>
+        <w:t xml:space="preserve"> driver executes the volume operations by communicating with the backend </w:t>
+      </w:r>
+      <w:proofErr w:type="spellStart"/>
+      <w:r>
+        <w:rPr>
+          <w:rFonts w:ascii="Helvetica Neue" w:hAnsi="Helvetica Neue"/>
+          <w:color w:val="333333"/>
+          <w:sz w:val="24"/>
+          <w:szCs w:val="24"/>
+        </w:rPr>
+        <w:t>ScaleIO</w:t>
+      </w:r>
+      <w:proofErr w:type="spellEnd"/>
+      <w:r>
+        <w:rPr>
+          <w:rFonts w:ascii="Helvetica Neue" w:hAnsi="Helvetica Neue"/>
+          <w:color w:val="333333"/>
+          <w:sz w:val="24"/>
+          <w:szCs w:val="24"/>
+        </w:rPr>
+        <w:t xml:space="preserve"> MDM through the </w:t>
+      </w:r>
+      <w:proofErr w:type="spellStart"/>
+      <w:r>
+        <w:rPr>
+          <w:rFonts w:ascii="Helvetica Neue" w:hAnsi="Helvetica Neue"/>
+          <w:color w:val="333333"/>
+          <w:sz w:val="24"/>
+          <w:szCs w:val="24"/>
+        </w:rPr>
+        <w:t>ScaleIO</w:t>
+      </w:r>
+      <w:proofErr w:type="spellEnd"/>
+      <w:r>
+        <w:rPr>
+          <w:rFonts w:ascii="Helvetica Neue" w:hAnsi="Helvetica Neue"/>
+          <w:color w:val="333333"/>
+          <w:sz w:val="24"/>
+          <w:szCs w:val="24"/>
+        </w:rPr>
+        <w:t xml:space="preserve"> REST Gateway.</w:t>
+      </w:r>
+    </w:p>
+    <w:p>
+      <w:pPr>
+        <w:pStyle w:val="NormalWeb"/>
+        <w:spacing w:before="0" w:beforeAutospacing="0" w:after="240" w:afterAutospacing="0" w:line="349" w:lineRule="atLeast"/>
+        <w:rPr>
+          <w:rFonts w:ascii="Helvetica Neue" w:hAnsi="Helvetica Neue"/>
+          <w:color w:val="333333"/>
+          <w:sz w:val="24"/>
+          <w:szCs w:val="24"/>
+        </w:rPr>
       </w:pPr>
     </w:p>
     <w:p>
       <w:pPr>
         <w:pStyle w:val="Heading2"/>
       </w:pPr>
-      <w:bookmarkStart w:id="10" w:name="_Toc308965597"/>
+      <w:bookmarkStart w:id="11" w:name="_Toc310594281"/>
       <w:r>
         <w:t>Developer’s specification</w:t>
       </w:r>
-      <w:bookmarkEnd w:id="10"/>
+      <w:bookmarkEnd w:id="11"/>
     </w:p>
     <w:p>
       <w:pPr>
@@ -2397,11 +3061,19 @@
         <w:t xml:space="preserve">Is available on </w:t>
       </w:r>
       <w:hyperlink r:id="rId9" w:history="1">
+        <w:proofErr w:type="spellStart"/>
         <w:r>
           <w:rPr>
             <w:rStyle w:val="Hyperlink"/>
           </w:rPr>
-          <w:t>GitHub repository</w:t>
+          <w:t>GitHub</w:t>
+        </w:r>
+        <w:proofErr w:type="spellEnd"/>
+        <w:r>
+          <w:rPr>
+            <w:rStyle w:val="Hyperlink"/>
+          </w:rPr>
+          <w:t xml:space="preserve"> repository</w:t>
         </w:r>
       </w:hyperlink>
       <w:r>
@@ -2419,11 +3091,11 @@
       <w:pPr>
         <w:pStyle w:val="Heading2"/>
       </w:pPr>
-      <w:bookmarkStart w:id="11" w:name="_Toc308965598"/>
+      <w:bookmarkStart w:id="12" w:name="_Toc310594282"/>
       <w:r>
         <w:t>Limitations</w:t>
       </w:r>
-      <w:bookmarkEnd w:id="11"/>
+      <w:bookmarkEnd w:id="12"/>
     </w:p>
     <w:p>
       <w:pPr>
@@ -2436,14 +3108,16 @@
       </w:pPr>
     </w:p>
     <w:p>
-      <w:pPr>
+      <w:r>
         <w:rPr>
           <w:rFonts w:ascii="Helvetica Neue" w:hAnsi="Helvetica Neue" w:cs="Times New Roman"/>
           <w:color w:val="333333"/>
           <w:sz w:val="24"/>
           <w:szCs w:val="24"/>
         </w:rPr>
-      </w:pPr>
+        <w:t xml:space="preserve">Due to some software limitations, this plugin is currently only compatible with </w:t>
+      </w:r>
+      <w:proofErr w:type="spellStart"/>
       <w:r>
         <w:rPr>
           <w:rFonts w:ascii="Helvetica Neue" w:hAnsi="Helvetica Neue" w:cs="Times New Roman"/>
@@ -2451,43 +3125,128 @@
           <w:sz w:val="24"/>
           <w:szCs w:val="24"/>
         </w:rPr>
-        <w:t>ScaleIO 1.32 does not support Ubuntu. Therefore, as MOS 7.0 only supports Ubuntu, this plugin is only compatible with MOS 6.1 with CentOS.</w:t>
-      </w:r>
+        <w:t>Mirantis</w:t>
+      </w:r>
+      <w:proofErr w:type="spellEnd"/>
+      <w:r>
+        <w:rPr>
+          <w:rFonts w:ascii="Helvetica Neue" w:hAnsi="Helvetica Neue" w:cs="Times New Roman"/>
+          <w:color w:val="333333"/>
+          <w:sz w:val="24"/>
+          <w:szCs w:val="24"/>
+        </w:rPr>
+        <w:t xml:space="preserve"> 6.1 and </w:t>
+      </w:r>
+      <w:proofErr w:type="spellStart"/>
+      <w:r>
+        <w:rPr>
+          <w:rFonts w:ascii="Helvetica Neue" w:hAnsi="Helvetica Neue" w:cs="Times New Roman"/>
+          <w:color w:val="333333"/>
+          <w:sz w:val="24"/>
+          <w:szCs w:val="24"/>
+        </w:rPr>
+        <w:t>CentOS</w:t>
+      </w:r>
+      <w:proofErr w:type="spellEnd"/>
+      <w:r>
+        <w:rPr>
+          <w:rFonts w:ascii="Helvetica Neue" w:hAnsi="Helvetica Neue" w:cs="Times New Roman"/>
+          <w:color w:val="333333"/>
+          <w:sz w:val="24"/>
+          <w:szCs w:val="24"/>
+        </w:rPr>
+        <w:t>.</w:t>
+      </w:r>
+    </w:p>
+    <w:p>
+      <w:pPr>
+        <w:pStyle w:val="Heading1"/>
+      </w:pPr>
+      <w:bookmarkStart w:id="13" w:name="_Toc310594283"/>
+      <w:r>
+        <w:t>Test strategy</w:t>
+      </w:r>
+      <w:bookmarkEnd w:id="13"/>
     </w:p>
     <w:p/>
     <w:p>
       <w:pPr>
-        <w:pStyle w:val="Heading1"/>
-      </w:pPr>
-      <w:bookmarkStart w:id="12" w:name="_Toc308965599"/>
-      <w:r>
-        <w:t>Test strategy</w:t>
-      </w:r>
-      <w:bookmarkEnd w:id="12"/>
+        <w:jc w:val="both"/>
+      </w:pPr>
+      <w:r>
+        <w:rPr>
+          <w:i/>
+        </w:rPr>
+        <w:t xml:space="preserve">The </w:t>
+      </w:r>
+      <w:proofErr w:type="spellStart"/>
+      <w:r>
+        <w:rPr>
+          <w:i/>
+        </w:rPr>
+        <w:t>ScaleIO</w:t>
+      </w:r>
+      <w:proofErr w:type="spellEnd"/>
+      <w:r>
+        <w:rPr>
+          <w:i/>
+        </w:rPr>
+        <w:t xml:space="preserve"> plugin creates a GUI element to collect the information necessary to deploy and configure EMC </w:t>
+      </w:r>
+      <w:proofErr w:type="spellStart"/>
+      <w:r>
+        <w:rPr>
+          <w:i/>
+        </w:rPr>
+        <w:t>ScaleIO</w:t>
+      </w:r>
+      <w:proofErr w:type="spellEnd"/>
+      <w:r>
+        <w:rPr>
+          <w:i/>
+        </w:rPr>
+        <w:t xml:space="preserve"> in the cluster nodes. The testing strategy is to confirm that all options in the GUI are handled properly and </w:t>
+      </w:r>
+      <w:proofErr w:type="spellStart"/>
+      <w:r>
+        <w:rPr>
+          <w:i/>
+        </w:rPr>
+        <w:t>ScaleIO</w:t>
+      </w:r>
+      <w:proofErr w:type="spellEnd"/>
+      <w:r>
+        <w:rPr>
+          <w:i/>
+        </w:rPr>
+        <w:t xml:space="preserve"> is successfully deployed and Cinder is properly configure to use the </w:t>
+      </w:r>
+      <w:proofErr w:type="spellStart"/>
+      <w:r>
+        <w:rPr>
+          <w:i/>
+        </w:rPr>
+        <w:t>ScaleIO</w:t>
+      </w:r>
+      <w:proofErr w:type="spellEnd"/>
+      <w:r>
+        <w:rPr>
+          <w:i/>
+        </w:rPr>
+        <w:t xml:space="preserve"> cluster as the block storage service.</w:t>
+      </w:r>
     </w:p>
     <w:p/>
     <w:p>
       <w:pPr>
-        <w:jc w:val="both"/>
-      </w:pPr>
-      <w:r>
-        <w:rPr>
-          <w:i/>
-        </w:rPr>
-        <w:t>The ScaleIO plugin creates a GUI element to collect the information necessary to deploy and configure EMC ScaleIO in the cluster nodes. The testing strategy is to confirm that all options in the GUI are handled properly and ScaleIO is successfully deployed and Cinder is properly configure to use the ScaleIO cluster as the block storage service.</w:t>
-      </w:r>
-    </w:p>
-    <w:p/>
-    <w:p>
-      <w:pPr>
         <w:pStyle w:val="Heading2"/>
       </w:pPr>
-      <w:bookmarkStart w:id="13" w:name="_Toc308965600"/>
+      <w:bookmarkStart w:id="14" w:name="_Toc310594284"/>
       <w:r>
         <w:lastRenderedPageBreak/>
         <w:t>Acceptance criteria</w:t>
       </w:r>
-      <w:bookmarkEnd w:id="13"/>
+      <w:bookmarkEnd w:id="14"/>
     </w:p>
     <w:p>
       <w:pPr>
@@ -2501,7 +3260,7 @@
           <w:szCs w:val="24"/>
         </w:rPr>
       </w:pPr>
-      <w:bookmarkStart w:id="14" w:name="_Toc308965601"/>
+      <w:bookmarkStart w:id="15" w:name="_Toc310594285"/>
       <w:r>
         <w:rPr>
           <w:rFonts w:ascii="Helvetica Neue" w:eastAsia="Arial" w:hAnsi="Helvetica Neue" w:cs="Times New Roman"/>
@@ -2512,20 +3271,20 @@
         </w:rPr>
         <w:t>All tests should pass.</w:t>
       </w:r>
-      <w:bookmarkEnd w:id="14"/>
+      <w:bookmarkEnd w:id="15"/>
     </w:p>
     <w:p/>
     <w:p>
       <w:pPr>
         <w:pStyle w:val="Heading2"/>
       </w:pPr>
-      <w:bookmarkStart w:id="15" w:name="_Toc308688018"/>
-      <w:bookmarkStart w:id="16" w:name="_Toc308965602"/>
+      <w:bookmarkStart w:id="16" w:name="_Toc308688018"/>
+      <w:bookmarkStart w:id="17" w:name="_Toc310594286"/>
       <w:r>
         <w:t>Test environment, infrastructure and tools</w:t>
       </w:r>
-      <w:bookmarkEnd w:id="15"/>
       <w:bookmarkEnd w:id="16"/>
+      <w:bookmarkEnd w:id="17"/>
     </w:p>
     <w:p>
       <w:pPr>
@@ -2579,8 +3338,21 @@
         <w:jc w:val="both"/>
       </w:pPr>
       <w:r>
-        <w:t>Fuel master node (w/ 50GB Disk, 2 Network interfaces [Mgmt, PXE] )</w:t>
-      </w:r>
+        <w:t>Fuel master node (w/ 50GB Disk, 2 Network interfaces [</w:t>
+      </w:r>
+      <w:proofErr w:type="spellStart"/>
+      <w:r>
+        <w:t>Mgmt</w:t>
+      </w:r>
+      <w:proofErr w:type="spellEnd"/>
+      <w:r>
+        <w:t>, PXE</w:t>
+      </w:r>
+      <w:proofErr w:type="gramStart"/>
+      <w:r>
+        <w:t>] )</w:t>
+      </w:r>
+      <w:proofErr w:type="gramEnd"/>
     </w:p>
     <w:p>
       <w:pPr>
@@ -2591,8 +3363,13 @@
         </w:numPr>
         <w:jc w:val="both"/>
       </w:pPr>
-      <w:r>
-        <w:t xml:space="preserve">OpenStack Controller #1 node </w:t>
+      <w:proofErr w:type="spellStart"/>
+      <w:r>
+        <w:t>OpenStack</w:t>
+      </w:r>
+      <w:proofErr w:type="spellEnd"/>
+      <w:r>
+        <w:t xml:space="preserve"> Controller #1 node </w:t>
       </w:r>
     </w:p>
     <w:p>
@@ -2604,8 +3381,13 @@
         </w:numPr>
         <w:jc w:val="both"/>
       </w:pPr>
-      <w:r>
-        <w:t>OpenStack Controller #2 node</w:t>
+      <w:proofErr w:type="spellStart"/>
+      <w:r>
+        <w:t>OpenStack</w:t>
+      </w:r>
+      <w:proofErr w:type="spellEnd"/>
+      <w:r>
+        <w:t xml:space="preserve"> Controller #2 node</w:t>
       </w:r>
     </w:p>
     <w:p>
@@ -2617,8 +3399,13 @@
         </w:numPr>
         <w:jc w:val="both"/>
       </w:pPr>
-      <w:r>
-        <w:t>OpenStack Controller #3 node</w:t>
+      <w:proofErr w:type="spellStart"/>
+      <w:r>
+        <w:t>OpenStack</w:t>
+      </w:r>
+      <w:proofErr w:type="spellEnd"/>
+      <w:r>
+        <w:t xml:space="preserve"> Controller #3 node</w:t>
       </w:r>
     </w:p>
     <w:p>
@@ -2630,8 +3417,13 @@
         </w:numPr>
         <w:jc w:val="both"/>
       </w:pPr>
-      <w:r>
-        <w:t xml:space="preserve">OpenStack Compute node </w:t>
+      <w:proofErr w:type="spellStart"/>
+      <w:r>
+        <w:t>OpenStack</w:t>
+      </w:r>
+      <w:proofErr w:type="spellEnd"/>
+      <w:r>
+        <w:t xml:space="preserve"> Compute node </w:t>
       </w:r>
     </w:p>
     <w:p>
@@ -2731,11 +3523,11 @@
       <w:pPr>
         <w:pStyle w:val="Heading2"/>
       </w:pPr>
-      <w:bookmarkStart w:id="17" w:name="_Toc308965603"/>
+      <w:bookmarkStart w:id="18" w:name="_Toc310594287"/>
       <w:r>
         <w:t>Product compatibility matrix</w:t>
       </w:r>
-      <w:bookmarkEnd w:id="17"/>
+      <w:bookmarkEnd w:id="18"/>
     </w:p>
     <w:p>
       <w:pPr>
@@ -2765,8 +3557,13 @@
             <w:tcW w:w="2881" w:type="dxa"/>
           </w:tcPr>
           <w:p>
-            <w:r>
-              <w:t>ScaleIO Plugin version</w:t>
+            <w:proofErr w:type="spellStart"/>
+            <w:r>
+              <w:t>ScaleIO</w:t>
+            </w:r>
+            <w:proofErr w:type="spellEnd"/>
+            <w:r>
+              <w:t xml:space="preserve"> Plugin version</w:t>
             </w:r>
           </w:p>
         </w:tc>
@@ -2786,8 +3583,13 @@
             <w:tcW w:w="2312" w:type="dxa"/>
           </w:tcPr>
           <w:p>
-            <w:r>
-              <w:t>OpenStack and OS Version</w:t>
+            <w:proofErr w:type="spellStart"/>
+            <w:r>
+              <w:t>OpenStack</w:t>
+            </w:r>
+            <w:proofErr w:type="spellEnd"/>
+            <w:r>
+              <w:t xml:space="preserve"> and OS Version</w:t>
             </w:r>
           </w:p>
         </w:tc>
@@ -2796,8 +3598,13 @@
             <w:tcW w:w="2065" w:type="dxa"/>
           </w:tcPr>
           <w:p>
-            <w:r>
-              <w:t>ScaleIO version</w:t>
+            <w:proofErr w:type="spellStart"/>
+            <w:r>
+              <w:t>ScaleIO</w:t>
+            </w:r>
+            <w:proofErr w:type="spellEnd"/>
+            <w:r>
+              <w:t xml:space="preserve"> version</w:t>
             </w:r>
           </w:p>
         </w:tc>
@@ -2809,7 +3616,7 @@
           </w:tcPr>
           <w:p>
             <w:r>
-              <w:t>0.3</w:t>
+              <w:t>1.0</w:t>
             </w:r>
             <w:r>
               <w:t>.0</w:t>
@@ -2832,7 +3639,15 @@
           </w:tcPr>
           <w:p>
             <w:r>
-              <w:t>Juno on CentOS 6.5</w:t>
+              <w:t xml:space="preserve">Juno on </w:t>
+            </w:r>
+            <w:proofErr w:type="spellStart"/>
+            <w:r>
+              <w:t>CentOS</w:t>
+            </w:r>
+            <w:proofErr w:type="spellEnd"/>
+            <w:r>
+              <w:t xml:space="preserve"> 6.5</w:t>
             </w:r>
           </w:p>
         </w:tc>
@@ -2866,22 +3681,30 @@
       <w:pPr>
         <w:pStyle w:val="Heading1"/>
       </w:pPr>
-      <w:bookmarkStart w:id="18" w:name="_Toc308965604"/>
+      <w:bookmarkStart w:id="19" w:name="_Toc310594288"/>
       <w:r>
         <w:lastRenderedPageBreak/>
         <w:t>System testing</w:t>
       </w:r>
-      <w:bookmarkEnd w:id="18"/>
+      <w:bookmarkEnd w:id="19"/>
     </w:p>
     <w:p>
       <w:pPr>
         <w:pStyle w:val="Heading2"/>
       </w:pPr>
-      <w:bookmarkStart w:id="19" w:name="_Toc308965605"/>
-      <w:r>
-        <w:t>Build ScaleIO Fuel plugin</w:t>
-      </w:r>
-      <w:bookmarkEnd w:id="19"/>
+      <w:bookmarkStart w:id="20" w:name="_Toc310594289"/>
+      <w:r>
+        <w:t xml:space="preserve">Build </w:t>
+      </w:r>
+      <w:proofErr w:type="spellStart"/>
+      <w:r>
+        <w:t>ScaleIO</w:t>
+      </w:r>
+      <w:proofErr w:type="spellEnd"/>
+      <w:r>
+        <w:t xml:space="preserve"> Fuel plugin</w:t>
+      </w:r>
+      <w:bookmarkEnd w:id="20"/>
     </w:p>
     <w:p/>
     <w:tbl>
@@ -2941,12 +3764,22 @@
               <w:widowControl w:val="0"/>
               <w:spacing w:line="240" w:lineRule="auto"/>
             </w:pPr>
+            <w:proofErr w:type="spellStart"/>
+            <w:proofErr w:type="gramStart"/>
             <w:r>
               <w:rPr>
                 <w:i/>
               </w:rPr>
-              <w:t>build_scaleio_plugin</w:t>
-            </w:r>
+              <w:t>build</w:t>
+            </w:r>
+            <w:proofErr w:type="gramEnd"/>
+            <w:r>
+              <w:rPr>
+                <w:i/>
+              </w:rPr>
+              <w:t>_scaleio_plugin</w:t>
+            </w:r>
+            <w:proofErr w:type="spellEnd"/>
           </w:p>
         </w:tc>
       </w:tr>
@@ -2989,9 +3822,11 @@
             <w:r>
               <w:t xml:space="preserve">Verify that </w:t>
             </w:r>
+            <w:proofErr w:type="spellStart"/>
             <w:r>
               <w:t>ScaleIO</w:t>
             </w:r>
+            <w:proofErr w:type="spellEnd"/>
             <w:r>
               <w:t xml:space="preserve"> Fuel </w:t>
             </w:r>
@@ -3049,8 +3884,13 @@
               <w:spacing w:line="240" w:lineRule="auto"/>
             </w:pPr>
             <w:r>
-              <w:t>Clone the repository with all its submodules</w:t>
-            </w:r>
+              <w:t xml:space="preserve">Clone the repository with all its </w:t>
+            </w:r>
+            <w:proofErr w:type="spellStart"/>
+            <w:r>
+              <w:t>submodules</w:t>
+            </w:r>
+            <w:proofErr w:type="spellEnd"/>
           </w:p>
           <w:p>
             <w:pPr>
@@ -3066,11 +3906,21 @@
                 <w:rFonts w:ascii="Courier" w:hAnsi="Courier"/>
               </w:rPr>
             </w:pPr>
+            <w:proofErr w:type="spellStart"/>
+            <w:proofErr w:type="gramStart"/>
             <w:r>
               <w:rPr>
                 <w:rFonts w:ascii="Courier" w:hAnsi="Courier"/>
               </w:rPr>
-              <w:t xml:space="preserve">git clone --recursive </w:t>
+              <w:t>git</w:t>
+            </w:r>
+            <w:proofErr w:type="spellEnd"/>
+            <w:proofErr w:type="gramEnd"/>
+            <w:r>
+              <w:rPr>
+                <w:rFonts w:ascii="Courier" w:hAnsi="Courier"/>
+              </w:rPr>
+              <w:t xml:space="preserve"> clone --recursive </w:t>
             </w:r>
             <w:hyperlink r:id="rId10" w:history="1">
               <w:r>
@@ -3099,7 +3949,15 @@
               <w:spacing w:line="240" w:lineRule="auto"/>
             </w:pPr>
             <w:r>
-              <w:t>Build the plugin using the “fpb” command tool.</w:t>
+              <w:t>Build the plugin using the “</w:t>
+            </w:r>
+            <w:proofErr w:type="spellStart"/>
+            <w:r>
+              <w:t>fpb</w:t>
+            </w:r>
+            <w:proofErr w:type="spellEnd"/>
+            <w:r>
+              <w:t>” command tool.</w:t>
             </w:r>
           </w:p>
           <w:p>
@@ -3116,12 +3974,30 @@
                 <w:rFonts w:ascii="Courier" w:hAnsi="Courier"/>
               </w:rPr>
             </w:pPr>
+            <w:proofErr w:type="spellStart"/>
+            <w:proofErr w:type="gramStart"/>
             <w:r>
               <w:rPr>
                 <w:rFonts w:ascii="Courier" w:hAnsi="Courier"/>
               </w:rPr>
-              <w:t>fpb --build fuel-plugin-scaleio</w:t>
-            </w:r>
+              <w:t>fpb</w:t>
+            </w:r>
+            <w:proofErr w:type="spellEnd"/>
+            <w:proofErr w:type="gramEnd"/>
+            <w:r>
+              <w:rPr>
+                <w:rFonts w:ascii="Courier" w:hAnsi="Courier"/>
+              </w:rPr>
+              <w:t xml:space="preserve"> --build fuel-plugin-</w:t>
+            </w:r>
+            <w:proofErr w:type="spellStart"/>
+            <w:r>
+              <w:rPr>
+                <w:rFonts w:ascii="Courier" w:hAnsi="Courier"/>
+              </w:rPr>
+              <w:t>scaleio</w:t>
+            </w:r>
+            <w:proofErr w:type="spellEnd"/>
           </w:p>
           <w:p>
             <w:pPr>
@@ -3180,12 +4056,17 @@
             <w:r>
               <w:t>“</w:t>
             </w:r>
-            <w:r>
-              <w:t>scaleio­0.3­0.3.0­1</w:t>
+            <w:proofErr w:type="gramStart"/>
+            <w:r>
+              <w:t>scaleio­1.0­1.0</w:t>
+            </w:r>
+            <w:r>
+              <w:t>.0­1</w:t>
             </w:r>
             <w:r>
               <w:t>.noarch.rpm</w:t>
             </w:r>
+            <w:proofErr w:type="gramEnd"/>
             <w:r>
               <w:t>”</w:t>
             </w:r>
@@ -3201,9 +4082,13 @@
             <w:r>
               <w:t>“</w:t>
             </w:r>
+            <w:proofErr w:type="spellStart"/>
+            <w:proofErr w:type="gramStart"/>
             <w:r>
               <w:t>fuel­plugin­scaleio</w:t>
             </w:r>
+            <w:proofErr w:type="spellEnd"/>
+            <w:proofErr w:type="gramEnd"/>
             <w:r>
               <w:t>”</w:t>
             </w:r>
@@ -3225,14 +4110,22 @@
         <w:pStyle w:val="Heading2"/>
         <w:contextualSpacing w:val="0"/>
       </w:pPr>
-      <w:bookmarkStart w:id="20" w:name="_Toc308965606"/>
+      <w:bookmarkStart w:id="21" w:name="_Toc310594290"/>
       <w:r>
         <w:t>Install</w:t>
       </w:r>
       <w:r>
-        <w:t xml:space="preserve"> ScaleIO Fuel plugin</w:t>
-      </w:r>
-      <w:bookmarkEnd w:id="20"/>
+        <w:t xml:space="preserve"> </w:t>
+      </w:r>
+      <w:proofErr w:type="spellStart"/>
+      <w:r>
+        <w:t>ScaleIO</w:t>
+      </w:r>
+      <w:proofErr w:type="spellEnd"/>
+      <w:r>
+        <w:t xml:space="preserve"> Fuel plugin</w:t>
+      </w:r>
+      <w:bookmarkEnd w:id="21"/>
     </w:p>
     <w:p/>
     <w:tbl>
@@ -3292,12 +4185,22 @@
               <w:widowControl w:val="0"/>
               <w:spacing w:line="240" w:lineRule="auto"/>
             </w:pPr>
+            <w:proofErr w:type="spellStart"/>
+            <w:proofErr w:type="gramStart"/>
             <w:r>
               <w:rPr>
                 <w:i/>
               </w:rPr>
-              <w:t>install_scaleio_plugin</w:t>
-            </w:r>
+              <w:t>install</w:t>
+            </w:r>
+            <w:proofErr w:type="gramEnd"/>
+            <w:r>
+              <w:rPr>
+                <w:i/>
+              </w:rPr>
+              <w:t>_scaleio_plugin</w:t>
+            </w:r>
+            <w:proofErr w:type="spellEnd"/>
           </w:p>
         </w:tc>
       </w:tr>
@@ -3340,9 +4243,11 @@
             <w:r>
               <w:t xml:space="preserve">Verify that </w:t>
             </w:r>
+            <w:proofErr w:type="spellStart"/>
             <w:r>
               <w:t>ScaleIO</w:t>
             </w:r>
+            <w:proofErr w:type="spellEnd"/>
             <w:r>
               <w:t xml:space="preserve"> Fuel Plugin can be installed into Fuel Master</w:t>
             </w:r>
@@ -3442,20 +4347,72 @@
               <w:rPr>
                 <w:rFonts w:ascii="Courier" w:hAnsi="Courier"/>
               </w:rPr>
-              <w:t>[root@ho</w:t>
-            </w:r>
+              <w:t>[</w:t>
+            </w:r>
+            <w:proofErr w:type="spellStart"/>
+            <w:proofErr w:type="gramStart"/>
             <w:r>
               <w:rPr>
                 <w:rFonts w:ascii="Courier" w:hAnsi="Courier"/>
               </w:rPr>
-              <w:t>me ~]# scp fuel-plugin-scaleio-0.3-0.3</w:t>
+              <w:t>root@ho</w:t>
             </w:r>
             <w:r>
               <w:rPr>
                 <w:rFonts w:ascii="Courier" w:hAnsi="Courier"/>
               </w:rPr>
-              <w:t>.0-1.noarch.rpm root@fuel-master:/tmp</w:t>
-            </w:r>
+              <w:t>me</w:t>
+            </w:r>
+            <w:proofErr w:type="spellEnd"/>
+            <w:proofErr w:type="gramEnd"/>
+            <w:r>
+              <w:rPr>
+                <w:rFonts w:ascii="Courier" w:hAnsi="Courier"/>
+              </w:rPr>
+              <w:t xml:space="preserve"> ~]# </w:t>
+            </w:r>
+            <w:proofErr w:type="spellStart"/>
+            <w:r>
+              <w:rPr>
+                <w:rFonts w:ascii="Courier" w:hAnsi="Courier"/>
+              </w:rPr>
+              <w:t>scp</w:t>
+            </w:r>
+            <w:proofErr w:type="spellEnd"/>
+            <w:r>
+              <w:rPr>
+                <w:rFonts w:ascii="Courier" w:hAnsi="Courier"/>
+              </w:rPr>
+              <w:t xml:space="preserve"> fuel-plugin-scaleio-1.0-1.0</w:t>
+            </w:r>
+            <w:r>
+              <w:rPr>
+                <w:rFonts w:ascii="Courier" w:hAnsi="Courier"/>
+              </w:rPr>
+              <w:t xml:space="preserve">.0-1.noarch.rpm </w:t>
+            </w:r>
+            <w:proofErr w:type="spellStart"/>
+            <w:r>
+              <w:rPr>
+                <w:rFonts w:ascii="Courier" w:hAnsi="Courier"/>
+              </w:rPr>
+              <w:t>root@fuel-master</w:t>
+            </w:r>
+            <w:proofErr w:type="spellEnd"/>
+            <w:r>
+              <w:rPr>
+                <w:rFonts w:ascii="Courier" w:hAnsi="Courier"/>
+              </w:rPr>
+              <w:t>:/</w:t>
+            </w:r>
+            <w:proofErr w:type="spellStart"/>
+            <w:r>
+              <w:rPr>
+                <w:rFonts w:ascii="Courier" w:hAnsi="Courier"/>
+              </w:rPr>
+              <w:t>tmp</w:t>
+            </w:r>
+            <w:proofErr w:type="spellEnd"/>
           </w:p>
           <w:p>
             <w:pPr>
@@ -3494,23 +4451,53 @@
             <w:r>
               <w:t>[</w:t>
             </w:r>
+            <w:proofErr w:type="spellStart"/>
+            <w:proofErr w:type="gramStart"/>
             <w:r>
               <w:rPr>
                 <w:rFonts w:ascii="Courier" w:hAnsi="Courier"/>
               </w:rPr>
-              <w:t>root@fuel-master ~]# fuel plugins --install /tmp/fuel-plugin-</w:t>
-            </w:r>
+              <w:t>root@fuel</w:t>
+            </w:r>
+            <w:proofErr w:type="gramEnd"/>
             <w:r>
               <w:rPr>
                 <w:rFonts w:ascii="Courier" w:hAnsi="Courier"/>
               </w:rPr>
-              <w:t>scaleio-0.3-0.3</w:t>
-            </w:r>
+              <w:t>-master</w:t>
+            </w:r>
+            <w:proofErr w:type="spellEnd"/>
             <w:r>
               <w:rPr>
                 <w:rFonts w:ascii="Courier" w:hAnsi="Courier"/>
               </w:rPr>
-              <w:t>.1-1.noarch.rpm</w:t>
+              <w:t xml:space="preserve"> ~]# fuel plugins --install /</w:t>
+            </w:r>
+            <w:proofErr w:type="spellStart"/>
+            <w:r>
+              <w:rPr>
+                <w:rFonts w:ascii="Courier" w:hAnsi="Courier"/>
+              </w:rPr>
+              <w:t>tmp</w:t>
+            </w:r>
+            <w:proofErr w:type="spellEnd"/>
+            <w:r>
+              <w:rPr>
+                <w:rFonts w:ascii="Courier" w:hAnsi="Courier"/>
+              </w:rPr>
+              <w:t>/fuel-plugin-</w:t>
+            </w:r>
+            <w:r>
+              <w:rPr>
+                <w:rFonts w:ascii="Courier" w:hAnsi="Courier"/>
+              </w:rPr>
+              <w:t>scaleio-1.0-1.0.0</w:t>
+            </w:r>
+            <w:r>
+              <w:rPr>
+                <w:rFonts w:ascii="Courier" w:hAnsi="Courier"/>
+              </w:rPr>
+              <w:t>-1.noarch.rpm</w:t>
             </w:r>
           </w:p>
         </w:tc>
@@ -3573,36 +4560,74 @@
               <w:rPr>
                 <w:rFonts w:ascii="Courier" w:hAnsi="Courier"/>
               </w:rPr>
-              <w:t>[root@fuel-master ~]# fuel plugins</w:t>
-            </w:r>
-          </w:p>
-          <w:p>
-            <w:pPr>
-              <w:widowControl w:val="0"/>
-              <w:spacing w:line="240" w:lineRule="auto"/>
+              <w:t>[</w:t>
+            </w:r>
+            <w:proofErr w:type="spellStart"/>
+            <w:proofErr w:type="gramStart"/>
+            <w:r>
               <w:rPr>
                 <w:rFonts w:ascii="Courier" w:hAnsi="Courier"/>
               </w:rPr>
-            </w:pPr>
+              <w:t>root@fuel</w:t>
+            </w:r>
+            <w:proofErr w:type="gramEnd"/>
             <w:r>
               <w:rPr>
                 <w:rFonts w:ascii="Courier" w:hAnsi="Courier"/>
               </w:rPr>
-              <w:t>id | name                  | version | package_version</w:t>
-            </w:r>
-          </w:p>
-          <w:p>
-            <w:pPr>
-              <w:widowControl w:val="0"/>
-              <w:spacing w:line="240" w:lineRule="auto"/>
+              <w:t>-master</w:t>
+            </w:r>
+            <w:proofErr w:type="spellEnd"/>
+            <w:r>
               <w:rPr>
                 <w:rFonts w:ascii="Courier" w:hAnsi="Courier"/>
               </w:rPr>
-            </w:pPr>
-            <w:r>
+              <w:t xml:space="preserve"> ~]# fuel plugins</w:t>
+            </w:r>
+          </w:p>
+          <w:p>
+            <w:pPr>
+              <w:widowControl w:val="0"/>
+              <w:spacing w:line="240" w:lineRule="auto"/>
               <w:rPr>
                 <w:rFonts w:ascii="Courier" w:hAnsi="Courier"/>
               </w:rPr>
+            </w:pPr>
+            <w:proofErr w:type="gramStart"/>
+            <w:r>
+              <w:rPr>
+                <w:rFonts w:ascii="Courier" w:hAnsi="Courier"/>
+              </w:rPr>
+              <w:t>id</w:t>
+            </w:r>
+            <w:proofErr w:type="gramEnd"/>
+            <w:r>
+              <w:rPr>
+                <w:rFonts w:ascii="Courier" w:hAnsi="Courier"/>
+              </w:rPr>
+              <w:t xml:space="preserve"> | name                  | version | </w:t>
+            </w:r>
+            <w:proofErr w:type="spellStart"/>
+            <w:r>
+              <w:rPr>
+                <w:rFonts w:ascii="Courier" w:hAnsi="Courier"/>
+              </w:rPr>
+              <w:t>package_version</w:t>
+            </w:r>
+            <w:proofErr w:type="spellEnd"/>
+          </w:p>
+          <w:p>
+            <w:pPr>
+              <w:widowControl w:val="0"/>
+              <w:spacing w:line="240" w:lineRule="auto"/>
+              <w:rPr>
+                <w:rFonts w:ascii="Courier" w:hAnsi="Courier"/>
+              </w:rPr>
+            </w:pPr>
+            <w:r>
+              <w:rPr>
+                <w:rFonts w:ascii="Courier" w:hAnsi="Courier"/>
+              </w:rPr>
               <w:t>---|-----------------------|---------|----------------</w:t>
             </w:r>
           </w:p>
@@ -3615,7 +4640,21 @@
               <w:rPr>
                 <w:rFonts w:ascii="Courier" w:hAnsi="Courier"/>
               </w:rPr>
-              <w:t>9  | fuel-plugin-scaleio   | 0.3</w:t>
+              <w:t xml:space="preserve">9  | </w:t>
+            </w:r>
+            <w:proofErr w:type="spellStart"/>
+            <w:r>
+              <w:rPr>
+                <w:rFonts w:ascii="Courier" w:hAnsi="Courier"/>
+              </w:rPr>
+              <w:t>scaleio</w:t>
+            </w:r>
+            <w:proofErr w:type="spellEnd"/>
+            <w:r>
+              <w:rPr>
+                <w:rFonts w:ascii="Courier" w:hAnsi="Courier"/>
+              </w:rPr>
+              <w:t xml:space="preserve">               | 1.0</w:t>
             </w:r>
             <w:r>
               <w:rPr>
@@ -3637,14 +4676,14 @@
         <w:pStyle w:val="Heading2"/>
         <w:contextualSpacing w:val="0"/>
       </w:pPr>
-      <w:bookmarkStart w:id="21" w:name="h.me240mqtn8ni" w:colFirst="0" w:colLast="0"/>
-      <w:bookmarkStart w:id="22" w:name="_Toc308965607"/>
-      <w:bookmarkEnd w:id="21"/>
+      <w:bookmarkStart w:id="22" w:name="h.me240mqtn8ni" w:colFirst="0" w:colLast="0"/>
+      <w:bookmarkStart w:id="23" w:name="_Toc310594291"/>
+      <w:bookmarkEnd w:id="22"/>
       <w:r>
         <w:lastRenderedPageBreak/>
         <w:t>Prepare nodes</w:t>
       </w:r>
-      <w:bookmarkEnd w:id="22"/>
+      <w:bookmarkEnd w:id="23"/>
     </w:p>
     <w:p>
       <w:pPr>
@@ -3708,12 +4747,22 @@
               <w:widowControl w:val="0"/>
               <w:spacing w:line="240" w:lineRule="auto"/>
             </w:pPr>
+            <w:proofErr w:type="spellStart"/>
+            <w:proofErr w:type="gramStart"/>
             <w:r>
               <w:rPr>
                 <w:i/>
               </w:rPr>
-              <w:t>prepare_nodes</w:t>
-            </w:r>
+              <w:t>prepare</w:t>
+            </w:r>
+            <w:proofErr w:type="gramEnd"/>
+            <w:r>
+              <w:rPr>
+                <w:i/>
+              </w:rPr>
+              <w:t>_nodes</w:t>
+            </w:r>
+            <w:proofErr w:type="spellEnd"/>
           </w:p>
         </w:tc>
       </w:tr>
@@ -3759,12 +4808,14 @@
               </w:rPr>
               <w:t xml:space="preserve">Verify all controller/compute/storage nodes are ready for </w:t>
             </w:r>
+            <w:proofErr w:type="spellStart"/>
             <w:r>
               <w:rPr>
                 <w:i/>
               </w:rPr>
               <w:t>ScaleIO</w:t>
             </w:r>
+            <w:proofErr w:type="spellEnd"/>
             <w:r>
               <w:rPr>
                 <w:i/>
@@ -3963,17 +5014,27 @@
         <w:pStyle w:val="Heading2"/>
         <w:contextualSpacing w:val="0"/>
       </w:pPr>
-      <w:bookmarkStart w:id="23" w:name="_Toc308965608"/>
-      <w:r>
-        <w:t xml:space="preserve">Create an OpenStack environment with </w:t>
-      </w:r>
+      <w:bookmarkStart w:id="24" w:name="_Toc310594292"/>
+      <w:r>
+        <w:t xml:space="preserve">Create an </w:t>
+      </w:r>
+      <w:proofErr w:type="spellStart"/>
+      <w:r>
+        <w:t>OpenStack</w:t>
+      </w:r>
+      <w:proofErr w:type="spellEnd"/>
+      <w:r>
+        <w:t xml:space="preserve"> environment with </w:t>
+      </w:r>
+      <w:proofErr w:type="spellStart"/>
       <w:r>
         <w:t>ScaleIO</w:t>
       </w:r>
+      <w:proofErr w:type="spellEnd"/>
       <w:r>
         <w:t xml:space="preserve"> Fuel Plugin</w:t>
       </w:r>
-      <w:bookmarkEnd w:id="23"/>
+      <w:bookmarkEnd w:id="24"/>
     </w:p>
     <w:p>
       <w:pPr>
@@ -4037,12 +5098,22 @@
               <w:widowControl w:val="0"/>
               <w:spacing w:line="240" w:lineRule="auto"/>
             </w:pPr>
+            <w:proofErr w:type="spellStart"/>
+            <w:proofErr w:type="gramStart"/>
             <w:r>
               <w:rPr>
                 <w:i/>
               </w:rPr>
-              <w:t>create_env</w:t>
-            </w:r>
+              <w:t>create</w:t>
+            </w:r>
+            <w:proofErr w:type="gramEnd"/>
+            <w:r>
+              <w:rPr>
+                <w:i/>
+              </w:rPr>
+              <w:t>_env</w:t>
+            </w:r>
+            <w:proofErr w:type="spellEnd"/>
           </w:p>
         </w:tc>
       </w:tr>
@@ -4086,14 +5157,30 @@
               <w:rPr>
                 <w:i/>
               </w:rPr>
-              <w:t xml:space="preserve">Verify that an OpenStack environment created with </w:t>
-            </w:r>
+              <w:t xml:space="preserve">Verify that an </w:t>
+            </w:r>
+            <w:proofErr w:type="spellStart"/>
             <w:r>
               <w:rPr>
                 <w:i/>
               </w:rPr>
+              <w:t>OpenStack</w:t>
+            </w:r>
+            <w:proofErr w:type="spellEnd"/>
+            <w:r>
+              <w:rPr>
+                <w:i/>
+              </w:rPr>
+              <w:t xml:space="preserve"> environment created with </w:t>
+            </w:r>
+            <w:proofErr w:type="spellStart"/>
+            <w:r>
+              <w:rPr>
+                <w:i/>
+              </w:rPr>
               <w:t>ScaleIO</w:t>
             </w:r>
+            <w:proofErr w:type="spellEnd"/>
             <w:r>
               <w:rPr>
                 <w:i/>
@@ -4112,11 +5199,19 @@
               </w:rPr>
               <w:t xml:space="preserve"> </w:t>
             </w:r>
+            <w:proofErr w:type="spellStart"/>
             <w:r>
               <w:rPr>
                 <w:i/>
               </w:rPr>
-              <w:t>ScaleIO configuration parameters available, fill them, and deploy changes</w:t>
+              <w:t>ScaleIO</w:t>
+            </w:r>
+            <w:proofErr w:type="spellEnd"/>
+            <w:r>
+              <w:rPr>
+                <w:i/>
+              </w:rPr>
+              <w:t xml:space="preserve"> configuration parameters available, fill them, and deploy changes</w:t>
             </w:r>
             <w:r>
               <w:rPr>
@@ -4169,7 +5264,31 @@
               <w:spacing w:line="240" w:lineRule="auto"/>
             </w:pPr>
             <w:r>
-              <w:t>Create a new OpenStack environment from the Fuel Web UI and select “Juno on CentOS 6.5 (2014.2.2­6.1)” in the OpenStack release dropdown list</w:t>
+              <w:t xml:space="preserve">Create a new </w:t>
+            </w:r>
+            <w:proofErr w:type="spellStart"/>
+            <w:r>
+              <w:t>OpenStack</w:t>
+            </w:r>
+            <w:proofErr w:type="spellEnd"/>
+            <w:r>
+              <w:t xml:space="preserve"> environment from the Fuel Web UI and select “Juno on </w:t>
+            </w:r>
+            <w:proofErr w:type="spellStart"/>
+            <w:r>
+              <w:t>CentOS</w:t>
+            </w:r>
+            <w:proofErr w:type="spellEnd"/>
+            <w:r>
+              <w:t xml:space="preserve"> 6.5 (2014.2.2­6.1)” in the </w:t>
+            </w:r>
+            <w:proofErr w:type="spellStart"/>
+            <w:r>
+              <w:t>OpenStack</w:t>
+            </w:r>
+            <w:proofErr w:type="spellEnd"/>
+            <w:r>
+              <w:t xml:space="preserve"> release dropdown list</w:t>
             </w:r>
             <w:r>
               <w:t>.</w:t>
@@ -4203,7 +5322,10 @@
               <w:t xml:space="preserve">In Nodes Tab, add </w:t>
             </w:r>
             <w:r>
-              <w:t>at least 3 Controller nodes, 1</w:t>
+              <w:t>at least 3 Controller nodes and</w:t>
+            </w:r>
+            <w:r>
+              <w:t xml:space="preserve"> 1</w:t>
             </w:r>
             <w:r>
               <w:t xml:space="preserve"> Compute </w:t>
@@ -4212,13 +5334,10 @@
               <w:t>n</w:t>
             </w:r>
             <w:r>
-              <w:t xml:space="preserve">odes and 1 Storage </w:t>
-            </w:r>
-            <w:r>
-              <w:t>n</w:t>
-            </w:r>
-            <w:r>
-              <w:t>ode.</w:t>
+              <w:t>odes</w:t>
+            </w:r>
+            <w:r>
+              <w:t>.</w:t>
             </w:r>
           </w:p>
           <w:p>
@@ -4264,7 +5383,15 @@
               <w:t xml:space="preserve">In the Settings Tab, scroll down </w:t>
             </w:r>
             <w:r>
-              <w:t>until the “ScaleIO plugin” section, enable it, and fill in all fields. Leave the default value if you do not know the purpose of that field.</w:t>
+              <w:t>until the “</w:t>
+            </w:r>
+            <w:proofErr w:type="spellStart"/>
+            <w:r>
+              <w:t>ScaleIO</w:t>
+            </w:r>
+            <w:proofErr w:type="spellEnd"/>
+            <w:r>
+              <w:t xml:space="preserve"> plugin” section, enable it, and fill in all fields. Leave the default value if you do not know the purpose of that field.</w:t>
             </w:r>
           </w:p>
           <w:p>
@@ -4351,11 +5478,11 @@
         <w:pStyle w:val="Heading2"/>
         <w:contextualSpacing w:val="0"/>
       </w:pPr>
-      <w:bookmarkStart w:id="24" w:name="_Toc308965609"/>
+      <w:bookmarkStart w:id="25" w:name="_Toc310594293"/>
       <w:r>
         <w:t>Verify block storage service</w:t>
       </w:r>
-      <w:bookmarkEnd w:id="24"/>
+      <w:bookmarkEnd w:id="25"/>
     </w:p>
     <w:p>
       <w:pPr>
@@ -4419,12 +5546,22 @@
               <w:widowControl w:val="0"/>
               <w:spacing w:line="240" w:lineRule="auto"/>
             </w:pPr>
+            <w:proofErr w:type="spellStart"/>
+            <w:proofErr w:type="gramStart"/>
             <w:r>
               <w:rPr>
                 <w:i/>
               </w:rPr>
-              <w:t>verify_block_storage</w:t>
-            </w:r>
+              <w:t>verify</w:t>
+            </w:r>
+            <w:proofErr w:type="gramEnd"/>
+            <w:r>
+              <w:rPr>
+                <w:i/>
+              </w:rPr>
+              <w:t>_block_storage</w:t>
+            </w:r>
+            <w:proofErr w:type="spellEnd"/>
           </w:p>
         </w:tc>
       </w:tr>
@@ -4468,7 +5605,21 @@
               <w:rPr>
                 <w:i/>
               </w:rPr>
-              <w:t>Verify that all cinder-volume services are identified as ScaleIO.</w:t>
+              <w:t xml:space="preserve">Verify that all cinder-volume services are identified as </w:t>
+            </w:r>
+            <w:proofErr w:type="spellStart"/>
+            <w:r>
+              <w:rPr>
+                <w:i/>
+              </w:rPr>
+              <w:t>ScaleIO</w:t>
+            </w:r>
+            <w:proofErr w:type="spellEnd"/>
+            <w:r>
+              <w:rPr>
+                <w:i/>
+              </w:rPr>
+              <w:t>.</w:t>
             </w:r>
           </w:p>
         </w:tc>
@@ -4516,7 +5667,15 @@
               <w:spacing w:line="240" w:lineRule="auto"/>
             </w:pPr>
             <w:r>
-              <w:t>Login to Horizon with the admin user when the OpenStack deployment is finished.</w:t>
+              <w:t xml:space="preserve">Login to Horizon with the admin user when the </w:t>
+            </w:r>
+            <w:proofErr w:type="spellStart"/>
+            <w:r>
+              <w:t>OpenStack</w:t>
+            </w:r>
+            <w:proofErr w:type="spellEnd"/>
+            <w:r>
+              <w:t xml:space="preserve"> deployment is finished.</w:t>
             </w:r>
           </w:p>
           <w:p>
@@ -4575,8 +5734,16 @@
               <w:rPr>
                 <w:i/>
               </w:rPr>
-              <w:t>All cinder-volume hosts are identified as ScaleIO</w:t>
-            </w:r>
+              <w:t xml:space="preserve">All cinder-volume hosts are identified as </w:t>
+            </w:r>
+            <w:proofErr w:type="spellStart"/>
+            <w:r>
+              <w:rPr>
+                <w:i/>
+              </w:rPr>
+              <w:t>ScaleIO</w:t>
+            </w:r>
+            <w:proofErr w:type="spellEnd"/>
             <w:r>
               <w:rPr>
                 <w:i/>
@@ -4597,11 +5764,19 @@
         <w:pStyle w:val="Heading2"/>
         <w:contextualSpacing w:val="0"/>
       </w:pPr>
-      <w:bookmarkStart w:id="25" w:name="_Toc308965610"/>
-      <w:r>
-        <w:t>Create a volume</w:t>
-      </w:r>
-      <w:bookmarkEnd w:id="25"/>
+      <w:bookmarkStart w:id="26" w:name="_Toc310594294"/>
+      <w:r>
+        <w:t xml:space="preserve">Check </w:t>
+      </w:r>
+      <w:proofErr w:type="spellStart"/>
+      <w:r>
+        <w:t>ScaleIO</w:t>
+      </w:r>
+      <w:proofErr w:type="spellEnd"/>
+      <w:r>
+        <w:t xml:space="preserve"> cluster state</w:t>
+      </w:r>
+      <w:bookmarkEnd w:id="26"/>
     </w:p>
     <w:p>
       <w:pPr>
@@ -4665,12 +5840,22 @@
               <w:widowControl w:val="0"/>
               <w:spacing w:line="240" w:lineRule="auto"/>
             </w:pPr>
+            <w:proofErr w:type="spellStart"/>
+            <w:proofErr w:type="gramStart"/>
             <w:r>
               <w:rPr>
                 <w:i/>
               </w:rPr>
-              <w:t>create_volume</w:t>
-            </w:r>
+              <w:t>check</w:t>
+            </w:r>
+            <w:proofErr w:type="gramEnd"/>
+            <w:r>
+              <w:rPr>
+                <w:i/>
+              </w:rPr>
+              <w:t>_scaleio_cluster</w:t>
+            </w:r>
+            <w:proofErr w:type="spellEnd"/>
           </w:p>
         </w:tc>
       </w:tr>
@@ -4714,19 +5899,21 @@
               <w:rPr>
                 <w:i/>
               </w:rPr>
-              <w:t xml:space="preserve">Verify that volumes </w:t>
-            </w:r>
+              <w:t xml:space="preserve">Verify that the </w:t>
+            </w:r>
+            <w:proofErr w:type="spellStart"/>
             <w:r>
               <w:rPr>
                 <w:i/>
               </w:rPr>
-              <w:t xml:space="preserve">are </w:t>
-            </w:r>
+              <w:t>ScaleIO</w:t>
+            </w:r>
+            <w:proofErr w:type="spellEnd"/>
             <w:r>
               <w:rPr>
                 <w:i/>
               </w:rPr>
-              <w:t>created in OpenStack via ScaleIO.</w:t>
+              <w:t xml:space="preserve"> cluster state is Normal.</w:t>
             </w:r>
           </w:p>
         </w:tc>
@@ -4768,41 +5955,67 @@
               <w:widowControl w:val="0"/>
               <w:numPr>
                 <w:ilvl w:val="0"/>
-                <w:numId w:val="20"/>
+                <w:numId w:val="25"/>
               </w:numPr>
               <w:spacing w:line="240" w:lineRule="auto"/>
             </w:pPr>
             <w:r>
-              <w:t>Create a new volume from Horizon or the nova CLI and use “sio-thin” as the volume type.</w:t>
+              <w:t xml:space="preserve">From the Fuel master node, SSH into the primary </w:t>
+            </w:r>
+            <w:proofErr w:type="spellStart"/>
+            <w:r>
+              <w:t>ScaleIO</w:t>
+            </w:r>
+            <w:proofErr w:type="spellEnd"/>
+            <w:r>
+              <w:t xml:space="preserve"> MDM and run the following command.</w:t>
             </w:r>
           </w:p>
           <w:p>
             <w:pPr>
               <w:pStyle w:val="ListParagraph"/>
               <w:widowControl w:val="0"/>
-              <w:numPr>
-                <w:ilvl w:val="0"/>
-                <w:numId w:val="20"/>
-              </w:numPr>
-              <w:spacing w:line="240" w:lineRule="auto"/>
-            </w:pPr>
-            <w:r>
-              <w:t>Wait until the CLI or Horizon shows that the volume is ready.</w:t>
-            </w:r>
-          </w:p>
-          <w:p>
-            <w:pPr>
-              <w:pStyle w:val="ListParagraph"/>
-              <w:widowControl w:val="0"/>
-              <w:numPr>
-                <w:ilvl w:val="0"/>
-                <w:numId w:val="20"/>
-              </w:numPr>
-              <w:spacing w:line="240" w:lineRule="auto"/>
-            </w:pPr>
-            <w:r>
-              <w:t>Log into the ScaleIO Control Panel and verify that there is one volume created and none mapped.</w:t>
-            </w:r>
+              <w:spacing w:line="240" w:lineRule="auto"/>
+            </w:pPr>
+          </w:p>
+          <w:p>
+            <w:pPr>
+              <w:widowControl w:val="0"/>
+              <w:spacing w:line="240" w:lineRule="auto"/>
+              <w:rPr>
+                <w:rFonts w:ascii="Courier" w:hAnsi="Courier"/>
+              </w:rPr>
+            </w:pPr>
+            <w:proofErr w:type="spellStart"/>
+            <w:proofErr w:type="gramStart"/>
+            <w:r>
+              <w:rPr>
+                <w:rFonts w:ascii="Courier" w:hAnsi="Courier"/>
+              </w:rPr>
+              <w:t>scli</w:t>
+            </w:r>
+            <w:proofErr w:type="spellEnd"/>
+            <w:proofErr w:type="gramEnd"/>
+            <w:r>
+              <w:rPr>
+                <w:rFonts w:ascii="Courier" w:hAnsi="Courier"/>
+              </w:rPr>
+              <w:t xml:space="preserve"> --</w:t>
+            </w:r>
+            <w:proofErr w:type="spellStart"/>
+            <w:r>
+              <w:rPr>
+                <w:rFonts w:ascii="Courier" w:hAnsi="Courier"/>
+              </w:rPr>
+              <w:t>query_cluster</w:t>
+            </w:r>
+            <w:proofErr w:type="spellEnd"/>
+          </w:p>
+          <w:p>
+            <w:pPr>
+              <w:widowControl w:val="0"/>
+              <w:spacing w:line="240" w:lineRule="auto"/>
+            </w:pPr>
           </w:p>
         </w:tc>
       </w:tr>
@@ -4846,7 +6059,7 @@
               <w:rPr>
                 <w:i/>
               </w:rPr>
-              <w:t>Volumes are created in OpenStack and reflected in ScaleIO</w:t>
+              <w:t>The output should show that the cluster state is Normal.</w:t>
             </w:r>
           </w:p>
         </w:tc>
@@ -4862,11 +6075,11 @@
         <w:pStyle w:val="Heading2"/>
         <w:contextualSpacing w:val="0"/>
       </w:pPr>
-      <w:bookmarkStart w:id="26" w:name="_Toc308965611"/>
-      <w:r>
-        <w:t>Attach a volume to an instance</w:t>
-      </w:r>
-      <w:bookmarkEnd w:id="26"/>
+      <w:bookmarkStart w:id="27" w:name="_Toc310594295"/>
+      <w:r>
+        <w:t>Create a volume</w:t>
+      </w:r>
+      <w:bookmarkEnd w:id="27"/>
     </w:p>
     <w:p>
       <w:pPr>
@@ -4930,12 +6143,22 @@
               <w:widowControl w:val="0"/>
               <w:spacing w:line="240" w:lineRule="auto"/>
             </w:pPr>
+            <w:proofErr w:type="spellStart"/>
+            <w:proofErr w:type="gramStart"/>
             <w:r>
               <w:rPr>
                 <w:i/>
               </w:rPr>
-              <w:t>attach_volume</w:t>
-            </w:r>
+              <w:t>create</w:t>
+            </w:r>
+            <w:proofErr w:type="gramEnd"/>
+            <w:r>
+              <w:rPr>
+                <w:i/>
+              </w:rPr>
+              <w:t>_volume</w:t>
+            </w:r>
+            <w:proofErr w:type="spellEnd"/>
           </w:p>
         </w:tc>
       </w:tr>
@@ -4979,7 +6202,47 @@
               <w:rPr>
                 <w:i/>
               </w:rPr>
-              <w:t>Verify that volumes are attached in OpenStack and ScaleIO reflects them as mapped.</w:t>
+              <w:t xml:space="preserve">Verify that volumes </w:t>
+            </w:r>
+            <w:r>
+              <w:rPr>
+                <w:i/>
+              </w:rPr>
+              <w:t xml:space="preserve">are </w:t>
+            </w:r>
+            <w:r>
+              <w:rPr>
+                <w:i/>
+              </w:rPr>
+              <w:t xml:space="preserve">created in </w:t>
+            </w:r>
+            <w:proofErr w:type="spellStart"/>
+            <w:r>
+              <w:rPr>
+                <w:i/>
+              </w:rPr>
+              <w:t>OpenStack</w:t>
+            </w:r>
+            <w:proofErr w:type="spellEnd"/>
+            <w:r>
+              <w:rPr>
+                <w:i/>
+              </w:rPr>
+              <w:t xml:space="preserve"> via </w:t>
+            </w:r>
+            <w:proofErr w:type="spellStart"/>
+            <w:r>
+              <w:rPr>
+                <w:i/>
+              </w:rPr>
+              <w:t>ScaleIO</w:t>
+            </w:r>
+            <w:proofErr w:type="spellEnd"/>
+            <w:r>
+              <w:rPr>
+                <w:i/>
+              </w:rPr>
+              <w:t>.</w:t>
             </w:r>
           </w:p>
         </w:tc>
@@ -5021,12 +6284,20 @@
               <w:widowControl w:val="0"/>
               <w:numPr>
                 <w:ilvl w:val="0"/>
-                <w:numId w:val="21"/>
+                <w:numId w:val="20"/>
               </w:numPr>
               <w:spacing w:line="240" w:lineRule="auto"/>
             </w:pPr>
             <w:r>
-              <w:t>Attach a volume to an instance from Horizon or the nova CLI.</w:t>
+              <w:t>Create a new volume from Horizon or the nova CLI and use “</w:t>
+            </w:r>
+            <w:proofErr w:type="spellStart"/>
+            <w:r>
+              <w:t>sio</w:t>
+            </w:r>
+            <w:proofErr w:type="spellEnd"/>
+            <w:r>
+              <w:t>-thin” as the volume type.</w:t>
             </w:r>
           </w:p>
           <w:p>
@@ -5035,18 +6306,12 @@
               <w:widowControl w:val="0"/>
               <w:numPr>
                 <w:ilvl w:val="0"/>
-                <w:numId w:val="21"/>
+                <w:numId w:val="20"/>
               </w:numPr>
               <w:spacing w:line="240" w:lineRule="auto"/>
             </w:pPr>
             <w:r>
-              <w:t xml:space="preserve">Wait until the CLI or Horizon shows that the volume is </w:t>
-            </w:r>
-            <w:r>
-              <w:t>attached</w:t>
-            </w:r>
-            <w:r>
-              <w:t>.</w:t>
+              <w:t>Wait until the CLI or Horizon shows that the volume is ready.</w:t>
             </w:r>
           </w:p>
           <w:p>
@@ -5055,18 +6320,20 @@
               <w:widowControl w:val="0"/>
               <w:numPr>
                 <w:ilvl w:val="0"/>
-                <w:numId w:val="21"/>
+                <w:numId w:val="20"/>
               </w:numPr>
               <w:spacing w:line="240" w:lineRule="auto"/>
             </w:pPr>
             <w:r>
-              <w:t xml:space="preserve">Log into the ScaleIO Control Panel and verify that </w:t>
-            </w:r>
-            <w:r>
-              <w:t xml:space="preserve">the volume is marked as </w:t>
-            </w:r>
-            <w:r>
-              <w:t>mapped.</w:t>
+              <w:t xml:space="preserve">Log into the </w:t>
+            </w:r>
+            <w:proofErr w:type="spellStart"/>
+            <w:r>
+              <w:t>ScaleIO</w:t>
+            </w:r>
+            <w:proofErr w:type="spellEnd"/>
+            <w:r>
+              <w:t xml:space="preserve"> Control Panel and verify that there is one volume created and none mapped.</w:t>
             </w:r>
           </w:p>
         </w:tc>
@@ -5111,20 +6378,30 @@
               <w:rPr>
                 <w:i/>
               </w:rPr>
-              <w:t xml:space="preserve">Volumes are </w:t>
-            </w:r>
+              <w:t xml:space="preserve">Volumes are created in </w:t>
+            </w:r>
+            <w:proofErr w:type="spellStart"/>
             <w:r>
               <w:rPr>
                 <w:i/>
               </w:rPr>
-              <w:t>attached</w:t>
-            </w:r>
+              <w:t>OpenStack</w:t>
+            </w:r>
+            <w:proofErr w:type="spellEnd"/>
             <w:r>
               <w:rPr>
                 <w:i/>
               </w:rPr>
-              <w:t xml:space="preserve"> in OpenStack and reflected in ScaleIO</w:t>
-            </w:r>
+              <w:t xml:space="preserve"> and reflected in </w:t>
+            </w:r>
+            <w:proofErr w:type="spellStart"/>
+            <w:r>
+              <w:rPr>
+                <w:i/>
+              </w:rPr>
+              <w:t>ScaleIO</w:t>
+            </w:r>
+            <w:proofErr w:type="spellEnd"/>
           </w:p>
         </w:tc>
       </w:tr>
@@ -5136,18 +6413,14 @@
     </w:p>
     <w:p>
       <w:pPr>
-        <w:widowControl w:val="0"/>
-      </w:pPr>
-    </w:p>
-    <w:p>
-      <w:pPr>
         <w:pStyle w:val="Heading2"/>
-      </w:pPr>
-      <w:bookmarkStart w:id="27" w:name="_Toc308965612"/>
-      <w:r>
-        <w:t>Verify Fuel Health Checks</w:t>
-      </w:r>
-      <w:bookmarkEnd w:id="27"/>
+        <w:contextualSpacing w:val="0"/>
+      </w:pPr>
+      <w:bookmarkStart w:id="28" w:name="_Toc310594296"/>
+      <w:r>
+        <w:t>Attach a volume to an instance</w:t>
+      </w:r>
+      <w:bookmarkEnd w:id="28"/>
     </w:p>
     <w:p>
       <w:pPr>
@@ -5211,12 +6484,22 @@
               <w:widowControl w:val="0"/>
               <w:spacing w:line="240" w:lineRule="auto"/>
             </w:pPr>
+            <w:proofErr w:type="spellStart"/>
+            <w:proofErr w:type="gramStart"/>
             <w:r>
               <w:rPr>
                 <w:i/>
               </w:rPr>
-              <w:t>verify_health_checks</w:t>
-            </w:r>
+              <w:t>attach</w:t>
+            </w:r>
+            <w:proofErr w:type="gramEnd"/>
+            <w:r>
+              <w:rPr>
+                <w:i/>
+              </w:rPr>
+              <w:t>_volume</w:t>
+            </w:r>
+            <w:proofErr w:type="spellEnd"/>
           </w:p>
         </w:tc>
       </w:tr>
@@ -5260,13 +6543,35 @@
               <w:rPr>
                 <w:i/>
               </w:rPr>
-              <w:t>Ensure that all applicable health checks pass</w:t>
-            </w:r>
+              <w:t xml:space="preserve">Verify that volumes are attached in </w:t>
+            </w:r>
+            <w:proofErr w:type="spellStart"/>
             <w:r>
               <w:rPr>
                 <w:i/>
               </w:rPr>
-              <w:t>.</w:t>
+              <w:t>OpenStack</w:t>
+            </w:r>
+            <w:proofErr w:type="spellEnd"/>
+            <w:r>
+              <w:rPr>
+                <w:i/>
+              </w:rPr>
+              <w:t xml:space="preserve"> and </w:t>
+            </w:r>
+            <w:proofErr w:type="spellStart"/>
+            <w:r>
+              <w:rPr>
+                <w:i/>
+              </w:rPr>
+              <w:t>ScaleIO</w:t>
+            </w:r>
+            <w:proofErr w:type="spellEnd"/>
+            <w:r>
+              <w:rPr>
+                <w:i/>
+              </w:rPr>
+              <w:t xml:space="preserve"> reflects them as mapped.</w:t>
             </w:r>
           </w:p>
         </w:tc>
@@ -5308,12 +6613,12 @@
               <w:widowControl w:val="0"/>
               <w:numPr>
                 <w:ilvl w:val="0"/>
-                <w:numId w:val="19"/>
+                <w:numId w:val="21"/>
               </w:numPr>
               <w:spacing w:line="240" w:lineRule="auto"/>
             </w:pPr>
             <w:r>
-              <w:t>Within the Fuel Master, select the appropriate environment</w:t>
+              <w:t>Attach a volume to an instance from Horizon or the nova CLI.</w:t>
             </w:r>
           </w:p>
           <w:p>
@@ -5322,12 +6627,50 @@
               <w:widowControl w:val="0"/>
               <w:numPr>
                 <w:ilvl w:val="0"/>
-                <w:numId w:val="19"/>
+                <w:numId w:val="21"/>
               </w:numPr>
               <w:spacing w:line="240" w:lineRule="auto"/>
             </w:pPr>
             <w:r>
-              <w:t>Run all health checks and wait for completion</w:t>
+              <w:t xml:space="preserve">Wait until the CLI or Horizon shows that the volume is </w:t>
+            </w:r>
+            <w:r>
+              <w:t>attached</w:t>
+            </w:r>
+            <w:r>
+              <w:t>.</w:t>
+            </w:r>
+          </w:p>
+          <w:p>
+            <w:pPr>
+              <w:pStyle w:val="ListParagraph"/>
+              <w:widowControl w:val="0"/>
+              <w:numPr>
+                <w:ilvl w:val="0"/>
+                <w:numId w:val="21"/>
+              </w:numPr>
+              <w:spacing w:line="240" w:lineRule="auto"/>
+            </w:pPr>
+            <w:r>
+              <w:t xml:space="preserve">Log into the </w:t>
+            </w:r>
+            <w:proofErr w:type="spellStart"/>
+            <w:r>
+              <w:t>ScaleIO</w:t>
+            </w:r>
+            <w:proofErr w:type="spellEnd"/>
+            <w:r>
+              <w:t xml:space="preserve"> Control Panel and verify that </w:t>
+            </w:r>
+            <w:r>
+              <w:t xml:space="preserve">the volume is </w:t>
+            </w:r>
+            <w:r>
+              <w:lastRenderedPageBreak/>
+              <w:t xml:space="preserve">marked as </w:t>
+            </w:r>
+            <w:r>
+              <w:t>mapped.</w:t>
             </w:r>
           </w:p>
         </w:tc>
@@ -5373,14 +6716,42 @@
               <w:rPr>
                 <w:i/>
               </w:rPr>
-              <w:t>All health checks</w:t>
+              <w:t xml:space="preserve">Volumes are </w:t>
             </w:r>
             <w:r>
               <w:rPr>
                 <w:i/>
               </w:rPr>
-              <w:t xml:space="preserve"> pass</w:t>
-            </w:r>
+              <w:t>attached</w:t>
+            </w:r>
+            <w:r>
+              <w:rPr>
+                <w:i/>
+              </w:rPr>
+              <w:t xml:space="preserve"> in </w:t>
+            </w:r>
+            <w:proofErr w:type="spellStart"/>
+            <w:r>
+              <w:rPr>
+                <w:i/>
+              </w:rPr>
+              <w:t>OpenStack</w:t>
+            </w:r>
+            <w:proofErr w:type="spellEnd"/>
+            <w:r>
+              <w:rPr>
+                <w:i/>
+              </w:rPr>
+              <w:t xml:space="preserve"> and reflected in </w:t>
+            </w:r>
+            <w:proofErr w:type="spellStart"/>
+            <w:r>
+              <w:rPr>
+                <w:i/>
+              </w:rPr>
+              <w:t>ScaleIO</w:t>
+            </w:r>
+            <w:proofErr w:type="spellEnd"/>
           </w:p>
         </w:tc>
       </w:tr>
@@ -5392,13 +6763,18 @@
     </w:p>
     <w:p>
       <w:pPr>
+        <w:widowControl w:val="0"/>
+      </w:pPr>
+    </w:p>
+    <w:p>
+      <w:pPr>
         <w:pStyle w:val="Heading2"/>
       </w:pPr>
-      <w:bookmarkStart w:id="28" w:name="_Toc308965613"/>
-      <w:r>
-        <w:t>Uninstall the plugin with deployed environment</w:t>
-      </w:r>
-      <w:bookmarkEnd w:id="28"/>
+      <w:bookmarkStart w:id="29" w:name="_Toc310594297"/>
+      <w:r>
+        <w:t>Verify Fuel Health Checks</w:t>
+      </w:r>
+      <w:bookmarkEnd w:id="29"/>
     </w:p>
     <w:p>
       <w:pPr>
@@ -5462,12 +6838,22 @@
               <w:widowControl w:val="0"/>
               <w:spacing w:line="240" w:lineRule="auto"/>
             </w:pPr>
+            <w:proofErr w:type="spellStart"/>
+            <w:proofErr w:type="gramStart"/>
             <w:r>
               <w:rPr>
                 <w:i/>
               </w:rPr>
-              <w:t>uninstall_plugin_with_deployed_env</w:t>
-            </w:r>
+              <w:t>verify</w:t>
+            </w:r>
+            <w:proofErr w:type="gramEnd"/>
+            <w:r>
+              <w:rPr>
+                <w:i/>
+              </w:rPr>
+              <w:t>_health_checks</w:t>
+            </w:r>
+            <w:proofErr w:type="spellEnd"/>
           </w:p>
         </w:tc>
       </w:tr>
@@ -5511,19 +6897,13 @@
               <w:rPr>
                 <w:i/>
               </w:rPr>
-              <w:t xml:space="preserve">Verify </w:t>
+              <w:t>Ensure that all applicable health checks pass</w:t>
             </w:r>
             <w:r>
               <w:rPr>
                 <w:i/>
               </w:rPr>
-              <w:t>that ScaleIO</w:t>
-            </w:r>
-            <w:r>
-              <w:rPr>
-                <w:i/>
-              </w:rPr>
-              <w:t xml:space="preserve"> Fuel Plugin cannot be uninstalled before all dependent environments are removed.</w:t>
+              <w:t>.</w:t>
             </w:r>
           </w:p>
         </w:tc>
@@ -5561,17 +6941,30 @@
           </w:tcPr>
           <w:p>
             <w:pPr>
-              <w:widowControl w:val="0"/>
-              <w:spacing w:line="240" w:lineRule="auto"/>
-            </w:pPr>
-            <w:r>
-              <w:t>fuel plugins ­­remove fuel­plugin­</w:t>
-            </w:r>
-            <w:r>
-              <w:t>scaleio==0.3</w:t>
-            </w:r>
-            <w:r>
-              <w:t>.0</w:t>
+              <w:pStyle w:val="ListParagraph"/>
+              <w:widowControl w:val="0"/>
+              <w:numPr>
+                <w:ilvl w:val="0"/>
+                <w:numId w:val="19"/>
+              </w:numPr>
+              <w:spacing w:line="240" w:lineRule="auto"/>
+            </w:pPr>
+            <w:r>
+              <w:t>Within the Fuel Master, select the appropriate environment</w:t>
+            </w:r>
+          </w:p>
+          <w:p>
+            <w:pPr>
+              <w:pStyle w:val="ListParagraph"/>
+              <w:widowControl w:val="0"/>
+              <w:numPr>
+                <w:ilvl w:val="0"/>
+                <w:numId w:val="19"/>
+              </w:numPr>
+              <w:spacing w:line="240" w:lineRule="auto"/>
+            </w:pPr>
+            <w:r>
+              <w:t>Run all health checks and wait for completion</w:t>
             </w:r>
           </w:p>
         </w:tc>
@@ -5616,7 +7009,13 @@
               <w:rPr>
                 <w:i/>
               </w:rPr>
-              <w:t>400 Client Error: Bad Request (Can't delete plugin which is enabled for some environment.)</w:t>
+              <w:t>All health checks</w:t>
+            </w:r>
+            <w:r>
+              <w:rPr>
+                <w:i/>
+              </w:rPr>
+              <w:t xml:space="preserve"> pass</w:t>
             </w:r>
           </w:p>
         </w:tc>
@@ -5625,34 +7024,22 @@
     <w:p>
       <w:pPr>
         <w:widowControl w:val="0"/>
-        <w:rPr>
-          <w:rFonts w:ascii="Trebuchet MS" w:eastAsia="Trebuchet MS" w:hAnsi="Trebuchet MS" w:cs="Trebuchet MS"/>
-          <w:b/>
-          <w:sz w:val="26"/>
-          <w:szCs w:val="26"/>
-        </w:rPr>
-      </w:pPr>
-    </w:p>
-    <w:p>
-      <w:pPr>
-        <w:widowControl w:val="0"/>
-        <w:rPr>
-          <w:rFonts w:ascii="Trebuchet MS" w:eastAsia="Trebuchet MS" w:hAnsi="Trebuchet MS" w:cs="Trebuchet MS"/>
-          <w:b/>
-          <w:sz w:val="26"/>
-          <w:szCs w:val="26"/>
-        </w:rPr>
       </w:pPr>
     </w:p>
     <w:p>
       <w:pPr>
         <w:pStyle w:val="Heading2"/>
       </w:pPr>
-      <w:bookmarkStart w:id="29" w:name="_Toc308965614"/>
-      <w:r>
-        <w:t>Uninstall the plugin</w:t>
-      </w:r>
-      <w:bookmarkEnd w:id="29"/>
+      <w:bookmarkStart w:id="30" w:name="_Toc310594298"/>
+      <w:proofErr w:type="spellStart"/>
+      <w:r>
+        <w:t>ScaleIO</w:t>
+      </w:r>
+      <w:proofErr w:type="spellEnd"/>
+      <w:r>
+        <w:t xml:space="preserve"> host failover</w:t>
+      </w:r>
+      <w:bookmarkEnd w:id="30"/>
     </w:p>
     <w:p>
       <w:pPr>
@@ -5716,12 +7103,22 @@
               <w:widowControl w:val="0"/>
               <w:spacing w:line="240" w:lineRule="auto"/>
             </w:pPr>
+            <w:proofErr w:type="spellStart"/>
+            <w:proofErr w:type="gramStart"/>
             <w:r>
               <w:rPr>
                 <w:i/>
               </w:rPr>
-              <w:t>uninstall_plugin</w:t>
-            </w:r>
+              <w:t>scaleio</w:t>
+            </w:r>
+            <w:proofErr w:type="gramEnd"/>
+            <w:r>
+              <w:rPr>
+                <w:i/>
+              </w:rPr>
+              <w:t>_host_failover</w:t>
+            </w:r>
+            <w:proofErr w:type="spellEnd"/>
           </w:p>
         </w:tc>
       </w:tr>
@@ -5765,37 +7162,41 @@
               <w:rPr>
                 <w:i/>
               </w:rPr>
-              <w:t xml:space="preserve">Verify </w:t>
-            </w:r>
+              <w:t xml:space="preserve">Remove a </w:t>
+            </w:r>
+            <w:proofErr w:type="spellStart"/>
             <w:r>
               <w:rPr>
                 <w:i/>
               </w:rPr>
-              <w:t>that ScaleIO</w:t>
-            </w:r>
+              <w:t>ScaleIO</w:t>
+            </w:r>
+            <w:proofErr w:type="spellEnd"/>
             <w:r>
               <w:rPr>
                 <w:i/>
               </w:rPr>
-              <w:t xml:space="preserve"> Fuel Plugin can be </w:t>
+              <w:t xml:space="preserve"> MDM node</w:t>
             </w:r>
             <w:r>
               <w:rPr>
                 <w:i/>
               </w:rPr>
-              <w:t xml:space="preserve">successfully </w:t>
-            </w:r>
+              <w:t xml:space="preserve"> and verify that </w:t>
+            </w:r>
+            <w:proofErr w:type="spellStart"/>
             <w:r>
               <w:rPr>
                 <w:i/>
               </w:rPr>
-              <w:t>uninstalled</w:t>
-            </w:r>
+              <w:t>ScaleIO</w:t>
+            </w:r>
+            <w:proofErr w:type="spellEnd"/>
             <w:r>
               <w:rPr>
                 <w:i/>
               </w:rPr>
-              <w:t>.</w:t>
+              <w:t xml:space="preserve"> is still operative.</w:t>
             </w:r>
           </w:p>
         </w:tc>
@@ -5833,37 +7234,186 @@
           </w:tcPr>
           <w:p>
             <w:pPr>
-              <w:widowControl w:val="0"/>
-              <w:spacing w:line="240" w:lineRule="auto"/>
-            </w:pPr>
-            <w:r>
-              <w:t>fuel plugins ­</w:t>
-            </w:r>
-            <w:r>
-              <w:t>­remove fuel­plugin­scaleio==0.3</w:t>
-            </w:r>
-            <w:bookmarkStart w:id="30" w:name="_GoBack"/>
-            <w:bookmarkEnd w:id="30"/>
-            <w:r>
-              <w:t>.0</w:t>
-            </w:r>
-          </w:p>
-          <w:p>
-            <w:pPr>
-              <w:widowControl w:val="0"/>
-              <w:spacing w:line="240" w:lineRule="auto"/>
-            </w:pPr>
-            <w:r>
-              <w:t>fuel plugins</w:t>
-            </w:r>
-          </w:p>
-          <w:p>
-            <w:pPr>
-              <w:widowControl w:val="0"/>
-              <w:spacing w:line="240" w:lineRule="auto"/>
-            </w:pPr>
-            <w:r>
-              <w:t>id | name | version | package_version ­­­|­­­­­­­­­­­­­­­­­­­­­­­|­­­­­­­­­|­­­­­­­­­­­­­­­­</w:t>
+              <w:pStyle w:val="ListParagraph"/>
+              <w:widowControl w:val="0"/>
+              <w:numPr>
+                <w:ilvl w:val="0"/>
+                <w:numId w:val="26"/>
+              </w:numPr>
+              <w:spacing w:line="240" w:lineRule="auto"/>
+            </w:pPr>
+            <w:r>
+              <w:t xml:space="preserve">Identify a Controller node being used as </w:t>
+            </w:r>
+            <w:proofErr w:type="spellStart"/>
+            <w:r>
+              <w:t>ScaleIO</w:t>
+            </w:r>
+            <w:proofErr w:type="spellEnd"/>
+            <w:r>
+              <w:t xml:space="preserve"> MDM. You can use the following command to assert that is running the MDM component. If it outputs something, it is running the MDM.</w:t>
+            </w:r>
+          </w:p>
+          <w:p>
+            <w:pPr>
+              <w:widowControl w:val="0"/>
+              <w:spacing w:line="240" w:lineRule="auto"/>
+            </w:pPr>
+          </w:p>
+          <w:p>
+            <w:pPr>
+              <w:widowControl w:val="0"/>
+              <w:spacing w:line="240" w:lineRule="auto"/>
+              <w:rPr>
+                <w:rFonts w:ascii="Courier" w:hAnsi="Courier"/>
+              </w:rPr>
+            </w:pPr>
+            <w:proofErr w:type="spellStart"/>
+            <w:proofErr w:type="gramStart"/>
+            <w:r>
+              <w:rPr>
+                <w:rFonts w:ascii="Courier" w:hAnsi="Courier"/>
+              </w:rPr>
+              <w:t>pgrep</w:t>
+            </w:r>
+            <w:proofErr w:type="spellEnd"/>
+            <w:proofErr w:type="gramEnd"/>
+            <w:r>
+              <w:rPr>
+                <w:rFonts w:ascii="Courier" w:hAnsi="Courier"/>
+              </w:rPr>
+              <w:t xml:space="preserve"> </w:t>
+            </w:r>
+            <w:proofErr w:type="spellStart"/>
+            <w:r>
+              <w:rPr>
+                <w:rFonts w:ascii="Courier" w:hAnsi="Courier"/>
+              </w:rPr>
+              <w:t>mdm</w:t>
+            </w:r>
+            <w:proofErr w:type="spellEnd"/>
+          </w:p>
+          <w:p>
+            <w:pPr>
+              <w:widowControl w:val="0"/>
+              <w:spacing w:line="240" w:lineRule="auto"/>
+            </w:pPr>
+          </w:p>
+          <w:p>
+            <w:pPr>
+              <w:pStyle w:val="ListParagraph"/>
+              <w:widowControl w:val="0"/>
+              <w:numPr>
+                <w:ilvl w:val="0"/>
+                <w:numId w:val="26"/>
+              </w:numPr>
+              <w:spacing w:line="240" w:lineRule="auto"/>
+            </w:pPr>
+            <w:r>
+              <w:t>Shutdown the host</w:t>
+            </w:r>
+          </w:p>
+          <w:p>
+            <w:pPr>
+              <w:pStyle w:val="ListParagraph"/>
+              <w:widowControl w:val="0"/>
+              <w:numPr>
+                <w:ilvl w:val="0"/>
+                <w:numId w:val="26"/>
+              </w:numPr>
+              <w:spacing w:line="240" w:lineRule="auto"/>
+            </w:pPr>
+            <w:r>
+              <w:t xml:space="preserve">From the primary or secondary MDM node, run the following command. It should show that the cluster state is </w:t>
+            </w:r>
+            <w:proofErr w:type="gramStart"/>
+            <w:r>
+              <w:t>Degraded</w:t>
+            </w:r>
+            <w:proofErr w:type="gramEnd"/>
+            <w:r>
+              <w:t>.</w:t>
+            </w:r>
+          </w:p>
+          <w:p>
+            <w:pPr>
+              <w:widowControl w:val="0"/>
+              <w:spacing w:line="240" w:lineRule="auto"/>
+              <w:rPr>
+                <w:rFonts w:ascii="Courier" w:hAnsi="Courier"/>
+              </w:rPr>
+            </w:pPr>
+          </w:p>
+          <w:p>
+            <w:pPr>
+              <w:widowControl w:val="0"/>
+              <w:spacing w:line="240" w:lineRule="auto"/>
+              <w:rPr>
+                <w:rFonts w:ascii="Courier" w:hAnsi="Courier"/>
+              </w:rPr>
+            </w:pPr>
+            <w:proofErr w:type="spellStart"/>
+            <w:proofErr w:type="gramStart"/>
+            <w:r>
+              <w:rPr>
+                <w:rFonts w:ascii="Courier" w:hAnsi="Courier"/>
+              </w:rPr>
+              <w:t>scli</w:t>
+            </w:r>
+            <w:proofErr w:type="spellEnd"/>
+            <w:proofErr w:type="gramEnd"/>
+            <w:r>
+              <w:rPr>
+                <w:rFonts w:ascii="Courier" w:hAnsi="Courier"/>
+              </w:rPr>
+              <w:t xml:space="preserve"> --</w:t>
+            </w:r>
+            <w:proofErr w:type="spellStart"/>
+            <w:r>
+              <w:rPr>
+                <w:rFonts w:ascii="Courier" w:hAnsi="Courier"/>
+              </w:rPr>
+              <w:t>query_cluster</w:t>
+            </w:r>
+            <w:proofErr w:type="spellEnd"/>
+          </w:p>
+          <w:p>
+            <w:pPr>
+              <w:widowControl w:val="0"/>
+              <w:spacing w:line="240" w:lineRule="auto"/>
+            </w:pPr>
+          </w:p>
+          <w:p>
+            <w:pPr>
+              <w:pStyle w:val="ListParagraph"/>
+              <w:widowControl w:val="0"/>
+              <w:numPr>
+                <w:ilvl w:val="0"/>
+                <w:numId w:val="26"/>
+              </w:numPr>
+              <w:spacing w:line="240" w:lineRule="auto"/>
+            </w:pPr>
+            <w:r>
+              <w:t>Create volumes and attach them to running instances.</w:t>
+            </w:r>
+          </w:p>
+          <w:p>
+            <w:pPr>
+              <w:pStyle w:val="ListParagraph"/>
+              <w:widowControl w:val="0"/>
+              <w:numPr>
+                <w:ilvl w:val="0"/>
+                <w:numId w:val="26"/>
+              </w:numPr>
+              <w:spacing w:line="240" w:lineRule="auto"/>
+            </w:pPr>
+            <w:proofErr w:type="gramStart"/>
+            <w:r>
+              <w:t>Boot up</w:t>
+            </w:r>
+            <w:proofErr w:type="gramEnd"/>
+            <w:r>
+              <w:t xml:space="preserve"> the node.</w:t>
             </w:r>
           </w:p>
         </w:tc>
@@ -5908,7 +7458,21 @@
               <w:rPr>
                 <w:i/>
               </w:rPr>
-              <w:t>The plugin is removed from Fuel.</w:t>
+              <w:t xml:space="preserve">Even when the cluster is degraded because of a missing MDM node, </w:t>
+            </w:r>
+            <w:proofErr w:type="spellStart"/>
+            <w:r>
+              <w:rPr>
+                <w:i/>
+              </w:rPr>
+              <w:t>ScaleIO</w:t>
+            </w:r>
+            <w:proofErr w:type="spellEnd"/>
+            <w:r>
+              <w:rPr>
+                <w:i/>
+              </w:rPr>
+              <w:t xml:space="preserve"> can operate normally. Once the node is back online, the cluster will rebuild and its state will be back to Normal.</w:t>
             </w:r>
           </w:p>
         </w:tc>
@@ -5917,6 +7481,629 @@
     <w:p>
       <w:pPr>
         <w:widowControl w:val="0"/>
+        <w:rPr>
+          <w:rFonts w:ascii="Trebuchet MS" w:eastAsia="Trebuchet MS" w:hAnsi="Trebuchet MS" w:cs="Trebuchet MS"/>
+          <w:b/>
+          <w:sz w:val="26"/>
+          <w:szCs w:val="26"/>
+        </w:rPr>
+      </w:pPr>
+    </w:p>
+    <w:p>
+      <w:pPr>
+        <w:widowControl w:val="0"/>
+      </w:pPr>
+    </w:p>
+    <w:p>
+      <w:pPr>
+        <w:pStyle w:val="Heading2"/>
+      </w:pPr>
+    </w:p>
+    <w:p>
+      <w:pPr>
+        <w:pStyle w:val="Heading2"/>
+      </w:pPr>
+      <w:bookmarkStart w:id="31" w:name="_Toc310594299"/>
+      <w:r>
+        <w:t>Uninstall the plugin with deployed environment</w:t>
+      </w:r>
+      <w:bookmarkEnd w:id="31"/>
+    </w:p>
+    <w:p>
+      <w:pPr>
+        <w:widowControl w:val="0"/>
+      </w:pPr>
+    </w:p>
+    <w:tbl>
+      <w:tblPr>
+        <w:tblStyle w:val="a1"/>
+        <w:tblW w:w="10065" w:type="dxa"/>
+        <w:tblInd w:w="-705" w:type="dxa"/>
+        <w:tblBorders>
+          <w:top w:val="single" w:sz="8" w:space="0" w:color="000000"/>
+          <w:left w:val="single" w:sz="8" w:space="0" w:color="000000"/>
+          <w:bottom w:val="single" w:sz="8" w:space="0" w:color="000000"/>
+          <w:right w:val="single" w:sz="8" w:space="0" w:color="000000"/>
+          <w:insideH w:val="single" w:sz="8" w:space="0" w:color="000000"/>
+          <w:insideV w:val="single" w:sz="8" w:space="0" w:color="000000"/>
+        </w:tblBorders>
+        <w:tblLayout w:type="fixed"/>
+        <w:tblLook w:val="0600" w:firstRow="0" w:lastRow="0" w:firstColumn="0" w:lastColumn="0" w:noHBand="1" w:noVBand="1"/>
+      </w:tblPr>
+      <w:tblGrid>
+        <w:gridCol w:w="2580"/>
+        <w:gridCol w:w="7485"/>
+      </w:tblGrid>
+      <w:tr>
+        <w:tc>
+          <w:tcPr>
+            <w:tcW w:w="2580" w:type="dxa"/>
+            <w:tcMar>
+              <w:top w:w="100" w:type="dxa"/>
+              <w:left w:w="100" w:type="dxa"/>
+              <w:bottom w:w="100" w:type="dxa"/>
+              <w:right w:w="100" w:type="dxa"/>
+            </w:tcMar>
+          </w:tcPr>
+          <w:p>
+            <w:pPr>
+              <w:widowControl w:val="0"/>
+              <w:spacing w:line="240" w:lineRule="auto"/>
+            </w:pPr>
+            <w:r>
+              <w:t>Test Case ID</w:t>
+            </w:r>
+          </w:p>
+        </w:tc>
+        <w:tc>
+          <w:tcPr>
+            <w:tcW w:w="7485" w:type="dxa"/>
+            <w:shd w:val="clear" w:color="auto" w:fill="FFFFFF"/>
+            <w:tcMar>
+              <w:top w:w="100" w:type="dxa"/>
+              <w:left w:w="100" w:type="dxa"/>
+              <w:bottom w:w="100" w:type="dxa"/>
+              <w:right w:w="100" w:type="dxa"/>
+            </w:tcMar>
+          </w:tcPr>
+          <w:p>
+            <w:pPr>
+              <w:widowControl w:val="0"/>
+              <w:spacing w:line="240" w:lineRule="auto"/>
+            </w:pPr>
+            <w:proofErr w:type="spellStart"/>
+            <w:proofErr w:type="gramStart"/>
+            <w:r>
+              <w:rPr>
+                <w:i/>
+              </w:rPr>
+              <w:t>uninstall</w:t>
+            </w:r>
+            <w:proofErr w:type="gramEnd"/>
+            <w:r>
+              <w:rPr>
+                <w:i/>
+              </w:rPr>
+              <w:t>_plugin_with_deployed_env</w:t>
+            </w:r>
+            <w:proofErr w:type="spellEnd"/>
+          </w:p>
+        </w:tc>
+      </w:tr>
+      <w:tr>
+        <w:tc>
+          <w:tcPr>
+            <w:tcW w:w="2580" w:type="dxa"/>
+            <w:tcMar>
+              <w:top w:w="100" w:type="dxa"/>
+              <w:left w:w="100" w:type="dxa"/>
+              <w:bottom w:w="100" w:type="dxa"/>
+              <w:right w:w="100" w:type="dxa"/>
+            </w:tcMar>
+          </w:tcPr>
+          <w:p>
+            <w:pPr>
+              <w:widowControl w:val="0"/>
+              <w:spacing w:line="240" w:lineRule="auto"/>
+            </w:pPr>
+            <w:r>
+              <w:t>Description</w:t>
+            </w:r>
+          </w:p>
+        </w:tc>
+        <w:tc>
+          <w:tcPr>
+            <w:tcW w:w="7485" w:type="dxa"/>
+            <w:tcMar>
+              <w:top w:w="100" w:type="dxa"/>
+              <w:left w:w="100" w:type="dxa"/>
+              <w:bottom w:w="100" w:type="dxa"/>
+              <w:right w:w="100" w:type="dxa"/>
+            </w:tcMar>
+          </w:tcPr>
+          <w:p>
+            <w:pPr>
+              <w:widowControl w:val="0"/>
+              <w:spacing w:line="240" w:lineRule="auto"/>
+            </w:pPr>
+            <w:r>
+              <w:rPr>
+                <w:i/>
+              </w:rPr>
+              <w:t xml:space="preserve">Verify </w:t>
+            </w:r>
+            <w:r>
+              <w:rPr>
+                <w:i/>
+              </w:rPr>
+              <w:t xml:space="preserve">that </w:t>
+            </w:r>
+            <w:proofErr w:type="spellStart"/>
+            <w:r>
+              <w:rPr>
+                <w:i/>
+              </w:rPr>
+              <w:t>ScaleIO</w:t>
+            </w:r>
+            <w:proofErr w:type="spellEnd"/>
+            <w:r>
+              <w:rPr>
+                <w:i/>
+              </w:rPr>
+              <w:t xml:space="preserve"> Fuel Plugin cannot be uninstalled before all dependent environments are removed.</w:t>
+            </w:r>
+          </w:p>
+        </w:tc>
+      </w:tr>
+      <w:tr>
+        <w:tc>
+          <w:tcPr>
+            <w:tcW w:w="2580" w:type="dxa"/>
+            <w:tcMar>
+              <w:top w:w="100" w:type="dxa"/>
+              <w:left w:w="100" w:type="dxa"/>
+              <w:bottom w:w="100" w:type="dxa"/>
+              <w:right w:w="100" w:type="dxa"/>
+            </w:tcMar>
+          </w:tcPr>
+          <w:p>
+            <w:pPr>
+              <w:widowControl w:val="0"/>
+              <w:spacing w:line="240" w:lineRule="auto"/>
+            </w:pPr>
+            <w:r>
+              <w:t>Steps</w:t>
+            </w:r>
+          </w:p>
+        </w:tc>
+        <w:tc>
+          <w:tcPr>
+            <w:tcW w:w="7485" w:type="dxa"/>
+            <w:tcMar>
+              <w:top w:w="100" w:type="dxa"/>
+              <w:left w:w="100" w:type="dxa"/>
+              <w:bottom w:w="100" w:type="dxa"/>
+              <w:right w:w="100" w:type="dxa"/>
+            </w:tcMar>
+          </w:tcPr>
+          <w:p>
+            <w:pPr>
+              <w:widowControl w:val="0"/>
+              <w:spacing w:line="240" w:lineRule="auto"/>
+            </w:pPr>
+            <w:proofErr w:type="gramStart"/>
+            <w:r>
+              <w:t>fuel</w:t>
+            </w:r>
+            <w:proofErr w:type="gramEnd"/>
+            <w:r>
+              <w:t xml:space="preserve"> plugins ­­remove </w:t>
+            </w:r>
+            <w:proofErr w:type="spellStart"/>
+            <w:r>
+              <w:t>fuel­plugin­</w:t>
+            </w:r>
+            <w:r>
+              <w:t>scaleio</w:t>
+            </w:r>
+            <w:proofErr w:type="spellEnd"/>
+            <w:r>
+              <w:t>==1.0</w:t>
+            </w:r>
+            <w:r>
+              <w:t>.0</w:t>
+            </w:r>
+          </w:p>
+        </w:tc>
+      </w:tr>
+      <w:tr>
+        <w:tc>
+          <w:tcPr>
+            <w:tcW w:w="2580" w:type="dxa"/>
+            <w:tcMar>
+              <w:top w:w="100" w:type="dxa"/>
+              <w:left w:w="100" w:type="dxa"/>
+              <w:bottom w:w="100" w:type="dxa"/>
+              <w:right w:w="100" w:type="dxa"/>
+            </w:tcMar>
+          </w:tcPr>
+          <w:p>
+            <w:pPr>
+              <w:widowControl w:val="0"/>
+              <w:spacing w:line="240" w:lineRule="auto"/>
+            </w:pPr>
+            <w:r>
+              <w:t>Expected Result</w:t>
+            </w:r>
+          </w:p>
+        </w:tc>
+        <w:tc>
+          <w:tcPr>
+            <w:tcW w:w="7485" w:type="dxa"/>
+            <w:tcMar>
+              <w:top w:w="100" w:type="dxa"/>
+              <w:left w:w="100" w:type="dxa"/>
+              <w:bottom w:w="100" w:type="dxa"/>
+              <w:right w:w="100" w:type="dxa"/>
+            </w:tcMar>
+          </w:tcPr>
+          <w:p>
+            <w:pPr>
+              <w:widowControl w:val="0"/>
+              <w:spacing w:line="240" w:lineRule="auto"/>
+            </w:pPr>
+            <w:r>
+              <w:rPr>
+                <w:i/>
+              </w:rPr>
+              <w:t>400 Client Error: Bad Request (Can't delete plugin which is enabled for some environment.)</w:t>
+            </w:r>
+          </w:p>
+        </w:tc>
+      </w:tr>
+    </w:tbl>
+    <w:p>
+      <w:pPr>
+        <w:widowControl w:val="0"/>
+        <w:rPr>
+          <w:rFonts w:ascii="Trebuchet MS" w:eastAsia="Trebuchet MS" w:hAnsi="Trebuchet MS" w:cs="Trebuchet MS"/>
+          <w:b/>
+          <w:sz w:val="26"/>
+          <w:szCs w:val="26"/>
+        </w:rPr>
+      </w:pPr>
+    </w:p>
+    <w:p>
+      <w:pPr>
+        <w:widowControl w:val="0"/>
+        <w:rPr>
+          <w:rFonts w:ascii="Trebuchet MS" w:eastAsia="Trebuchet MS" w:hAnsi="Trebuchet MS" w:cs="Trebuchet MS"/>
+          <w:b/>
+          <w:sz w:val="26"/>
+          <w:szCs w:val="26"/>
+        </w:rPr>
+      </w:pPr>
+    </w:p>
+    <w:p>
+      <w:pPr>
+        <w:pStyle w:val="Heading2"/>
+      </w:pPr>
+      <w:bookmarkStart w:id="32" w:name="_Toc310594300"/>
+      <w:r>
+        <w:t>Uninstall the plugin</w:t>
+      </w:r>
+      <w:bookmarkEnd w:id="32"/>
+    </w:p>
+    <w:p>
+      <w:pPr>
+        <w:widowControl w:val="0"/>
+      </w:pPr>
+    </w:p>
+    <w:tbl>
+      <w:tblPr>
+        <w:tblStyle w:val="a1"/>
+        <w:tblW w:w="10065" w:type="dxa"/>
+        <w:tblInd w:w="-705" w:type="dxa"/>
+        <w:tblBorders>
+          <w:top w:val="single" w:sz="8" w:space="0" w:color="000000"/>
+          <w:left w:val="single" w:sz="8" w:space="0" w:color="000000"/>
+          <w:bottom w:val="single" w:sz="8" w:space="0" w:color="000000"/>
+          <w:right w:val="single" w:sz="8" w:space="0" w:color="000000"/>
+          <w:insideH w:val="single" w:sz="8" w:space="0" w:color="000000"/>
+          <w:insideV w:val="single" w:sz="8" w:space="0" w:color="000000"/>
+        </w:tblBorders>
+        <w:tblLayout w:type="fixed"/>
+        <w:tblLook w:val="0600" w:firstRow="0" w:lastRow="0" w:firstColumn="0" w:lastColumn="0" w:noHBand="1" w:noVBand="1"/>
+      </w:tblPr>
+      <w:tblGrid>
+        <w:gridCol w:w="2580"/>
+        <w:gridCol w:w="7485"/>
+      </w:tblGrid>
+      <w:tr>
+        <w:tc>
+          <w:tcPr>
+            <w:tcW w:w="2580" w:type="dxa"/>
+            <w:tcMar>
+              <w:top w:w="100" w:type="dxa"/>
+              <w:left w:w="100" w:type="dxa"/>
+              <w:bottom w:w="100" w:type="dxa"/>
+              <w:right w:w="100" w:type="dxa"/>
+            </w:tcMar>
+          </w:tcPr>
+          <w:p>
+            <w:pPr>
+              <w:widowControl w:val="0"/>
+              <w:spacing w:line="240" w:lineRule="auto"/>
+            </w:pPr>
+            <w:r>
+              <w:t>Test Case ID</w:t>
+            </w:r>
+          </w:p>
+        </w:tc>
+        <w:tc>
+          <w:tcPr>
+            <w:tcW w:w="7485" w:type="dxa"/>
+            <w:shd w:val="clear" w:color="auto" w:fill="FFFFFF"/>
+            <w:tcMar>
+              <w:top w:w="100" w:type="dxa"/>
+              <w:left w:w="100" w:type="dxa"/>
+              <w:bottom w:w="100" w:type="dxa"/>
+              <w:right w:w="100" w:type="dxa"/>
+            </w:tcMar>
+          </w:tcPr>
+          <w:p>
+            <w:pPr>
+              <w:widowControl w:val="0"/>
+              <w:spacing w:line="240" w:lineRule="auto"/>
+            </w:pPr>
+            <w:proofErr w:type="spellStart"/>
+            <w:proofErr w:type="gramStart"/>
+            <w:r>
+              <w:rPr>
+                <w:i/>
+              </w:rPr>
+              <w:t>uninstall</w:t>
+            </w:r>
+            <w:proofErr w:type="gramEnd"/>
+            <w:r>
+              <w:rPr>
+                <w:i/>
+              </w:rPr>
+              <w:t>_plugin</w:t>
+            </w:r>
+            <w:proofErr w:type="spellEnd"/>
+          </w:p>
+        </w:tc>
+      </w:tr>
+      <w:tr>
+        <w:tc>
+          <w:tcPr>
+            <w:tcW w:w="2580" w:type="dxa"/>
+            <w:tcMar>
+              <w:top w:w="100" w:type="dxa"/>
+              <w:left w:w="100" w:type="dxa"/>
+              <w:bottom w:w="100" w:type="dxa"/>
+              <w:right w:w="100" w:type="dxa"/>
+            </w:tcMar>
+          </w:tcPr>
+          <w:p>
+            <w:pPr>
+              <w:widowControl w:val="0"/>
+              <w:spacing w:line="240" w:lineRule="auto"/>
+            </w:pPr>
+            <w:r>
+              <w:t>Description</w:t>
+            </w:r>
+          </w:p>
+        </w:tc>
+        <w:tc>
+          <w:tcPr>
+            <w:tcW w:w="7485" w:type="dxa"/>
+            <w:tcMar>
+              <w:top w:w="100" w:type="dxa"/>
+              <w:left w:w="100" w:type="dxa"/>
+              <w:bottom w:w="100" w:type="dxa"/>
+              <w:right w:w="100" w:type="dxa"/>
+            </w:tcMar>
+          </w:tcPr>
+          <w:p>
+            <w:pPr>
+              <w:widowControl w:val="0"/>
+              <w:spacing w:line="240" w:lineRule="auto"/>
+            </w:pPr>
+            <w:r>
+              <w:rPr>
+                <w:i/>
+              </w:rPr>
+              <w:t xml:space="preserve">Verify </w:t>
+            </w:r>
+            <w:r>
+              <w:rPr>
+                <w:i/>
+              </w:rPr>
+              <w:t xml:space="preserve">that </w:t>
+            </w:r>
+            <w:proofErr w:type="spellStart"/>
+            <w:r>
+              <w:rPr>
+                <w:i/>
+              </w:rPr>
+              <w:t>ScaleIO</w:t>
+            </w:r>
+            <w:proofErr w:type="spellEnd"/>
+            <w:r>
+              <w:rPr>
+                <w:i/>
+              </w:rPr>
+              <w:t xml:space="preserve"> Fuel Plugin can be </w:t>
+            </w:r>
+            <w:r>
+              <w:rPr>
+                <w:i/>
+              </w:rPr>
+              <w:t xml:space="preserve">successfully </w:t>
+            </w:r>
+            <w:r>
+              <w:rPr>
+                <w:i/>
+              </w:rPr>
+              <w:t>uninstalled</w:t>
+            </w:r>
+            <w:r>
+              <w:rPr>
+                <w:i/>
+              </w:rPr>
+              <w:t>.</w:t>
+            </w:r>
+          </w:p>
+        </w:tc>
+      </w:tr>
+      <w:tr>
+        <w:tc>
+          <w:tcPr>
+            <w:tcW w:w="2580" w:type="dxa"/>
+            <w:tcMar>
+              <w:top w:w="100" w:type="dxa"/>
+              <w:left w:w="100" w:type="dxa"/>
+              <w:bottom w:w="100" w:type="dxa"/>
+              <w:right w:w="100" w:type="dxa"/>
+            </w:tcMar>
+          </w:tcPr>
+          <w:p>
+            <w:pPr>
+              <w:widowControl w:val="0"/>
+              <w:spacing w:line="240" w:lineRule="auto"/>
+            </w:pPr>
+            <w:r>
+              <w:t>Steps</w:t>
+            </w:r>
+          </w:p>
+        </w:tc>
+        <w:tc>
+          <w:tcPr>
+            <w:tcW w:w="7485" w:type="dxa"/>
+            <w:tcMar>
+              <w:top w:w="100" w:type="dxa"/>
+              <w:left w:w="100" w:type="dxa"/>
+              <w:bottom w:w="100" w:type="dxa"/>
+              <w:right w:w="100" w:type="dxa"/>
+            </w:tcMar>
+          </w:tcPr>
+          <w:p>
+            <w:pPr>
+              <w:widowControl w:val="0"/>
+              <w:spacing w:line="240" w:lineRule="auto"/>
+            </w:pPr>
+            <w:proofErr w:type="gramStart"/>
+            <w:r>
+              <w:t>fuel</w:t>
+            </w:r>
+            <w:proofErr w:type="gramEnd"/>
+            <w:r>
+              <w:t xml:space="preserve"> plugins ­</w:t>
+            </w:r>
+            <w:r>
+              <w:t xml:space="preserve">­remove </w:t>
+            </w:r>
+            <w:proofErr w:type="spellStart"/>
+            <w:r>
+              <w:t>fuel­plugin­scaleio</w:t>
+            </w:r>
+            <w:proofErr w:type="spellEnd"/>
+            <w:r>
+              <w:t>==1.0</w:t>
+            </w:r>
+            <w:r>
+              <w:t>.0</w:t>
+            </w:r>
+          </w:p>
+          <w:p>
+            <w:pPr>
+              <w:widowControl w:val="0"/>
+              <w:spacing w:line="240" w:lineRule="auto"/>
+            </w:pPr>
+            <w:proofErr w:type="gramStart"/>
+            <w:r>
+              <w:t>fuel</w:t>
+            </w:r>
+            <w:proofErr w:type="gramEnd"/>
+            <w:r>
+              <w:t xml:space="preserve"> plugins</w:t>
+            </w:r>
+          </w:p>
+          <w:p>
+            <w:pPr>
+              <w:widowControl w:val="0"/>
+              <w:spacing w:line="240" w:lineRule="auto"/>
+            </w:pPr>
+            <w:proofErr w:type="gramStart"/>
+            <w:r>
+              <w:t>id</w:t>
+            </w:r>
+            <w:proofErr w:type="gramEnd"/>
+            <w:r>
+              <w:t xml:space="preserve"> | name | version | </w:t>
+            </w:r>
+            <w:proofErr w:type="spellStart"/>
+            <w:r>
+              <w:t>package_version</w:t>
+            </w:r>
+            <w:proofErr w:type="spellEnd"/>
+            <w:r>
+              <w:t xml:space="preserve"> ­­­|­­­­­­­­­­­­­­­­­­­­­­­|­­­­­­­­­|­­­­­­­­­­­­­­­­</w:t>
+            </w:r>
+          </w:p>
+        </w:tc>
+      </w:tr>
+      <w:tr>
+        <w:tc>
+          <w:tcPr>
+            <w:tcW w:w="2580" w:type="dxa"/>
+            <w:tcMar>
+              <w:top w:w="100" w:type="dxa"/>
+              <w:left w:w="100" w:type="dxa"/>
+              <w:bottom w:w="100" w:type="dxa"/>
+              <w:right w:w="100" w:type="dxa"/>
+            </w:tcMar>
+          </w:tcPr>
+          <w:p>
+            <w:pPr>
+              <w:widowControl w:val="0"/>
+              <w:spacing w:line="240" w:lineRule="auto"/>
+            </w:pPr>
+            <w:r>
+              <w:t>Expected Result</w:t>
+            </w:r>
+          </w:p>
+        </w:tc>
+        <w:tc>
+          <w:tcPr>
+            <w:tcW w:w="7485" w:type="dxa"/>
+            <w:tcMar>
+              <w:top w:w="100" w:type="dxa"/>
+              <w:left w:w="100" w:type="dxa"/>
+              <w:bottom w:w="100" w:type="dxa"/>
+              <w:right w:w="100" w:type="dxa"/>
+            </w:tcMar>
+          </w:tcPr>
+          <w:p>
+            <w:pPr>
+              <w:widowControl w:val="0"/>
+              <w:spacing w:line="240" w:lineRule="auto"/>
+            </w:pPr>
+            <w:r>
+              <w:rPr>
+                <w:i/>
+              </w:rPr>
+              <w:t>The plugin is removed from Fuel.</w:t>
+            </w:r>
+          </w:p>
+        </w:tc>
+      </w:tr>
+    </w:tbl>
+    <w:p>
+      <w:pPr>
+        <w:widowControl w:val="0"/>
       </w:pPr>
     </w:p>
     <w:p>
@@ -5939,14 +8126,14 @@
         <w:pStyle w:val="Heading1"/>
         <w:contextualSpacing w:val="0"/>
       </w:pPr>
-      <w:bookmarkStart w:id="31" w:name="h.sq6iwh656wfp" w:colFirst="0" w:colLast="0"/>
-      <w:bookmarkStart w:id="32" w:name="_Toc308965615"/>
-      <w:bookmarkEnd w:id="31"/>
+      <w:bookmarkStart w:id="33" w:name="h.sq6iwh656wfp" w:colFirst="0" w:colLast="0"/>
+      <w:bookmarkStart w:id="34" w:name="_Toc310594301"/>
+      <w:bookmarkEnd w:id="33"/>
       <w:r>
         <w:lastRenderedPageBreak/>
         <w:t>Appendix</w:t>
       </w:r>
-      <w:bookmarkEnd w:id="32"/>
+      <w:bookmarkEnd w:id="34"/>
     </w:p>
     <w:p/>
     <w:tbl>
@@ -6054,11 +8241,33 @@
               <w:spacing w:line="240" w:lineRule="auto"/>
             </w:pPr>
             <w:hyperlink r:id="rId11" w:history="1">
+              <w:proofErr w:type="spellStart"/>
               <w:r>
                 <w:rPr>
                   <w:rStyle w:val="Hyperlink"/>
                 </w:rPr>
-                <w:t>ScaleIO Fuel Plugin GitHub repository</w:t>
+                <w:t>ScaleIO</w:t>
+              </w:r>
+              <w:proofErr w:type="spellEnd"/>
+              <w:r>
+                <w:rPr>
+                  <w:rStyle w:val="Hyperlink"/>
+                </w:rPr>
+                <w:t xml:space="preserve"> Fuel Plugin </w:t>
+              </w:r>
+              <w:proofErr w:type="spellStart"/>
+              <w:r>
+                <w:rPr>
+                  <w:rStyle w:val="Hyperlink"/>
+                </w:rPr>
+                <w:t>GitHub</w:t>
+              </w:r>
+              <w:proofErr w:type="spellEnd"/>
+              <w:r>
+                <w:rPr>
+                  <w:rStyle w:val="Hyperlink"/>
+                </w:rPr>
+                <w:t xml:space="preserve"> repository</w:t>
               </w:r>
             </w:hyperlink>
           </w:p>
@@ -6101,11 +8310,33 @@
               <w:spacing w:line="240" w:lineRule="auto"/>
             </w:pPr>
             <w:hyperlink r:id="rId12" w:history="1">
+              <w:proofErr w:type="spellStart"/>
               <w:r>
                 <w:rPr>
                   <w:rStyle w:val="Hyperlink"/>
                 </w:rPr>
-                <w:t>ScaleIO-Cinder Fuel Plugin GitHub repository</w:t>
+                <w:t>ScaleIO</w:t>
+              </w:r>
+              <w:proofErr w:type="spellEnd"/>
+              <w:r>
+                <w:rPr>
+                  <w:rStyle w:val="Hyperlink"/>
+                </w:rPr>
+                <w:t xml:space="preserve">-Cinder Fuel Plugin </w:t>
+              </w:r>
+              <w:proofErr w:type="spellStart"/>
+              <w:r>
+                <w:rPr>
+                  <w:rStyle w:val="Hyperlink"/>
+                </w:rPr>
+                <w:t>GitHub</w:t>
+              </w:r>
+              <w:proofErr w:type="spellEnd"/>
+              <w:r>
+                <w:rPr>
+                  <w:rStyle w:val="Hyperlink"/>
+                </w:rPr>
+                <w:t xml:space="preserve"> repository</w:t>
               </w:r>
             </w:hyperlink>
           </w:p>
@@ -6148,11 +8379,19 @@
               <w:spacing w:line="240" w:lineRule="auto"/>
             </w:pPr>
             <w:hyperlink r:id="rId13" w:history="1">
+              <w:proofErr w:type="spellStart"/>
               <w:r>
                 <w:rPr>
                   <w:rStyle w:val="Hyperlink"/>
                 </w:rPr>
-                <w:t>ScaleIO User Guide</w:t>
+                <w:t>ScaleIO</w:t>
+              </w:r>
+              <w:proofErr w:type="spellEnd"/>
+              <w:r>
+                <w:rPr>
+                  <w:rStyle w:val="Hyperlink"/>
+                </w:rPr>
+                <w:t xml:space="preserve"> User Guide</w:t>
               </w:r>
             </w:hyperlink>
           </w:p>
@@ -6195,11 +8434,33 @@
               <w:spacing w:line="240" w:lineRule="auto"/>
             </w:pPr>
             <w:hyperlink r:id="rId14" w:history="1">
+              <w:proofErr w:type="spellStart"/>
               <w:r>
                 <w:rPr>
                   <w:rStyle w:val="Hyperlink"/>
                 </w:rPr>
-                <w:t>ScaleIO OpenStack Information</w:t>
+                <w:t>ScaleIO</w:t>
+              </w:r>
+              <w:proofErr w:type="spellEnd"/>
+              <w:r>
+                <w:rPr>
+                  <w:rStyle w:val="Hyperlink"/>
+                </w:rPr>
+                <w:t xml:space="preserve"> </w:t>
+              </w:r>
+              <w:proofErr w:type="spellStart"/>
+              <w:r>
+                <w:rPr>
+                  <w:rStyle w:val="Hyperlink"/>
+                </w:rPr>
+                <w:t>OpenStack</w:t>
+              </w:r>
+              <w:proofErr w:type="spellEnd"/>
+              <w:r>
+                <w:rPr>
+                  <w:rStyle w:val="Hyperlink"/>
+                </w:rPr>
+                <w:t xml:space="preserve"> Information</w:t>
               </w:r>
             </w:hyperlink>
           </w:p>
@@ -6265,7 +8526,7 @@
       <w:rPr>
         <w:noProof/>
       </w:rPr>
-      <w:t>9</w:t>
+      <w:t>2</w:t>
     </w:r>
     <w:r>
       <w:fldChar w:fldCharType="end"/>
@@ -6566,6 +8827,92 @@
     </w:lvl>
   </w:abstractNum>
   <w:abstractNum w:abstractNumId="3">
+    <w:nsid w:val="0A80750F"/>
+    <w:multiLevelType w:val="hybridMultilevel"/>
+    <w:tmpl w:val="2334DCE6"/>
+    <w:lvl w:ilvl="0" w:tplc="0409000F">
+      <w:start w:val="1"/>
+      <w:numFmt w:val="decimal"/>
+      <w:lvlText w:val="%1."/>
+      <w:lvlJc w:val="left"/>
+      <w:pPr>
+        <w:ind w:left="720" w:hanging="360"/>
+      </w:pPr>
+    </w:lvl>
+    <w:lvl w:ilvl="1" w:tplc="04090019" w:tentative="1">
+      <w:start w:val="1"/>
+      <w:numFmt w:val="lowerLetter"/>
+      <w:lvlText w:val="%2."/>
+      <w:lvlJc w:val="left"/>
+      <w:pPr>
+        <w:ind w:left="1440" w:hanging="360"/>
+      </w:pPr>
+    </w:lvl>
+    <w:lvl w:ilvl="2" w:tplc="0409001B" w:tentative="1">
+      <w:start w:val="1"/>
+      <w:numFmt w:val="lowerRoman"/>
+      <w:lvlText w:val="%3."/>
+      <w:lvlJc w:val="right"/>
+      <w:pPr>
+        <w:ind w:left="2160" w:hanging="180"/>
+      </w:pPr>
+    </w:lvl>
+    <w:lvl w:ilvl="3" w:tplc="0409000F" w:tentative="1">
+      <w:start w:val="1"/>
+      <w:numFmt w:val="decimal"/>
+      <w:lvlText w:val="%4."/>
+      <w:lvlJc w:val="left"/>
+      <w:pPr>
+        <w:ind w:left="2880" w:hanging="360"/>
+      </w:pPr>
+    </w:lvl>
+    <w:lvl w:ilvl="4" w:tplc="04090019" w:tentative="1">
+      <w:start w:val="1"/>
+      <w:numFmt w:val="lowerLetter"/>
+      <w:lvlText w:val="%5."/>
+      <w:lvlJc w:val="left"/>
+      <w:pPr>
+        <w:ind w:left="3600" w:hanging="360"/>
+      </w:pPr>
+    </w:lvl>
+    <w:lvl w:ilvl="5" w:tplc="0409001B" w:tentative="1">
+      <w:start w:val="1"/>
+      <w:numFmt w:val="lowerRoman"/>
+      <w:lvlText w:val="%6."/>
+      <w:lvlJc w:val="right"/>
+      <w:pPr>
+        <w:ind w:left="4320" w:hanging="180"/>
+      </w:pPr>
+    </w:lvl>
+    <w:lvl w:ilvl="6" w:tplc="0409000F" w:tentative="1">
+      <w:start w:val="1"/>
+      <w:numFmt w:val="decimal"/>
+      <w:lvlText w:val="%7."/>
+      <w:lvlJc w:val="left"/>
+      <w:pPr>
+        <w:ind w:left="5040" w:hanging="360"/>
+      </w:pPr>
+    </w:lvl>
+    <w:lvl w:ilvl="7" w:tplc="04090019" w:tentative="1">
+      <w:start w:val="1"/>
+      <w:numFmt w:val="lowerLetter"/>
+      <w:lvlText w:val="%8."/>
+      <w:lvlJc w:val="left"/>
+      <w:pPr>
+        <w:ind w:left="5760" w:hanging="360"/>
+      </w:pPr>
+    </w:lvl>
+    <w:lvl w:ilvl="8" w:tplc="0409001B" w:tentative="1">
+      <w:start w:val="1"/>
+      <w:numFmt w:val="lowerRoman"/>
+      <w:lvlText w:val="%9."/>
+      <w:lvlJc w:val="right"/>
+      <w:pPr>
+        <w:ind w:left="6480" w:hanging="180"/>
+      </w:pPr>
+    </w:lvl>
+  </w:abstractNum>
+  <w:abstractNum w:abstractNumId="4">
     <w:nsid w:val="0BDF2294"/>
     <w:multiLevelType w:val="multilevel"/>
     <w:tmpl w:val="8E2CA616"/>
@@ -6678,7 +9025,7 @@
       </w:rPr>
     </w:lvl>
   </w:abstractNum>
-  <w:abstractNum w:abstractNumId="4">
+  <w:abstractNum w:abstractNumId="5">
     <w:nsid w:val="0BF27A4D"/>
     <w:multiLevelType w:val="hybridMultilevel"/>
     <w:tmpl w:val="8542D16E"/>
@@ -6764,7 +9111,7 @@
       </w:pPr>
     </w:lvl>
   </w:abstractNum>
-  <w:abstractNum w:abstractNumId="5">
+  <w:abstractNum w:abstractNumId="6">
     <w:nsid w:val="15B43F78"/>
     <w:multiLevelType w:val="multilevel"/>
     <w:tmpl w:val="4F642B50"/>
@@ -6877,7 +9224,7 @@
       </w:rPr>
     </w:lvl>
   </w:abstractNum>
-  <w:abstractNum w:abstractNumId="6">
+  <w:abstractNum w:abstractNumId="7">
     <w:nsid w:val="17D328C3"/>
     <w:multiLevelType w:val="hybridMultilevel"/>
     <w:tmpl w:val="D548E6FA"/>
@@ -6966,7 +9313,7 @@
       </w:pPr>
     </w:lvl>
   </w:abstractNum>
-  <w:abstractNum w:abstractNumId="7">
+  <w:abstractNum w:abstractNumId="8">
     <w:nsid w:val="1ACB0107"/>
     <w:multiLevelType w:val="multilevel"/>
     <w:tmpl w:val="29C85D36"/>
@@ -7115,7 +9462,7 @@
       </w:rPr>
     </w:lvl>
   </w:abstractNum>
-  <w:abstractNum w:abstractNumId="8">
+  <w:abstractNum w:abstractNumId="9">
     <w:nsid w:val="1D3C2BE0"/>
     <w:multiLevelType w:val="multilevel"/>
     <w:tmpl w:val="DAB28482"/>
@@ -7228,7 +9575,7 @@
       </w:rPr>
     </w:lvl>
   </w:abstractNum>
-  <w:abstractNum w:abstractNumId="9">
+  <w:abstractNum w:abstractNumId="10">
     <w:nsid w:val="1DE33C51"/>
     <w:multiLevelType w:val="multilevel"/>
     <w:tmpl w:val="4F8AC070"/>
@@ -7377,7 +9724,7 @@
       </w:rPr>
     </w:lvl>
   </w:abstractNum>
-  <w:abstractNum w:abstractNumId="10">
+  <w:abstractNum w:abstractNumId="11">
     <w:nsid w:val="37C258BD"/>
     <w:multiLevelType w:val="multilevel"/>
     <w:tmpl w:val="3730BEEE"/>
@@ -7526,7 +9873,7 @@
       </w:rPr>
     </w:lvl>
   </w:abstractNum>
-  <w:abstractNum w:abstractNumId="11">
+  <w:abstractNum w:abstractNumId="12">
     <w:nsid w:val="3EF57520"/>
     <w:multiLevelType w:val="hybridMultilevel"/>
     <w:tmpl w:val="6E5E6DB8"/>
@@ -7612,7 +9959,7 @@
       </w:pPr>
     </w:lvl>
   </w:abstractNum>
-  <w:abstractNum w:abstractNumId="12">
+  <w:abstractNum w:abstractNumId="13">
     <w:nsid w:val="43F26002"/>
     <w:multiLevelType w:val="hybridMultilevel"/>
     <w:tmpl w:val="E7146D08"/>
@@ -7701,7 +10048,7 @@
       </w:pPr>
     </w:lvl>
   </w:abstractNum>
-  <w:abstractNum w:abstractNumId="13">
+  <w:abstractNum w:abstractNumId="14">
     <w:nsid w:val="4F0D7D42"/>
     <w:multiLevelType w:val="hybridMultilevel"/>
     <w:tmpl w:val="22CE7C8E"/>
@@ -7787,7 +10134,7 @@
       </w:pPr>
     </w:lvl>
   </w:abstractNum>
-  <w:abstractNum w:abstractNumId="14">
+  <w:abstractNum w:abstractNumId="15">
     <w:nsid w:val="4F6D41D6"/>
     <w:multiLevelType w:val="hybridMultilevel"/>
     <w:tmpl w:val="CDB8B9DE"/>
@@ -7873,7 +10220,7 @@
       </w:pPr>
     </w:lvl>
   </w:abstractNum>
-  <w:abstractNum w:abstractNumId="15">
+  <w:abstractNum w:abstractNumId="16">
     <w:nsid w:val="522C2CC1"/>
     <w:multiLevelType w:val="hybridMultilevel"/>
     <w:tmpl w:val="628060D6"/>
@@ -7959,7 +10306,93 @@
       </w:pPr>
     </w:lvl>
   </w:abstractNum>
-  <w:abstractNum w:abstractNumId="16">
+  <w:abstractNum w:abstractNumId="17">
+    <w:nsid w:val="56F77BE8"/>
+    <w:multiLevelType w:val="hybridMultilevel"/>
+    <w:tmpl w:val="8542D16E"/>
+    <w:lvl w:ilvl="0" w:tplc="0409000F">
+      <w:start w:val="1"/>
+      <w:numFmt w:val="decimal"/>
+      <w:lvlText w:val="%1."/>
+      <w:lvlJc w:val="left"/>
+      <w:pPr>
+        <w:ind w:left="720" w:hanging="360"/>
+      </w:pPr>
+    </w:lvl>
+    <w:lvl w:ilvl="1" w:tplc="04090019" w:tentative="1">
+      <w:start w:val="1"/>
+      <w:numFmt w:val="lowerLetter"/>
+      <w:lvlText w:val="%2."/>
+      <w:lvlJc w:val="left"/>
+      <w:pPr>
+        <w:ind w:left="1440" w:hanging="360"/>
+      </w:pPr>
+    </w:lvl>
+    <w:lvl w:ilvl="2" w:tplc="0409001B" w:tentative="1">
+      <w:start w:val="1"/>
+      <w:numFmt w:val="lowerRoman"/>
+      <w:lvlText w:val="%3."/>
+      <w:lvlJc w:val="right"/>
+      <w:pPr>
+        <w:ind w:left="2160" w:hanging="180"/>
+      </w:pPr>
+    </w:lvl>
+    <w:lvl w:ilvl="3" w:tplc="0409000F" w:tentative="1">
+      <w:start w:val="1"/>
+      <w:numFmt w:val="decimal"/>
+      <w:lvlText w:val="%4."/>
+      <w:lvlJc w:val="left"/>
+      <w:pPr>
+        <w:ind w:left="2880" w:hanging="360"/>
+      </w:pPr>
+    </w:lvl>
+    <w:lvl w:ilvl="4" w:tplc="04090019" w:tentative="1">
+      <w:start w:val="1"/>
+      <w:numFmt w:val="lowerLetter"/>
+      <w:lvlText w:val="%5."/>
+      <w:lvlJc w:val="left"/>
+      <w:pPr>
+        <w:ind w:left="3600" w:hanging="360"/>
+      </w:pPr>
+    </w:lvl>
+    <w:lvl w:ilvl="5" w:tplc="0409001B" w:tentative="1">
+      <w:start w:val="1"/>
+      <w:numFmt w:val="lowerRoman"/>
+      <w:lvlText w:val="%6."/>
+      <w:lvlJc w:val="right"/>
+      <w:pPr>
+        <w:ind w:left="4320" w:hanging="180"/>
+      </w:pPr>
+    </w:lvl>
+    <w:lvl w:ilvl="6" w:tplc="0409000F" w:tentative="1">
+      <w:start w:val="1"/>
+      <w:numFmt w:val="decimal"/>
+      <w:lvlText w:val="%7."/>
+      <w:lvlJc w:val="left"/>
+      <w:pPr>
+        <w:ind w:left="5040" w:hanging="360"/>
+      </w:pPr>
+    </w:lvl>
+    <w:lvl w:ilvl="7" w:tplc="04090019" w:tentative="1">
+      <w:start w:val="1"/>
+      <w:numFmt w:val="lowerLetter"/>
+      <w:lvlText w:val="%8."/>
+      <w:lvlJc w:val="left"/>
+      <w:pPr>
+        <w:ind w:left="5760" w:hanging="360"/>
+      </w:pPr>
+    </w:lvl>
+    <w:lvl w:ilvl="8" w:tplc="0409001B" w:tentative="1">
+      <w:start w:val="1"/>
+      <w:numFmt w:val="lowerRoman"/>
+      <w:lvlText w:val="%9."/>
+      <w:lvlJc w:val="right"/>
+      <w:pPr>
+        <w:ind w:left="6480" w:hanging="180"/>
+      </w:pPr>
+    </w:lvl>
+  </w:abstractNum>
+  <w:abstractNum w:abstractNumId="18">
     <w:nsid w:val="5B0F0F56"/>
     <w:multiLevelType w:val="hybridMultilevel"/>
     <w:tmpl w:val="22CE7C8E"/>
@@ -8045,7 +10478,7 @@
       </w:pPr>
     </w:lvl>
   </w:abstractNum>
-  <w:abstractNum w:abstractNumId="17">
+  <w:abstractNum w:abstractNumId="19">
     <w:nsid w:val="5FE801F6"/>
     <w:multiLevelType w:val="multilevel"/>
     <w:tmpl w:val="F036D754"/>
@@ -8158,7 +10591,7 @@
       </w:rPr>
     </w:lvl>
   </w:abstractNum>
-  <w:abstractNum w:abstractNumId="18">
+  <w:abstractNum w:abstractNumId="20">
     <w:nsid w:val="64B00797"/>
     <w:multiLevelType w:val="hybridMultilevel"/>
     <w:tmpl w:val="6E5E6DB8"/>
@@ -8244,7 +10677,7 @@
       </w:pPr>
     </w:lvl>
   </w:abstractNum>
-  <w:abstractNum w:abstractNumId="19">
+  <w:abstractNum w:abstractNumId="21">
     <w:nsid w:val="650A0BB5"/>
     <w:multiLevelType w:val="multilevel"/>
     <w:tmpl w:val="7D02527C"/>
@@ -8357,7 +10790,7 @@
       </w:rPr>
     </w:lvl>
   </w:abstractNum>
-  <w:abstractNum w:abstractNumId="20">
+  <w:abstractNum w:abstractNumId="22">
     <w:nsid w:val="70E42E13"/>
     <w:multiLevelType w:val="hybridMultilevel"/>
     <w:tmpl w:val="8542D16E"/>
@@ -8443,7 +10876,7 @@
       </w:pPr>
     </w:lvl>
   </w:abstractNum>
-  <w:abstractNum w:abstractNumId="21">
+  <w:abstractNum w:abstractNumId="23">
     <w:nsid w:val="764219C5"/>
     <w:multiLevelType w:val="multilevel"/>
     <w:tmpl w:val="A6C4339C"/>
@@ -8556,7 +10989,7 @@
       </w:rPr>
     </w:lvl>
   </w:abstractNum>
-  <w:abstractNum w:abstractNumId="22">
+  <w:abstractNum w:abstractNumId="24">
     <w:nsid w:val="7D353B46"/>
     <w:multiLevelType w:val="hybridMultilevel"/>
     <w:tmpl w:val="6E5E6DB8"/>
@@ -8642,7 +11075,7 @@
       </w:pPr>
     </w:lvl>
   </w:abstractNum>
-  <w:abstractNum w:abstractNumId="23">
+  <w:abstractNum w:abstractNumId="25">
     <w:nsid w:val="7FF404F3"/>
     <w:multiLevelType w:val="multilevel"/>
     <w:tmpl w:val="047459EA"/>
@@ -8756,76 +11189,82 @@
     </w:lvl>
   </w:abstractNum>
   <w:num w:numId="1">
+    <w:abstractNumId w:val="21"/>
+  </w:num>
+  <w:num w:numId="2">
     <w:abstractNumId w:val="19"/>
   </w:num>
-  <w:num w:numId="2">
-    <w:abstractNumId w:val="17"/>
-  </w:num>
   <w:num w:numId="3">
-    <w:abstractNumId w:val="5"/>
+    <w:abstractNumId w:val="6"/>
   </w:num>
   <w:num w:numId="4">
-    <w:abstractNumId w:val="3"/>
+    <w:abstractNumId w:val="4"/>
   </w:num>
   <w:num w:numId="5">
+    <w:abstractNumId w:val="9"/>
+  </w:num>
+  <w:num w:numId="6">
+    <w:abstractNumId w:val="25"/>
+  </w:num>
+  <w:num w:numId="7">
+    <w:abstractNumId w:val="23"/>
+  </w:num>
+  <w:num w:numId="8">
+    <w:abstractNumId w:val="11"/>
+  </w:num>
+  <w:num w:numId="9">
     <w:abstractNumId w:val="8"/>
   </w:num>
-  <w:num w:numId="6">
-    <w:abstractNumId w:val="23"/>
-  </w:num>
-  <w:num w:numId="7">
-    <w:abstractNumId w:val="21"/>
-  </w:num>
-  <w:num w:numId="8">
+  <w:num w:numId="10">
     <w:abstractNumId w:val="10"/>
   </w:num>
-  <w:num w:numId="9">
-    <w:abstractNumId w:val="7"/>
-  </w:num>
-  <w:num w:numId="10">
-    <w:abstractNumId w:val="9"/>
-  </w:num>
   <w:num w:numId="11">
-    <w:abstractNumId w:val="22"/>
+    <w:abstractNumId w:val="24"/>
   </w:num>
   <w:num w:numId="12">
     <w:abstractNumId w:val="1"/>
   </w:num>
   <w:num w:numId="13">
-    <w:abstractNumId w:val="11"/>
+    <w:abstractNumId w:val="12"/>
   </w:num>
   <w:num w:numId="14">
-    <w:abstractNumId w:val="18"/>
+    <w:abstractNumId w:val="20"/>
   </w:num>
   <w:num w:numId="15">
-    <w:abstractNumId w:val="15"/>
+    <w:abstractNumId w:val="16"/>
   </w:num>
   <w:num w:numId="16">
     <w:abstractNumId w:val="2"/>
   </w:num>
   <w:num w:numId="17">
-    <w:abstractNumId w:val="20"/>
+    <w:abstractNumId w:val="22"/>
   </w:num>
   <w:num w:numId="18">
-    <w:abstractNumId w:val="4"/>
+    <w:abstractNumId w:val="5"/>
   </w:num>
   <w:num w:numId="19">
-    <w:abstractNumId w:val="14"/>
+    <w:abstractNumId w:val="15"/>
   </w:num>
   <w:num w:numId="20">
-    <w:abstractNumId w:val="16"/>
+    <w:abstractNumId w:val="18"/>
   </w:num>
   <w:num w:numId="21">
-    <w:abstractNumId w:val="13"/>
+    <w:abstractNumId w:val="14"/>
   </w:num>
   <w:num w:numId="22">
     <w:abstractNumId w:val="0"/>
   </w:num>
   <w:num w:numId="23">
-    <w:abstractNumId w:val="6"/>
+    <w:abstractNumId w:val="7"/>
   </w:num>
   <w:num w:numId="24">
-    <w:abstractNumId w:val="12"/>
+    <w:abstractNumId w:val="13"/>
+  </w:num>
+  <w:num w:numId="25">
+    <w:abstractNumId w:val="17"/>
+  </w:num>
+  <w:num w:numId="26">
+    <w:abstractNumId w:val="3"/>
   </w:num>
 </w:numbering>
 </file>
@@ -10480,7 +12919,7 @@
 </file>
 
 <file path=customXml/itemProps1.xml><?xml version="1.0" encoding="utf-8"?>
-<ds:datastoreItem xmlns:ds="http://schemas.openxmlformats.org/officeDocument/2006/customXml" ds:itemID="{93F70A23-B062-DF4A-9272-CBEAED500E08}">
+<ds:datastoreItem xmlns:ds="http://schemas.openxmlformats.org/officeDocument/2006/customXml" ds:itemID="{741177BF-9D70-BC45-A339-5EB660C702FA}">
   <ds:schemaRefs>
     <ds:schemaRef ds:uri="http://schemas.openxmlformats.org/officeDocument/2006/bibliography"/>
   </ds:schemaRefs>

</xml_diff>

<commit_message>
Update plugin version to 1.0.1. Modify docs to reflect the new version
Change-Id: I928aab22d4255108fc9c8d6380e20272af579df2
</commit_message>
<xml_diff>
--- a/doc/TestPlanforScaleIOFuelPlugin.docx
+++ b/doc/TestPlanforScaleIOFuelPlugin.docx
@@ -32,21 +32,31 @@
         </w:rPr>
         <w:t xml:space="preserve">Test Plan for </w:t>
       </w:r>
+      <w:proofErr w:type="spellStart"/>
       <w:r>
         <w:rPr>
           <w:rFonts w:ascii="Trebuchet MS" w:hAnsi="Trebuchet MS"/>
           <w:sz w:val="72"/>
           <w:szCs w:val="72"/>
         </w:rPr>
-        <w:t>ScaleIO 1.0</w:t>
-      </w:r>
+        <w:t>ScaleIO</w:t>
+      </w:r>
+      <w:proofErr w:type="spellEnd"/>
       <w:r>
         <w:rPr>
           <w:rFonts w:ascii="Trebuchet MS" w:hAnsi="Trebuchet MS"/>
           <w:sz w:val="72"/>
           <w:szCs w:val="72"/>
         </w:rPr>
-        <w:t>.0</w:t>
+        <w:t xml:space="preserve"> 1.0</w:t>
+      </w:r>
+      <w:r>
+        <w:rPr>
+          <w:rFonts w:ascii="Trebuchet MS" w:hAnsi="Trebuchet MS"/>
+          <w:sz w:val="72"/>
+          <w:szCs w:val="72"/>
+        </w:rPr>
+        <w:t>.1</w:t>
       </w:r>
       <w:r>
         <w:rPr>
@@ -1800,9 +1810,11 @@
             <w:r>
               <w:t>(</w:t>
             </w:r>
+            <w:proofErr w:type="gramStart"/>
             <w:r>
               <w:t>adrian.moreno@emc.com</w:t>
             </w:r>
+            <w:proofErr w:type="gramEnd"/>
             <w:r>
               <w:t>)</w:t>
             </w:r>
@@ -2074,8 +2086,84 @@
             <w:r>
               <w:t>Updated test cases with validation report remarks</w:t>
             </w:r>
-            <w:bookmarkStart w:id="3" w:name="_GoBack"/>
-            <w:bookmarkEnd w:id="3"/>
+          </w:p>
+        </w:tc>
+      </w:tr>
+      <w:tr>
+        <w:tc>
+          <w:tcPr>
+            <w:tcW w:w="1065" w:type="dxa"/>
+            <w:tcMar>
+              <w:top w:w="100" w:type="dxa"/>
+              <w:left w:w="100" w:type="dxa"/>
+              <w:bottom w:w="100" w:type="dxa"/>
+              <w:right w:w="100" w:type="dxa"/>
+            </w:tcMar>
+          </w:tcPr>
+          <w:p>
+            <w:pPr>
+              <w:spacing w:line="240" w:lineRule="auto"/>
+            </w:pPr>
+            <w:r>
+              <w:t>0.6</w:t>
+            </w:r>
+          </w:p>
+        </w:tc>
+        <w:tc>
+          <w:tcPr>
+            <w:tcW w:w="1965" w:type="dxa"/>
+            <w:tcMar>
+              <w:top w:w="100" w:type="dxa"/>
+              <w:left w:w="100" w:type="dxa"/>
+              <w:bottom w:w="100" w:type="dxa"/>
+              <w:right w:w="100" w:type="dxa"/>
+            </w:tcMar>
+          </w:tcPr>
+          <w:p>
+            <w:pPr>
+              <w:spacing w:line="240" w:lineRule="auto"/>
+            </w:pPr>
+            <w:r>
+              <w:t>21.12.2015</w:t>
+            </w:r>
+          </w:p>
+        </w:tc>
+        <w:tc>
+          <w:tcPr>
+            <w:tcW w:w="3930" w:type="dxa"/>
+            <w:tcMar>
+              <w:top w:w="100" w:type="dxa"/>
+              <w:left w:w="100" w:type="dxa"/>
+              <w:bottom w:w="100" w:type="dxa"/>
+              <w:right w:w="100" w:type="dxa"/>
+            </w:tcMar>
+          </w:tcPr>
+          <w:p>
+            <w:pPr>
+              <w:spacing w:line="240" w:lineRule="auto"/>
+            </w:pPr>
+            <w:r>
+              <w:t>Adrian Moreno (adrian.moreno@emc.com)</w:t>
+            </w:r>
+          </w:p>
+        </w:tc>
+        <w:tc>
+          <w:tcPr>
+            <w:tcW w:w="3615" w:type="dxa"/>
+            <w:tcMar>
+              <w:top w:w="100" w:type="dxa"/>
+              <w:left w:w="100" w:type="dxa"/>
+              <w:bottom w:w="100" w:type="dxa"/>
+              <w:right w:w="100" w:type="dxa"/>
+            </w:tcMar>
+          </w:tcPr>
+          <w:p>
+            <w:pPr>
+              <w:spacing w:line="240" w:lineRule="auto"/>
+            </w:pPr>
+            <w:r>
+              <w:t>Updated plugin version to 1.0.1</w:t>
+            </w:r>
           </w:p>
         </w:tc>
       </w:tr>
@@ -2091,26 +2179,28 @@
         <w:pStyle w:val="Heading1"/>
         <w:contextualSpacing w:val="0"/>
       </w:pPr>
-      <w:bookmarkStart w:id="4" w:name="h.40scnmv056tf" w:colFirst="0" w:colLast="0"/>
-      <w:bookmarkEnd w:id="4"/>
+      <w:bookmarkStart w:id="3" w:name="h.40scnmv056tf" w:colFirst="0" w:colLast="0"/>
+      <w:bookmarkEnd w:id="3"/>
     </w:p>
     <w:p>
       <w:pPr>
         <w:pStyle w:val="Heading1"/>
         <w:contextualSpacing w:val="0"/>
       </w:pPr>
-      <w:bookmarkStart w:id="5" w:name="h.3dxu23cwxr7r" w:colFirst="0" w:colLast="0"/>
-      <w:bookmarkStart w:id="6" w:name="h.u6oeahaeh3zs" w:colFirst="0" w:colLast="0"/>
-      <w:bookmarkStart w:id="7" w:name="_Toc310850100"/>
+      <w:bookmarkStart w:id="4" w:name="h.3dxu23cwxr7r" w:colFirst="0" w:colLast="0"/>
+      <w:bookmarkStart w:id="5" w:name="h.u6oeahaeh3zs" w:colFirst="0" w:colLast="0"/>
+      <w:bookmarkStart w:id="6" w:name="_Toc310850100"/>
+      <w:bookmarkEnd w:id="4"/>
       <w:bookmarkEnd w:id="5"/>
+      <w:proofErr w:type="spellStart"/>
+      <w:r>
+        <w:t>ScaleIO</w:t>
+      </w:r>
+      <w:proofErr w:type="spellEnd"/>
+      <w:r>
+        <w:t xml:space="preserve"> Plugin</w:t>
+      </w:r>
       <w:bookmarkEnd w:id="6"/>
-      <w:r>
-        <w:t>ScaleIO</w:t>
-      </w:r>
-      <w:r>
-        <w:t xml:space="preserve"> Plugin</w:t>
-      </w:r>
-      <w:bookmarkEnd w:id="7"/>
     </w:p>
     <w:p>
       <w:pPr>
@@ -2123,8 +2213,8 @@
           <w:szCs w:val="24"/>
         </w:rPr>
       </w:pPr>
-      <w:bookmarkStart w:id="8" w:name="h.ud54pvm25504" w:colFirst="0" w:colLast="0"/>
-      <w:bookmarkEnd w:id="8"/>
+      <w:bookmarkStart w:id="7" w:name="h.ud54pvm25504" w:colFirst="0" w:colLast="0"/>
+      <w:bookmarkEnd w:id="7"/>
       <w:r>
         <w:rPr>
           <w:rFonts w:ascii="Helvetica Neue" w:hAnsi="Helvetica Neue"/>
@@ -2132,20 +2222,19 @@
           <w:sz w:val="24"/>
           <w:szCs w:val="24"/>
         </w:rPr>
-        <w:t>EMC ScaleIO is a software-only server-based storage area network (SAN) that converges storage and compute resources to form a single-layer, enterprise-grade storage product. ScaleIO storage is elastic and delivers linearly scalable performance. Its scale-out server SAN architecture can grow from a few to thousands of servers.</w:t>
-      </w:r>
-    </w:p>
-    <w:p>
-      <w:pPr>
-        <w:pStyle w:val="NormalWeb"/>
-        <w:spacing w:before="0" w:beforeAutospacing="0" w:after="240" w:afterAutospacing="0" w:line="349" w:lineRule="atLeast"/>
+        <w:t xml:space="preserve">EMC </w:t>
+      </w:r>
+      <w:proofErr w:type="spellStart"/>
+      <w:r>
         <w:rPr>
           <w:rFonts w:ascii="Helvetica Neue" w:hAnsi="Helvetica Neue"/>
           <w:color w:val="333333"/>
           <w:sz w:val="24"/>
           <w:szCs w:val="24"/>
         </w:rPr>
-      </w:pPr>
+        <w:t>ScaleIO</w:t>
+      </w:r>
+      <w:proofErr w:type="spellEnd"/>
       <w:r>
         <w:rPr>
           <w:rFonts w:ascii="Helvetica Neue" w:hAnsi="Helvetica Neue"/>
@@ -2153,20 +2242,19 @@
           <w:sz w:val="24"/>
           <w:szCs w:val="24"/>
         </w:rPr>
-        <w:t>ScaleIO uses servers’ direct-attached storage (DAS) and aggregates all disks into a global, shared, block storage. ScaleIO features single-layer compute and storage architecture without requiring additional hardware or cooling/ power/space.</w:t>
-      </w:r>
-    </w:p>
-    <w:p>
-      <w:pPr>
-        <w:pStyle w:val="NormalWeb"/>
-        <w:spacing w:before="0" w:beforeAutospacing="0" w:after="240" w:afterAutospacing="0" w:line="349" w:lineRule="atLeast"/>
+        <w:t xml:space="preserve"> is a software-only server-based storage area network (SAN) that converges storage and compute resources to form a single-layer, enterprise-grade storage product. </w:t>
+      </w:r>
+      <w:proofErr w:type="spellStart"/>
+      <w:r>
         <w:rPr>
           <w:rFonts w:ascii="Helvetica Neue" w:hAnsi="Helvetica Neue"/>
           <w:color w:val="333333"/>
           <w:sz w:val="24"/>
           <w:szCs w:val="24"/>
         </w:rPr>
-      </w:pPr>
+        <w:t>ScaleIO</w:t>
+      </w:r>
+      <w:proofErr w:type="spellEnd"/>
       <w:r>
         <w:rPr>
           <w:rFonts w:ascii="Helvetica Neue" w:hAnsi="Helvetica Neue"/>
@@ -2174,7 +2262,7 @@
           <w:sz w:val="24"/>
           <w:szCs w:val="24"/>
         </w:rPr>
-        <w:t>Breaking traditional barriers of storage scalability, ScaleIO scales out to hundreds and thousands of nodes and multiple petabytes of storage. The parallel architecture and distributed volume layout delivers a massively parallel system that deliver I/O operations through a distributed system. As a result, performance can scale linearly with the number of application servers and disks, leveraging fast parallel rebuild and rebalance without interruption to I/O. ScaleIO has been carefully designed and implemented with ScaleIO software components so as to consume minimal computing resources.</w:t>
+        <w:t xml:space="preserve"> storage is elastic and delivers linearly scalable performance. Its scale-out server SAN architecture can grow from a few to thousands of servers.</w:t>
       </w:r>
     </w:p>
     <w:p>
@@ -2188,6 +2276,7 @@
           <w:szCs w:val="24"/>
         </w:rPr>
       </w:pPr>
+      <w:proofErr w:type="spellStart"/>
       <w:r>
         <w:rPr>
           <w:rFonts w:ascii="Helvetica Neue" w:hAnsi="Helvetica Neue"/>
@@ -2195,20 +2284,19 @@
           <w:sz w:val="24"/>
           <w:szCs w:val="24"/>
         </w:rPr>
-        <w:t>With ScaleIO, any administrator can add, move, or remove servers and capacity on demand during I/O operations. The software responds automatically to any infrastructure change and rebalances data accordingly across the grid nondisruptively. ScaleIO can add capacity on demand, without capacity planning or data migration and grow in small or large increments and pay as you grow, running on any server and with any storage media.</w:t>
-      </w:r>
-    </w:p>
-    <w:p>
-      <w:pPr>
-        <w:pStyle w:val="NormalWeb"/>
-        <w:spacing w:before="0" w:beforeAutospacing="0" w:after="240" w:afterAutospacing="0" w:line="349" w:lineRule="atLeast"/>
+        <w:t>ScaleIO</w:t>
+      </w:r>
+      <w:proofErr w:type="spellEnd"/>
+      <w:r>
         <w:rPr>
           <w:rFonts w:ascii="Helvetica Neue" w:hAnsi="Helvetica Neue"/>
           <w:color w:val="333333"/>
           <w:sz w:val="24"/>
           <w:szCs w:val="24"/>
         </w:rPr>
-      </w:pPr>
+        <w:t xml:space="preserve"> uses servers’ direct-attached storage (DAS) and aggregates all disks into </w:t>
+      </w:r>
+      <w:proofErr w:type="gramStart"/>
       <w:r>
         <w:rPr>
           <w:rFonts w:ascii="Helvetica Neue" w:hAnsi="Helvetica Neue"/>
@@ -2216,18 +2304,247 @@
           <w:sz w:val="24"/>
           <w:szCs w:val="24"/>
         </w:rPr>
-        <w:t>ScaleIO natively supports all leading Linux distributions and hypervisors. It works agnostically with any solid-state drive (SSD) or hard disk drive (HDD) regardless of type, model, or speed.</w:t>
+        <w:t>a global</w:t>
+      </w:r>
+      <w:proofErr w:type="gramEnd"/>
+      <w:r>
+        <w:rPr>
+          <w:rFonts w:ascii="Helvetica Neue" w:hAnsi="Helvetica Neue"/>
+          <w:color w:val="333333"/>
+          <w:sz w:val="24"/>
+          <w:szCs w:val="24"/>
+        </w:rPr>
+        <w:t xml:space="preserve">, shared, block storage. </w:t>
+      </w:r>
+      <w:proofErr w:type="spellStart"/>
+      <w:r>
+        <w:rPr>
+          <w:rFonts w:ascii="Helvetica Neue" w:hAnsi="Helvetica Neue"/>
+          <w:color w:val="333333"/>
+          <w:sz w:val="24"/>
+          <w:szCs w:val="24"/>
+        </w:rPr>
+        <w:t>ScaleIO</w:t>
+      </w:r>
+      <w:proofErr w:type="spellEnd"/>
+      <w:r>
+        <w:rPr>
+          <w:rFonts w:ascii="Helvetica Neue" w:hAnsi="Helvetica Neue"/>
+          <w:color w:val="333333"/>
+          <w:sz w:val="24"/>
+          <w:szCs w:val="24"/>
+        </w:rPr>
+        <w:t xml:space="preserve"> features single-layer compute and storage architecture without requiring additional hardware or cooling/ power/space.</w:t>
       </w:r>
     </w:p>
     <w:p>
       <w:pPr>
+        <w:pStyle w:val="NormalWeb"/>
+        <w:spacing w:before="0" w:beforeAutospacing="0" w:after="240" w:afterAutospacing="0" w:line="349" w:lineRule="atLeast"/>
+        <w:rPr>
+          <w:rFonts w:ascii="Helvetica Neue" w:hAnsi="Helvetica Neue"/>
+          <w:color w:val="333333"/>
+          <w:sz w:val="24"/>
+          <w:szCs w:val="24"/>
+        </w:rPr>
+      </w:pPr>
+      <w:r>
+        <w:rPr>
+          <w:rFonts w:ascii="Helvetica Neue" w:hAnsi="Helvetica Neue"/>
+          <w:color w:val="333333"/>
+          <w:sz w:val="24"/>
+          <w:szCs w:val="24"/>
+        </w:rPr>
+        <w:t xml:space="preserve">Breaking traditional barriers of storage scalability, </w:t>
+      </w:r>
+      <w:proofErr w:type="spellStart"/>
+      <w:r>
+        <w:rPr>
+          <w:rFonts w:ascii="Helvetica Neue" w:hAnsi="Helvetica Neue"/>
+          <w:color w:val="333333"/>
+          <w:sz w:val="24"/>
+          <w:szCs w:val="24"/>
+        </w:rPr>
+        <w:t>ScaleIO</w:t>
+      </w:r>
+      <w:proofErr w:type="spellEnd"/>
+      <w:r>
+        <w:rPr>
+          <w:rFonts w:ascii="Helvetica Neue" w:hAnsi="Helvetica Neue"/>
+          <w:color w:val="333333"/>
+          <w:sz w:val="24"/>
+          <w:szCs w:val="24"/>
+        </w:rPr>
+        <w:t xml:space="preserve"> scales out to hundreds and thousands of nodes and multiple petabytes of storage. The parallel architecture and distributed volume layout delivers a massively parallel system that deliver I/O operations through a distributed system. As a result, performance can scale linearly with the number of application servers and disks, leveraging fast parallel rebuild and rebalance without interruption to I/O. </w:t>
+      </w:r>
+      <w:proofErr w:type="spellStart"/>
+      <w:r>
+        <w:rPr>
+          <w:rFonts w:ascii="Helvetica Neue" w:hAnsi="Helvetica Neue"/>
+          <w:color w:val="333333"/>
+          <w:sz w:val="24"/>
+          <w:szCs w:val="24"/>
+        </w:rPr>
+        <w:t>ScaleIO</w:t>
+      </w:r>
+      <w:proofErr w:type="spellEnd"/>
+      <w:r>
+        <w:rPr>
+          <w:rFonts w:ascii="Helvetica Neue" w:hAnsi="Helvetica Neue"/>
+          <w:color w:val="333333"/>
+          <w:sz w:val="24"/>
+          <w:szCs w:val="24"/>
+        </w:rPr>
+        <w:t xml:space="preserve"> has been carefully designed and implemented with </w:t>
+      </w:r>
+      <w:proofErr w:type="spellStart"/>
+      <w:r>
+        <w:rPr>
+          <w:rFonts w:ascii="Helvetica Neue" w:hAnsi="Helvetica Neue"/>
+          <w:color w:val="333333"/>
+          <w:sz w:val="24"/>
+          <w:szCs w:val="24"/>
+        </w:rPr>
+        <w:t>ScaleIO</w:t>
+      </w:r>
+      <w:proofErr w:type="spellEnd"/>
+      <w:r>
+        <w:rPr>
+          <w:rFonts w:ascii="Helvetica Neue" w:hAnsi="Helvetica Neue"/>
+          <w:color w:val="333333"/>
+          <w:sz w:val="24"/>
+          <w:szCs w:val="24"/>
+        </w:rPr>
+        <w:t xml:space="preserve"> software components so as to consume minimal computing resources.</w:t>
+      </w:r>
+    </w:p>
+    <w:p>
+      <w:pPr>
+        <w:pStyle w:val="NormalWeb"/>
+        <w:spacing w:before="0" w:beforeAutospacing="0" w:after="240" w:afterAutospacing="0" w:line="349" w:lineRule="atLeast"/>
+        <w:rPr>
+          <w:rFonts w:ascii="Helvetica Neue" w:hAnsi="Helvetica Neue"/>
+          <w:color w:val="333333"/>
+          <w:sz w:val="24"/>
+          <w:szCs w:val="24"/>
+        </w:rPr>
+      </w:pPr>
+      <w:r>
+        <w:rPr>
+          <w:rFonts w:ascii="Helvetica Neue" w:hAnsi="Helvetica Neue"/>
+          <w:color w:val="333333"/>
+          <w:sz w:val="24"/>
+          <w:szCs w:val="24"/>
+        </w:rPr>
+        <w:t xml:space="preserve">With </w:t>
+      </w:r>
+      <w:proofErr w:type="spellStart"/>
+      <w:r>
+        <w:rPr>
+          <w:rFonts w:ascii="Helvetica Neue" w:hAnsi="Helvetica Neue"/>
+          <w:color w:val="333333"/>
+          <w:sz w:val="24"/>
+          <w:szCs w:val="24"/>
+        </w:rPr>
+        <w:t>ScaleIO</w:t>
+      </w:r>
+      <w:proofErr w:type="spellEnd"/>
+      <w:r>
+        <w:rPr>
+          <w:rFonts w:ascii="Helvetica Neue" w:hAnsi="Helvetica Neue"/>
+          <w:color w:val="333333"/>
+          <w:sz w:val="24"/>
+          <w:szCs w:val="24"/>
+        </w:rPr>
+        <w:t xml:space="preserve">, any administrator can add, move, or remove servers and capacity on demand during I/O operations. The software responds automatically to any infrastructure change and rebalances data accordingly across the grid </w:t>
+      </w:r>
+      <w:proofErr w:type="spellStart"/>
+      <w:r>
+        <w:rPr>
+          <w:rFonts w:ascii="Helvetica Neue" w:hAnsi="Helvetica Neue"/>
+          <w:color w:val="333333"/>
+          <w:sz w:val="24"/>
+          <w:szCs w:val="24"/>
+        </w:rPr>
+        <w:t>nondisruptively</w:t>
+      </w:r>
+      <w:proofErr w:type="spellEnd"/>
+      <w:r>
+        <w:rPr>
+          <w:rFonts w:ascii="Helvetica Neue" w:hAnsi="Helvetica Neue"/>
+          <w:color w:val="333333"/>
+          <w:sz w:val="24"/>
+          <w:szCs w:val="24"/>
+        </w:rPr>
+        <w:t xml:space="preserve">. </w:t>
+      </w:r>
+      <w:proofErr w:type="spellStart"/>
+      <w:r>
+        <w:rPr>
+          <w:rFonts w:ascii="Helvetica Neue" w:hAnsi="Helvetica Neue"/>
+          <w:color w:val="333333"/>
+          <w:sz w:val="24"/>
+          <w:szCs w:val="24"/>
+        </w:rPr>
+        <w:t>ScaleIO</w:t>
+      </w:r>
+      <w:proofErr w:type="spellEnd"/>
+      <w:r>
+        <w:rPr>
+          <w:rFonts w:ascii="Helvetica Neue" w:hAnsi="Helvetica Neue"/>
+          <w:color w:val="333333"/>
+          <w:sz w:val="24"/>
+          <w:szCs w:val="24"/>
+        </w:rPr>
+        <w:t xml:space="preserve"> can add capacity on demand, without capacity planning or data migration and grow in small or large increments and pay as you grow, running on any server and with any storage media.</w:t>
+      </w:r>
+    </w:p>
+    <w:p>
+      <w:pPr>
+        <w:pStyle w:val="NormalWeb"/>
+        <w:spacing w:before="0" w:beforeAutospacing="0" w:after="240" w:afterAutospacing="0" w:line="349" w:lineRule="atLeast"/>
+        <w:rPr>
+          <w:rFonts w:ascii="Helvetica Neue" w:hAnsi="Helvetica Neue"/>
+          <w:color w:val="333333"/>
+          <w:sz w:val="24"/>
+          <w:szCs w:val="24"/>
+        </w:rPr>
+      </w:pPr>
+      <w:proofErr w:type="spellStart"/>
+      <w:r>
+        <w:rPr>
+          <w:rFonts w:ascii="Helvetica Neue" w:hAnsi="Helvetica Neue"/>
+          <w:color w:val="333333"/>
+          <w:sz w:val="24"/>
+          <w:szCs w:val="24"/>
+        </w:rPr>
+        <w:t>ScaleIO</w:t>
+      </w:r>
+      <w:proofErr w:type="spellEnd"/>
+      <w:r>
+        <w:rPr>
+          <w:rFonts w:ascii="Helvetica Neue" w:hAnsi="Helvetica Neue"/>
+          <w:color w:val="333333"/>
+          <w:sz w:val="24"/>
+          <w:szCs w:val="24"/>
+        </w:rPr>
+        <w:t xml:space="preserve"> natively supports all leading Linux distributions and hypervisors. It works agnostically with any solid-state drive (SSD) or hard disk drive (HDD) regardless of type, model, or speed.</w:t>
+      </w:r>
+    </w:p>
+    <w:p>
+      <w:pPr>
         <w:pStyle w:val="Heading2"/>
       </w:pPr>
-      <w:bookmarkStart w:id="9" w:name="_Toc310850101"/>
-      <w:r>
-        <w:t>ScaleIO Components</w:t>
-      </w:r>
-      <w:bookmarkEnd w:id="9"/>
+      <w:bookmarkStart w:id="8" w:name="_Toc310850101"/>
+      <w:proofErr w:type="spellStart"/>
+      <w:r>
+        <w:t>ScaleIO</w:t>
+      </w:r>
+      <w:proofErr w:type="spellEnd"/>
+      <w:r>
+        <w:t xml:space="preserve"> Components</w:t>
+      </w:r>
+      <w:bookmarkEnd w:id="8"/>
     </w:p>
     <w:p>
       <w:pPr>
@@ -2248,6 +2565,7 @@
           <w:szCs w:val="24"/>
         </w:rPr>
       </w:pPr>
+      <w:proofErr w:type="spellStart"/>
       <w:r>
         <w:rPr>
           <w:rFonts w:ascii="Helvetica Neue" w:hAnsi="Helvetica Neue" w:cs="Times New Roman"/>
@@ -2255,7 +2573,17 @@
           <w:sz w:val="24"/>
           <w:szCs w:val="24"/>
         </w:rPr>
-        <w:t>ScaleIO Data Client (SDC)</w:t>
+        <w:t>ScaleIO</w:t>
+      </w:r>
+      <w:proofErr w:type="spellEnd"/>
+      <w:r>
+        <w:rPr>
+          <w:rFonts w:ascii="Helvetica Neue" w:hAnsi="Helvetica Neue" w:cs="Times New Roman"/>
+          <w:color w:val="333333"/>
+          <w:sz w:val="24"/>
+          <w:szCs w:val="24"/>
+        </w:rPr>
+        <w:t xml:space="preserve"> Data Client (SDC)</w:t>
       </w:r>
     </w:p>
     <w:p>
@@ -2370,6 +2698,7 @@
           <w:szCs w:val="24"/>
         </w:rPr>
       </w:pPr>
+      <w:proofErr w:type="spellStart"/>
       <w:r>
         <w:rPr>
           <w:rFonts w:ascii="Helvetica Neue" w:hAnsi="Helvetica Neue" w:cs="Times New Roman"/>
@@ -2377,7 +2706,17 @@
           <w:sz w:val="24"/>
           <w:szCs w:val="24"/>
         </w:rPr>
-        <w:t>ScaleIO Data Service (SDS)</w:t>
+        <w:t>ScaleIO</w:t>
+      </w:r>
+      <w:proofErr w:type="spellEnd"/>
+      <w:r>
+        <w:rPr>
+          <w:rFonts w:ascii="Helvetica Neue" w:hAnsi="Helvetica Neue" w:cs="Times New Roman"/>
+          <w:color w:val="333333"/>
+          <w:sz w:val="24"/>
+          <w:szCs w:val="24"/>
+        </w:rPr>
+        <w:t xml:space="preserve"> Data Service (SDS)</w:t>
       </w:r>
     </w:p>
     <w:p>
@@ -2469,6 +2808,7 @@
           <w:szCs w:val="24"/>
         </w:rPr>
       </w:pPr>
+      <w:proofErr w:type="spellStart"/>
       <w:r>
         <w:rPr>
           <w:rFonts w:ascii="Helvetica Neue" w:hAnsi="Helvetica Neue" w:cs="Times New Roman"/>
@@ -2476,7 +2816,17 @@
           <w:sz w:val="24"/>
           <w:szCs w:val="24"/>
         </w:rPr>
-        <w:t>ScaleIO Metadata Manager (MDM)</w:t>
+        <w:t>ScaleIO</w:t>
+      </w:r>
+      <w:proofErr w:type="spellEnd"/>
+      <w:r>
+        <w:rPr>
+          <w:rFonts w:ascii="Helvetica Neue" w:hAnsi="Helvetica Neue" w:cs="Times New Roman"/>
+          <w:color w:val="333333"/>
+          <w:sz w:val="24"/>
+          <w:szCs w:val="24"/>
+        </w:rPr>
+        <w:t xml:space="preserve"> Metadata Manager (MDM)</w:t>
       </w:r>
     </w:p>
     <w:p>
@@ -2553,11 +2903,16 @@
       <w:pPr>
         <w:pStyle w:val="Heading2"/>
       </w:pPr>
-      <w:bookmarkStart w:id="10" w:name="_Toc310850102"/>
-      <w:r>
-        <w:t>ScaleIO Cinder Driver</w:t>
-      </w:r>
-      <w:bookmarkEnd w:id="10"/>
+      <w:bookmarkStart w:id="9" w:name="_Toc310850102"/>
+      <w:proofErr w:type="spellStart"/>
+      <w:r>
+        <w:t>ScaleIO</w:t>
+      </w:r>
+      <w:proofErr w:type="spellEnd"/>
+      <w:r>
+        <w:t xml:space="preserve"> Cinder Driver</w:t>
+      </w:r>
+      <w:bookmarkEnd w:id="9"/>
     </w:p>
     <w:p>
       <w:pPr>
@@ -2570,6 +2925,7 @@
           <w:szCs w:val="24"/>
         </w:rPr>
       </w:pPr>
+      <w:proofErr w:type="spellStart"/>
       <w:r>
         <w:rPr>
           <w:rFonts w:ascii="Helvetica Neue" w:hAnsi="Helvetica Neue"/>
@@ -2577,30 +2933,200 @@
           <w:sz w:val="24"/>
           <w:szCs w:val="24"/>
         </w:rPr>
-        <w:t>ScaleIO includes a Cinder driver, which interfaces between ScaleIO and OpenStack, and presents volumes to OpenStack as block devices which are available for block storage. It also includes an OpenStack Nova driver, for handling compute and instance volume related operations. The ScaleIO driver executes the volume operations by communicating with the backend ScaleIO MDM through the ScaleIO REST Gateway.</w:t>
-      </w:r>
-    </w:p>
-    <w:p>
-      <w:pPr>
-        <w:pStyle w:val="NormalWeb"/>
-        <w:spacing w:before="0" w:beforeAutospacing="0" w:after="240" w:afterAutospacing="0" w:line="349" w:lineRule="atLeast"/>
+        <w:t>ScaleIO</w:t>
+      </w:r>
+      <w:proofErr w:type="spellEnd"/>
+      <w:r>
         <w:rPr>
           <w:rFonts w:ascii="Helvetica Neue" w:hAnsi="Helvetica Neue"/>
           <w:color w:val="333333"/>
           <w:sz w:val="24"/>
           <w:szCs w:val="24"/>
         </w:rPr>
-      </w:pPr>
+        <w:t xml:space="preserve"> includes a Cinder driver, which interfaces between </w:t>
+      </w:r>
+      <w:proofErr w:type="spellStart"/>
+      <w:r>
+        <w:rPr>
+          <w:rFonts w:ascii="Helvetica Neue" w:hAnsi="Helvetica Neue"/>
+          <w:color w:val="333333"/>
+          <w:sz w:val="24"/>
+          <w:szCs w:val="24"/>
+        </w:rPr>
+        <w:t>ScaleIO</w:t>
+      </w:r>
+      <w:proofErr w:type="spellEnd"/>
+      <w:r>
+        <w:rPr>
+          <w:rFonts w:ascii="Helvetica Neue" w:hAnsi="Helvetica Neue"/>
+          <w:color w:val="333333"/>
+          <w:sz w:val="24"/>
+          <w:szCs w:val="24"/>
+        </w:rPr>
+        <w:t xml:space="preserve"> and </w:t>
+      </w:r>
+      <w:proofErr w:type="spellStart"/>
+      <w:r>
+        <w:rPr>
+          <w:rFonts w:ascii="Helvetica Neue" w:hAnsi="Helvetica Neue"/>
+          <w:color w:val="333333"/>
+          <w:sz w:val="24"/>
+          <w:szCs w:val="24"/>
+        </w:rPr>
+        <w:t>OpenStack</w:t>
+      </w:r>
+      <w:proofErr w:type="spellEnd"/>
+      <w:r>
+        <w:rPr>
+          <w:rFonts w:ascii="Helvetica Neue" w:hAnsi="Helvetica Neue"/>
+          <w:color w:val="333333"/>
+          <w:sz w:val="24"/>
+          <w:szCs w:val="24"/>
+        </w:rPr>
+        <w:t xml:space="preserve">, and presents volumes to </w:t>
+      </w:r>
+      <w:proofErr w:type="spellStart"/>
+      <w:r>
+        <w:rPr>
+          <w:rFonts w:ascii="Helvetica Neue" w:hAnsi="Helvetica Neue"/>
+          <w:color w:val="333333"/>
+          <w:sz w:val="24"/>
+          <w:szCs w:val="24"/>
+        </w:rPr>
+        <w:t>OpenStack</w:t>
+      </w:r>
+      <w:proofErr w:type="spellEnd"/>
+      <w:r>
+        <w:rPr>
+          <w:rFonts w:ascii="Helvetica Neue" w:hAnsi="Helvetica Neue"/>
+          <w:color w:val="333333"/>
+          <w:sz w:val="24"/>
+          <w:szCs w:val="24"/>
+        </w:rPr>
+        <w:t xml:space="preserve"> as block </w:t>
+      </w:r>
+      <w:proofErr w:type="gramStart"/>
+      <w:r>
+        <w:rPr>
+          <w:rFonts w:ascii="Helvetica Neue" w:hAnsi="Helvetica Neue"/>
+          <w:color w:val="333333"/>
+          <w:sz w:val="24"/>
+          <w:szCs w:val="24"/>
+        </w:rPr>
+        <w:t>devices which</w:t>
+      </w:r>
+      <w:proofErr w:type="gramEnd"/>
+      <w:r>
+        <w:rPr>
+          <w:rFonts w:ascii="Helvetica Neue" w:hAnsi="Helvetica Neue"/>
+          <w:color w:val="333333"/>
+          <w:sz w:val="24"/>
+          <w:szCs w:val="24"/>
+        </w:rPr>
+        <w:t xml:space="preserve"> are available for block storage. It also includes an </w:t>
+      </w:r>
+      <w:proofErr w:type="spellStart"/>
+      <w:r>
+        <w:rPr>
+          <w:rFonts w:ascii="Helvetica Neue" w:hAnsi="Helvetica Neue"/>
+          <w:color w:val="333333"/>
+          <w:sz w:val="24"/>
+          <w:szCs w:val="24"/>
+        </w:rPr>
+        <w:t>OpenStack</w:t>
+      </w:r>
+      <w:proofErr w:type="spellEnd"/>
+      <w:r>
+        <w:rPr>
+          <w:rFonts w:ascii="Helvetica Neue" w:hAnsi="Helvetica Neue"/>
+          <w:color w:val="333333"/>
+          <w:sz w:val="24"/>
+          <w:szCs w:val="24"/>
+        </w:rPr>
+        <w:t xml:space="preserve"> Nova driver, for handling compute and instance volume related operations. The </w:t>
+      </w:r>
+      <w:proofErr w:type="spellStart"/>
+      <w:r>
+        <w:rPr>
+          <w:rFonts w:ascii="Helvetica Neue" w:hAnsi="Helvetica Neue"/>
+          <w:color w:val="333333"/>
+          <w:sz w:val="24"/>
+          <w:szCs w:val="24"/>
+        </w:rPr>
+        <w:t>ScaleIO</w:t>
+      </w:r>
+      <w:proofErr w:type="spellEnd"/>
+      <w:r>
+        <w:rPr>
+          <w:rFonts w:ascii="Helvetica Neue" w:hAnsi="Helvetica Neue"/>
+          <w:color w:val="333333"/>
+          <w:sz w:val="24"/>
+          <w:szCs w:val="24"/>
+        </w:rPr>
+        <w:t xml:space="preserve"> driver executes the volume operations by communicating with the backend </w:t>
+      </w:r>
+      <w:proofErr w:type="spellStart"/>
+      <w:r>
+        <w:rPr>
+          <w:rFonts w:ascii="Helvetica Neue" w:hAnsi="Helvetica Neue"/>
+          <w:color w:val="333333"/>
+          <w:sz w:val="24"/>
+          <w:szCs w:val="24"/>
+        </w:rPr>
+        <w:t>ScaleIO</w:t>
+      </w:r>
+      <w:proofErr w:type="spellEnd"/>
+      <w:r>
+        <w:rPr>
+          <w:rFonts w:ascii="Helvetica Neue" w:hAnsi="Helvetica Neue"/>
+          <w:color w:val="333333"/>
+          <w:sz w:val="24"/>
+          <w:szCs w:val="24"/>
+        </w:rPr>
+        <w:t xml:space="preserve"> MDM through the </w:t>
+      </w:r>
+      <w:proofErr w:type="spellStart"/>
+      <w:r>
+        <w:rPr>
+          <w:rFonts w:ascii="Helvetica Neue" w:hAnsi="Helvetica Neue"/>
+          <w:color w:val="333333"/>
+          <w:sz w:val="24"/>
+          <w:szCs w:val="24"/>
+        </w:rPr>
+        <w:t>ScaleIO</w:t>
+      </w:r>
+      <w:proofErr w:type="spellEnd"/>
+      <w:r>
+        <w:rPr>
+          <w:rFonts w:ascii="Helvetica Neue" w:hAnsi="Helvetica Neue"/>
+          <w:color w:val="333333"/>
+          <w:sz w:val="24"/>
+          <w:szCs w:val="24"/>
+        </w:rPr>
+        <w:t xml:space="preserve"> REST Gateway.</w:t>
+      </w:r>
     </w:p>
     <w:p>
       <w:pPr>
+        <w:pStyle w:val="NormalWeb"/>
+        <w:spacing w:before="0" w:beforeAutospacing="0" w:after="240" w:afterAutospacing="0" w:line="349" w:lineRule="atLeast"/>
+        <w:rPr>
+          <w:rFonts w:ascii="Helvetica Neue" w:hAnsi="Helvetica Neue"/>
+          <w:color w:val="333333"/>
+          <w:sz w:val="24"/>
+          <w:szCs w:val="24"/>
+        </w:rPr>
+      </w:pPr>
+    </w:p>
+    <w:p>
+      <w:pPr>
         <w:pStyle w:val="Heading2"/>
       </w:pPr>
-      <w:bookmarkStart w:id="11" w:name="_Toc310850103"/>
+      <w:bookmarkStart w:id="10" w:name="_Toc310850103"/>
       <w:r>
         <w:t>Developer’s specification</w:t>
       </w:r>
-      <w:bookmarkEnd w:id="11"/>
+      <w:bookmarkEnd w:id="10"/>
     </w:p>
     <w:p>
       <w:pPr>
@@ -2626,11 +3152,19 @@
         <w:t xml:space="preserve">Is available on </w:t>
       </w:r>
       <w:hyperlink r:id="rId9" w:history="1">
+        <w:proofErr w:type="spellStart"/>
         <w:r>
           <w:rPr>
             <w:rStyle w:val="Hyperlink"/>
           </w:rPr>
-          <w:t>GitHub repository</w:t>
+          <w:t>GitHub</w:t>
+        </w:r>
+        <w:proofErr w:type="spellEnd"/>
+        <w:r>
+          <w:rPr>
+            <w:rStyle w:val="Hyperlink"/>
+          </w:rPr>
+          <w:t xml:space="preserve"> repository</w:t>
         </w:r>
       </w:hyperlink>
       <w:r>
@@ -2648,11 +3182,11 @@
       <w:pPr>
         <w:pStyle w:val="Heading2"/>
       </w:pPr>
-      <w:bookmarkStart w:id="12" w:name="_Toc310850104"/>
+      <w:bookmarkStart w:id="11" w:name="_Toc310850104"/>
       <w:r>
         <w:t>Limitations</w:t>
       </w:r>
-      <w:bookmarkEnd w:id="12"/>
+      <w:bookmarkEnd w:id="11"/>
     </w:p>
     <w:p>
       <w:pPr>
@@ -2672,18 +3206,58 @@
           <w:sz w:val="24"/>
           <w:szCs w:val="24"/>
         </w:rPr>
-        <w:t>Due to some software limitations, this plugin is currently only compatible with Mirantis 6.1 and CentOS.</w:t>
+        <w:t xml:space="preserve">Due to some software limitations, this plugin is currently only compatible with </w:t>
+      </w:r>
+      <w:proofErr w:type="spellStart"/>
+      <w:r>
+        <w:rPr>
+          <w:rFonts w:ascii="Helvetica Neue" w:hAnsi="Helvetica Neue" w:cs="Times New Roman"/>
+          <w:color w:val="333333"/>
+          <w:sz w:val="24"/>
+          <w:szCs w:val="24"/>
+        </w:rPr>
+        <w:t>Mirantis</w:t>
+      </w:r>
+      <w:proofErr w:type="spellEnd"/>
+      <w:r>
+        <w:rPr>
+          <w:rFonts w:ascii="Helvetica Neue" w:hAnsi="Helvetica Neue" w:cs="Times New Roman"/>
+          <w:color w:val="333333"/>
+          <w:sz w:val="24"/>
+          <w:szCs w:val="24"/>
+        </w:rPr>
+        <w:t xml:space="preserve"> 6.1 and </w:t>
+      </w:r>
+      <w:proofErr w:type="spellStart"/>
+      <w:r>
+        <w:rPr>
+          <w:rFonts w:ascii="Helvetica Neue" w:hAnsi="Helvetica Neue" w:cs="Times New Roman"/>
+          <w:color w:val="333333"/>
+          <w:sz w:val="24"/>
+          <w:szCs w:val="24"/>
+        </w:rPr>
+        <w:t>CentOS</w:t>
+      </w:r>
+      <w:proofErr w:type="spellEnd"/>
+      <w:r>
+        <w:rPr>
+          <w:rFonts w:ascii="Helvetica Neue" w:hAnsi="Helvetica Neue" w:cs="Times New Roman"/>
+          <w:color w:val="333333"/>
+          <w:sz w:val="24"/>
+          <w:szCs w:val="24"/>
+        </w:rPr>
+        <w:t>.</w:t>
       </w:r>
     </w:p>
     <w:p>
       <w:pPr>
         <w:pStyle w:val="Heading1"/>
       </w:pPr>
-      <w:bookmarkStart w:id="13" w:name="_Toc310850105"/>
+      <w:bookmarkStart w:id="12" w:name="_Toc310850105"/>
       <w:r>
         <w:t>Test strategy</w:t>
       </w:r>
-      <w:bookmarkEnd w:id="13"/>
+      <w:bookmarkEnd w:id="12"/>
     </w:p>
     <w:p/>
     <w:p>
@@ -2694,7 +3268,63 @@
         <w:rPr>
           <w:i/>
         </w:rPr>
-        <w:t>The ScaleIO plugin creates a GUI element to collect the information necessary to deploy and configure EMC ScaleIO in the cluster nodes. The testing strategy is to confirm that all options in the GUI are handled properly and ScaleIO is successfully deployed and Cinder is properly configure to use the ScaleIO cluster as the block storage service.</w:t>
+        <w:t xml:space="preserve">The </w:t>
+      </w:r>
+      <w:proofErr w:type="spellStart"/>
+      <w:r>
+        <w:rPr>
+          <w:i/>
+        </w:rPr>
+        <w:t>ScaleIO</w:t>
+      </w:r>
+      <w:proofErr w:type="spellEnd"/>
+      <w:r>
+        <w:rPr>
+          <w:i/>
+        </w:rPr>
+        <w:t xml:space="preserve"> plugin creates a GUI element to collect the information necessary to deploy and configure EMC </w:t>
+      </w:r>
+      <w:proofErr w:type="spellStart"/>
+      <w:r>
+        <w:rPr>
+          <w:i/>
+        </w:rPr>
+        <w:t>ScaleIO</w:t>
+      </w:r>
+      <w:proofErr w:type="spellEnd"/>
+      <w:r>
+        <w:rPr>
+          <w:i/>
+        </w:rPr>
+        <w:t xml:space="preserve"> in the cluster nodes. The testing strategy is to confirm that all options in the GUI are handled properly and </w:t>
+      </w:r>
+      <w:proofErr w:type="spellStart"/>
+      <w:r>
+        <w:rPr>
+          <w:i/>
+        </w:rPr>
+        <w:t>ScaleIO</w:t>
+      </w:r>
+      <w:proofErr w:type="spellEnd"/>
+      <w:r>
+        <w:rPr>
+          <w:i/>
+        </w:rPr>
+        <w:t xml:space="preserve"> is successfully deployed and Cinder is properly configure to use the </w:t>
+      </w:r>
+      <w:proofErr w:type="spellStart"/>
+      <w:r>
+        <w:rPr>
+          <w:i/>
+        </w:rPr>
+        <w:t>ScaleIO</w:t>
+      </w:r>
+      <w:proofErr w:type="spellEnd"/>
+      <w:r>
+        <w:rPr>
+          <w:i/>
+        </w:rPr>
+        <w:t xml:space="preserve"> cluster as the block storage service.</w:t>
       </w:r>
     </w:p>
     <w:p/>
@@ -2702,12 +3332,12 @@
       <w:pPr>
         <w:pStyle w:val="Heading2"/>
       </w:pPr>
-      <w:bookmarkStart w:id="14" w:name="_Toc310850106"/>
+      <w:bookmarkStart w:id="13" w:name="_Toc310850106"/>
       <w:r>
         <w:lastRenderedPageBreak/>
         <w:t>Acceptance criteria</w:t>
       </w:r>
-      <w:bookmarkEnd w:id="14"/>
+      <w:bookmarkEnd w:id="13"/>
     </w:p>
     <w:p>
       <w:pPr>
@@ -2721,7 +3351,7 @@
           <w:szCs w:val="24"/>
         </w:rPr>
       </w:pPr>
-      <w:bookmarkStart w:id="15" w:name="_Toc310850107"/>
+      <w:bookmarkStart w:id="14" w:name="_Toc310850107"/>
       <w:r>
         <w:rPr>
           <w:rFonts w:ascii="Helvetica Neue" w:eastAsia="Arial" w:hAnsi="Helvetica Neue" w:cs="Times New Roman"/>
@@ -2732,20 +3362,20 @@
         </w:rPr>
         <w:t>All tests should pass.</w:t>
       </w:r>
-      <w:bookmarkEnd w:id="15"/>
+      <w:bookmarkEnd w:id="14"/>
     </w:p>
     <w:p/>
     <w:p>
       <w:pPr>
         <w:pStyle w:val="Heading2"/>
       </w:pPr>
-      <w:bookmarkStart w:id="16" w:name="_Toc308688018"/>
-      <w:bookmarkStart w:id="17" w:name="_Toc310850108"/>
+      <w:bookmarkStart w:id="15" w:name="_Toc308688018"/>
+      <w:bookmarkStart w:id="16" w:name="_Toc310850108"/>
       <w:r>
         <w:t>Test environment, infrastructure and tools</w:t>
       </w:r>
+      <w:bookmarkEnd w:id="15"/>
       <w:bookmarkEnd w:id="16"/>
-      <w:bookmarkEnd w:id="17"/>
     </w:p>
     <w:p>
       <w:pPr>
@@ -2799,8 +3429,21 @@
         <w:jc w:val="both"/>
       </w:pPr>
       <w:r>
-        <w:t>Fuel master node (w/ 50GB Disk, 2 Network interfaces [Mgmt, PXE] )</w:t>
-      </w:r>
+        <w:t>Fuel master node (w/ 50GB Disk, 2 Network interfaces [</w:t>
+      </w:r>
+      <w:proofErr w:type="spellStart"/>
+      <w:r>
+        <w:t>Mgmt</w:t>
+      </w:r>
+      <w:proofErr w:type="spellEnd"/>
+      <w:r>
+        <w:t>, PXE</w:t>
+      </w:r>
+      <w:proofErr w:type="gramStart"/>
+      <w:r>
+        <w:t>] )</w:t>
+      </w:r>
+      <w:proofErr w:type="gramEnd"/>
     </w:p>
     <w:p>
       <w:pPr>
@@ -2811,8 +3454,13 @@
         </w:numPr>
         <w:jc w:val="both"/>
       </w:pPr>
-      <w:r>
-        <w:t xml:space="preserve">OpenStack Controller #1 node </w:t>
+      <w:proofErr w:type="spellStart"/>
+      <w:r>
+        <w:t>OpenStack</w:t>
+      </w:r>
+      <w:proofErr w:type="spellEnd"/>
+      <w:r>
+        <w:t xml:space="preserve"> Controller #1 node </w:t>
       </w:r>
     </w:p>
     <w:p>
@@ -2824,8 +3472,13 @@
         </w:numPr>
         <w:jc w:val="both"/>
       </w:pPr>
-      <w:r>
-        <w:t>OpenStack Controller #2 node</w:t>
+      <w:proofErr w:type="spellStart"/>
+      <w:r>
+        <w:t>OpenStack</w:t>
+      </w:r>
+      <w:proofErr w:type="spellEnd"/>
+      <w:r>
+        <w:t xml:space="preserve"> Controller #2 node</w:t>
       </w:r>
     </w:p>
     <w:p>
@@ -2837,8 +3490,13 @@
         </w:numPr>
         <w:jc w:val="both"/>
       </w:pPr>
-      <w:r>
-        <w:t>OpenStack Controller #3 node</w:t>
+      <w:proofErr w:type="spellStart"/>
+      <w:r>
+        <w:t>OpenStack</w:t>
+      </w:r>
+      <w:proofErr w:type="spellEnd"/>
+      <w:r>
+        <w:t xml:space="preserve"> Controller #3 node</w:t>
       </w:r>
     </w:p>
     <w:p>
@@ -2850,8 +3508,13 @@
         </w:numPr>
         <w:jc w:val="both"/>
       </w:pPr>
-      <w:r>
-        <w:t xml:space="preserve">OpenStack Compute node </w:t>
+      <w:proofErr w:type="spellStart"/>
+      <w:r>
+        <w:t>OpenStack</w:t>
+      </w:r>
+      <w:proofErr w:type="spellEnd"/>
+      <w:r>
+        <w:t xml:space="preserve"> Compute node </w:t>
       </w:r>
     </w:p>
     <w:p>
@@ -2861,9 +3524,6 @@
       </w:pPr>
     </w:p>
     <w:p>
-      <w:pPr>
-        <w:jc w:val="both"/>
-      </w:pPr>
       <w:r>
         <w:t>Each node shall have at least 2</w:t>
       </w:r>
@@ -2871,82 +3531,238 @@
         <w:t xml:space="preserve"> </w:t>
       </w:r>
       <w:r>
-        <w:t>CPUs, 4GB RAM, 200GB disk, 4 Network interfaces. The 4</w:t>
-      </w:r>
-      <w:r>
-        <w:t xml:space="preserve"> Networks are </w:t>
+        <w:t>CPUs, 4GB RAM, 200GB disk, 3</w:t>
+      </w:r>
+      <w:r>
+        <w:t xml:space="preserve"> Network interfaces. </w:t>
+      </w:r>
+      <w:r>
+        <w:t>The 3 interfaces will be used for the following purposes:</w:t>
       </w:r>
     </w:p>
     <w:p>
       <w:pPr>
-        <w:jc w:val="both"/>
-      </w:pPr>
+        <w:pStyle w:val="Heading2"/>
+        <w:numPr>
+          <w:ilvl w:val="0"/>
+          <w:numId w:val="28"/>
+        </w:numPr>
+        <w:rPr>
+          <w:rFonts w:ascii="Arial" w:eastAsia="Arial" w:hAnsi="Arial" w:cs="Arial"/>
+          <w:b w:val="0"/>
+          <w:sz w:val="22"/>
+          <w:szCs w:val="22"/>
+        </w:rPr>
+      </w:pPr>
+      <w:r>
+        <w:rPr>
+          <w:rFonts w:ascii="Arial" w:eastAsia="Arial" w:hAnsi="Arial" w:cs="Arial"/>
+          <w:sz w:val="22"/>
+          <w:szCs w:val="22"/>
+        </w:rPr>
+        <w:t>Admin (PXE)</w:t>
+      </w:r>
+      <w:r>
+        <w:rPr>
+          <w:rFonts w:ascii="Arial" w:eastAsia="Arial" w:hAnsi="Arial" w:cs="Arial"/>
+          <w:sz w:val="22"/>
+          <w:szCs w:val="22"/>
+        </w:rPr>
+        <w:t xml:space="preserve"> network</w:t>
+      </w:r>
+      <w:r>
+        <w:rPr>
+          <w:rFonts w:ascii="Arial" w:eastAsia="Arial" w:hAnsi="Arial" w:cs="Arial"/>
+          <w:b w:val="0"/>
+          <w:sz w:val="22"/>
+          <w:szCs w:val="22"/>
+        </w:rPr>
+        <w:t xml:space="preserve">: </w:t>
+      </w:r>
+      <w:proofErr w:type="spellStart"/>
+      <w:r>
+        <w:rPr>
+          <w:rFonts w:ascii="Arial" w:eastAsia="Arial" w:hAnsi="Arial" w:cs="Arial"/>
+          <w:b w:val="0"/>
+          <w:sz w:val="22"/>
+          <w:szCs w:val="22"/>
+        </w:rPr>
+        <w:t>Mirantis</w:t>
+      </w:r>
+      <w:proofErr w:type="spellEnd"/>
+      <w:r>
+        <w:rPr>
+          <w:rFonts w:ascii="Arial" w:eastAsia="Arial" w:hAnsi="Arial" w:cs="Arial"/>
+          <w:b w:val="0"/>
+          <w:sz w:val="22"/>
+          <w:szCs w:val="22"/>
+        </w:rPr>
+        <w:t xml:space="preserve"> </w:t>
+      </w:r>
+      <w:proofErr w:type="spellStart"/>
+      <w:r>
+        <w:rPr>
+          <w:rFonts w:ascii="Arial" w:eastAsia="Arial" w:hAnsi="Arial" w:cs="Arial"/>
+          <w:b w:val="0"/>
+          <w:sz w:val="22"/>
+          <w:szCs w:val="22"/>
+        </w:rPr>
+        <w:t>OpenStack</w:t>
+      </w:r>
+      <w:proofErr w:type="spellEnd"/>
+      <w:r>
+        <w:rPr>
+          <w:rFonts w:ascii="Arial" w:eastAsia="Arial" w:hAnsi="Arial" w:cs="Arial"/>
+          <w:b w:val="0"/>
+          <w:sz w:val="22"/>
+          <w:szCs w:val="22"/>
+        </w:rPr>
+        <w:t xml:space="preserve"> uses PXE booting to install the operating system, and then loads the </w:t>
+      </w:r>
+      <w:proofErr w:type="spellStart"/>
+      <w:r>
+        <w:rPr>
+          <w:rFonts w:ascii="Arial" w:eastAsia="Arial" w:hAnsi="Arial" w:cs="Arial"/>
+          <w:b w:val="0"/>
+          <w:sz w:val="22"/>
+          <w:szCs w:val="22"/>
+        </w:rPr>
+        <w:t>OpenStack</w:t>
+      </w:r>
+      <w:proofErr w:type="spellEnd"/>
+      <w:r>
+        <w:rPr>
+          <w:rFonts w:ascii="Arial" w:eastAsia="Arial" w:hAnsi="Arial" w:cs="Arial"/>
+          <w:b w:val="0"/>
+          <w:sz w:val="22"/>
+          <w:szCs w:val="22"/>
+        </w:rPr>
+        <w:t xml:space="preserve"> packages for you.</w:t>
+      </w:r>
     </w:p>
     <w:p>
       <w:pPr>
-        <w:pStyle w:val="ListParagraph"/>
+        <w:pStyle w:val="Heading2"/>
         <w:numPr>
           <w:ilvl w:val="0"/>
-          <w:numId w:val="24"/>
+          <w:numId w:val="28"/>
         </w:numPr>
-        <w:jc w:val="both"/>
-      </w:pPr>
-      <w:r>
-        <w:t>PXE Network</w:t>
-      </w:r>
+        <w:rPr>
+          <w:rFonts w:ascii="Arial" w:eastAsia="Arial" w:hAnsi="Arial" w:cs="Arial"/>
+          <w:b w:val="0"/>
+          <w:sz w:val="22"/>
+          <w:szCs w:val="22"/>
+        </w:rPr>
+      </w:pPr>
+      <w:r>
+        <w:rPr>
+          <w:rFonts w:ascii="Arial" w:eastAsia="Arial" w:hAnsi="Arial" w:cs="Arial"/>
+          <w:sz w:val="22"/>
+          <w:szCs w:val="22"/>
+        </w:rPr>
+        <w:t>Public, Management and Storage</w:t>
+      </w:r>
+      <w:r>
+        <w:rPr>
+          <w:rFonts w:ascii="Arial" w:eastAsia="Arial" w:hAnsi="Arial" w:cs="Arial"/>
+          <w:sz w:val="22"/>
+          <w:szCs w:val="22"/>
+        </w:rPr>
+        <w:t xml:space="preserve"> networks</w:t>
+      </w:r>
+      <w:r>
+        <w:rPr>
+          <w:rFonts w:ascii="Arial" w:eastAsia="Arial" w:hAnsi="Arial" w:cs="Arial"/>
+          <w:b w:val="0"/>
+          <w:sz w:val="22"/>
+          <w:szCs w:val="22"/>
+        </w:rPr>
+        <w:t xml:space="preserve">: All of the </w:t>
+      </w:r>
+      <w:proofErr w:type="spellStart"/>
+      <w:r>
+        <w:rPr>
+          <w:rFonts w:ascii="Arial" w:eastAsia="Arial" w:hAnsi="Arial" w:cs="Arial"/>
+          <w:b w:val="0"/>
+          <w:sz w:val="22"/>
+          <w:szCs w:val="22"/>
+        </w:rPr>
+        <w:t>OpenStack</w:t>
+      </w:r>
+      <w:proofErr w:type="spellEnd"/>
+      <w:r>
+        <w:rPr>
+          <w:rFonts w:ascii="Arial" w:eastAsia="Arial" w:hAnsi="Arial" w:cs="Arial"/>
+          <w:b w:val="0"/>
+          <w:sz w:val="22"/>
+          <w:szCs w:val="22"/>
+        </w:rPr>
+        <w:t xml:space="preserve"> management traffic will flow over this network (“Management” and “Storage” will be separated by VLANs), and to re-use the network it will also host the public network used by </w:t>
+      </w:r>
+      <w:proofErr w:type="spellStart"/>
+      <w:r>
+        <w:rPr>
+          <w:rFonts w:ascii="Arial" w:eastAsia="Arial" w:hAnsi="Arial" w:cs="Arial"/>
+          <w:b w:val="0"/>
+          <w:sz w:val="22"/>
+          <w:szCs w:val="22"/>
+        </w:rPr>
+        <w:t>OpenStack</w:t>
+      </w:r>
+      <w:proofErr w:type="spellEnd"/>
+      <w:r>
+        <w:rPr>
+          <w:rFonts w:ascii="Arial" w:eastAsia="Arial" w:hAnsi="Arial" w:cs="Arial"/>
+          <w:b w:val="0"/>
+          <w:sz w:val="22"/>
+          <w:szCs w:val="22"/>
+        </w:rPr>
+        <w:t xml:space="preserve"> service nodes and the floating IP address range.</w:t>
+      </w:r>
+      <w:bookmarkStart w:id="17" w:name="_GoBack"/>
+      <w:bookmarkEnd w:id="17"/>
     </w:p>
     <w:p>
       <w:pPr>
-        <w:pStyle w:val="ListParagraph"/>
+        <w:pStyle w:val="Heading2"/>
         <w:numPr>
           <w:ilvl w:val="0"/>
-          <w:numId w:val="24"/>
+          <w:numId w:val="28"/>
         </w:numPr>
-        <w:jc w:val="both"/>
-      </w:pPr>
-      <w:r>
-        <w:t>Public Network</w:t>
-      </w:r>
-    </w:p>
-    <w:p>
-      <w:pPr>
-        <w:pStyle w:val="ListParagraph"/>
-        <w:numPr>
-          <w:ilvl w:val="0"/>
-          <w:numId w:val="24"/>
-        </w:numPr>
-        <w:jc w:val="both"/>
-      </w:pPr>
-      <w:r>
-        <w:t>Private Network</w:t>
-      </w:r>
-    </w:p>
-    <w:p>
-      <w:pPr>
-        <w:pStyle w:val="ListParagraph"/>
-        <w:numPr>
-          <w:ilvl w:val="0"/>
-          <w:numId w:val="24"/>
-        </w:numPr>
-        <w:jc w:val="both"/>
-      </w:pPr>
-      <w:r>
-        <w:t>Management Network</w:t>
+        <w:rPr>
+          <w:rFonts w:ascii="Arial" w:eastAsia="Arial" w:hAnsi="Arial" w:cs="Arial"/>
+          <w:b w:val="0"/>
+          <w:sz w:val="22"/>
+          <w:szCs w:val="22"/>
+        </w:rPr>
+      </w:pPr>
+      <w:r>
+        <w:rPr>
+          <w:rFonts w:ascii="Arial" w:eastAsia="Arial" w:hAnsi="Arial" w:cs="Arial"/>
+          <w:sz w:val="22"/>
+          <w:szCs w:val="22"/>
+        </w:rPr>
+        <w:t>Private</w:t>
+      </w:r>
+      <w:r>
+        <w:rPr>
+          <w:rFonts w:ascii="Arial" w:eastAsia="Arial" w:hAnsi="Arial" w:cs="Arial"/>
+          <w:sz w:val="22"/>
+          <w:szCs w:val="22"/>
+        </w:rPr>
+        <w:t xml:space="preserve"> network</w:t>
+      </w:r>
+      <w:r>
+        <w:rPr>
+          <w:rFonts w:ascii="Arial" w:eastAsia="Arial" w:hAnsi="Arial" w:cs="Arial"/>
+          <w:b w:val="0"/>
+          <w:sz w:val="22"/>
+          <w:szCs w:val="22"/>
+        </w:rPr>
+        <w:t>: This network will be added to Virtual Machines when they boot. It will therefore be the route where traffic flows in and out of the VM.</w:t>
       </w:r>
     </w:p>
     <w:p/>
-    <w:p>
-      <w:pPr>
-        <w:pStyle w:val="Heading2"/>
-        <w:rPr>
-          <w:rFonts w:ascii="Helvetica Neue" w:eastAsia="Arial" w:hAnsi="Helvetica Neue" w:cs="Times New Roman"/>
-          <w:b w:val="0"/>
-          <w:color w:val="333333"/>
-          <w:sz w:val="24"/>
-          <w:szCs w:val="24"/>
-        </w:rPr>
-      </w:pPr>
-    </w:p>
     <w:p>
       <w:pPr>
         <w:pStyle w:val="Heading2"/>
@@ -2985,8 +3801,13 @@
             <w:tcW w:w="2881" w:type="dxa"/>
           </w:tcPr>
           <w:p>
-            <w:r>
-              <w:t>ScaleIO Plugin version</w:t>
+            <w:proofErr w:type="spellStart"/>
+            <w:r>
+              <w:t>ScaleIO</w:t>
+            </w:r>
+            <w:proofErr w:type="spellEnd"/>
+            <w:r>
+              <w:t xml:space="preserve"> Plugin version</w:t>
             </w:r>
           </w:p>
         </w:tc>
@@ -3006,8 +3827,13 @@
             <w:tcW w:w="2312" w:type="dxa"/>
           </w:tcPr>
           <w:p>
-            <w:r>
-              <w:t>OpenStack and OS Version</w:t>
+            <w:proofErr w:type="spellStart"/>
+            <w:r>
+              <w:t>OpenStack</w:t>
+            </w:r>
+            <w:proofErr w:type="spellEnd"/>
+            <w:r>
+              <w:t xml:space="preserve"> and OS Version</w:t>
             </w:r>
           </w:p>
         </w:tc>
@@ -3016,8 +3842,13 @@
             <w:tcW w:w="2065" w:type="dxa"/>
           </w:tcPr>
           <w:p>
-            <w:r>
-              <w:t>ScaleIO version</w:t>
+            <w:proofErr w:type="spellStart"/>
+            <w:r>
+              <w:t>ScaleIO</w:t>
+            </w:r>
+            <w:proofErr w:type="spellEnd"/>
+            <w:r>
+              <w:t xml:space="preserve"> version</w:t>
             </w:r>
           </w:p>
         </w:tc>
@@ -3032,7 +3863,10 @@
               <w:t>1.0</w:t>
             </w:r>
             <w:r>
-              <w:t>.0</w:t>
+              <w:t>.</w:t>
+            </w:r>
+            <w:r>
+              <w:t>1</w:t>
             </w:r>
           </w:p>
         </w:tc>
@@ -3052,7 +3886,15 @@
           </w:tcPr>
           <w:p>
             <w:r>
-              <w:t>Juno on CentOS 6.5</w:t>
+              <w:t xml:space="preserve">Juno on </w:t>
+            </w:r>
+            <w:proofErr w:type="spellStart"/>
+            <w:r>
+              <w:t>CentOS</w:t>
+            </w:r>
+            <w:proofErr w:type="spellEnd"/>
+            <w:r>
+              <w:t xml:space="preserve"> 6.5</w:t>
             </w:r>
           </w:p>
         </w:tc>
@@ -3103,7 +3945,15 @@
         <w:t>Install</w:t>
       </w:r>
       <w:r>
-        <w:t xml:space="preserve"> ScaleIO Fuel plugin</w:t>
+        <w:t xml:space="preserve"> </w:t>
+      </w:r>
+      <w:proofErr w:type="spellStart"/>
+      <w:r>
+        <w:t>ScaleIO</w:t>
+      </w:r>
+      <w:proofErr w:type="spellEnd"/>
+      <w:r>
+        <w:t xml:space="preserve"> Fuel plugin</w:t>
       </w:r>
       <w:bookmarkEnd w:id="20"/>
     </w:p>
@@ -3165,12 +4015,22 @@
               <w:widowControl w:val="0"/>
               <w:spacing w:line="240" w:lineRule="auto"/>
             </w:pPr>
+            <w:proofErr w:type="spellStart"/>
+            <w:proofErr w:type="gramStart"/>
             <w:r>
               <w:rPr>
                 <w:i/>
               </w:rPr>
-              <w:t>install_scaleio_plugin</w:t>
-            </w:r>
+              <w:t>install</w:t>
+            </w:r>
+            <w:proofErr w:type="gramEnd"/>
+            <w:r>
+              <w:rPr>
+                <w:i/>
+              </w:rPr>
+              <w:t>_scaleio_plugin</w:t>
+            </w:r>
+            <w:proofErr w:type="spellEnd"/>
           </w:p>
         </w:tc>
       </w:tr>
@@ -3213,9 +4073,11 @@
             <w:r>
               <w:t xml:space="preserve">Verify that </w:t>
             </w:r>
+            <w:proofErr w:type="spellStart"/>
             <w:r>
               <w:t>ScaleIO</w:t>
             </w:r>
+            <w:proofErr w:type="spellEnd"/>
             <w:r>
               <w:t xml:space="preserve"> Fuel Plugin can be installed into Fuel Master</w:t>
             </w:r>
@@ -3309,26 +4171,78 @@
               <w:rPr>
                 <w:rFonts w:ascii="Courier" w:hAnsi="Courier"/>
               </w:rPr>
-              <w:t>[root@ho</w:t>
-            </w:r>
+              <w:t>[</w:t>
+            </w:r>
+            <w:proofErr w:type="spellStart"/>
+            <w:proofErr w:type="gramStart"/>
             <w:r>
               <w:rPr>
                 <w:rFonts w:ascii="Courier" w:hAnsi="Courier"/>
               </w:rPr>
+              <w:t>root@ho</w:t>
+            </w:r>
+            <w:r>
+              <w:rPr>
+                <w:rFonts w:ascii="Courier" w:hAnsi="Courier"/>
+              </w:rPr>
               <w:t>me</w:t>
             </w:r>
+            <w:proofErr w:type="spellEnd"/>
+            <w:proofErr w:type="gramEnd"/>
             <w:r>
               <w:rPr>
                 <w:rFonts w:ascii="Courier" w:hAnsi="Courier"/>
               </w:rPr>
-              <w:t xml:space="preserve"> ~]# scp fuel-plugin-scaleio-1.0-1.0</w:t>
-            </w:r>
+              <w:t xml:space="preserve"> ~]# </w:t>
+            </w:r>
+            <w:proofErr w:type="spellStart"/>
             <w:r>
               <w:rPr>
                 <w:rFonts w:ascii="Courier" w:hAnsi="Courier"/>
               </w:rPr>
-              <w:t>.0-1.noarch.rpm root@fuel-master:/tmp</w:t>
-            </w:r>
+              <w:t>scp</w:t>
+            </w:r>
+            <w:proofErr w:type="spellEnd"/>
+            <w:r>
+              <w:rPr>
+                <w:rFonts w:ascii="Courier" w:hAnsi="Courier"/>
+              </w:rPr>
+              <w:t xml:space="preserve"> fuel-plugin-scaleio-1.0-1.0</w:t>
+            </w:r>
+            <w:r>
+              <w:rPr>
+                <w:rFonts w:ascii="Courier" w:hAnsi="Courier"/>
+              </w:rPr>
+              <w:t>.1</w:t>
+            </w:r>
+            <w:r>
+              <w:rPr>
+                <w:rFonts w:ascii="Courier" w:hAnsi="Courier"/>
+              </w:rPr>
+              <w:t xml:space="preserve">-1.noarch.rpm </w:t>
+            </w:r>
+            <w:proofErr w:type="spellStart"/>
+            <w:r>
+              <w:rPr>
+                <w:rFonts w:ascii="Courier" w:hAnsi="Courier"/>
+              </w:rPr>
+              <w:t>root@fuel-master</w:t>
+            </w:r>
+            <w:proofErr w:type="spellEnd"/>
+            <w:r>
+              <w:rPr>
+                <w:rFonts w:ascii="Courier" w:hAnsi="Courier"/>
+              </w:rPr>
+              <w:t>:/</w:t>
+            </w:r>
+            <w:proofErr w:type="spellStart"/>
+            <w:r>
+              <w:rPr>
+                <w:rFonts w:ascii="Courier" w:hAnsi="Courier"/>
+              </w:rPr>
+              <w:t>tmp</w:t>
+            </w:r>
+            <w:proofErr w:type="spellEnd"/>
           </w:p>
           <w:p>
             <w:pPr>
@@ -3367,17 +4281,47 @@
             <w:r>
               <w:t>[</w:t>
             </w:r>
+            <w:proofErr w:type="spellStart"/>
+            <w:proofErr w:type="gramStart"/>
             <w:r>
               <w:rPr>
                 <w:rFonts w:ascii="Courier" w:hAnsi="Courier"/>
               </w:rPr>
-              <w:t>root@fuel-master ~]# fuel plugins --install /tmp/fuel-plugin-</w:t>
-            </w:r>
+              <w:t>root@fuel</w:t>
+            </w:r>
+            <w:proofErr w:type="gramEnd"/>
             <w:r>
               <w:rPr>
                 <w:rFonts w:ascii="Courier" w:hAnsi="Courier"/>
               </w:rPr>
-              <w:t>scaleio-1.0-1.0.0</w:t>
+              <w:t>-master</w:t>
+            </w:r>
+            <w:proofErr w:type="spellEnd"/>
+            <w:r>
+              <w:rPr>
+                <w:rFonts w:ascii="Courier" w:hAnsi="Courier"/>
+              </w:rPr>
+              <w:t xml:space="preserve"> ~]# fuel plugins --install /</w:t>
+            </w:r>
+            <w:proofErr w:type="spellStart"/>
+            <w:r>
+              <w:rPr>
+                <w:rFonts w:ascii="Courier" w:hAnsi="Courier"/>
+              </w:rPr>
+              <w:t>tmp</w:t>
+            </w:r>
+            <w:proofErr w:type="spellEnd"/>
+            <w:r>
+              <w:rPr>
+                <w:rFonts w:ascii="Courier" w:hAnsi="Courier"/>
+              </w:rPr>
+              <w:t>/fuel-plugin-</w:t>
+            </w:r>
+            <w:r>
+              <w:rPr>
+                <w:rFonts w:ascii="Courier" w:hAnsi="Courier"/>
+              </w:rPr>
+              <w:t>scaleio-1.0-1.0.1</w:t>
             </w:r>
             <w:r>
               <w:rPr>
@@ -3446,36 +4390,74 @@
               <w:rPr>
                 <w:rFonts w:ascii="Courier" w:hAnsi="Courier"/>
               </w:rPr>
-              <w:t>[root@fuel-master ~]# fuel plugins</w:t>
-            </w:r>
-          </w:p>
-          <w:p>
-            <w:pPr>
-              <w:widowControl w:val="0"/>
-              <w:spacing w:line="240" w:lineRule="auto"/>
+              <w:t>[</w:t>
+            </w:r>
+            <w:proofErr w:type="spellStart"/>
+            <w:proofErr w:type="gramStart"/>
+            <w:r>
               <w:rPr>
                 <w:rFonts w:ascii="Courier" w:hAnsi="Courier"/>
               </w:rPr>
-            </w:pPr>
+              <w:t>root@fuel</w:t>
+            </w:r>
+            <w:proofErr w:type="gramEnd"/>
             <w:r>
               <w:rPr>
                 <w:rFonts w:ascii="Courier" w:hAnsi="Courier"/>
               </w:rPr>
-              <w:t>id | name                  | version | package_version</w:t>
-            </w:r>
-          </w:p>
-          <w:p>
-            <w:pPr>
-              <w:widowControl w:val="0"/>
-              <w:spacing w:line="240" w:lineRule="auto"/>
+              <w:t>-master</w:t>
+            </w:r>
+            <w:proofErr w:type="spellEnd"/>
+            <w:r>
               <w:rPr>
                 <w:rFonts w:ascii="Courier" w:hAnsi="Courier"/>
               </w:rPr>
-            </w:pPr>
-            <w:r>
+              <w:t xml:space="preserve"> ~]# fuel plugins</w:t>
+            </w:r>
+          </w:p>
+          <w:p>
+            <w:pPr>
+              <w:widowControl w:val="0"/>
+              <w:spacing w:line="240" w:lineRule="auto"/>
               <w:rPr>
                 <w:rFonts w:ascii="Courier" w:hAnsi="Courier"/>
               </w:rPr>
+            </w:pPr>
+            <w:proofErr w:type="gramStart"/>
+            <w:r>
+              <w:rPr>
+                <w:rFonts w:ascii="Courier" w:hAnsi="Courier"/>
+              </w:rPr>
+              <w:t>id</w:t>
+            </w:r>
+            <w:proofErr w:type="gramEnd"/>
+            <w:r>
+              <w:rPr>
+                <w:rFonts w:ascii="Courier" w:hAnsi="Courier"/>
+              </w:rPr>
+              <w:t xml:space="preserve"> | name                  | version | </w:t>
+            </w:r>
+            <w:proofErr w:type="spellStart"/>
+            <w:r>
+              <w:rPr>
+                <w:rFonts w:ascii="Courier" w:hAnsi="Courier"/>
+              </w:rPr>
+              <w:t>package_version</w:t>
+            </w:r>
+            <w:proofErr w:type="spellEnd"/>
+          </w:p>
+          <w:p>
+            <w:pPr>
+              <w:widowControl w:val="0"/>
+              <w:spacing w:line="240" w:lineRule="auto"/>
+              <w:rPr>
+                <w:rFonts w:ascii="Courier" w:hAnsi="Courier"/>
+              </w:rPr>
+            </w:pPr>
+            <w:r>
+              <w:rPr>
+                <w:rFonts w:ascii="Courier" w:hAnsi="Courier"/>
+              </w:rPr>
               <w:t>---|-----------------------|---------|----------------</w:t>
             </w:r>
           </w:p>
@@ -3488,13 +4470,33 @@
               <w:rPr>
                 <w:rFonts w:ascii="Courier" w:hAnsi="Courier"/>
               </w:rPr>
-              <w:t>9  | scaleio               | 1.0</w:t>
-            </w:r>
+              <w:t xml:space="preserve">9  | </w:t>
+            </w:r>
+            <w:proofErr w:type="spellStart"/>
             <w:r>
               <w:rPr>
                 <w:rFonts w:ascii="Courier" w:hAnsi="Courier"/>
               </w:rPr>
-              <w:t>.0   | 2.0.0</w:t>
+              <w:t>scaleio</w:t>
+            </w:r>
+            <w:proofErr w:type="spellEnd"/>
+            <w:r>
+              <w:rPr>
+                <w:rFonts w:ascii="Courier" w:hAnsi="Courier"/>
+              </w:rPr>
+              <w:t xml:space="preserve">               | 1.0</w:t>
+            </w:r>
+            <w:r>
+              <w:rPr>
+                <w:rFonts w:ascii="Courier" w:hAnsi="Courier"/>
+              </w:rPr>
+              <w:t>.1</w:t>
+            </w:r>
+            <w:r>
+              <w:rPr>
+                <w:rFonts w:ascii="Courier" w:hAnsi="Courier"/>
+              </w:rPr>
+              <w:t xml:space="preserve">   | 2.0.0</w:t>
             </w:r>
           </w:p>
         </w:tc>
@@ -3580,12 +4582,22 @@
               <w:widowControl w:val="0"/>
               <w:spacing w:line="240" w:lineRule="auto"/>
             </w:pPr>
+            <w:proofErr w:type="spellStart"/>
+            <w:proofErr w:type="gramStart"/>
             <w:r>
               <w:rPr>
                 <w:i/>
               </w:rPr>
-              <w:t>prepare_nodes</w:t>
-            </w:r>
+              <w:t>prepare</w:t>
+            </w:r>
+            <w:proofErr w:type="gramEnd"/>
+            <w:r>
+              <w:rPr>
+                <w:i/>
+              </w:rPr>
+              <w:t>_nodes</w:t>
+            </w:r>
+            <w:proofErr w:type="spellEnd"/>
           </w:p>
         </w:tc>
       </w:tr>
@@ -3631,12 +4643,14 @@
               </w:rPr>
               <w:t xml:space="preserve">Verify all controller/compute/storage nodes are ready for </w:t>
             </w:r>
+            <w:proofErr w:type="spellStart"/>
             <w:r>
               <w:rPr>
                 <w:i/>
               </w:rPr>
               <w:t>ScaleIO</w:t>
             </w:r>
+            <w:proofErr w:type="spellEnd"/>
             <w:r>
               <w:rPr>
                 <w:i/>
@@ -3837,11 +4851,21 @@
       </w:pPr>
       <w:bookmarkStart w:id="23" w:name="_Toc310850113"/>
       <w:r>
-        <w:t xml:space="preserve">Create an OpenStack environment with </w:t>
-      </w:r>
+        <w:t xml:space="preserve">Create an </w:t>
+      </w:r>
+      <w:proofErr w:type="spellStart"/>
+      <w:r>
+        <w:t>OpenStack</w:t>
+      </w:r>
+      <w:proofErr w:type="spellEnd"/>
+      <w:r>
+        <w:t xml:space="preserve"> environment with </w:t>
+      </w:r>
+      <w:proofErr w:type="spellStart"/>
       <w:r>
         <w:t>ScaleIO</w:t>
       </w:r>
+      <w:proofErr w:type="spellEnd"/>
       <w:r>
         <w:t xml:space="preserve"> Fuel Plugin</w:t>
       </w:r>
@@ -3909,12 +4933,22 @@
               <w:widowControl w:val="0"/>
               <w:spacing w:line="240" w:lineRule="auto"/>
             </w:pPr>
+            <w:proofErr w:type="spellStart"/>
+            <w:proofErr w:type="gramStart"/>
             <w:r>
               <w:rPr>
                 <w:i/>
               </w:rPr>
-              <w:t>create_env</w:t>
-            </w:r>
+              <w:t>create</w:t>
+            </w:r>
+            <w:proofErr w:type="gramEnd"/>
+            <w:r>
+              <w:rPr>
+                <w:i/>
+              </w:rPr>
+              <w:t>_env</w:t>
+            </w:r>
+            <w:proofErr w:type="spellEnd"/>
           </w:p>
         </w:tc>
       </w:tr>
@@ -3959,14 +4993,30 @@
               <w:rPr>
                 <w:i/>
               </w:rPr>
-              <w:t xml:space="preserve">Verify that an OpenStack environment created with </w:t>
-            </w:r>
+              <w:t xml:space="preserve">Verify that an </w:t>
+            </w:r>
+            <w:proofErr w:type="spellStart"/>
             <w:r>
               <w:rPr>
                 <w:i/>
               </w:rPr>
+              <w:t>OpenStack</w:t>
+            </w:r>
+            <w:proofErr w:type="spellEnd"/>
+            <w:r>
+              <w:rPr>
+                <w:i/>
+              </w:rPr>
+              <w:t xml:space="preserve"> environment created with </w:t>
+            </w:r>
+            <w:proofErr w:type="spellStart"/>
+            <w:r>
+              <w:rPr>
+                <w:i/>
+              </w:rPr>
               <w:t>ScaleIO</w:t>
             </w:r>
+            <w:proofErr w:type="spellEnd"/>
             <w:r>
               <w:rPr>
                 <w:i/>
@@ -3985,11 +5035,19 @@
               </w:rPr>
               <w:t xml:space="preserve"> </w:t>
             </w:r>
+            <w:proofErr w:type="spellStart"/>
             <w:r>
               <w:rPr>
                 <w:i/>
               </w:rPr>
-              <w:t>ScaleIO configuration parameters available, fill them, and deploy changes</w:t>
+              <w:t>ScaleIO</w:t>
+            </w:r>
+            <w:proofErr w:type="spellEnd"/>
+            <w:r>
+              <w:rPr>
+                <w:i/>
+              </w:rPr>
+              <w:t xml:space="preserve"> configuration parameters available, fill them, and deploy changes</w:t>
             </w:r>
             <w:r>
               <w:rPr>
@@ -4042,7 +5100,31 @@
               <w:spacing w:line="240" w:lineRule="auto"/>
             </w:pPr>
             <w:r>
-              <w:t>Create a new OpenStack environment from the Fuel Web UI and select “Juno on CentOS 6.5 (2014.2.2­6.1)” in the OpenStack release dropdown list</w:t>
+              <w:t xml:space="preserve">Create a new </w:t>
+            </w:r>
+            <w:proofErr w:type="spellStart"/>
+            <w:r>
+              <w:t>OpenStack</w:t>
+            </w:r>
+            <w:proofErr w:type="spellEnd"/>
+            <w:r>
+              <w:t xml:space="preserve"> environment from the Fuel Web UI and select “Juno on </w:t>
+            </w:r>
+            <w:proofErr w:type="spellStart"/>
+            <w:r>
+              <w:t>CentOS</w:t>
+            </w:r>
+            <w:proofErr w:type="spellEnd"/>
+            <w:r>
+              <w:t xml:space="preserve"> 6.5 (2014.2.2­6.1)” in the </w:t>
+            </w:r>
+            <w:proofErr w:type="spellStart"/>
+            <w:r>
+              <w:t>OpenStack</w:t>
+            </w:r>
+            <w:proofErr w:type="spellEnd"/>
+            <w:r>
+              <w:t xml:space="preserve"> release dropdown list</w:t>
             </w:r>
             <w:r>
               <w:t>.</w:t>
@@ -4137,7 +5219,15 @@
               <w:t xml:space="preserve">In the Settings Tab, scroll down </w:t>
             </w:r>
             <w:r>
-              <w:t>until the “ScaleIO plugin” section, enable it, and fill in all fields. Leave the default value if you do not know the purpose of that field.</w:t>
+              <w:t>until the “</w:t>
+            </w:r>
+            <w:proofErr w:type="spellStart"/>
+            <w:r>
+              <w:t>ScaleIO</w:t>
+            </w:r>
+            <w:proofErr w:type="spellEnd"/>
+            <w:r>
+              <w:t xml:space="preserve"> plugin” section, enable it, and fill in all fields. Leave the default value if you do not know the purpose of that field.</w:t>
             </w:r>
           </w:p>
           <w:p>
@@ -4292,12 +5382,22 @@
               <w:widowControl w:val="0"/>
               <w:spacing w:line="240" w:lineRule="auto"/>
             </w:pPr>
+            <w:proofErr w:type="spellStart"/>
+            <w:proofErr w:type="gramStart"/>
             <w:r>
               <w:rPr>
                 <w:i/>
               </w:rPr>
-              <w:t>verify_block_storage</w:t>
-            </w:r>
+              <w:t>verify</w:t>
+            </w:r>
+            <w:proofErr w:type="gramEnd"/>
+            <w:r>
+              <w:rPr>
+                <w:i/>
+              </w:rPr>
+              <w:t>_block_storage</w:t>
+            </w:r>
+            <w:proofErr w:type="spellEnd"/>
           </w:p>
         </w:tc>
       </w:tr>
@@ -4341,7 +5441,21 @@
               <w:rPr>
                 <w:i/>
               </w:rPr>
-              <w:t>Verify that all cinder-volume services are identified as ScaleIO.</w:t>
+              <w:t xml:space="preserve">Verify that all cinder-volume services are identified as </w:t>
+            </w:r>
+            <w:proofErr w:type="spellStart"/>
+            <w:r>
+              <w:rPr>
+                <w:i/>
+              </w:rPr>
+              <w:t>ScaleIO</w:t>
+            </w:r>
+            <w:proofErr w:type="spellEnd"/>
+            <w:r>
+              <w:rPr>
+                <w:i/>
+              </w:rPr>
+              <w:t>.</w:t>
             </w:r>
           </w:p>
         </w:tc>
@@ -4388,7 +5502,15 @@
               <w:spacing w:line="240" w:lineRule="auto"/>
             </w:pPr>
             <w:r>
-              <w:t>Login to Horizon with the admin user when the OpenStack deployment is finished.</w:t>
+              <w:t xml:space="preserve">Login to Horizon with the admin user when the </w:t>
+            </w:r>
+            <w:proofErr w:type="spellStart"/>
+            <w:r>
+              <w:t>OpenStack</w:t>
+            </w:r>
+            <w:proofErr w:type="spellEnd"/>
+            <w:r>
+              <w:t xml:space="preserve"> deployment is finished.</w:t>
             </w:r>
           </w:p>
           <w:p>
@@ -4447,8 +5569,16 @@
               <w:rPr>
                 <w:i/>
               </w:rPr>
-              <w:t>All cinder-volume hosts are identified as ScaleIO</w:t>
-            </w:r>
+              <w:t xml:space="preserve">All cinder-volume hosts are identified as </w:t>
+            </w:r>
+            <w:proofErr w:type="spellStart"/>
+            <w:r>
+              <w:rPr>
+                <w:i/>
+              </w:rPr>
+              <w:t>ScaleIO</w:t>
+            </w:r>
+            <w:proofErr w:type="spellEnd"/>
             <w:r>
               <w:rPr>
                 <w:i/>
@@ -4471,7 +5601,15 @@
       </w:pPr>
       <w:bookmarkStart w:id="25" w:name="_Toc310850115"/>
       <w:r>
-        <w:t>Check ScaleIO cluster state</w:t>
+        <w:t xml:space="preserve">Check </w:t>
+      </w:r>
+      <w:proofErr w:type="spellStart"/>
+      <w:r>
+        <w:t>ScaleIO</w:t>
+      </w:r>
+      <w:proofErr w:type="spellEnd"/>
+      <w:r>
+        <w:t xml:space="preserve"> cluster state</w:t>
       </w:r>
       <w:bookmarkEnd w:id="25"/>
     </w:p>
@@ -4537,12 +5675,22 @@
               <w:widowControl w:val="0"/>
               <w:spacing w:line="240" w:lineRule="auto"/>
             </w:pPr>
+            <w:proofErr w:type="spellStart"/>
+            <w:proofErr w:type="gramStart"/>
             <w:r>
               <w:rPr>
                 <w:i/>
               </w:rPr>
-              <w:t>check_scaleio_cluster</w:t>
-            </w:r>
+              <w:t>check</w:t>
+            </w:r>
+            <w:proofErr w:type="gramEnd"/>
+            <w:r>
+              <w:rPr>
+                <w:i/>
+              </w:rPr>
+              <w:t>_scaleio_cluster</w:t>
+            </w:r>
+            <w:proofErr w:type="spellEnd"/>
           </w:p>
         </w:tc>
       </w:tr>
@@ -4586,7 +5734,21 @@
               <w:rPr>
                 <w:i/>
               </w:rPr>
-              <w:t>Verify that the ScaleIO cluster state is Normal.</w:t>
+              <w:t xml:space="preserve">Verify that the </w:t>
+            </w:r>
+            <w:proofErr w:type="spellStart"/>
+            <w:r>
+              <w:rPr>
+                <w:i/>
+              </w:rPr>
+              <w:t>ScaleIO</w:t>
+            </w:r>
+            <w:proofErr w:type="spellEnd"/>
+            <w:r>
+              <w:rPr>
+                <w:i/>
+              </w:rPr>
+              <w:t xml:space="preserve"> cluster state is Normal.</w:t>
             </w:r>
           </w:p>
         </w:tc>
@@ -4657,24 +5819,30 @@
                 <w:rFonts w:ascii="Courier" w:hAnsi="Courier"/>
               </w:rPr>
             </w:pPr>
+            <w:proofErr w:type="spellStart"/>
+            <w:proofErr w:type="gramStart"/>
             <w:r>
               <w:rPr>
                 <w:rFonts w:ascii="Courier" w:hAnsi="Courier"/>
               </w:rPr>
               <w:t>scli</w:t>
             </w:r>
+            <w:proofErr w:type="spellEnd"/>
+            <w:proofErr w:type="gramEnd"/>
             <w:r>
               <w:rPr>
                 <w:rFonts w:ascii="Courier" w:hAnsi="Courier"/>
               </w:rPr>
               <w:t xml:space="preserve"> --</w:t>
             </w:r>
+            <w:proofErr w:type="spellStart"/>
             <w:r>
               <w:rPr>
                 <w:rFonts w:ascii="Courier" w:hAnsi="Courier"/>
               </w:rPr>
               <w:t>query_cluster</w:t>
             </w:r>
+            <w:proofErr w:type="spellEnd"/>
           </w:p>
           <w:p>
             <w:pPr>
@@ -4809,12 +5977,22 @@
               <w:widowControl w:val="0"/>
               <w:spacing w:line="240" w:lineRule="auto"/>
             </w:pPr>
+            <w:proofErr w:type="spellStart"/>
+            <w:proofErr w:type="gramStart"/>
             <w:r>
               <w:rPr>
                 <w:i/>
               </w:rPr>
-              <w:t>create_volume</w:t>
-            </w:r>
+              <w:t>create</w:t>
+            </w:r>
+            <w:proofErr w:type="gramEnd"/>
+            <w:r>
+              <w:rPr>
+                <w:i/>
+              </w:rPr>
+              <w:t>_volume</w:t>
+            </w:r>
+            <w:proofErr w:type="spellEnd"/>
           </w:p>
         </w:tc>
       </w:tr>
@@ -4870,7 +6048,35 @@
               <w:rPr>
                 <w:i/>
               </w:rPr>
-              <w:t>created in OpenStack via ScaleIO.</w:t>
+              <w:t xml:space="preserve">created in </w:t>
+            </w:r>
+            <w:proofErr w:type="spellStart"/>
+            <w:r>
+              <w:rPr>
+                <w:i/>
+              </w:rPr>
+              <w:t>OpenStack</w:t>
+            </w:r>
+            <w:proofErr w:type="spellEnd"/>
+            <w:r>
+              <w:rPr>
+                <w:i/>
+              </w:rPr>
+              <w:t xml:space="preserve"> via </w:t>
+            </w:r>
+            <w:proofErr w:type="spellStart"/>
+            <w:r>
+              <w:rPr>
+                <w:i/>
+              </w:rPr>
+              <w:t>ScaleIO</w:t>
+            </w:r>
+            <w:proofErr w:type="spellEnd"/>
+            <w:r>
+              <w:rPr>
+                <w:i/>
+              </w:rPr>
+              <w:t>.</w:t>
             </w:r>
           </w:p>
         </w:tc>
@@ -4923,7 +6129,15 @@
               <w:t>Cinder client</w:t>
             </w:r>
             <w:r>
-              <w:t xml:space="preserve"> and use “sio-thin” as the volume type.</w:t>
+              <w:t xml:space="preserve"> and use “</w:t>
+            </w:r>
+            <w:proofErr w:type="spellStart"/>
+            <w:r>
+              <w:t>sio</w:t>
+            </w:r>
+            <w:proofErr w:type="spellEnd"/>
+            <w:r>
+              <w:t>-thin” as the volume type.</w:t>
             </w:r>
           </w:p>
           <w:p>
@@ -4957,7 +6171,15 @@
               <w:t xml:space="preserve"> into the </w:t>
             </w:r>
             <w:r>
-              <w:t>primary Controller node and run the following command to log into ScaleIO.</w:t>
+              <w:t xml:space="preserve">primary Controller node and run the following command to log into </w:t>
+            </w:r>
+            <w:proofErr w:type="spellStart"/>
+            <w:r>
+              <w:t>ScaleIO</w:t>
+            </w:r>
+            <w:proofErr w:type="spellEnd"/>
+            <w:r>
+              <w:t>.</w:t>
             </w:r>
           </w:p>
           <w:p>
@@ -4977,11 +6199,21 @@
                 <w:rFonts w:ascii="Courier" w:hAnsi="Courier"/>
               </w:rPr>
             </w:pPr>
+            <w:proofErr w:type="spellStart"/>
+            <w:proofErr w:type="gramStart"/>
             <w:r>
               <w:rPr>
                 <w:rFonts w:ascii="Courier" w:hAnsi="Courier"/>
               </w:rPr>
-              <w:t>scli --login --username admin</w:t>
+              <w:t>scli</w:t>
+            </w:r>
+            <w:proofErr w:type="spellEnd"/>
+            <w:proofErr w:type="gramEnd"/>
+            <w:r>
+              <w:rPr>
+                <w:rFonts w:ascii="Courier" w:hAnsi="Courier"/>
+              </w:rPr>
+              <w:t xml:space="preserve"> --login --username admin</w:t>
             </w:r>
           </w:p>
           <w:p>
@@ -5004,10 +6236,7 @@
               <w:spacing w:line="240" w:lineRule="auto"/>
             </w:pPr>
             <w:r>
-              <w:t xml:space="preserve">Type </w:t>
-            </w:r>
-            <w:r>
-              <w:t>the admin password you entered in the UI.</w:t>
+              <w:t>Type the admin password you entered in the UI.</w:t>
             </w:r>
           </w:p>
           <w:p>
@@ -5021,7 +6250,15 @@
               <w:spacing w:line="240" w:lineRule="auto"/>
             </w:pPr>
             <w:r>
-              <w:t xml:space="preserve">Run the following command to display ScaleIO volumes and verify that the </w:t>
+              <w:t xml:space="preserve">Run the following command to display </w:t>
+            </w:r>
+            <w:proofErr w:type="spellStart"/>
+            <w:r>
+              <w:t>ScaleIO</w:t>
+            </w:r>
+            <w:proofErr w:type="spellEnd"/>
+            <w:r>
+              <w:t xml:space="preserve"> volumes and verify that the </w:t>
             </w:r>
             <w:r>
               <w:t xml:space="preserve">created </w:t>
@@ -5047,24 +6284,30 @@
                 <w:rFonts w:ascii="Courier" w:hAnsi="Courier"/>
               </w:rPr>
             </w:pPr>
+            <w:proofErr w:type="spellStart"/>
+            <w:proofErr w:type="gramStart"/>
             <w:r>
               <w:rPr>
                 <w:rFonts w:ascii="Courier" w:hAnsi="Courier"/>
               </w:rPr>
               <w:t>scli</w:t>
             </w:r>
+            <w:proofErr w:type="spellEnd"/>
+            <w:proofErr w:type="gramEnd"/>
             <w:r>
               <w:rPr>
                 <w:rFonts w:ascii="Courier" w:hAnsi="Courier"/>
               </w:rPr>
               <w:t xml:space="preserve"> --</w:t>
             </w:r>
+            <w:proofErr w:type="spellStart"/>
             <w:r>
               <w:rPr>
                 <w:rFonts w:ascii="Courier" w:hAnsi="Courier"/>
               </w:rPr>
               <w:t>query_all_volumes</w:t>
             </w:r>
+            <w:proofErr w:type="spellEnd"/>
           </w:p>
           <w:p>
             <w:pPr>
@@ -5114,8 +6357,30 @@
               <w:rPr>
                 <w:i/>
               </w:rPr>
-              <w:t>Volumes are created in OpenStack and reflected in ScaleIO</w:t>
-            </w:r>
+              <w:t xml:space="preserve">Volumes are created in </w:t>
+            </w:r>
+            <w:proofErr w:type="spellStart"/>
+            <w:r>
+              <w:rPr>
+                <w:i/>
+              </w:rPr>
+              <w:t>OpenStack</w:t>
+            </w:r>
+            <w:proofErr w:type="spellEnd"/>
+            <w:r>
+              <w:rPr>
+                <w:i/>
+              </w:rPr>
+              <w:t xml:space="preserve"> and reflected in </w:t>
+            </w:r>
+            <w:proofErr w:type="spellStart"/>
+            <w:r>
+              <w:rPr>
+                <w:i/>
+              </w:rPr>
+              <w:t>ScaleIO</w:t>
+            </w:r>
+            <w:proofErr w:type="spellEnd"/>
           </w:p>
         </w:tc>
       </w:tr>
@@ -5198,12 +6463,22 @@
               <w:widowControl w:val="0"/>
               <w:spacing w:line="240" w:lineRule="auto"/>
             </w:pPr>
+            <w:proofErr w:type="spellStart"/>
+            <w:proofErr w:type="gramStart"/>
             <w:r>
               <w:rPr>
                 <w:i/>
               </w:rPr>
-              <w:t>attach_volume</w:t>
-            </w:r>
+              <w:t>attach</w:t>
+            </w:r>
+            <w:proofErr w:type="gramEnd"/>
+            <w:r>
+              <w:rPr>
+                <w:i/>
+              </w:rPr>
+              <w:t>_volume</w:t>
+            </w:r>
+            <w:proofErr w:type="spellEnd"/>
           </w:p>
         </w:tc>
       </w:tr>
@@ -5247,7 +6522,35 @@
               <w:rPr>
                 <w:i/>
               </w:rPr>
-              <w:t>Verify that volumes are attached in OpenStack and ScaleIO reflects them as mapped.</w:t>
+              <w:t xml:space="preserve">Verify that volumes are attached in </w:t>
+            </w:r>
+            <w:proofErr w:type="spellStart"/>
+            <w:r>
+              <w:rPr>
+                <w:i/>
+              </w:rPr>
+              <w:t>OpenStack</w:t>
+            </w:r>
+            <w:proofErr w:type="spellEnd"/>
+            <w:r>
+              <w:rPr>
+                <w:i/>
+              </w:rPr>
+              <w:t xml:space="preserve"> and </w:t>
+            </w:r>
+            <w:proofErr w:type="spellStart"/>
+            <w:r>
+              <w:rPr>
+                <w:i/>
+              </w:rPr>
+              <w:t>ScaleIO</w:t>
+            </w:r>
+            <w:proofErr w:type="spellEnd"/>
+            <w:r>
+              <w:rPr>
+                <w:i/>
+              </w:rPr>
+              <w:t xml:space="preserve"> reflects them as mapped.</w:t>
             </w:r>
           </w:p>
         </w:tc>
@@ -5328,7 +6631,15 @@
               <w:spacing w:line="240" w:lineRule="auto"/>
             </w:pPr>
             <w:r>
-              <w:t>SSH into the primary Controller node and run the following command to log into ScaleIO.</w:t>
+              <w:t xml:space="preserve">SSH into the primary Controller node and run the following command to log into </w:t>
+            </w:r>
+            <w:proofErr w:type="spellStart"/>
+            <w:r>
+              <w:t>ScaleIO</w:t>
+            </w:r>
+            <w:proofErr w:type="spellEnd"/>
+            <w:r>
+              <w:t>.</w:t>
             </w:r>
           </w:p>
           <w:p>
@@ -5348,11 +6659,21 @@
                 <w:rFonts w:ascii="Courier" w:hAnsi="Courier"/>
               </w:rPr>
             </w:pPr>
+            <w:proofErr w:type="spellStart"/>
+            <w:proofErr w:type="gramStart"/>
             <w:r>
               <w:rPr>
                 <w:rFonts w:ascii="Courier" w:hAnsi="Courier"/>
               </w:rPr>
-              <w:t>scli --login --username admin</w:t>
+              <w:t>scli</w:t>
+            </w:r>
+            <w:proofErr w:type="spellEnd"/>
+            <w:proofErr w:type="gramEnd"/>
+            <w:r>
+              <w:rPr>
+                <w:rFonts w:ascii="Courier" w:hAnsi="Courier"/>
+              </w:rPr>
+              <w:t xml:space="preserve"> --login --username admin</w:t>
             </w:r>
           </w:p>
           <w:p>
@@ -5389,13 +6710,15 @@
               <w:spacing w:line="240" w:lineRule="auto"/>
             </w:pPr>
             <w:r>
-              <w:t xml:space="preserve">Run the following command to display ScaleIO volumes and verify that the </w:t>
-            </w:r>
-            <w:r>
-              <w:t>volume is shown as mapped</w:t>
-            </w:r>
-            <w:r>
-              <w:t>.</w:t>
+              <w:t xml:space="preserve">Run the following command to display </w:t>
+            </w:r>
+            <w:proofErr w:type="spellStart"/>
+            <w:r>
+              <w:t>ScaleIO</w:t>
+            </w:r>
+            <w:proofErr w:type="spellEnd"/>
+            <w:r>
+              <w:t xml:space="preserve"> volumes and verify that the volume is shown as mapped.</w:t>
             </w:r>
           </w:p>
           <w:p>
@@ -5415,24 +6738,30 @@
                 <w:rFonts w:ascii="Courier" w:hAnsi="Courier"/>
               </w:rPr>
             </w:pPr>
+            <w:proofErr w:type="spellStart"/>
+            <w:proofErr w:type="gramStart"/>
             <w:r>
               <w:rPr>
                 <w:rFonts w:ascii="Courier" w:hAnsi="Courier"/>
               </w:rPr>
               <w:t>scli</w:t>
             </w:r>
+            <w:proofErr w:type="spellEnd"/>
+            <w:proofErr w:type="gramEnd"/>
             <w:r>
               <w:rPr>
                 <w:rFonts w:ascii="Courier" w:hAnsi="Courier"/>
               </w:rPr>
               <w:t xml:space="preserve"> --</w:t>
             </w:r>
+            <w:proofErr w:type="spellStart"/>
             <w:r>
               <w:rPr>
                 <w:rFonts w:ascii="Courier" w:hAnsi="Courier"/>
               </w:rPr>
               <w:t>query_all_volumes</w:t>
             </w:r>
+            <w:proofErr w:type="spellEnd"/>
           </w:p>
           <w:p>
             <w:pPr>
@@ -5497,8 +6826,30 @@
               <w:rPr>
                 <w:i/>
               </w:rPr>
-              <w:t xml:space="preserve"> in OpenStack and reflected in ScaleIO</w:t>
-            </w:r>
+              <w:t xml:space="preserve"> in </w:t>
+            </w:r>
+            <w:proofErr w:type="spellStart"/>
+            <w:r>
+              <w:rPr>
+                <w:i/>
+              </w:rPr>
+              <w:t>OpenStack</w:t>
+            </w:r>
+            <w:proofErr w:type="spellEnd"/>
+            <w:r>
+              <w:rPr>
+                <w:i/>
+              </w:rPr>
+              <w:t xml:space="preserve"> and reflected in </w:t>
+            </w:r>
+            <w:proofErr w:type="spellStart"/>
+            <w:r>
+              <w:rPr>
+                <w:i/>
+              </w:rPr>
+              <w:t>ScaleIO</w:t>
+            </w:r>
+            <w:proofErr w:type="spellEnd"/>
           </w:p>
         </w:tc>
       </w:tr>
@@ -5586,12 +6937,22 @@
               <w:widowControl w:val="0"/>
               <w:spacing w:line="240" w:lineRule="auto"/>
             </w:pPr>
+            <w:proofErr w:type="spellStart"/>
+            <w:proofErr w:type="gramStart"/>
             <w:r>
               <w:rPr>
                 <w:i/>
               </w:rPr>
-              <w:t>verify_health_checks</w:t>
-            </w:r>
+              <w:t>verify</w:t>
+            </w:r>
+            <w:proofErr w:type="gramEnd"/>
+            <w:r>
+              <w:rPr>
+                <w:i/>
+              </w:rPr>
+              <w:t>_health_checks</w:t>
+            </w:r>
+            <w:proofErr w:type="spellEnd"/>
           </w:p>
         </w:tc>
       </w:tr>
@@ -5769,8 +7130,13 @@
         <w:pStyle w:val="Heading2"/>
       </w:pPr>
       <w:bookmarkStart w:id="29" w:name="_Toc310850119"/>
-      <w:r>
-        <w:t>ScaleIO host failover</w:t>
+      <w:proofErr w:type="spellStart"/>
+      <w:r>
+        <w:t>ScaleIO</w:t>
+      </w:r>
+      <w:proofErr w:type="spellEnd"/>
+      <w:r>
+        <w:t xml:space="preserve"> host failover</w:t>
       </w:r>
       <w:bookmarkEnd w:id="29"/>
     </w:p>
@@ -5836,12 +7202,22 @@
               <w:widowControl w:val="0"/>
               <w:spacing w:line="240" w:lineRule="auto"/>
             </w:pPr>
+            <w:proofErr w:type="spellStart"/>
+            <w:proofErr w:type="gramStart"/>
             <w:r>
               <w:rPr>
                 <w:i/>
               </w:rPr>
-              <w:t>scaleio_host_failover</w:t>
-            </w:r>
+              <w:t>scaleio</w:t>
+            </w:r>
+            <w:proofErr w:type="gramEnd"/>
+            <w:r>
+              <w:rPr>
+                <w:i/>
+              </w:rPr>
+              <w:t>_host_failover</w:t>
+            </w:r>
+            <w:proofErr w:type="spellEnd"/>
           </w:p>
         </w:tc>
       </w:tr>
@@ -5885,13 +7261,41 @@
               <w:rPr>
                 <w:i/>
               </w:rPr>
-              <w:t>Remove a ScaleIO MDM node</w:t>
-            </w:r>
+              <w:t xml:space="preserve">Remove a </w:t>
+            </w:r>
+            <w:proofErr w:type="spellStart"/>
             <w:r>
               <w:rPr>
                 <w:i/>
               </w:rPr>
-              <w:t xml:space="preserve"> and verify that ScaleIO is still operative.</w:t>
+              <w:t>ScaleIO</w:t>
+            </w:r>
+            <w:proofErr w:type="spellEnd"/>
+            <w:r>
+              <w:rPr>
+                <w:i/>
+              </w:rPr>
+              <w:t xml:space="preserve"> MDM node</w:t>
+            </w:r>
+            <w:r>
+              <w:rPr>
+                <w:i/>
+              </w:rPr>
+              <w:t xml:space="preserve"> and verify that </w:t>
+            </w:r>
+            <w:proofErr w:type="spellStart"/>
+            <w:r>
+              <w:rPr>
+                <w:i/>
+              </w:rPr>
+              <w:t>ScaleIO</w:t>
+            </w:r>
+            <w:proofErr w:type="spellEnd"/>
+            <w:r>
+              <w:rPr>
+                <w:i/>
+              </w:rPr>
+              <w:t xml:space="preserve"> is still operative.</w:t>
             </w:r>
           </w:p>
         </w:tc>
@@ -5938,7 +7342,15 @@
               <w:spacing w:line="240" w:lineRule="auto"/>
             </w:pPr>
             <w:r>
-              <w:t>Identify a Controller node being used as ScaleIO MDM. You can use the following command to assert that is running the MDM component. If it outputs something, it is running the MDM.</w:t>
+              <w:t xml:space="preserve">Identify a Controller node being used as </w:t>
+            </w:r>
+            <w:proofErr w:type="spellStart"/>
+            <w:r>
+              <w:t>ScaleIO</w:t>
+            </w:r>
+            <w:proofErr w:type="spellEnd"/>
+            <w:r>
+              <w:t xml:space="preserve"> MDM. You can use the following command to assert that is running the MDM component. If it outputs something, it is running the MDM.</w:t>
             </w:r>
           </w:p>
           <w:p>
@@ -5955,12 +7367,30 @@
                 <w:rFonts w:ascii="Courier" w:hAnsi="Courier"/>
               </w:rPr>
             </w:pPr>
+            <w:proofErr w:type="spellStart"/>
+            <w:proofErr w:type="gramStart"/>
             <w:r>
               <w:rPr>
                 <w:rFonts w:ascii="Courier" w:hAnsi="Courier"/>
               </w:rPr>
-              <w:t>pgrep mdm</w:t>
-            </w:r>
+              <w:t>pgrep</w:t>
+            </w:r>
+            <w:proofErr w:type="spellEnd"/>
+            <w:proofErr w:type="gramEnd"/>
+            <w:r>
+              <w:rPr>
+                <w:rFonts w:ascii="Courier" w:hAnsi="Courier"/>
+              </w:rPr>
+              <w:t xml:space="preserve"> </w:t>
+            </w:r>
+            <w:proofErr w:type="spellStart"/>
+            <w:r>
+              <w:rPr>
+                <w:rFonts w:ascii="Courier" w:hAnsi="Courier"/>
+              </w:rPr>
+              <w:t>mdm</w:t>
+            </w:r>
+            <w:proofErr w:type="spellEnd"/>
           </w:p>
           <w:p>
             <w:pPr>
@@ -5993,7 +7423,15 @@
               <w:spacing w:line="240" w:lineRule="auto"/>
             </w:pPr>
             <w:r>
-              <w:t>From the primary or secondary MDM node, run the following command. It should show that the cluster state is Degraded.</w:t>
+              <w:t xml:space="preserve">From the primary or secondary MDM node, run the following command. It should show that the cluster state is </w:t>
+            </w:r>
+            <w:proofErr w:type="gramStart"/>
+            <w:r>
+              <w:t>Degraded</w:t>
+            </w:r>
+            <w:proofErr w:type="gramEnd"/>
+            <w:r>
+              <w:t>.</w:t>
             </w:r>
           </w:p>
           <w:p>
@@ -6013,24 +7451,30 @@
                 <w:rFonts w:ascii="Courier" w:hAnsi="Courier"/>
               </w:rPr>
             </w:pPr>
+            <w:proofErr w:type="spellStart"/>
+            <w:proofErr w:type="gramStart"/>
             <w:r>
               <w:rPr>
                 <w:rFonts w:ascii="Courier" w:hAnsi="Courier"/>
               </w:rPr>
               <w:t>scli</w:t>
             </w:r>
+            <w:proofErr w:type="spellEnd"/>
+            <w:proofErr w:type="gramEnd"/>
             <w:r>
               <w:rPr>
                 <w:rFonts w:ascii="Courier" w:hAnsi="Courier"/>
               </w:rPr>
               <w:t xml:space="preserve"> --</w:t>
             </w:r>
+            <w:proofErr w:type="spellStart"/>
             <w:r>
               <w:rPr>
                 <w:rFonts w:ascii="Courier" w:hAnsi="Courier"/>
               </w:rPr>
               <w:t>query_cluster</w:t>
             </w:r>
+            <w:proofErr w:type="spellEnd"/>
           </w:p>
           <w:p>
             <w:pPr>
@@ -6062,8 +7506,13 @@
               </w:numPr>
               <w:spacing w:line="240" w:lineRule="auto"/>
             </w:pPr>
-            <w:r>
-              <w:t>Boot up the node.</w:t>
+            <w:proofErr w:type="gramStart"/>
+            <w:r>
+              <w:t>Boot up</w:t>
+            </w:r>
+            <w:proofErr w:type="gramEnd"/>
+            <w:r>
+              <w:t xml:space="preserve"> the node.</w:t>
             </w:r>
           </w:p>
         </w:tc>
@@ -6108,7 +7557,21 @@
               <w:rPr>
                 <w:i/>
               </w:rPr>
-              <w:t>Even when the cluster is degraded because of a missing MDM node, ScaleIO can operate normally. Once the node is back online, the cluster will rebuild and its state will be back to Normal.</w:t>
+              <w:t xml:space="preserve">Even when the cluster is degraded because of a missing MDM node, </w:t>
+            </w:r>
+            <w:proofErr w:type="spellStart"/>
+            <w:r>
+              <w:rPr>
+                <w:i/>
+              </w:rPr>
+              <w:t>ScaleIO</w:t>
+            </w:r>
+            <w:proofErr w:type="spellEnd"/>
+            <w:r>
+              <w:rPr>
+                <w:i/>
+              </w:rPr>
+              <w:t xml:space="preserve"> can operate normally. Once the node is back online, the cluster will rebuild and its state will be back to Normal.</w:t>
             </w:r>
           </w:p>
         </w:tc>
@@ -6207,12 +7670,22 @@
               <w:widowControl w:val="0"/>
               <w:spacing w:line="240" w:lineRule="auto"/>
             </w:pPr>
+            <w:proofErr w:type="spellStart"/>
+            <w:proofErr w:type="gramStart"/>
             <w:r>
               <w:rPr>
                 <w:i/>
               </w:rPr>
-              <w:t>uninstall_plugin_with_deployed_env</w:t>
-            </w:r>
+              <w:t>uninstall</w:t>
+            </w:r>
+            <w:proofErr w:type="gramEnd"/>
+            <w:r>
+              <w:rPr>
+                <w:i/>
+              </w:rPr>
+              <w:t>_plugin_with_deployed_env</w:t>
+            </w:r>
+            <w:proofErr w:type="spellEnd"/>
           </w:p>
         </w:tc>
       </w:tr>
@@ -6262,8 +7735,16 @@
               <w:rPr>
                 <w:i/>
               </w:rPr>
-              <w:t>that ScaleIO</w:t>
-            </w:r>
+              <w:t xml:space="preserve">that </w:t>
+            </w:r>
+            <w:proofErr w:type="spellStart"/>
+            <w:r>
+              <w:rPr>
+                <w:i/>
+              </w:rPr>
+              <w:t>ScaleIO</w:t>
+            </w:r>
+            <w:proofErr w:type="spellEnd"/>
             <w:r>
               <w:rPr>
                 <w:i/>
@@ -6310,14 +7791,30 @@
               <w:widowControl w:val="0"/>
               <w:spacing w:line="240" w:lineRule="auto"/>
             </w:pPr>
-            <w:r>
-              <w:t>fuel plugins ­­remove fuel­plugin­</w:t>
-            </w:r>
-            <w:r>
-              <w:t>scaleio==1.0</w:t>
-            </w:r>
-            <w:r>
-              <w:t>.0</w:t>
+            <w:proofErr w:type="gramStart"/>
+            <w:r>
+              <w:t>fuel</w:t>
+            </w:r>
+            <w:proofErr w:type="gramEnd"/>
+            <w:r>
+              <w:t xml:space="preserve"> plugins ­­remove </w:t>
+            </w:r>
+            <w:proofErr w:type="spellStart"/>
+            <w:r>
+              <w:t>fuel­plugin­</w:t>
+            </w:r>
+            <w:r>
+              <w:t>scaleio</w:t>
+            </w:r>
+            <w:proofErr w:type="spellEnd"/>
+            <w:r>
+              <w:t>==1.0</w:t>
+            </w:r>
+            <w:r>
+              <w:t>.</w:t>
+            </w:r>
+            <w:r>
+              <w:t>1</w:t>
             </w:r>
           </w:p>
         </w:tc>
@@ -6462,12 +7959,22 @@
               <w:widowControl w:val="0"/>
               <w:spacing w:line="240" w:lineRule="auto"/>
             </w:pPr>
+            <w:proofErr w:type="spellStart"/>
+            <w:proofErr w:type="gramStart"/>
             <w:r>
               <w:rPr>
                 <w:i/>
               </w:rPr>
-              <w:t>uninstall_plugin</w:t>
-            </w:r>
+              <w:t>uninstall</w:t>
+            </w:r>
+            <w:proofErr w:type="gramEnd"/>
+            <w:r>
+              <w:rPr>
+                <w:i/>
+              </w:rPr>
+              <w:t>_plugin</w:t>
+            </w:r>
+            <w:proofErr w:type="spellEnd"/>
           </w:p>
         </w:tc>
       </w:tr>
@@ -6517,8 +8024,16 @@
               <w:rPr>
                 <w:i/>
               </w:rPr>
-              <w:t>that ScaleIO</w:t>
-            </w:r>
+              <w:t xml:space="preserve">that </w:t>
+            </w:r>
+            <w:proofErr w:type="spellStart"/>
+            <w:r>
+              <w:rPr>
+                <w:i/>
+              </w:rPr>
+              <w:t>ScaleIO</w:t>
+            </w:r>
+            <w:proofErr w:type="spellEnd"/>
             <w:r>
               <w:rPr>
                 <w:i/>
@@ -6586,28 +8101,54 @@
               <w:t>fuel plugins ­</w:t>
             </w:r>
             <w:r>
-              <w:t>­remove fuel­plugin­scaleio==1.0</w:t>
-            </w:r>
-            <w:r>
-              <w:t>.0</w:t>
-            </w:r>
-          </w:p>
-          <w:p>
-            <w:pPr>
-              <w:widowControl w:val="0"/>
-              <w:spacing w:line="240" w:lineRule="auto"/>
-            </w:pPr>
-            <w:r>
-              <w:t>fuel plugins</w:t>
-            </w:r>
-          </w:p>
-          <w:p>
-            <w:pPr>
-              <w:widowControl w:val="0"/>
-              <w:spacing w:line="240" w:lineRule="auto"/>
-            </w:pPr>
-            <w:r>
-              <w:t>id | name | version | package_version ­­­|­­­­­­­­­­­­­­­­­­­­­­­|­­­­­­­­­|­­­­­­­­­­­­­­­­</w:t>
+              <w:t xml:space="preserve">­remove </w:t>
+            </w:r>
+            <w:proofErr w:type="spellStart"/>
+            <w:r>
+              <w:t>fuel­plugin­scaleio</w:t>
+            </w:r>
+            <w:proofErr w:type="spellEnd"/>
+            <w:r>
+              <w:t>==1.0</w:t>
+            </w:r>
+            <w:r>
+              <w:t>.1</w:t>
+            </w:r>
+          </w:p>
+          <w:p>
+            <w:pPr>
+              <w:widowControl w:val="0"/>
+              <w:spacing w:line="240" w:lineRule="auto"/>
+            </w:pPr>
+            <w:proofErr w:type="gramStart"/>
+            <w:r>
+              <w:t>fuel</w:t>
+            </w:r>
+            <w:proofErr w:type="gramEnd"/>
+            <w:r>
+              <w:t xml:space="preserve"> plugins</w:t>
+            </w:r>
+          </w:p>
+          <w:p>
+            <w:pPr>
+              <w:widowControl w:val="0"/>
+              <w:spacing w:line="240" w:lineRule="auto"/>
+            </w:pPr>
+            <w:proofErr w:type="gramStart"/>
+            <w:r>
+              <w:t>id</w:t>
+            </w:r>
+            <w:proofErr w:type="gramEnd"/>
+            <w:r>
+              <w:t xml:space="preserve"> | name | version | </w:t>
+            </w:r>
+            <w:proofErr w:type="spellStart"/>
+            <w:r>
+              <w:t>package_version</w:t>
+            </w:r>
+            <w:proofErr w:type="spellEnd"/>
+            <w:r>
+              <w:t xml:space="preserve"> ­­­|­­­­­­­­­­­­­­­­­­­­­­­|­­­­­­­­­|­­­­­­­­­­­­­­­­</w:t>
             </w:r>
           </w:p>
         </w:tc>
@@ -6798,11 +8339,33 @@
               <w:spacing w:line="240" w:lineRule="auto"/>
             </w:pPr>
             <w:hyperlink r:id="rId10" w:history="1">
+              <w:proofErr w:type="spellStart"/>
               <w:r>
                 <w:rPr>
                   <w:rStyle w:val="Hyperlink"/>
                 </w:rPr>
-                <w:t>ScaleIO Fuel Plugin GitHub repository</w:t>
+                <w:t>ScaleIO</w:t>
+              </w:r>
+              <w:proofErr w:type="spellEnd"/>
+              <w:r>
+                <w:rPr>
+                  <w:rStyle w:val="Hyperlink"/>
+                </w:rPr>
+                <w:t xml:space="preserve"> Fuel Plugin </w:t>
+              </w:r>
+              <w:proofErr w:type="spellStart"/>
+              <w:r>
+                <w:rPr>
+                  <w:rStyle w:val="Hyperlink"/>
+                </w:rPr>
+                <w:t>GitHub</w:t>
+              </w:r>
+              <w:proofErr w:type="spellEnd"/>
+              <w:r>
+                <w:rPr>
+                  <w:rStyle w:val="Hyperlink"/>
+                </w:rPr>
+                <w:t xml:space="preserve"> repository</w:t>
               </w:r>
             </w:hyperlink>
           </w:p>
@@ -6845,11 +8408,33 @@
               <w:spacing w:line="240" w:lineRule="auto"/>
             </w:pPr>
             <w:hyperlink r:id="rId11" w:history="1">
+              <w:proofErr w:type="spellStart"/>
               <w:r>
                 <w:rPr>
                   <w:rStyle w:val="Hyperlink"/>
                 </w:rPr>
-                <w:t>ScaleIO-Cinder Fuel Plugin GitHub repository</w:t>
+                <w:t>ScaleIO</w:t>
+              </w:r>
+              <w:proofErr w:type="spellEnd"/>
+              <w:r>
+                <w:rPr>
+                  <w:rStyle w:val="Hyperlink"/>
+                </w:rPr>
+                <w:t xml:space="preserve">-Cinder Fuel Plugin </w:t>
+              </w:r>
+              <w:proofErr w:type="spellStart"/>
+              <w:r>
+                <w:rPr>
+                  <w:rStyle w:val="Hyperlink"/>
+                </w:rPr>
+                <w:t>GitHub</w:t>
+              </w:r>
+              <w:proofErr w:type="spellEnd"/>
+              <w:r>
+                <w:rPr>
+                  <w:rStyle w:val="Hyperlink"/>
+                </w:rPr>
+                <w:t xml:space="preserve"> repository</w:t>
               </w:r>
             </w:hyperlink>
           </w:p>
@@ -6892,11 +8477,19 @@
               <w:spacing w:line="240" w:lineRule="auto"/>
             </w:pPr>
             <w:hyperlink r:id="rId12" w:history="1">
+              <w:proofErr w:type="spellStart"/>
               <w:r>
                 <w:rPr>
                   <w:rStyle w:val="Hyperlink"/>
                 </w:rPr>
-                <w:t>ScaleIO User Guide</w:t>
+                <w:t>ScaleIO</w:t>
+              </w:r>
+              <w:proofErr w:type="spellEnd"/>
+              <w:r>
+                <w:rPr>
+                  <w:rStyle w:val="Hyperlink"/>
+                </w:rPr>
+                <w:t xml:space="preserve"> User Guide</w:t>
               </w:r>
             </w:hyperlink>
           </w:p>
@@ -6939,11 +8532,33 @@
               <w:spacing w:line="240" w:lineRule="auto"/>
             </w:pPr>
             <w:hyperlink r:id="rId13" w:history="1">
+              <w:proofErr w:type="spellStart"/>
               <w:r>
                 <w:rPr>
                   <w:rStyle w:val="Hyperlink"/>
                 </w:rPr>
-                <w:t>ScaleIO OpenStack Information</w:t>
+                <w:t>ScaleIO</w:t>
+              </w:r>
+              <w:proofErr w:type="spellEnd"/>
+              <w:r>
+                <w:rPr>
+                  <w:rStyle w:val="Hyperlink"/>
+                </w:rPr>
+                <w:t xml:space="preserve"> </w:t>
+              </w:r>
+              <w:proofErr w:type="spellStart"/>
+              <w:r>
+                <w:rPr>
+                  <w:rStyle w:val="Hyperlink"/>
+                </w:rPr>
+                <w:t>OpenStack</w:t>
+              </w:r>
+              <w:proofErr w:type="spellEnd"/>
+              <w:r>
+                <w:rPr>
+                  <w:rStyle w:val="Hyperlink"/>
+                </w:rPr>
+                <w:t xml:space="preserve"> Information</w:t>
               </w:r>
             </w:hyperlink>
           </w:p>
@@ -7008,7 +8623,7 @@
       <w:rPr>
         <w:noProof/>
       </w:rPr>
-      <w:t>3</w:t>
+      <w:t>6</w:t>
     </w:r>
     <w:r>
       <w:fldChar w:fldCharType="end"/>
@@ -7131,6 +8746,119 @@
     </w:lvl>
   </w:abstractNum>
   <w:abstractNum w:abstractNumId="1">
+    <w:nsid w:val="07B143AD"/>
+    <w:multiLevelType w:val="hybridMultilevel"/>
+    <w:tmpl w:val="F2621D54"/>
+    <w:lvl w:ilvl="0" w:tplc="04090001">
+      <w:start w:val="1"/>
+      <w:numFmt w:val="bullet"/>
+      <w:lvlText w:val=""/>
+      <w:lvlJc w:val="left"/>
+      <w:pPr>
+        <w:ind w:left="720" w:hanging="360"/>
+      </w:pPr>
+      <w:rPr>
+        <w:rFonts w:ascii="Symbol" w:hAnsi="Symbol" w:hint="default"/>
+      </w:rPr>
+    </w:lvl>
+    <w:lvl w:ilvl="1" w:tplc="04090003" w:tentative="1">
+      <w:start w:val="1"/>
+      <w:numFmt w:val="bullet"/>
+      <w:lvlText w:val="o"/>
+      <w:lvlJc w:val="left"/>
+      <w:pPr>
+        <w:ind w:left="1440" w:hanging="360"/>
+      </w:pPr>
+      <w:rPr>
+        <w:rFonts w:ascii="Courier New" w:hAnsi="Courier New" w:hint="default"/>
+      </w:rPr>
+    </w:lvl>
+    <w:lvl w:ilvl="2" w:tplc="04090005" w:tentative="1">
+      <w:start w:val="1"/>
+      <w:numFmt w:val="bullet"/>
+      <w:lvlText w:val=""/>
+      <w:lvlJc w:val="left"/>
+      <w:pPr>
+        <w:ind w:left="2160" w:hanging="360"/>
+      </w:pPr>
+      <w:rPr>
+        <w:rFonts w:ascii="Wingdings" w:hAnsi="Wingdings" w:hint="default"/>
+      </w:rPr>
+    </w:lvl>
+    <w:lvl w:ilvl="3" w:tplc="04090001" w:tentative="1">
+      <w:start w:val="1"/>
+      <w:numFmt w:val="bullet"/>
+      <w:lvlText w:val=""/>
+      <w:lvlJc w:val="left"/>
+      <w:pPr>
+        <w:ind w:left="2880" w:hanging="360"/>
+      </w:pPr>
+      <w:rPr>
+        <w:rFonts w:ascii="Symbol" w:hAnsi="Symbol" w:hint="default"/>
+      </w:rPr>
+    </w:lvl>
+    <w:lvl w:ilvl="4" w:tplc="04090003" w:tentative="1">
+      <w:start w:val="1"/>
+      <w:numFmt w:val="bullet"/>
+      <w:lvlText w:val="o"/>
+      <w:lvlJc w:val="left"/>
+      <w:pPr>
+        <w:ind w:left="3600" w:hanging="360"/>
+      </w:pPr>
+      <w:rPr>
+        <w:rFonts w:ascii="Courier New" w:hAnsi="Courier New" w:hint="default"/>
+      </w:rPr>
+    </w:lvl>
+    <w:lvl w:ilvl="5" w:tplc="04090005" w:tentative="1">
+      <w:start w:val="1"/>
+      <w:numFmt w:val="bullet"/>
+      <w:lvlText w:val=""/>
+      <w:lvlJc w:val="left"/>
+      <w:pPr>
+        <w:ind w:left="4320" w:hanging="360"/>
+      </w:pPr>
+      <w:rPr>
+        <w:rFonts w:ascii="Wingdings" w:hAnsi="Wingdings" w:hint="default"/>
+      </w:rPr>
+    </w:lvl>
+    <w:lvl w:ilvl="6" w:tplc="04090001" w:tentative="1">
+      <w:start w:val="1"/>
+      <w:numFmt w:val="bullet"/>
+      <w:lvlText w:val=""/>
+      <w:lvlJc w:val="left"/>
+      <w:pPr>
+        <w:ind w:left="5040" w:hanging="360"/>
+      </w:pPr>
+      <w:rPr>
+        <w:rFonts w:ascii="Symbol" w:hAnsi="Symbol" w:hint="default"/>
+      </w:rPr>
+    </w:lvl>
+    <w:lvl w:ilvl="7" w:tplc="04090003" w:tentative="1">
+      <w:start w:val="1"/>
+      <w:numFmt w:val="bullet"/>
+      <w:lvlText w:val="o"/>
+      <w:lvlJc w:val="left"/>
+      <w:pPr>
+        <w:ind w:left="5760" w:hanging="360"/>
+      </w:pPr>
+      <w:rPr>
+        <w:rFonts w:ascii="Courier New" w:hAnsi="Courier New" w:hint="default"/>
+      </w:rPr>
+    </w:lvl>
+    <w:lvl w:ilvl="8" w:tplc="04090005" w:tentative="1">
+      <w:start w:val="1"/>
+      <w:numFmt w:val="bullet"/>
+      <w:lvlText w:val=""/>
+      <w:lvlJc w:val="left"/>
+      <w:pPr>
+        <w:ind w:left="6480" w:hanging="360"/>
+      </w:pPr>
+      <w:rPr>
+        <w:rFonts w:ascii="Wingdings" w:hAnsi="Wingdings" w:hint="default"/>
+      </w:rPr>
+    </w:lvl>
+  </w:abstractNum>
+  <w:abstractNum w:abstractNumId="2">
     <w:nsid w:val="08BB23C6"/>
     <w:multiLevelType w:val="hybridMultilevel"/>
     <w:tmpl w:val="4D261396"/>
@@ -7216,7 +8944,7 @@
       </w:pPr>
     </w:lvl>
   </w:abstractNum>
-  <w:abstractNum w:abstractNumId="2">
+  <w:abstractNum w:abstractNumId="3">
     <w:nsid w:val="08C11416"/>
     <w:multiLevelType w:val="hybridMultilevel"/>
     <w:tmpl w:val="628060D6"/>
@@ -7302,7 +9030,7 @@
       </w:pPr>
     </w:lvl>
   </w:abstractNum>
-  <w:abstractNum w:abstractNumId="3">
+  <w:abstractNum w:abstractNumId="4">
     <w:nsid w:val="0A80750F"/>
     <w:multiLevelType w:val="hybridMultilevel"/>
     <w:tmpl w:val="2334DCE6"/>
@@ -7388,7 +9116,7 @@
       </w:pPr>
     </w:lvl>
   </w:abstractNum>
-  <w:abstractNum w:abstractNumId="4">
+  <w:abstractNum w:abstractNumId="5">
     <w:nsid w:val="0BDF2294"/>
     <w:multiLevelType w:val="multilevel"/>
     <w:tmpl w:val="8E2CA616"/>
@@ -7501,7 +9229,7 @@
       </w:rPr>
     </w:lvl>
   </w:abstractNum>
-  <w:abstractNum w:abstractNumId="5">
+  <w:abstractNum w:abstractNumId="6">
     <w:nsid w:val="0BF27A4D"/>
     <w:multiLevelType w:val="hybridMultilevel"/>
     <w:tmpl w:val="8542D16E"/>
@@ -7587,7 +9315,7 @@
       </w:pPr>
     </w:lvl>
   </w:abstractNum>
-  <w:abstractNum w:abstractNumId="6">
+  <w:abstractNum w:abstractNumId="7">
     <w:nsid w:val="15B43F78"/>
     <w:multiLevelType w:val="multilevel"/>
     <w:tmpl w:val="4F642B50"/>
@@ -7700,7 +9428,7 @@
       </w:rPr>
     </w:lvl>
   </w:abstractNum>
-  <w:abstractNum w:abstractNumId="7">
+  <w:abstractNum w:abstractNumId="8">
     <w:nsid w:val="17D328C3"/>
     <w:multiLevelType w:val="hybridMultilevel"/>
     <w:tmpl w:val="D548E6FA"/>
@@ -7789,7 +9517,7 @@
       </w:pPr>
     </w:lvl>
   </w:abstractNum>
-  <w:abstractNum w:abstractNumId="8">
+  <w:abstractNum w:abstractNumId="9">
     <w:nsid w:val="1ACB0107"/>
     <w:multiLevelType w:val="multilevel"/>
     <w:tmpl w:val="29C85D36"/>
@@ -7938,7 +9666,7 @@
       </w:rPr>
     </w:lvl>
   </w:abstractNum>
-  <w:abstractNum w:abstractNumId="9">
+  <w:abstractNum w:abstractNumId="10">
     <w:nsid w:val="1D3C2BE0"/>
     <w:multiLevelType w:val="multilevel"/>
     <w:tmpl w:val="DAB28482"/>
@@ -8051,7 +9779,7 @@
       </w:rPr>
     </w:lvl>
   </w:abstractNum>
-  <w:abstractNum w:abstractNumId="10">
+  <w:abstractNum w:abstractNumId="11">
     <w:nsid w:val="1DE33C51"/>
     <w:multiLevelType w:val="multilevel"/>
     <w:tmpl w:val="4F8AC070"/>
@@ -8200,7 +9928,7 @@
       </w:rPr>
     </w:lvl>
   </w:abstractNum>
-  <w:abstractNum w:abstractNumId="11">
+  <w:abstractNum w:abstractNumId="12">
     <w:nsid w:val="34EA24E3"/>
     <w:multiLevelType w:val="hybridMultilevel"/>
     <w:tmpl w:val="22CE7C8E"/>
@@ -8286,7 +10014,7 @@
       </w:pPr>
     </w:lvl>
   </w:abstractNum>
-  <w:abstractNum w:abstractNumId="12">
+  <w:abstractNum w:abstractNumId="13">
     <w:nsid w:val="37C258BD"/>
     <w:multiLevelType w:val="multilevel"/>
     <w:tmpl w:val="3730BEEE"/>
@@ -8435,7 +10163,7 @@
       </w:rPr>
     </w:lvl>
   </w:abstractNum>
-  <w:abstractNum w:abstractNumId="13">
+  <w:abstractNum w:abstractNumId="14">
     <w:nsid w:val="3EF57520"/>
     <w:multiLevelType w:val="hybridMultilevel"/>
     <w:tmpl w:val="6E5E6DB8"/>
@@ -8521,7 +10249,7 @@
       </w:pPr>
     </w:lvl>
   </w:abstractNum>
-  <w:abstractNum w:abstractNumId="14">
+  <w:abstractNum w:abstractNumId="15">
     <w:nsid w:val="43F26002"/>
     <w:multiLevelType w:val="hybridMultilevel"/>
     <w:tmpl w:val="E7146D08"/>
@@ -8610,7 +10338,7 @@
       </w:pPr>
     </w:lvl>
   </w:abstractNum>
-  <w:abstractNum w:abstractNumId="15">
+  <w:abstractNum w:abstractNumId="16">
     <w:nsid w:val="4F0D7D42"/>
     <w:multiLevelType w:val="hybridMultilevel"/>
     <w:tmpl w:val="22CE7C8E"/>
@@ -8696,7 +10424,7 @@
       </w:pPr>
     </w:lvl>
   </w:abstractNum>
-  <w:abstractNum w:abstractNumId="16">
+  <w:abstractNum w:abstractNumId="17">
     <w:nsid w:val="4F6D41D6"/>
     <w:multiLevelType w:val="hybridMultilevel"/>
     <w:tmpl w:val="CDB8B9DE"/>
@@ -8782,7 +10510,7 @@
       </w:pPr>
     </w:lvl>
   </w:abstractNum>
-  <w:abstractNum w:abstractNumId="17">
+  <w:abstractNum w:abstractNumId="18">
     <w:nsid w:val="522C2CC1"/>
     <w:multiLevelType w:val="hybridMultilevel"/>
     <w:tmpl w:val="628060D6"/>
@@ -8868,7 +10596,7 @@
       </w:pPr>
     </w:lvl>
   </w:abstractNum>
-  <w:abstractNum w:abstractNumId="18">
+  <w:abstractNum w:abstractNumId="19">
     <w:nsid w:val="56F77BE8"/>
     <w:multiLevelType w:val="hybridMultilevel"/>
     <w:tmpl w:val="8542D16E"/>
@@ -8954,7 +10682,7 @@
       </w:pPr>
     </w:lvl>
   </w:abstractNum>
-  <w:abstractNum w:abstractNumId="19">
+  <w:abstractNum w:abstractNumId="20">
     <w:nsid w:val="5B0F0F56"/>
     <w:multiLevelType w:val="hybridMultilevel"/>
     <w:tmpl w:val="C70A5C7C"/>
@@ -9040,7 +10768,7 @@
       </w:pPr>
     </w:lvl>
   </w:abstractNum>
-  <w:abstractNum w:abstractNumId="20">
+  <w:abstractNum w:abstractNumId="21">
     <w:nsid w:val="5FE801F6"/>
     <w:multiLevelType w:val="multilevel"/>
     <w:tmpl w:val="F036D754"/>
@@ -9153,7 +10881,7 @@
       </w:rPr>
     </w:lvl>
   </w:abstractNum>
-  <w:abstractNum w:abstractNumId="21">
+  <w:abstractNum w:abstractNumId="22">
     <w:nsid w:val="64B00797"/>
     <w:multiLevelType w:val="hybridMultilevel"/>
     <w:tmpl w:val="6E5E6DB8"/>
@@ -9239,7 +10967,7 @@
       </w:pPr>
     </w:lvl>
   </w:abstractNum>
-  <w:abstractNum w:abstractNumId="22">
+  <w:abstractNum w:abstractNumId="23">
     <w:nsid w:val="650A0BB5"/>
     <w:multiLevelType w:val="multilevel"/>
     <w:tmpl w:val="7D02527C"/>
@@ -9352,7 +11080,7 @@
       </w:rPr>
     </w:lvl>
   </w:abstractNum>
-  <w:abstractNum w:abstractNumId="23">
+  <w:abstractNum w:abstractNumId="24">
     <w:nsid w:val="70E42E13"/>
     <w:multiLevelType w:val="hybridMultilevel"/>
     <w:tmpl w:val="8542D16E"/>
@@ -9438,7 +11166,7 @@
       </w:pPr>
     </w:lvl>
   </w:abstractNum>
-  <w:abstractNum w:abstractNumId="24">
+  <w:abstractNum w:abstractNumId="25">
     <w:nsid w:val="764219C5"/>
     <w:multiLevelType w:val="multilevel"/>
     <w:tmpl w:val="A6C4339C"/>
@@ -9551,7 +11279,7 @@
       </w:rPr>
     </w:lvl>
   </w:abstractNum>
-  <w:abstractNum w:abstractNumId="25">
+  <w:abstractNum w:abstractNumId="26">
     <w:nsid w:val="7D353B46"/>
     <w:multiLevelType w:val="hybridMultilevel"/>
     <w:tmpl w:val="6E5E6DB8"/>
@@ -9637,7 +11365,7 @@
       </w:pPr>
     </w:lvl>
   </w:abstractNum>
-  <w:abstractNum w:abstractNumId="26">
+  <w:abstractNum w:abstractNumId="27">
     <w:nsid w:val="7FF404F3"/>
     <w:multiLevelType w:val="multilevel"/>
     <w:tmpl w:val="047459EA"/>
@@ -9751,85 +11479,88 @@
     </w:lvl>
   </w:abstractNum>
   <w:num w:numId="1">
+    <w:abstractNumId w:val="23"/>
+  </w:num>
+  <w:num w:numId="2">
+    <w:abstractNumId w:val="21"/>
+  </w:num>
+  <w:num w:numId="3">
+    <w:abstractNumId w:val="7"/>
+  </w:num>
+  <w:num w:numId="4">
+    <w:abstractNumId w:val="5"/>
+  </w:num>
+  <w:num w:numId="5">
+    <w:abstractNumId w:val="10"/>
+  </w:num>
+  <w:num w:numId="6">
+    <w:abstractNumId w:val="27"/>
+  </w:num>
+  <w:num w:numId="7">
+    <w:abstractNumId w:val="25"/>
+  </w:num>
+  <w:num w:numId="8">
+    <w:abstractNumId w:val="13"/>
+  </w:num>
+  <w:num w:numId="9">
+    <w:abstractNumId w:val="9"/>
+  </w:num>
+  <w:num w:numId="10">
+    <w:abstractNumId w:val="11"/>
+  </w:num>
+  <w:num w:numId="11">
+    <w:abstractNumId w:val="26"/>
+  </w:num>
+  <w:num w:numId="12">
+    <w:abstractNumId w:val="2"/>
+  </w:num>
+  <w:num w:numId="13">
+    <w:abstractNumId w:val="14"/>
+  </w:num>
+  <w:num w:numId="14">
     <w:abstractNumId w:val="22"/>
   </w:num>
-  <w:num w:numId="2">
+  <w:num w:numId="15">
+    <w:abstractNumId w:val="18"/>
+  </w:num>
+  <w:num w:numId="16">
+    <w:abstractNumId w:val="3"/>
+  </w:num>
+  <w:num w:numId="17">
+    <w:abstractNumId w:val="24"/>
+  </w:num>
+  <w:num w:numId="18">
+    <w:abstractNumId w:val="6"/>
+  </w:num>
+  <w:num w:numId="19">
+    <w:abstractNumId w:val="17"/>
+  </w:num>
+  <w:num w:numId="20">
     <w:abstractNumId w:val="20"/>
   </w:num>
-  <w:num w:numId="3">
-    <w:abstractNumId w:val="6"/>
-  </w:num>
-  <w:num w:numId="4">
-    <w:abstractNumId w:val="4"/>
-  </w:num>
-  <w:num w:numId="5">
-    <w:abstractNumId w:val="9"/>
-  </w:num>
-  <w:num w:numId="6">
-    <w:abstractNumId w:val="26"/>
-  </w:num>
-  <w:num w:numId="7">
-    <w:abstractNumId w:val="24"/>
-  </w:num>
-  <w:num w:numId="8">
-    <w:abstractNumId w:val="12"/>
-  </w:num>
-  <w:num w:numId="9">
-    <w:abstractNumId w:val="8"/>
-  </w:num>
-  <w:num w:numId="10">
-    <w:abstractNumId w:val="10"/>
-  </w:num>
-  <w:num w:numId="11">
-    <w:abstractNumId w:val="25"/>
-  </w:num>
-  <w:num w:numId="12">
-    <w:abstractNumId w:val="1"/>
-  </w:num>
-  <w:num w:numId="13">
-    <w:abstractNumId w:val="13"/>
-  </w:num>
-  <w:num w:numId="14">
-    <w:abstractNumId w:val="21"/>
-  </w:num>
-  <w:num w:numId="15">
-    <w:abstractNumId w:val="17"/>
-  </w:num>
-  <w:num w:numId="16">
-    <w:abstractNumId w:val="2"/>
-  </w:num>
-  <w:num w:numId="17">
-    <w:abstractNumId w:val="23"/>
-  </w:num>
-  <w:num w:numId="18">
-    <w:abstractNumId w:val="5"/>
-  </w:num>
-  <w:num w:numId="19">
+  <w:num w:numId="21">
     <w:abstractNumId w:val="16"/>
-  </w:num>
-  <w:num w:numId="20">
-    <w:abstractNumId w:val="19"/>
-  </w:num>
-  <w:num w:numId="21">
-    <w:abstractNumId w:val="15"/>
   </w:num>
   <w:num w:numId="22">
     <w:abstractNumId w:val="0"/>
   </w:num>
   <w:num w:numId="23">
-    <w:abstractNumId w:val="7"/>
+    <w:abstractNumId w:val="8"/>
   </w:num>
   <w:num w:numId="24">
-    <w:abstractNumId w:val="14"/>
+    <w:abstractNumId w:val="15"/>
   </w:num>
   <w:num w:numId="25">
-    <w:abstractNumId w:val="18"/>
+    <w:abstractNumId w:val="19"/>
   </w:num>
   <w:num w:numId="26">
-    <w:abstractNumId w:val="3"/>
+    <w:abstractNumId w:val="4"/>
   </w:num>
   <w:num w:numId="27">
-    <w:abstractNumId w:val="11"/>
+    <w:abstractNumId w:val="12"/>
+  </w:num>
+  <w:num w:numId="28">
+    <w:abstractNumId w:val="1"/>
   </w:num>
 </w:numbering>
 </file>
@@ -11572,7 +13303,7 @@
 </file>
 
 <file path=customXml/itemProps1.xml><?xml version="1.0" encoding="utf-8"?>
-<ds:datastoreItem xmlns:ds="http://schemas.openxmlformats.org/officeDocument/2006/customXml" ds:itemID="{EF212B49-DB6B-D644-A000-057B875A6EDF}">
+<ds:datastoreItem xmlns:ds="http://schemas.openxmlformats.org/officeDocument/2006/customXml" ds:itemID="{330FC40E-5660-F846-8A45-FE99756FF7A5}">
   <ds:schemaRefs>
     <ds:schemaRef ds:uri="http://schemas.openxmlformats.org/officeDocument/2006/bibliography"/>
   </ds:schemaRefs>

</xml_diff>

<commit_message>
Updated docs to add new test cases
Change-Id: Ide9efb68c80092458efca9ebe243b06164ebf59d
</commit_message>
<xml_diff>
--- a/doc/TestPlanforScaleIOFuelPlugin.docx
+++ b/doc/TestPlanforScaleIOFuelPlugin.docx
@@ -119,7 +119,7 @@
         <w:rPr>
           <w:noProof/>
         </w:rPr>
-        <w:instrText xml:space="preserve"> PAGEREF _Toc310850099 \h </w:instrText>
+        <w:instrText xml:space="preserve"> PAGEREF _Toc312484792 \h </w:instrText>
       </w:r>
       <w:r>
         <w:rPr>
@@ -182,7 +182,7 @@
         <w:rPr>
           <w:noProof/>
         </w:rPr>
-        <w:instrText xml:space="preserve"> PAGEREF _Toc310850100 \h </w:instrText>
+        <w:instrText xml:space="preserve"> PAGEREF _Toc312484793 \h </w:instrText>
       </w:r>
       <w:r>
         <w:rPr>
@@ -245,7 +245,7 @@
         <w:rPr>
           <w:noProof/>
         </w:rPr>
-        <w:instrText xml:space="preserve"> PAGEREF _Toc310850101 \h </w:instrText>
+        <w:instrText xml:space="preserve"> PAGEREF _Toc312484794 \h </w:instrText>
       </w:r>
       <w:r>
         <w:rPr>
@@ -308,7 +308,7 @@
         <w:rPr>
           <w:noProof/>
         </w:rPr>
-        <w:instrText xml:space="preserve"> PAGEREF _Toc310850102 \h </w:instrText>
+        <w:instrText xml:space="preserve"> PAGEREF _Toc312484795 \h </w:instrText>
       </w:r>
       <w:r>
         <w:rPr>
@@ -371,7 +371,7 @@
         <w:rPr>
           <w:noProof/>
         </w:rPr>
-        <w:instrText xml:space="preserve"> PAGEREF _Toc310850103 \h </w:instrText>
+        <w:instrText xml:space="preserve"> PAGEREF _Toc312484796 \h </w:instrText>
       </w:r>
       <w:r>
         <w:rPr>
@@ -434,7 +434,7 @@
         <w:rPr>
           <w:noProof/>
         </w:rPr>
-        <w:instrText xml:space="preserve"> PAGEREF _Toc310850104 \h </w:instrText>
+        <w:instrText xml:space="preserve"> PAGEREF _Toc312484797 \h </w:instrText>
       </w:r>
       <w:r>
         <w:rPr>
@@ -497,7 +497,7 @@
         <w:rPr>
           <w:noProof/>
         </w:rPr>
-        <w:instrText xml:space="preserve"> PAGEREF _Toc310850105 \h </w:instrText>
+        <w:instrText xml:space="preserve"> PAGEREF _Toc312484798 \h </w:instrText>
       </w:r>
       <w:r>
         <w:rPr>
@@ -560,7 +560,7 @@
         <w:rPr>
           <w:noProof/>
         </w:rPr>
-        <w:instrText xml:space="preserve"> PAGEREF _Toc310850106 \h </w:instrText>
+        <w:instrText xml:space="preserve"> PAGEREF _Toc312484799 \h </w:instrText>
       </w:r>
       <w:r>
         <w:rPr>
@@ -625,7 +625,7 @@
         <w:rPr>
           <w:noProof/>
         </w:rPr>
-        <w:instrText xml:space="preserve"> PAGEREF _Toc310850107 \h </w:instrText>
+        <w:instrText xml:space="preserve"> PAGEREF _Toc312484800 \h </w:instrText>
       </w:r>
       <w:r>
         <w:rPr>
@@ -688,7 +688,7 @@
         <w:rPr>
           <w:noProof/>
         </w:rPr>
-        <w:instrText xml:space="preserve"> PAGEREF _Toc310850108 \h </w:instrText>
+        <w:instrText xml:space="preserve"> PAGEREF _Toc312484801 \h </w:instrText>
       </w:r>
       <w:r>
         <w:rPr>
@@ -751,7 +751,7 @@
         <w:rPr>
           <w:noProof/>
         </w:rPr>
-        <w:instrText xml:space="preserve"> PAGEREF _Toc310850109 \h </w:instrText>
+        <w:instrText xml:space="preserve"> PAGEREF _Toc312484802 \h </w:instrText>
       </w:r>
       <w:r>
         <w:rPr>
@@ -798,6 +798,8 @@
         </w:rPr>
         <w:t>System testing</w:t>
       </w:r>
+      <w:bookmarkStart w:id="1" w:name="_GoBack"/>
+      <w:bookmarkEnd w:id="1"/>
       <w:r>
         <w:rPr>
           <w:noProof/>
@@ -814,7 +816,7 @@
         <w:rPr>
           <w:noProof/>
         </w:rPr>
-        <w:instrText xml:space="preserve"> PAGEREF _Toc310850110 \h </w:instrText>
+        <w:instrText xml:space="preserve"> PAGEREF _Toc312484803 \h </w:instrText>
       </w:r>
       <w:r>
         <w:rPr>
@@ -877,7 +879,7 @@
         <w:rPr>
           <w:noProof/>
         </w:rPr>
-        <w:instrText xml:space="preserve"> PAGEREF _Toc310850111 \h </w:instrText>
+        <w:instrText xml:space="preserve"> PAGEREF _Toc312484804 \h </w:instrText>
       </w:r>
       <w:r>
         <w:rPr>
@@ -940,7 +942,7 @@
         <w:rPr>
           <w:noProof/>
         </w:rPr>
-        <w:instrText xml:space="preserve"> PAGEREF _Toc310850112 \h </w:instrText>
+        <w:instrText xml:space="preserve"> PAGEREF _Toc312484805 \h </w:instrText>
       </w:r>
       <w:r>
         <w:rPr>
@@ -1003,7 +1005,7 @@
         <w:rPr>
           <w:noProof/>
         </w:rPr>
-        <w:instrText xml:space="preserve"> PAGEREF _Toc310850113 \h </w:instrText>
+        <w:instrText xml:space="preserve"> PAGEREF _Toc312484806 \h </w:instrText>
       </w:r>
       <w:r>
         <w:rPr>
@@ -1066,7 +1068,7 @@
         <w:rPr>
           <w:noProof/>
         </w:rPr>
-        <w:instrText xml:space="preserve"> PAGEREF _Toc310850114 \h </w:instrText>
+        <w:instrText xml:space="preserve"> PAGEREF _Toc312484807 \h </w:instrText>
       </w:r>
       <w:r>
         <w:rPr>
@@ -1129,7 +1131,7 @@
         <w:rPr>
           <w:noProof/>
         </w:rPr>
-        <w:instrText xml:space="preserve"> PAGEREF _Toc310850115 \h </w:instrText>
+        <w:instrText xml:space="preserve"> PAGEREF _Toc312484808 \h </w:instrText>
       </w:r>
       <w:r>
         <w:rPr>
@@ -1192,7 +1194,7 @@
         <w:rPr>
           <w:noProof/>
         </w:rPr>
-        <w:instrText xml:space="preserve"> PAGEREF _Toc310850116 \h </w:instrText>
+        <w:instrText xml:space="preserve"> PAGEREF _Toc312484809 \h </w:instrText>
       </w:r>
       <w:r>
         <w:rPr>
@@ -1255,7 +1257,7 @@
         <w:rPr>
           <w:noProof/>
         </w:rPr>
-        <w:instrText xml:space="preserve"> PAGEREF _Toc310850117 \h </w:instrText>
+        <w:instrText xml:space="preserve"> PAGEREF _Toc312484810 \h </w:instrText>
       </w:r>
       <w:r>
         <w:rPr>
@@ -1318,7 +1320,7 @@
         <w:rPr>
           <w:noProof/>
         </w:rPr>
-        <w:instrText xml:space="preserve"> PAGEREF _Toc310850118 \h </w:instrText>
+        <w:instrText xml:space="preserve"> PAGEREF _Toc312484811 \h </w:instrText>
       </w:r>
       <w:r>
         <w:rPr>
@@ -1381,7 +1383,7 @@
         <w:rPr>
           <w:noProof/>
         </w:rPr>
-        <w:instrText xml:space="preserve"> PAGEREF _Toc310850119 \h </w:instrText>
+        <w:instrText xml:space="preserve"> PAGEREF _Toc312484812 \h </w:instrText>
       </w:r>
       <w:r>
         <w:rPr>
@@ -1444,7 +1446,7 @@
         <w:rPr>
           <w:noProof/>
         </w:rPr>
-        <w:instrText xml:space="preserve"> PAGEREF _Toc310850120 \h </w:instrText>
+        <w:instrText xml:space="preserve"> PAGEREF _Toc312484813 \h </w:instrText>
       </w:r>
       <w:r>
         <w:rPr>
@@ -1507,7 +1509,7 @@
         <w:rPr>
           <w:noProof/>
         </w:rPr>
-        <w:instrText xml:space="preserve"> PAGEREF _Toc310850121 \h </w:instrText>
+        <w:instrText xml:space="preserve"> PAGEREF _Toc312484814 \h </w:instrText>
       </w:r>
       <w:r>
         <w:rPr>
@@ -1525,6 +1527,132 @@
           <w:noProof/>
         </w:rPr>
         <w:t>11</w:t>
+      </w:r>
+      <w:r>
+        <w:rPr>
+          <w:noProof/>
+        </w:rPr>
+        <w:fldChar w:fldCharType="end"/>
+      </w:r>
+    </w:p>
+    <w:p>
+      <w:pPr>
+        <w:pStyle w:val="TOC2"/>
+        <w:tabs>
+          <w:tab w:val="right" w:leader="dot" w:pos="9350"/>
+        </w:tabs>
+        <w:rPr>
+          <w:rFonts w:asciiTheme="minorHAnsi" w:eastAsiaTheme="minorEastAsia" w:hAnsiTheme="minorHAnsi" w:cstheme="minorBidi"/>
+          <w:noProof/>
+          <w:color w:val="auto"/>
+          <w:sz w:val="24"/>
+          <w:szCs w:val="24"/>
+          <w:lang w:eastAsia="ja-JP"/>
+        </w:rPr>
+      </w:pPr>
+      <w:r>
+        <w:rPr>
+          <w:noProof/>
+        </w:rPr>
+        <w:t>Remove node with Controller role</w:t>
+      </w:r>
+      <w:r>
+        <w:rPr>
+          <w:noProof/>
+        </w:rPr>
+        <w:tab/>
+      </w:r>
+      <w:r>
+        <w:rPr>
+          <w:noProof/>
+        </w:rPr>
+        <w:fldChar w:fldCharType="begin"/>
+      </w:r>
+      <w:r>
+        <w:rPr>
+          <w:noProof/>
+        </w:rPr>
+        <w:instrText xml:space="preserve"> PAGEREF _Toc312484815 \h </w:instrText>
+      </w:r>
+      <w:r>
+        <w:rPr>
+          <w:noProof/>
+        </w:rPr>
+      </w:r>
+      <w:r>
+        <w:rPr>
+          <w:noProof/>
+        </w:rPr>
+        <w:fldChar w:fldCharType="separate"/>
+      </w:r>
+      <w:r>
+        <w:rPr>
+          <w:noProof/>
+        </w:rPr>
+        <w:t>11</w:t>
+      </w:r>
+      <w:r>
+        <w:rPr>
+          <w:noProof/>
+        </w:rPr>
+        <w:fldChar w:fldCharType="end"/>
+      </w:r>
+    </w:p>
+    <w:p>
+      <w:pPr>
+        <w:pStyle w:val="TOC2"/>
+        <w:tabs>
+          <w:tab w:val="right" w:leader="dot" w:pos="9350"/>
+        </w:tabs>
+        <w:rPr>
+          <w:rFonts w:asciiTheme="minorHAnsi" w:eastAsiaTheme="minorEastAsia" w:hAnsiTheme="minorHAnsi" w:cstheme="minorBidi"/>
+          <w:noProof/>
+          <w:color w:val="auto"/>
+          <w:sz w:val="24"/>
+          <w:szCs w:val="24"/>
+          <w:lang w:eastAsia="ja-JP"/>
+        </w:rPr>
+      </w:pPr>
+      <w:r>
+        <w:rPr>
+          <w:noProof/>
+        </w:rPr>
+        <w:t>Remove node with Compute role</w:t>
+      </w:r>
+      <w:r>
+        <w:rPr>
+          <w:noProof/>
+        </w:rPr>
+        <w:tab/>
+      </w:r>
+      <w:r>
+        <w:rPr>
+          <w:noProof/>
+        </w:rPr>
+        <w:fldChar w:fldCharType="begin"/>
+      </w:r>
+      <w:r>
+        <w:rPr>
+          <w:noProof/>
+        </w:rPr>
+        <w:instrText xml:space="preserve"> PAGEREF _Toc312484816 \h </w:instrText>
+      </w:r>
+      <w:r>
+        <w:rPr>
+          <w:noProof/>
+        </w:rPr>
+      </w:r>
+      <w:r>
+        <w:rPr>
+          <w:noProof/>
+        </w:rPr>
+        <w:fldChar w:fldCharType="separate"/>
+      </w:r>
+      <w:r>
+        <w:rPr>
+          <w:noProof/>
+        </w:rPr>
+        <w:t>12</w:t>
       </w:r>
       <w:r>
         <w:rPr>
@@ -1570,7 +1698,7 @@
         <w:rPr>
           <w:noProof/>
         </w:rPr>
-        <w:instrText xml:space="preserve"> PAGEREF _Toc310850122 \h </w:instrText>
+        <w:instrText xml:space="preserve"> PAGEREF _Toc312484817 \h </w:instrText>
       </w:r>
       <w:r>
         <w:rPr>
@@ -1587,7 +1715,7 @@
         <w:rPr>
           <w:noProof/>
         </w:rPr>
-        <w:t>12</w:t>
+        <w:t>13</w:t>
       </w:r>
       <w:r>
         <w:rPr>
@@ -1615,13 +1743,13 @@
         <w:pStyle w:val="Heading1"/>
         <w:contextualSpacing w:val="0"/>
       </w:pPr>
-      <w:bookmarkStart w:id="1" w:name="h.6rt6kxi0q67o" w:colFirst="0" w:colLast="0"/>
-      <w:bookmarkStart w:id="2" w:name="_Toc310850099"/>
-      <w:bookmarkEnd w:id="1"/>
+      <w:bookmarkStart w:id="2" w:name="h.6rt6kxi0q67o" w:colFirst="0" w:colLast="0"/>
+      <w:bookmarkStart w:id="3" w:name="_Toc312484792"/>
+      <w:bookmarkEnd w:id="2"/>
       <w:r>
         <w:t>Revision history</w:t>
       </w:r>
-      <w:bookmarkEnd w:id="2"/>
+      <w:bookmarkEnd w:id="3"/>
     </w:p>
     <w:p/>
     <w:tbl>
@@ -2167,6 +2295,84 @@
           </w:p>
         </w:tc>
       </w:tr>
+      <w:tr>
+        <w:tc>
+          <w:tcPr>
+            <w:tcW w:w="1065" w:type="dxa"/>
+            <w:tcMar>
+              <w:top w:w="100" w:type="dxa"/>
+              <w:left w:w="100" w:type="dxa"/>
+              <w:bottom w:w="100" w:type="dxa"/>
+              <w:right w:w="100" w:type="dxa"/>
+            </w:tcMar>
+          </w:tcPr>
+          <w:p>
+            <w:pPr>
+              <w:spacing w:line="240" w:lineRule="auto"/>
+            </w:pPr>
+            <w:r>
+              <w:t>0.7</w:t>
+            </w:r>
+          </w:p>
+        </w:tc>
+        <w:tc>
+          <w:tcPr>
+            <w:tcW w:w="1965" w:type="dxa"/>
+            <w:tcMar>
+              <w:top w:w="100" w:type="dxa"/>
+              <w:left w:w="100" w:type="dxa"/>
+              <w:bottom w:w="100" w:type="dxa"/>
+              <w:right w:w="100" w:type="dxa"/>
+            </w:tcMar>
+          </w:tcPr>
+          <w:p>
+            <w:pPr>
+              <w:spacing w:line="240" w:lineRule="auto"/>
+            </w:pPr>
+            <w:r>
+              <w:t>23.12.2015</w:t>
+            </w:r>
+          </w:p>
+        </w:tc>
+        <w:tc>
+          <w:tcPr>
+            <w:tcW w:w="3930" w:type="dxa"/>
+            <w:tcMar>
+              <w:top w:w="100" w:type="dxa"/>
+              <w:left w:w="100" w:type="dxa"/>
+              <w:bottom w:w="100" w:type="dxa"/>
+              <w:right w:w="100" w:type="dxa"/>
+            </w:tcMar>
+          </w:tcPr>
+          <w:p>
+            <w:pPr>
+              <w:spacing w:line="240" w:lineRule="auto"/>
+            </w:pPr>
+            <w:r>
+              <w:t>Adrian Moreno (adrian.moreno@emc.com)</w:t>
+            </w:r>
+          </w:p>
+        </w:tc>
+        <w:tc>
+          <w:tcPr>
+            <w:tcW w:w="3615" w:type="dxa"/>
+            <w:tcMar>
+              <w:top w:w="100" w:type="dxa"/>
+              <w:left w:w="100" w:type="dxa"/>
+              <w:bottom w:w="100" w:type="dxa"/>
+              <w:right w:w="100" w:type="dxa"/>
+            </w:tcMar>
+          </w:tcPr>
+          <w:p>
+            <w:pPr>
+              <w:spacing w:line="240" w:lineRule="auto"/>
+            </w:pPr>
+            <w:r>
+              <w:t>Additional test cases</w:t>
+            </w:r>
+          </w:p>
+        </w:tc>
+      </w:tr>
     </w:tbl>
     <w:p/>
     <w:p>
@@ -2179,19 +2385,19 @@
         <w:pStyle w:val="Heading1"/>
         <w:contextualSpacing w:val="0"/>
       </w:pPr>
-      <w:bookmarkStart w:id="3" w:name="h.40scnmv056tf" w:colFirst="0" w:colLast="0"/>
-      <w:bookmarkEnd w:id="3"/>
+      <w:bookmarkStart w:id="4" w:name="h.40scnmv056tf" w:colFirst="0" w:colLast="0"/>
+      <w:bookmarkEnd w:id="4"/>
     </w:p>
     <w:p>
       <w:pPr>
         <w:pStyle w:val="Heading1"/>
         <w:contextualSpacing w:val="0"/>
       </w:pPr>
-      <w:bookmarkStart w:id="4" w:name="h.3dxu23cwxr7r" w:colFirst="0" w:colLast="0"/>
-      <w:bookmarkStart w:id="5" w:name="h.u6oeahaeh3zs" w:colFirst="0" w:colLast="0"/>
-      <w:bookmarkStart w:id="6" w:name="_Toc310850100"/>
-      <w:bookmarkEnd w:id="4"/>
+      <w:bookmarkStart w:id="5" w:name="h.3dxu23cwxr7r" w:colFirst="0" w:colLast="0"/>
+      <w:bookmarkStart w:id="6" w:name="h.u6oeahaeh3zs" w:colFirst="0" w:colLast="0"/>
+      <w:bookmarkStart w:id="7" w:name="_Toc312484793"/>
       <w:bookmarkEnd w:id="5"/>
+      <w:bookmarkEnd w:id="6"/>
       <w:proofErr w:type="spellStart"/>
       <w:r>
         <w:t>ScaleIO</w:t>
@@ -2200,7 +2406,7 @@
       <w:r>
         <w:t xml:space="preserve"> Plugin</w:t>
       </w:r>
-      <w:bookmarkEnd w:id="6"/>
+      <w:bookmarkEnd w:id="7"/>
     </w:p>
     <w:p>
       <w:pPr>
@@ -2213,8 +2419,8 @@
           <w:szCs w:val="24"/>
         </w:rPr>
       </w:pPr>
-      <w:bookmarkStart w:id="7" w:name="h.ud54pvm25504" w:colFirst="0" w:colLast="0"/>
-      <w:bookmarkEnd w:id="7"/>
+      <w:bookmarkStart w:id="8" w:name="h.ud54pvm25504" w:colFirst="0" w:colLast="0"/>
+      <w:bookmarkEnd w:id="8"/>
       <w:r>
         <w:rPr>
           <w:rFonts w:ascii="Helvetica Neue" w:hAnsi="Helvetica Neue"/>
@@ -2535,7 +2741,7 @@
       <w:pPr>
         <w:pStyle w:val="Heading2"/>
       </w:pPr>
-      <w:bookmarkStart w:id="8" w:name="_Toc310850101"/>
+      <w:bookmarkStart w:id="9" w:name="_Toc312484794"/>
       <w:proofErr w:type="spellStart"/>
       <w:r>
         <w:t>ScaleIO</w:t>
@@ -2544,7 +2750,7 @@
       <w:r>
         <w:t xml:space="preserve"> Components</w:t>
       </w:r>
-      <w:bookmarkEnd w:id="8"/>
+      <w:bookmarkEnd w:id="9"/>
     </w:p>
     <w:p>
       <w:pPr>
@@ -2903,7 +3109,7 @@
       <w:pPr>
         <w:pStyle w:val="Heading2"/>
       </w:pPr>
-      <w:bookmarkStart w:id="9" w:name="_Toc310850102"/>
+      <w:bookmarkStart w:id="10" w:name="_Toc312484795"/>
       <w:proofErr w:type="spellStart"/>
       <w:r>
         <w:t>ScaleIO</w:t>
@@ -2912,7 +3118,7 @@
       <w:r>
         <w:t xml:space="preserve"> Cinder Driver</w:t>
       </w:r>
-      <w:bookmarkEnd w:id="9"/>
+      <w:bookmarkEnd w:id="10"/>
     </w:p>
     <w:p>
       <w:pPr>
@@ -3122,11 +3328,11 @@
       <w:pPr>
         <w:pStyle w:val="Heading2"/>
       </w:pPr>
-      <w:bookmarkStart w:id="10" w:name="_Toc310850103"/>
+      <w:bookmarkStart w:id="11" w:name="_Toc312484796"/>
       <w:r>
         <w:t>Developer’s specification</w:t>
       </w:r>
-      <w:bookmarkEnd w:id="10"/>
+      <w:bookmarkEnd w:id="11"/>
     </w:p>
     <w:p>
       <w:pPr>
@@ -3182,11 +3388,11 @@
       <w:pPr>
         <w:pStyle w:val="Heading2"/>
       </w:pPr>
-      <w:bookmarkStart w:id="11" w:name="_Toc310850104"/>
+      <w:bookmarkStart w:id="12" w:name="_Toc312484797"/>
       <w:r>
         <w:t>Limitations</w:t>
       </w:r>
-      <w:bookmarkEnd w:id="11"/>
+      <w:bookmarkEnd w:id="12"/>
     </w:p>
     <w:p>
       <w:pPr>
@@ -3253,11 +3459,11 @@
       <w:pPr>
         <w:pStyle w:val="Heading1"/>
       </w:pPr>
-      <w:bookmarkStart w:id="12" w:name="_Toc310850105"/>
+      <w:bookmarkStart w:id="13" w:name="_Toc312484798"/>
       <w:r>
         <w:t>Test strategy</w:t>
       </w:r>
-      <w:bookmarkEnd w:id="12"/>
+      <w:bookmarkEnd w:id="13"/>
     </w:p>
     <w:p/>
     <w:p>
@@ -3332,12 +3538,12 @@
       <w:pPr>
         <w:pStyle w:val="Heading2"/>
       </w:pPr>
-      <w:bookmarkStart w:id="13" w:name="_Toc310850106"/>
+      <w:bookmarkStart w:id="14" w:name="_Toc312484799"/>
       <w:r>
         <w:lastRenderedPageBreak/>
         <w:t>Acceptance criteria</w:t>
       </w:r>
-      <w:bookmarkEnd w:id="13"/>
+      <w:bookmarkEnd w:id="14"/>
     </w:p>
     <w:p>
       <w:pPr>
@@ -3351,7 +3557,7 @@
           <w:szCs w:val="24"/>
         </w:rPr>
       </w:pPr>
-      <w:bookmarkStart w:id="14" w:name="_Toc310850107"/>
+      <w:bookmarkStart w:id="15" w:name="_Toc312484800"/>
       <w:r>
         <w:rPr>
           <w:rFonts w:ascii="Helvetica Neue" w:eastAsia="Arial" w:hAnsi="Helvetica Neue" w:cs="Times New Roman"/>
@@ -3362,20 +3568,20 @@
         </w:rPr>
         <w:t>All tests should pass.</w:t>
       </w:r>
-      <w:bookmarkEnd w:id="14"/>
+      <w:bookmarkEnd w:id="15"/>
     </w:p>
     <w:p/>
     <w:p>
       <w:pPr>
         <w:pStyle w:val="Heading2"/>
       </w:pPr>
-      <w:bookmarkStart w:id="15" w:name="_Toc308688018"/>
-      <w:bookmarkStart w:id="16" w:name="_Toc310850108"/>
+      <w:bookmarkStart w:id="16" w:name="_Toc308688018"/>
+      <w:bookmarkStart w:id="17" w:name="_Toc312484801"/>
       <w:r>
         <w:t>Test environment, infrastructure and tools</w:t>
       </w:r>
-      <w:bookmarkEnd w:id="15"/>
       <w:bookmarkEnd w:id="16"/>
+      <w:bookmarkEnd w:id="17"/>
     </w:p>
     <w:p>
       <w:pPr>
@@ -3537,228 +3743,103 @@
         <w:t xml:space="preserve"> Network interfaces. </w:t>
       </w:r>
       <w:r>
-        <w:t>The 3 interfaces will be used for the following purposes:</w:t>
+        <w:t xml:space="preserve">The 3 interfaces </w:t>
+      </w:r>
+      <w:r>
+        <w:t>will be used for the following purposes:</w:t>
       </w:r>
     </w:p>
     <w:p>
       <w:pPr>
-        <w:pStyle w:val="Heading2"/>
+        <w:pStyle w:val="ListParagraph"/>
         <w:numPr>
           <w:ilvl w:val="0"/>
-          <w:numId w:val="28"/>
+          <w:numId w:val="31"/>
         </w:numPr>
-        <w:rPr>
-          <w:rFonts w:ascii="Arial" w:eastAsia="Arial" w:hAnsi="Arial" w:cs="Arial"/>
-          <w:b w:val="0"/>
-          <w:sz w:val="22"/>
-          <w:szCs w:val="22"/>
-        </w:rPr>
-      </w:pPr>
-      <w:r>
-        <w:rPr>
-          <w:rFonts w:ascii="Arial" w:eastAsia="Arial" w:hAnsi="Arial" w:cs="Arial"/>
-          <w:sz w:val="22"/>
-          <w:szCs w:val="22"/>
-        </w:rPr>
-        <w:t>Admin (PXE)</w:t>
-      </w:r>
-      <w:r>
-        <w:rPr>
-          <w:rFonts w:ascii="Arial" w:eastAsia="Arial" w:hAnsi="Arial" w:cs="Arial"/>
-          <w:sz w:val="22"/>
-          <w:szCs w:val="22"/>
-        </w:rPr>
-        <w:t xml:space="preserve"> network</w:t>
-      </w:r>
-      <w:r>
-        <w:rPr>
-          <w:rFonts w:ascii="Arial" w:eastAsia="Arial" w:hAnsi="Arial" w:cs="Arial"/>
-          <w:b w:val="0"/>
-          <w:sz w:val="22"/>
-          <w:szCs w:val="22"/>
-        </w:rPr>
+      </w:pPr>
+      <w:r>
+        <w:rPr>
+          <w:b/>
+        </w:rPr>
+        <w:t>Admin (PXE) network</w:t>
+      </w:r>
+      <w:r>
         <w:t xml:space="preserve">: </w:t>
       </w:r>
       <w:proofErr w:type="spellStart"/>
       <w:r>
-        <w:rPr>
-          <w:rFonts w:ascii="Arial" w:eastAsia="Arial" w:hAnsi="Arial" w:cs="Arial"/>
-          <w:b w:val="0"/>
-          <w:sz w:val="22"/>
-          <w:szCs w:val="22"/>
-        </w:rPr>
         <w:t>Mirantis</w:t>
       </w:r>
       <w:proofErr w:type="spellEnd"/>
       <w:r>
-        <w:rPr>
-          <w:rFonts w:ascii="Arial" w:eastAsia="Arial" w:hAnsi="Arial" w:cs="Arial"/>
-          <w:b w:val="0"/>
-          <w:sz w:val="22"/>
-          <w:szCs w:val="22"/>
-        </w:rPr>
         <w:t xml:space="preserve"> </w:t>
       </w:r>
       <w:proofErr w:type="spellStart"/>
       <w:r>
-        <w:rPr>
-          <w:rFonts w:ascii="Arial" w:eastAsia="Arial" w:hAnsi="Arial" w:cs="Arial"/>
-          <w:b w:val="0"/>
-          <w:sz w:val="22"/>
-          <w:szCs w:val="22"/>
-        </w:rPr>
         <w:t>OpenStack</w:t>
       </w:r>
       <w:proofErr w:type="spellEnd"/>
       <w:r>
-        <w:rPr>
-          <w:rFonts w:ascii="Arial" w:eastAsia="Arial" w:hAnsi="Arial" w:cs="Arial"/>
-          <w:b w:val="0"/>
-          <w:sz w:val="22"/>
-          <w:szCs w:val="22"/>
-        </w:rPr>
         <w:t xml:space="preserve"> uses PXE booting to install the operating system, and then loads the </w:t>
       </w:r>
       <w:proofErr w:type="spellStart"/>
       <w:r>
-        <w:rPr>
-          <w:rFonts w:ascii="Arial" w:eastAsia="Arial" w:hAnsi="Arial" w:cs="Arial"/>
-          <w:b w:val="0"/>
-          <w:sz w:val="22"/>
-          <w:szCs w:val="22"/>
-        </w:rPr>
         <w:t>OpenStack</w:t>
       </w:r>
       <w:proofErr w:type="spellEnd"/>
       <w:r>
-        <w:rPr>
-          <w:rFonts w:ascii="Arial" w:eastAsia="Arial" w:hAnsi="Arial" w:cs="Arial"/>
-          <w:b w:val="0"/>
-          <w:sz w:val="22"/>
-          <w:szCs w:val="22"/>
-        </w:rPr>
         <w:t xml:space="preserve"> packages for you.</w:t>
       </w:r>
     </w:p>
     <w:p>
       <w:pPr>
-        <w:pStyle w:val="Heading2"/>
+        <w:pStyle w:val="ListParagraph"/>
         <w:numPr>
           <w:ilvl w:val="0"/>
-          <w:numId w:val="28"/>
+          <w:numId w:val="31"/>
         </w:numPr>
-        <w:rPr>
-          <w:rFonts w:ascii="Arial" w:eastAsia="Arial" w:hAnsi="Arial" w:cs="Arial"/>
-          <w:b w:val="0"/>
-          <w:sz w:val="22"/>
-          <w:szCs w:val="22"/>
-        </w:rPr>
-      </w:pPr>
-      <w:r>
-        <w:rPr>
-          <w:rFonts w:ascii="Arial" w:eastAsia="Arial" w:hAnsi="Arial" w:cs="Arial"/>
-          <w:sz w:val="22"/>
-          <w:szCs w:val="22"/>
-        </w:rPr>
-        <w:t>Public, Management and Storage</w:t>
-      </w:r>
-      <w:r>
-        <w:rPr>
-          <w:rFonts w:ascii="Arial" w:eastAsia="Arial" w:hAnsi="Arial" w:cs="Arial"/>
-          <w:sz w:val="22"/>
-          <w:szCs w:val="22"/>
-        </w:rPr>
-        <w:t xml:space="preserve"> networks</w:t>
-      </w:r>
-      <w:r>
-        <w:rPr>
-          <w:rFonts w:ascii="Arial" w:eastAsia="Arial" w:hAnsi="Arial" w:cs="Arial"/>
-          <w:b w:val="0"/>
-          <w:sz w:val="22"/>
-          <w:szCs w:val="22"/>
-        </w:rPr>
+      </w:pPr>
+      <w:r>
+        <w:rPr>
+          <w:b/>
+        </w:rPr>
+        <w:t>Public, Management and Storage networks</w:t>
+      </w:r>
+      <w:r>
         <w:t xml:space="preserve">: All of the </w:t>
       </w:r>
       <w:proofErr w:type="spellStart"/>
       <w:r>
-        <w:rPr>
-          <w:rFonts w:ascii="Arial" w:eastAsia="Arial" w:hAnsi="Arial" w:cs="Arial"/>
-          <w:b w:val="0"/>
-          <w:sz w:val="22"/>
-          <w:szCs w:val="22"/>
-        </w:rPr>
         <w:t>OpenStack</w:t>
       </w:r>
       <w:proofErr w:type="spellEnd"/>
       <w:r>
-        <w:rPr>
-          <w:rFonts w:ascii="Arial" w:eastAsia="Arial" w:hAnsi="Arial" w:cs="Arial"/>
-          <w:b w:val="0"/>
-          <w:sz w:val="22"/>
-          <w:szCs w:val="22"/>
-        </w:rPr>
         <w:t xml:space="preserve"> management traffic will flow over this network (“Management” and “Storage” will be separated by VLANs), and to re-use the network it will also host the public network used by </w:t>
       </w:r>
       <w:proofErr w:type="spellStart"/>
       <w:r>
-        <w:rPr>
-          <w:rFonts w:ascii="Arial" w:eastAsia="Arial" w:hAnsi="Arial" w:cs="Arial"/>
-          <w:b w:val="0"/>
-          <w:sz w:val="22"/>
-          <w:szCs w:val="22"/>
-        </w:rPr>
         <w:t>OpenStack</w:t>
       </w:r>
       <w:proofErr w:type="spellEnd"/>
       <w:r>
-        <w:rPr>
-          <w:rFonts w:ascii="Arial" w:eastAsia="Arial" w:hAnsi="Arial" w:cs="Arial"/>
-          <w:b w:val="0"/>
-          <w:sz w:val="22"/>
-          <w:szCs w:val="22"/>
-        </w:rPr>
         <w:t xml:space="preserve"> service nodes and the floating IP address range.</w:t>
       </w:r>
-      <w:bookmarkStart w:id="17" w:name="_GoBack"/>
-      <w:bookmarkEnd w:id="17"/>
     </w:p>
     <w:p>
       <w:pPr>
-        <w:pStyle w:val="Heading2"/>
+        <w:pStyle w:val="ListParagraph"/>
         <w:numPr>
           <w:ilvl w:val="0"/>
-          <w:numId w:val="28"/>
+          <w:numId w:val="31"/>
         </w:numPr>
-        <w:rPr>
-          <w:rFonts w:ascii="Arial" w:eastAsia="Arial" w:hAnsi="Arial" w:cs="Arial"/>
-          <w:b w:val="0"/>
-          <w:sz w:val="22"/>
-          <w:szCs w:val="22"/>
-        </w:rPr>
-      </w:pPr>
-      <w:r>
-        <w:rPr>
-          <w:rFonts w:ascii="Arial" w:eastAsia="Arial" w:hAnsi="Arial" w:cs="Arial"/>
-          <w:sz w:val="22"/>
-          <w:szCs w:val="22"/>
-        </w:rPr>
-        <w:t>Private</w:t>
-      </w:r>
-      <w:r>
-        <w:rPr>
-          <w:rFonts w:ascii="Arial" w:eastAsia="Arial" w:hAnsi="Arial" w:cs="Arial"/>
-          <w:sz w:val="22"/>
-          <w:szCs w:val="22"/>
-        </w:rPr>
-        <w:t xml:space="preserve"> network</w:t>
-      </w:r>
-      <w:r>
-        <w:rPr>
-          <w:rFonts w:ascii="Arial" w:eastAsia="Arial" w:hAnsi="Arial" w:cs="Arial"/>
-          <w:b w:val="0"/>
-          <w:sz w:val="22"/>
-          <w:szCs w:val="22"/>
-        </w:rPr>
+      </w:pPr>
+      <w:r>
+        <w:rPr>
+          <w:b/>
+        </w:rPr>
+        <w:t>Private network</w:t>
+      </w:r>
+      <w:r>
         <w:t>: This network will be added to Virtual Machines when they boot. It will therefore be the route where traffic flows in and out of the VM.</w:t>
       </w:r>
     </w:p>
@@ -3767,7 +3848,7 @@
       <w:pPr>
         <w:pStyle w:val="Heading2"/>
       </w:pPr>
-      <w:bookmarkStart w:id="18" w:name="_Toc310850109"/>
+      <w:bookmarkStart w:id="18" w:name="_Toc312484802"/>
       <w:r>
         <w:t>Product compatibility matrix</w:t>
       </w:r>
@@ -3928,7 +4009,7 @@
       <w:pPr>
         <w:pStyle w:val="Heading1"/>
       </w:pPr>
-      <w:bookmarkStart w:id="19" w:name="_Toc310850110"/>
+      <w:bookmarkStart w:id="19" w:name="_Toc312484803"/>
       <w:r>
         <w:lastRenderedPageBreak/>
         <w:t>System testing</w:t>
@@ -3940,7 +4021,7 @@
         <w:pStyle w:val="Heading2"/>
         <w:contextualSpacing w:val="0"/>
       </w:pPr>
-      <w:bookmarkStart w:id="20" w:name="_Toc310850111"/>
+      <w:bookmarkStart w:id="20" w:name="_Toc312484804"/>
       <w:r>
         <w:t>Install</w:t>
       </w:r>
@@ -4513,7 +4594,7 @@
         <w:contextualSpacing w:val="0"/>
       </w:pPr>
       <w:bookmarkStart w:id="21" w:name="h.me240mqtn8ni" w:colFirst="0" w:colLast="0"/>
-      <w:bookmarkStart w:id="22" w:name="_Toc310850112"/>
+      <w:bookmarkStart w:id="22" w:name="_Toc312484805"/>
       <w:bookmarkEnd w:id="21"/>
       <w:r>
         <w:t>Prepare nodes</w:t>
@@ -4849,7 +4930,7 @@
         <w:pStyle w:val="Heading2"/>
         <w:contextualSpacing w:val="0"/>
       </w:pPr>
-      <w:bookmarkStart w:id="23" w:name="_Toc310850113"/>
+      <w:bookmarkStart w:id="23" w:name="_Toc312484806"/>
       <w:r>
         <w:t xml:space="preserve">Create an </w:t>
       </w:r>
@@ -5314,7 +5395,7 @@
         <w:pStyle w:val="Heading2"/>
         <w:contextualSpacing w:val="0"/>
       </w:pPr>
-      <w:bookmarkStart w:id="24" w:name="_Toc310850114"/>
+      <w:bookmarkStart w:id="24" w:name="_Toc312484807"/>
       <w:r>
         <w:t>Verify block storage service</w:t>
       </w:r>
@@ -5599,7 +5680,7 @@
         <w:pStyle w:val="Heading2"/>
         <w:contextualSpacing w:val="0"/>
       </w:pPr>
-      <w:bookmarkStart w:id="25" w:name="_Toc310850115"/>
+      <w:bookmarkStart w:id="25" w:name="_Toc312484808"/>
       <w:r>
         <w:t xml:space="preserve">Check </w:t>
       </w:r>
@@ -5908,7 +5989,7 @@
         <w:pStyle w:val="Heading2"/>
         <w:contextualSpacing w:val="0"/>
       </w:pPr>
-      <w:bookmarkStart w:id="26" w:name="_Toc310850116"/>
+      <w:bookmarkStart w:id="26" w:name="_Toc312484809"/>
       <w:r>
         <w:lastRenderedPageBreak/>
         <w:t>Create a volume</w:t>
@@ -6395,7 +6476,7 @@
         <w:pStyle w:val="Heading2"/>
         <w:contextualSpacing w:val="0"/>
       </w:pPr>
-      <w:bookmarkStart w:id="27" w:name="_Toc310850117"/>
+      <w:bookmarkStart w:id="27" w:name="_Toc312484810"/>
       <w:r>
         <w:t>Attach a volume to an instance</w:t>
       </w:r>
@@ -6868,7 +6949,7 @@
       <w:pPr>
         <w:pStyle w:val="Heading2"/>
       </w:pPr>
-      <w:bookmarkStart w:id="28" w:name="_Toc310850118"/>
+      <w:bookmarkStart w:id="28" w:name="_Toc312484811"/>
       <w:r>
         <w:lastRenderedPageBreak/>
         <w:t>Verify Fuel Health Checks</w:t>
@@ -7129,7 +7210,7 @@
       <w:pPr>
         <w:pStyle w:val="Heading2"/>
       </w:pPr>
-      <w:bookmarkStart w:id="29" w:name="_Toc310850119"/>
+      <w:bookmarkStart w:id="29" w:name="_Toc312484812"/>
       <w:proofErr w:type="spellStart"/>
       <w:r>
         <w:t>ScaleIO</w:t>
@@ -7602,7 +7683,7 @@
       <w:pPr>
         <w:pStyle w:val="Heading2"/>
       </w:pPr>
-      <w:bookmarkStart w:id="30" w:name="_Toc310850120"/>
+      <w:bookmarkStart w:id="30" w:name="_Toc312484813"/>
       <w:r>
         <w:t>Uninstall the plugin with deployed environment</w:t>
       </w:r>
@@ -7891,7 +7972,7 @@
       <w:pPr>
         <w:pStyle w:val="Heading2"/>
       </w:pPr>
-      <w:bookmarkStart w:id="31" w:name="_Toc310850121"/>
+      <w:bookmarkStart w:id="31" w:name="_Toc312484814"/>
       <w:r>
         <w:t>Uninstall the plugin</w:t>
       </w:r>
@@ -8206,6 +8287,863 @@
     </w:p>
     <w:p>
       <w:pPr>
+        <w:pStyle w:val="Heading2"/>
+      </w:pPr>
+      <w:bookmarkStart w:id="32" w:name="_Toc312484815"/>
+      <w:r>
+        <w:t>Remove node with Controller role</w:t>
+      </w:r>
+      <w:bookmarkEnd w:id="32"/>
+    </w:p>
+    <w:p>
+      <w:pPr>
+        <w:widowControl w:val="0"/>
+      </w:pPr>
+    </w:p>
+    <w:tbl>
+      <w:tblPr>
+        <w:tblStyle w:val="a1"/>
+        <w:tblW w:w="10065" w:type="dxa"/>
+        <w:tblInd w:w="-705" w:type="dxa"/>
+        <w:tblBorders>
+          <w:top w:val="single" w:sz="8" w:space="0" w:color="000000"/>
+          <w:left w:val="single" w:sz="8" w:space="0" w:color="000000"/>
+          <w:bottom w:val="single" w:sz="8" w:space="0" w:color="000000"/>
+          <w:right w:val="single" w:sz="8" w:space="0" w:color="000000"/>
+          <w:insideH w:val="single" w:sz="8" w:space="0" w:color="000000"/>
+          <w:insideV w:val="single" w:sz="8" w:space="0" w:color="000000"/>
+        </w:tblBorders>
+        <w:tblLayout w:type="fixed"/>
+        <w:tblLook w:val="0600" w:firstRow="0" w:lastRow="0" w:firstColumn="0" w:lastColumn="0" w:noHBand="1" w:noVBand="1"/>
+      </w:tblPr>
+      <w:tblGrid>
+        <w:gridCol w:w="2580"/>
+        <w:gridCol w:w="7485"/>
+      </w:tblGrid>
+      <w:tr>
+        <w:tc>
+          <w:tcPr>
+            <w:tcW w:w="2580" w:type="dxa"/>
+            <w:tcMar>
+              <w:top w:w="100" w:type="dxa"/>
+              <w:left w:w="100" w:type="dxa"/>
+              <w:bottom w:w="100" w:type="dxa"/>
+              <w:right w:w="100" w:type="dxa"/>
+            </w:tcMar>
+          </w:tcPr>
+          <w:p>
+            <w:pPr>
+              <w:widowControl w:val="0"/>
+              <w:spacing w:line="240" w:lineRule="auto"/>
+            </w:pPr>
+            <w:r>
+              <w:t>Test Case ID</w:t>
+            </w:r>
+          </w:p>
+        </w:tc>
+        <w:tc>
+          <w:tcPr>
+            <w:tcW w:w="7485" w:type="dxa"/>
+            <w:shd w:val="clear" w:color="auto" w:fill="FFFFFF"/>
+            <w:tcMar>
+              <w:top w:w="100" w:type="dxa"/>
+              <w:left w:w="100" w:type="dxa"/>
+              <w:bottom w:w="100" w:type="dxa"/>
+              <w:right w:w="100" w:type="dxa"/>
+            </w:tcMar>
+          </w:tcPr>
+          <w:p>
+            <w:pPr>
+              <w:widowControl w:val="0"/>
+              <w:spacing w:line="240" w:lineRule="auto"/>
+            </w:pPr>
+            <w:proofErr w:type="spellStart"/>
+            <w:proofErr w:type="gramStart"/>
+            <w:r>
+              <w:rPr>
+                <w:i/>
+              </w:rPr>
+              <w:t>remove</w:t>
+            </w:r>
+            <w:proofErr w:type="gramEnd"/>
+            <w:r>
+              <w:rPr>
+                <w:i/>
+              </w:rPr>
+              <w:t>_controller_node</w:t>
+            </w:r>
+            <w:proofErr w:type="spellEnd"/>
+          </w:p>
+        </w:tc>
+      </w:tr>
+      <w:tr>
+        <w:tc>
+          <w:tcPr>
+            <w:tcW w:w="2580" w:type="dxa"/>
+            <w:tcMar>
+              <w:top w:w="100" w:type="dxa"/>
+              <w:left w:w="100" w:type="dxa"/>
+              <w:bottom w:w="100" w:type="dxa"/>
+              <w:right w:w="100" w:type="dxa"/>
+            </w:tcMar>
+          </w:tcPr>
+          <w:p>
+            <w:pPr>
+              <w:widowControl w:val="0"/>
+              <w:spacing w:line="240" w:lineRule="auto"/>
+            </w:pPr>
+            <w:r>
+              <w:t>Description</w:t>
+            </w:r>
+          </w:p>
+        </w:tc>
+        <w:tc>
+          <w:tcPr>
+            <w:tcW w:w="7485" w:type="dxa"/>
+            <w:tcMar>
+              <w:top w:w="100" w:type="dxa"/>
+              <w:left w:w="100" w:type="dxa"/>
+              <w:bottom w:w="100" w:type="dxa"/>
+              <w:right w:w="100" w:type="dxa"/>
+            </w:tcMar>
+          </w:tcPr>
+          <w:p>
+            <w:pPr>
+              <w:widowControl w:val="0"/>
+              <w:spacing w:line="240" w:lineRule="auto"/>
+            </w:pPr>
+            <w:r>
+              <w:rPr>
+                <w:i/>
+              </w:rPr>
+              <w:t xml:space="preserve">Remove a </w:t>
+            </w:r>
+            <w:r>
+              <w:rPr>
+                <w:i/>
+              </w:rPr>
+              <w:t>Controller node</w:t>
+            </w:r>
+            <w:r>
+              <w:rPr>
+                <w:i/>
+              </w:rPr>
+              <w:t xml:space="preserve"> and verify that </w:t>
+            </w:r>
+            <w:proofErr w:type="spellStart"/>
+            <w:r>
+              <w:rPr>
+                <w:i/>
+              </w:rPr>
+              <w:t>ScaleIO</w:t>
+            </w:r>
+            <w:proofErr w:type="spellEnd"/>
+            <w:r>
+              <w:rPr>
+                <w:i/>
+              </w:rPr>
+              <w:t xml:space="preserve"> is still operative.</w:t>
+            </w:r>
+          </w:p>
+        </w:tc>
+      </w:tr>
+      <w:tr>
+        <w:tc>
+          <w:tcPr>
+            <w:tcW w:w="2580" w:type="dxa"/>
+            <w:tcMar>
+              <w:top w:w="100" w:type="dxa"/>
+              <w:left w:w="100" w:type="dxa"/>
+              <w:bottom w:w="100" w:type="dxa"/>
+              <w:right w:w="100" w:type="dxa"/>
+            </w:tcMar>
+          </w:tcPr>
+          <w:p>
+            <w:pPr>
+              <w:widowControl w:val="0"/>
+              <w:spacing w:line="240" w:lineRule="auto"/>
+            </w:pPr>
+            <w:r>
+              <w:t>Steps</w:t>
+            </w:r>
+          </w:p>
+        </w:tc>
+        <w:tc>
+          <w:tcPr>
+            <w:tcW w:w="7485" w:type="dxa"/>
+            <w:tcMar>
+              <w:top w:w="100" w:type="dxa"/>
+              <w:left w:w="100" w:type="dxa"/>
+              <w:bottom w:w="100" w:type="dxa"/>
+              <w:right w:w="100" w:type="dxa"/>
+            </w:tcMar>
+          </w:tcPr>
+          <w:p>
+            <w:pPr>
+              <w:pStyle w:val="ListParagraph"/>
+              <w:widowControl w:val="0"/>
+              <w:numPr>
+                <w:ilvl w:val="0"/>
+                <w:numId w:val="29"/>
+              </w:numPr>
+              <w:spacing w:line="240" w:lineRule="auto"/>
+            </w:pPr>
+            <w:r>
+              <w:t>Identify a Controller node</w:t>
+            </w:r>
+            <w:r>
+              <w:t xml:space="preserve"> and s</w:t>
+            </w:r>
+            <w:r>
+              <w:t>hutdown the host</w:t>
+            </w:r>
+            <w:r>
+              <w:t>.</w:t>
+            </w:r>
+          </w:p>
+          <w:p>
+            <w:pPr>
+              <w:pStyle w:val="ListParagraph"/>
+              <w:widowControl w:val="0"/>
+              <w:numPr>
+                <w:ilvl w:val="0"/>
+                <w:numId w:val="29"/>
+              </w:numPr>
+              <w:spacing w:line="240" w:lineRule="auto"/>
+            </w:pPr>
+            <w:r>
+              <w:t xml:space="preserve">From the primary or secondary MDM node, run the following command. It should show that the cluster state is </w:t>
+            </w:r>
+            <w:r>
+              <w:rPr>
+                <w:i/>
+              </w:rPr>
+              <w:t>Degraded</w:t>
+            </w:r>
+            <w:r>
+              <w:t xml:space="preserve"> or </w:t>
+            </w:r>
+            <w:r>
+              <w:rPr>
+                <w:i/>
+              </w:rPr>
+              <w:t>Normal</w:t>
+            </w:r>
+            <w:r>
+              <w:t xml:space="preserve"> depending on the </w:t>
+            </w:r>
+            <w:proofErr w:type="spellStart"/>
+            <w:r>
+              <w:t>ScaleIO</w:t>
+            </w:r>
+            <w:proofErr w:type="spellEnd"/>
+            <w:r>
+              <w:t xml:space="preserve"> component that this node was running</w:t>
+            </w:r>
+            <w:r>
+              <w:t>.</w:t>
+            </w:r>
+          </w:p>
+          <w:p>
+            <w:pPr>
+              <w:widowControl w:val="0"/>
+              <w:spacing w:line="240" w:lineRule="auto"/>
+              <w:rPr>
+                <w:rFonts w:ascii="Courier" w:hAnsi="Courier"/>
+              </w:rPr>
+            </w:pPr>
+          </w:p>
+          <w:p>
+            <w:pPr>
+              <w:widowControl w:val="0"/>
+              <w:spacing w:line="240" w:lineRule="auto"/>
+              <w:rPr>
+                <w:rFonts w:ascii="Courier" w:hAnsi="Courier"/>
+              </w:rPr>
+            </w:pPr>
+            <w:proofErr w:type="spellStart"/>
+            <w:proofErr w:type="gramStart"/>
+            <w:r>
+              <w:rPr>
+                <w:rFonts w:ascii="Courier" w:hAnsi="Courier"/>
+              </w:rPr>
+              <w:t>scli</w:t>
+            </w:r>
+            <w:proofErr w:type="spellEnd"/>
+            <w:proofErr w:type="gramEnd"/>
+            <w:r>
+              <w:rPr>
+                <w:rFonts w:ascii="Courier" w:hAnsi="Courier"/>
+              </w:rPr>
+              <w:t xml:space="preserve"> --</w:t>
+            </w:r>
+            <w:proofErr w:type="spellStart"/>
+            <w:r>
+              <w:rPr>
+                <w:rFonts w:ascii="Courier" w:hAnsi="Courier"/>
+              </w:rPr>
+              <w:t>query_cluster</w:t>
+            </w:r>
+            <w:proofErr w:type="spellEnd"/>
+          </w:p>
+          <w:p>
+            <w:pPr>
+              <w:widowControl w:val="0"/>
+              <w:spacing w:line="240" w:lineRule="auto"/>
+            </w:pPr>
+          </w:p>
+          <w:p>
+            <w:pPr>
+              <w:pStyle w:val="ListParagraph"/>
+              <w:widowControl w:val="0"/>
+              <w:numPr>
+                <w:ilvl w:val="0"/>
+                <w:numId w:val="29"/>
+              </w:numPr>
+              <w:spacing w:line="240" w:lineRule="auto"/>
+            </w:pPr>
+            <w:r>
+              <w:t>Create volumes and attach them to running instances.</w:t>
+            </w:r>
+          </w:p>
+          <w:p>
+            <w:pPr>
+              <w:pStyle w:val="ListParagraph"/>
+              <w:widowControl w:val="0"/>
+              <w:numPr>
+                <w:ilvl w:val="0"/>
+                <w:numId w:val="29"/>
+              </w:numPr>
+              <w:spacing w:line="240" w:lineRule="auto"/>
+            </w:pPr>
+            <w:proofErr w:type="gramStart"/>
+            <w:r>
+              <w:t>Boot up</w:t>
+            </w:r>
+            <w:proofErr w:type="gramEnd"/>
+            <w:r>
+              <w:t xml:space="preserve"> the node.</w:t>
+            </w:r>
+          </w:p>
+        </w:tc>
+      </w:tr>
+      <w:tr>
+        <w:tc>
+          <w:tcPr>
+            <w:tcW w:w="2580" w:type="dxa"/>
+            <w:tcMar>
+              <w:top w:w="100" w:type="dxa"/>
+              <w:left w:w="100" w:type="dxa"/>
+              <w:bottom w:w="100" w:type="dxa"/>
+              <w:right w:w="100" w:type="dxa"/>
+            </w:tcMar>
+          </w:tcPr>
+          <w:p>
+            <w:pPr>
+              <w:widowControl w:val="0"/>
+              <w:spacing w:line="240" w:lineRule="auto"/>
+            </w:pPr>
+            <w:r>
+              <w:t>Expected Result</w:t>
+            </w:r>
+          </w:p>
+        </w:tc>
+        <w:tc>
+          <w:tcPr>
+            <w:tcW w:w="7485" w:type="dxa"/>
+            <w:tcMar>
+              <w:top w:w="100" w:type="dxa"/>
+              <w:left w:w="100" w:type="dxa"/>
+              <w:bottom w:w="100" w:type="dxa"/>
+              <w:right w:w="100" w:type="dxa"/>
+            </w:tcMar>
+          </w:tcPr>
+          <w:p>
+            <w:pPr>
+              <w:widowControl w:val="0"/>
+              <w:spacing w:line="240" w:lineRule="auto"/>
+            </w:pPr>
+            <w:r>
+              <w:rPr>
+                <w:i/>
+              </w:rPr>
+              <w:t xml:space="preserve">Even when the cluster is degraded because of a missing MDM node, </w:t>
+            </w:r>
+            <w:proofErr w:type="spellStart"/>
+            <w:r>
+              <w:rPr>
+                <w:i/>
+              </w:rPr>
+              <w:t>ScaleIO</w:t>
+            </w:r>
+            <w:proofErr w:type="spellEnd"/>
+            <w:r>
+              <w:rPr>
+                <w:i/>
+              </w:rPr>
+              <w:t xml:space="preserve"> can operate normally. Once the node is back online, the cluster will rebuild and its state will be back to Normal.</w:t>
+            </w:r>
+          </w:p>
+        </w:tc>
+      </w:tr>
+    </w:tbl>
+    <w:p>
+      <w:pPr>
+        <w:widowControl w:val="0"/>
+      </w:pPr>
+    </w:p>
+    <w:p>
+      <w:pPr>
+        <w:widowControl w:val="0"/>
+      </w:pPr>
+    </w:p>
+    <w:p>
+      <w:pPr>
+        <w:widowControl w:val="0"/>
+      </w:pPr>
+    </w:p>
+    <w:p>
+      <w:pPr>
+        <w:widowControl w:val="0"/>
+      </w:pPr>
+    </w:p>
+    <w:p>
+      <w:pPr>
+        <w:pStyle w:val="Heading2"/>
+      </w:pPr>
+      <w:bookmarkStart w:id="33" w:name="_Toc312484816"/>
+      <w:r>
+        <w:lastRenderedPageBreak/>
+        <w:t xml:space="preserve">Remove node with </w:t>
+      </w:r>
+      <w:r>
+        <w:t>Compute</w:t>
+      </w:r>
+      <w:r>
+        <w:t xml:space="preserve"> role</w:t>
+      </w:r>
+      <w:bookmarkEnd w:id="33"/>
+    </w:p>
+    <w:p>
+      <w:pPr>
+        <w:widowControl w:val="0"/>
+      </w:pPr>
+    </w:p>
+    <w:tbl>
+      <w:tblPr>
+        <w:tblStyle w:val="a1"/>
+        <w:tblW w:w="10065" w:type="dxa"/>
+        <w:tblInd w:w="-705" w:type="dxa"/>
+        <w:tblBorders>
+          <w:top w:val="single" w:sz="8" w:space="0" w:color="000000"/>
+          <w:left w:val="single" w:sz="8" w:space="0" w:color="000000"/>
+          <w:bottom w:val="single" w:sz="8" w:space="0" w:color="000000"/>
+          <w:right w:val="single" w:sz="8" w:space="0" w:color="000000"/>
+          <w:insideH w:val="single" w:sz="8" w:space="0" w:color="000000"/>
+          <w:insideV w:val="single" w:sz="8" w:space="0" w:color="000000"/>
+        </w:tblBorders>
+        <w:tblLayout w:type="fixed"/>
+        <w:tblLook w:val="0600" w:firstRow="0" w:lastRow="0" w:firstColumn="0" w:lastColumn="0" w:noHBand="1" w:noVBand="1"/>
+      </w:tblPr>
+      <w:tblGrid>
+        <w:gridCol w:w="2580"/>
+        <w:gridCol w:w="7485"/>
+      </w:tblGrid>
+      <w:tr>
+        <w:tc>
+          <w:tcPr>
+            <w:tcW w:w="2580" w:type="dxa"/>
+            <w:tcMar>
+              <w:top w:w="100" w:type="dxa"/>
+              <w:left w:w="100" w:type="dxa"/>
+              <w:bottom w:w="100" w:type="dxa"/>
+              <w:right w:w="100" w:type="dxa"/>
+            </w:tcMar>
+          </w:tcPr>
+          <w:p>
+            <w:pPr>
+              <w:widowControl w:val="0"/>
+              <w:spacing w:line="240" w:lineRule="auto"/>
+            </w:pPr>
+            <w:r>
+              <w:t>Test Case ID</w:t>
+            </w:r>
+          </w:p>
+        </w:tc>
+        <w:tc>
+          <w:tcPr>
+            <w:tcW w:w="7485" w:type="dxa"/>
+            <w:shd w:val="clear" w:color="auto" w:fill="FFFFFF"/>
+            <w:tcMar>
+              <w:top w:w="100" w:type="dxa"/>
+              <w:left w:w="100" w:type="dxa"/>
+              <w:bottom w:w="100" w:type="dxa"/>
+              <w:right w:w="100" w:type="dxa"/>
+            </w:tcMar>
+          </w:tcPr>
+          <w:p>
+            <w:pPr>
+              <w:widowControl w:val="0"/>
+              <w:spacing w:line="240" w:lineRule="auto"/>
+            </w:pPr>
+            <w:proofErr w:type="spellStart"/>
+            <w:proofErr w:type="gramStart"/>
+            <w:r>
+              <w:rPr>
+                <w:i/>
+              </w:rPr>
+              <w:t>remove</w:t>
+            </w:r>
+            <w:proofErr w:type="gramEnd"/>
+            <w:r>
+              <w:rPr>
+                <w:i/>
+              </w:rPr>
+              <w:t>_</w:t>
+            </w:r>
+            <w:r>
+              <w:rPr>
+                <w:i/>
+              </w:rPr>
+              <w:t>compute</w:t>
+            </w:r>
+            <w:r>
+              <w:rPr>
+                <w:i/>
+              </w:rPr>
+              <w:t>_node</w:t>
+            </w:r>
+            <w:proofErr w:type="spellEnd"/>
+          </w:p>
+        </w:tc>
+      </w:tr>
+      <w:tr>
+        <w:tc>
+          <w:tcPr>
+            <w:tcW w:w="2580" w:type="dxa"/>
+            <w:tcMar>
+              <w:top w:w="100" w:type="dxa"/>
+              <w:left w:w="100" w:type="dxa"/>
+              <w:bottom w:w="100" w:type="dxa"/>
+              <w:right w:w="100" w:type="dxa"/>
+            </w:tcMar>
+          </w:tcPr>
+          <w:p>
+            <w:pPr>
+              <w:widowControl w:val="0"/>
+              <w:spacing w:line="240" w:lineRule="auto"/>
+            </w:pPr>
+            <w:r>
+              <w:t>Description</w:t>
+            </w:r>
+          </w:p>
+        </w:tc>
+        <w:tc>
+          <w:tcPr>
+            <w:tcW w:w="7485" w:type="dxa"/>
+            <w:tcMar>
+              <w:top w:w="100" w:type="dxa"/>
+              <w:left w:w="100" w:type="dxa"/>
+              <w:bottom w:w="100" w:type="dxa"/>
+              <w:right w:w="100" w:type="dxa"/>
+            </w:tcMar>
+          </w:tcPr>
+          <w:p>
+            <w:pPr>
+              <w:widowControl w:val="0"/>
+              <w:spacing w:line="240" w:lineRule="auto"/>
+            </w:pPr>
+            <w:r>
+              <w:rPr>
+                <w:i/>
+              </w:rPr>
+              <w:t xml:space="preserve">Remove a </w:t>
+            </w:r>
+            <w:r>
+              <w:rPr>
+                <w:i/>
+              </w:rPr>
+              <w:t>Compute</w:t>
+            </w:r>
+            <w:r>
+              <w:rPr>
+                <w:i/>
+              </w:rPr>
+              <w:t xml:space="preserve"> node and verify that </w:t>
+            </w:r>
+            <w:proofErr w:type="spellStart"/>
+            <w:r>
+              <w:rPr>
+                <w:i/>
+              </w:rPr>
+              <w:t>ScaleIO</w:t>
+            </w:r>
+            <w:proofErr w:type="spellEnd"/>
+            <w:r>
+              <w:rPr>
+                <w:i/>
+              </w:rPr>
+              <w:t xml:space="preserve"> is still operative.</w:t>
+            </w:r>
+          </w:p>
+        </w:tc>
+      </w:tr>
+      <w:tr>
+        <w:tc>
+          <w:tcPr>
+            <w:tcW w:w="2580" w:type="dxa"/>
+            <w:tcMar>
+              <w:top w:w="100" w:type="dxa"/>
+              <w:left w:w="100" w:type="dxa"/>
+              <w:bottom w:w="100" w:type="dxa"/>
+              <w:right w:w="100" w:type="dxa"/>
+            </w:tcMar>
+          </w:tcPr>
+          <w:p>
+            <w:pPr>
+              <w:widowControl w:val="0"/>
+              <w:spacing w:line="240" w:lineRule="auto"/>
+            </w:pPr>
+            <w:r>
+              <w:t>Steps</w:t>
+            </w:r>
+          </w:p>
+        </w:tc>
+        <w:tc>
+          <w:tcPr>
+            <w:tcW w:w="7485" w:type="dxa"/>
+            <w:tcMar>
+              <w:top w:w="100" w:type="dxa"/>
+              <w:left w:w="100" w:type="dxa"/>
+              <w:bottom w:w="100" w:type="dxa"/>
+              <w:right w:w="100" w:type="dxa"/>
+            </w:tcMar>
+          </w:tcPr>
+          <w:p>
+            <w:pPr>
+              <w:pStyle w:val="ListParagraph"/>
+              <w:widowControl w:val="0"/>
+              <w:numPr>
+                <w:ilvl w:val="0"/>
+                <w:numId w:val="30"/>
+              </w:numPr>
+              <w:spacing w:line="240" w:lineRule="auto"/>
+            </w:pPr>
+            <w:r>
+              <w:t>Verify that you have at least 2 Compute nodes.</w:t>
+            </w:r>
+          </w:p>
+          <w:p>
+            <w:pPr>
+              <w:pStyle w:val="ListParagraph"/>
+              <w:widowControl w:val="0"/>
+              <w:numPr>
+                <w:ilvl w:val="0"/>
+                <w:numId w:val="30"/>
+              </w:numPr>
+              <w:spacing w:line="240" w:lineRule="auto"/>
+            </w:pPr>
+            <w:r>
+              <w:t xml:space="preserve">Identify a </w:t>
+            </w:r>
+            <w:r>
+              <w:t>Compute</w:t>
+            </w:r>
+            <w:r>
+              <w:t xml:space="preserve"> node and shutdown the host</w:t>
+            </w:r>
+            <w:r>
+              <w:t xml:space="preserve">. </w:t>
+            </w:r>
+          </w:p>
+          <w:p>
+            <w:pPr>
+              <w:pStyle w:val="ListParagraph"/>
+              <w:widowControl w:val="0"/>
+              <w:numPr>
+                <w:ilvl w:val="0"/>
+                <w:numId w:val="30"/>
+              </w:numPr>
+              <w:spacing w:line="240" w:lineRule="auto"/>
+              <w:rPr>
+                <w:rFonts w:ascii="Courier" w:hAnsi="Courier"/>
+              </w:rPr>
+            </w:pPr>
+            <w:r>
+              <w:t>From the primary or secondary MDM n</w:t>
+            </w:r>
+            <w:r>
+              <w:t>ode, run the following command.</w:t>
+            </w:r>
+          </w:p>
+          <w:p>
+            <w:pPr>
+              <w:pStyle w:val="ListParagraph"/>
+              <w:widowControl w:val="0"/>
+              <w:spacing w:line="240" w:lineRule="auto"/>
+              <w:rPr>
+                <w:rFonts w:ascii="Courier" w:hAnsi="Courier"/>
+              </w:rPr>
+            </w:pPr>
+          </w:p>
+          <w:p>
+            <w:pPr>
+              <w:widowControl w:val="0"/>
+              <w:spacing w:line="240" w:lineRule="auto"/>
+              <w:rPr>
+                <w:rFonts w:ascii="Courier" w:hAnsi="Courier"/>
+              </w:rPr>
+            </w:pPr>
+            <w:proofErr w:type="spellStart"/>
+            <w:proofErr w:type="gramStart"/>
+            <w:r>
+              <w:rPr>
+                <w:rFonts w:ascii="Courier" w:hAnsi="Courier"/>
+              </w:rPr>
+              <w:t>scli</w:t>
+            </w:r>
+            <w:proofErr w:type="spellEnd"/>
+            <w:proofErr w:type="gramEnd"/>
+            <w:r>
+              <w:rPr>
+                <w:rFonts w:ascii="Courier" w:hAnsi="Courier"/>
+              </w:rPr>
+              <w:t xml:space="preserve"> --</w:t>
+            </w:r>
+            <w:proofErr w:type="spellStart"/>
+            <w:r>
+              <w:rPr>
+                <w:rFonts w:ascii="Courier" w:hAnsi="Courier"/>
+              </w:rPr>
+              <w:t>query_cluster</w:t>
+            </w:r>
+            <w:proofErr w:type="spellEnd"/>
+          </w:p>
+          <w:p>
+            <w:pPr>
+              <w:widowControl w:val="0"/>
+              <w:spacing w:line="240" w:lineRule="auto"/>
+            </w:pPr>
+          </w:p>
+          <w:p>
+            <w:pPr>
+              <w:pStyle w:val="ListParagraph"/>
+              <w:widowControl w:val="0"/>
+              <w:numPr>
+                <w:ilvl w:val="0"/>
+                <w:numId w:val="30"/>
+              </w:numPr>
+              <w:spacing w:line="240" w:lineRule="auto"/>
+            </w:pPr>
+            <w:r>
+              <w:t>Create volumes and attach them to running instances.</w:t>
+            </w:r>
+          </w:p>
+          <w:p>
+            <w:pPr>
+              <w:pStyle w:val="ListParagraph"/>
+              <w:widowControl w:val="0"/>
+              <w:numPr>
+                <w:ilvl w:val="0"/>
+                <w:numId w:val="30"/>
+              </w:numPr>
+              <w:spacing w:line="240" w:lineRule="auto"/>
+            </w:pPr>
+            <w:proofErr w:type="gramStart"/>
+            <w:r>
+              <w:t>Boot up</w:t>
+            </w:r>
+            <w:proofErr w:type="gramEnd"/>
+            <w:r>
+              <w:t xml:space="preserve"> the node.</w:t>
+            </w:r>
+          </w:p>
+        </w:tc>
+      </w:tr>
+      <w:tr>
+        <w:tc>
+          <w:tcPr>
+            <w:tcW w:w="2580" w:type="dxa"/>
+            <w:tcMar>
+              <w:top w:w="100" w:type="dxa"/>
+              <w:left w:w="100" w:type="dxa"/>
+              <w:bottom w:w="100" w:type="dxa"/>
+              <w:right w:w="100" w:type="dxa"/>
+            </w:tcMar>
+          </w:tcPr>
+          <w:p>
+            <w:pPr>
+              <w:widowControl w:val="0"/>
+              <w:spacing w:line="240" w:lineRule="auto"/>
+            </w:pPr>
+            <w:r>
+              <w:t>Expected Result</w:t>
+            </w:r>
+          </w:p>
+        </w:tc>
+        <w:tc>
+          <w:tcPr>
+            <w:tcW w:w="7485" w:type="dxa"/>
+            <w:tcMar>
+              <w:top w:w="100" w:type="dxa"/>
+              <w:left w:w="100" w:type="dxa"/>
+              <w:bottom w:w="100" w:type="dxa"/>
+              <w:right w:w="100" w:type="dxa"/>
+            </w:tcMar>
+          </w:tcPr>
+          <w:p>
+            <w:pPr>
+              <w:widowControl w:val="0"/>
+              <w:spacing w:line="240" w:lineRule="auto"/>
+            </w:pPr>
+            <w:r>
+              <w:rPr>
+                <w:i/>
+              </w:rPr>
+              <w:t xml:space="preserve">If there is at least one Compute node, </w:t>
+            </w:r>
+            <w:proofErr w:type="spellStart"/>
+            <w:r>
+              <w:rPr>
+                <w:i/>
+              </w:rPr>
+              <w:t>ScaleIO</w:t>
+            </w:r>
+            <w:proofErr w:type="spellEnd"/>
+            <w:r>
+              <w:rPr>
+                <w:i/>
+              </w:rPr>
+              <w:t xml:space="preserve"> can operate normally. Once the node is back online, </w:t>
+            </w:r>
+            <w:r>
+              <w:rPr>
+                <w:i/>
+              </w:rPr>
+              <w:t>the node will be added back to the storage pool and the cluster will be rebalanced</w:t>
+            </w:r>
+            <w:r>
+              <w:rPr>
+                <w:i/>
+              </w:rPr>
+              <w:t>.</w:t>
+            </w:r>
+          </w:p>
+        </w:tc>
+      </w:tr>
+    </w:tbl>
+    <w:p>
+      <w:pPr>
+        <w:widowControl w:val="0"/>
+      </w:pPr>
+    </w:p>
+    <w:p>
+      <w:pPr>
+        <w:widowControl w:val="0"/>
+      </w:pPr>
+    </w:p>
+    <w:p>
+      <w:pPr>
         <w:rPr>
           <w:b/>
           <w:color w:val="FF0000"/>
@@ -8224,14 +9162,14 @@
         <w:pStyle w:val="Heading1"/>
         <w:contextualSpacing w:val="0"/>
       </w:pPr>
-      <w:bookmarkStart w:id="32" w:name="h.sq6iwh656wfp" w:colFirst="0" w:colLast="0"/>
-      <w:bookmarkStart w:id="33" w:name="_Toc310850122"/>
-      <w:bookmarkEnd w:id="32"/>
+      <w:bookmarkStart w:id="34" w:name="h.sq6iwh656wfp" w:colFirst="0" w:colLast="0"/>
+      <w:bookmarkStart w:id="35" w:name="_Toc312484817"/>
+      <w:bookmarkEnd w:id="34"/>
       <w:r>
         <w:lastRenderedPageBreak/>
         <w:t>Appendix</w:t>
       </w:r>
-      <w:bookmarkEnd w:id="33"/>
+      <w:bookmarkEnd w:id="35"/>
     </w:p>
     <w:p/>
     <w:tbl>
@@ -8623,7 +9561,7 @@
       <w:rPr>
         <w:noProof/>
       </w:rPr>
-      <w:t>6</w:t>
+      <w:t>2</w:t>
     </w:r>
     <w:r>
       <w:fldChar w:fldCharType="end"/>
@@ -8660,6 +9598,92 @@
 <file path=word/numbering.xml><?xml version="1.0" encoding="utf-8"?>
 <w:numbering xmlns:wpc="http://schemas.microsoft.com/office/word/2010/wordprocessingCanvas" xmlns:mo="http://schemas.microsoft.com/office/mac/office/2008/main" xmlns:mc="http://schemas.openxmlformats.org/markup-compatibility/2006" xmlns:mv="urn:schemas-microsoft-com:mac:vml" xmlns:o="urn:schemas-microsoft-com:office:office" xmlns:r="http://schemas.openxmlformats.org/officeDocument/2006/relationships" xmlns:m="http://schemas.openxmlformats.org/officeDocument/2006/math" xmlns:v="urn:schemas-microsoft-com:vml" xmlns:wp14="http://schemas.microsoft.com/office/word/2010/wordprocessingDrawing" xmlns:wp="http://schemas.openxmlformats.org/drawingml/2006/wordprocessingDrawing" xmlns:w10="urn:schemas-microsoft-com:office:word" xmlns:w="http://schemas.openxmlformats.org/wordprocessingml/2006/main" xmlns:w14="http://schemas.microsoft.com/office/word/2010/wordml" xmlns:wpg="http://schemas.microsoft.com/office/word/2010/wordprocessingGroup" xmlns:wpi="http://schemas.microsoft.com/office/word/2010/wordprocessingInk" xmlns:wne="http://schemas.microsoft.com/office/word/2006/wordml" xmlns:wps="http://schemas.microsoft.com/office/word/2010/wordprocessingShape" mc:Ignorable="w14 wp14">
   <w:abstractNum w:abstractNumId="0">
+    <w:nsid w:val="000F67D5"/>
+    <w:multiLevelType w:val="hybridMultilevel"/>
+    <w:tmpl w:val="2334DCE6"/>
+    <w:lvl w:ilvl="0" w:tplc="0409000F">
+      <w:start w:val="1"/>
+      <w:numFmt w:val="decimal"/>
+      <w:lvlText w:val="%1."/>
+      <w:lvlJc w:val="left"/>
+      <w:pPr>
+        <w:ind w:left="720" w:hanging="360"/>
+      </w:pPr>
+    </w:lvl>
+    <w:lvl w:ilvl="1" w:tplc="04090019" w:tentative="1">
+      <w:start w:val="1"/>
+      <w:numFmt w:val="lowerLetter"/>
+      <w:lvlText w:val="%2."/>
+      <w:lvlJc w:val="left"/>
+      <w:pPr>
+        <w:ind w:left="1440" w:hanging="360"/>
+      </w:pPr>
+    </w:lvl>
+    <w:lvl w:ilvl="2" w:tplc="0409001B" w:tentative="1">
+      <w:start w:val="1"/>
+      <w:numFmt w:val="lowerRoman"/>
+      <w:lvlText w:val="%3."/>
+      <w:lvlJc w:val="right"/>
+      <w:pPr>
+        <w:ind w:left="2160" w:hanging="180"/>
+      </w:pPr>
+    </w:lvl>
+    <w:lvl w:ilvl="3" w:tplc="0409000F" w:tentative="1">
+      <w:start w:val="1"/>
+      <w:numFmt w:val="decimal"/>
+      <w:lvlText w:val="%4."/>
+      <w:lvlJc w:val="left"/>
+      <w:pPr>
+        <w:ind w:left="2880" w:hanging="360"/>
+      </w:pPr>
+    </w:lvl>
+    <w:lvl w:ilvl="4" w:tplc="04090019" w:tentative="1">
+      <w:start w:val="1"/>
+      <w:numFmt w:val="lowerLetter"/>
+      <w:lvlText w:val="%5."/>
+      <w:lvlJc w:val="left"/>
+      <w:pPr>
+        <w:ind w:left="3600" w:hanging="360"/>
+      </w:pPr>
+    </w:lvl>
+    <w:lvl w:ilvl="5" w:tplc="0409001B" w:tentative="1">
+      <w:start w:val="1"/>
+      <w:numFmt w:val="lowerRoman"/>
+      <w:lvlText w:val="%6."/>
+      <w:lvlJc w:val="right"/>
+      <w:pPr>
+        <w:ind w:left="4320" w:hanging="180"/>
+      </w:pPr>
+    </w:lvl>
+    <w:lvl w:ilvl="6" w:tplc="0409000F" w:tentative="1">
+      <w:start w:val="1"/>
+      <w:numFmt w:val="decimal"/>
+      <w:lvlText w:val="%7."/>
+      <w:lvlJc w:val="left"/>
+      <w:pPr>
+        <w:ind w:left="5040" w:hanging="360"/>
+      </w:pPr>
+    </w:lvl>
+    <w:lvl w:ilvl="7" w:tplc="04090019" w:tentative="1">
+      <w:start w:val="1"/>
+      <w:numFmt w:val="lowerLetter"/>
+      <w:lvlText w:val="%8."/>
+      <w:lvlJc w:val="left"/>
+      <w:pPr>
+        <w:ind w:left="5760" w:hanging="360"/>
+      </w:pPr>
+    </w:lvl>
+    <w:lvl w:ilvl="8" w:tplc="0409001B" w:tentative="1">
+      <w:start w:val="1"/>
+      <w:numFmt w:val="lowerRoman"/>
+      <w:lvlText w:val="%9."/>
+      <w:lvlJc w:val="right"/>
+      <w:pPr>
+        <w:ind w:left="6480" w:hanging="180"/>
+      </w:pPr>
+    </w:lvl>
+  </w:abstractNum>
+  <w:abstractNum w:abstractNumId="1">
     <w:nsid w:val="02757F9E"/>
     <w:multiLevelType w:val="hybridMultilevel"/>
     <w:tmpl w:val="CDB8B9DE"/>
@@ -8745,7 +9769,7 @@
       </w:pPr>
     </w:lvl>
   </w:abstractNum>
-  <w:abstractNum w:abstractNumId="1">
+  <w:abstractNum w:abstractNumId="2">
     <w:nsid w:val="07B143AD"/>
     <w:multiLevelType w:val="hybridMultilevel"/>
     <w:tmpl w:val="F2621D54"/>
@@ -8858,7 +9882,7 @@
       </w:rPr>
     </w:lvl>
   </w:abstractNum>
-  <w:abstractNum w:abstractNumId="2">
+  <w:abstractNum w:abstractNumId="3">
     <w:nsid w:val="08BB23C6"/>
     <w:multiLevelType w:val="hybridMultilevel"/>
     <w:tmpl w:val="4D261396"/>
@@ -8944,7 +9968,7 @@
       </w:pPr>
     </w:lvl>
   </w:abstractNum>
-  <w:abstractNum w:abstractNumId="3">
+  <w:abstractNum w:abstractNumId="4">
     <w:nsid w:val="08C11416"/>
     <w:multiLevelType w:val="hybridMultilevel"/>
     <w:tmpl w:val="628060D6"/>
@@ -9030,7 +10054,7 @@
       </w:pPr>
     </w:lvl>
   </w:abstractNum>
-  <w:abstractNum w:abstractNumId="4">
+  <w:abstractNum w:abstractNumId="5">
     <w:nsid w:val="0A80750F"/>
     <w:multiLevelType w:val="hybridMultilevel"/>
     <w:tmpl w:val="2334DCE6"/>
@@ -9116,7 +10140,7 @@
       </w:pPr>
     </w:lvl>
   </w:abstractNum>
-  <w:abstractNum w:abstractNumId="5">
+  <w:abstractNum w:abstractNumId="6">
     <w:nsid w:val="0BDF2294"/>
     <w:multiLevelType w:val="multilevel"/>
     <w:tmpl w:val="8E2CA616"/>
@@ -9229,7 +10253,7 @@
       </w:rPr>
     </w:lvl>
   </w:abstractNum>
-  <w:abstractNum w:abstractNumId="6">
+  <w:abstractNum w:abstractNumId="7">
     <w:nsid w:val="0BF27A4D"/>
     <w:multiLevelType w:val="hybridMultilevel"/>
     <w:tmpl w:val="8542D16E"/>
@@ -9315,7 +10339,7 @@
       </w:pPr>
     </w:lvl>
   </w:abstractNum>
-  <w:abstractNum w:abstractNumId="7">
+  <w:abstractNum w:abstractNumId="8">
     <w:nsid w:val="15B43F78"/>
     <w:multiLevelType w:val="multilevel"/>
     <w:tmpl w:val="4F642B50"/>
@@ -9428,7 +10452,7 @@
       </w:rPr>
     </w:lvl>
   </w:abstractNum>
-  <w:abstractNum w:abstractNumId="8">
+  <w:abstractNum w:abstractNumId="9">
     <w:nsid w:val="17D328C3"/>
     <w:multiLevelType w:val="hybridMultilevel"/>
     <w:tmpl w:val="D548E6FA"/>
@@ -9517,7 +10541,7 @@
       </w:pPr>
     </w:lvl>
   </w:abstractNum>
-  <w:abstractNum w:abstractNumId="9">
+  <w:abstractNum w:abstractNumId="10">
     <w:nsid w:val="1ACB0107"/>
     <w:multiLevelType w:val="multilevel"/>
     <w:tmpl w:val="29C85D36"/>
@@ -9666,7 +10690,7 @@
       </w:rPr>
     </w:lvl>
   </w:abstractNum>
-  <w:abstractNum w:abstractNumId="10">
+  <w:abstractNum w:abstractNumId="11">
     <w:nsid w:val="1D3C2BE0"/>
     <w:multiLevelType w:val="multilevel"/>
     <w:tmpl w:val="DAB28482"/>
@@ -9779,7 +10803,7 @@
       </w:rPr>
     </w:lvl>
   </w:abstractNum>
-  <w:abstractNum w:abstractNumId="11">
+  <w:abstractNum w:abstractNumId="12">
     <w:nsid w:val="1DE33C51"/>
     <w:multiLevelType w:val="multilevel"/>
     <w:tmpl w:val="4F8AC070"/>
@@ -9928,7 +10952,7 @@
       </w:rPr>
     </w:lvl>
   </w:abstractNum>
-  <w:abstractNum w:abstractNumId="12">
+  <w:abstractNum w:abstractNumId="13">
     <w:nsid w:val="34EA24E3"/>
     <w:multiLevelType w:val="hybridMultilevel"/>
     <w:tmpl w:val="22CE7C8E"/>
@@ -10014,7 +11038,7 @@
       </w:pPr>
     </w:lvl>
   </w:abstractNum>
-  <w:abstractNum w:abstractNumId="13">
+  <w:abstractNum w:abstractNumId="14">
     <w:nsid w:val="37C258BD"/>
     <w:multiLevelType w:val="multilevel"/>
     <w:tmpl w:val="3730BEEE"/>
@@ -10163,7 +11187,7 @@
       </w:rPr>
     </w:lvl>
   </w:abstractNum>
-  <w:abstractNum w:abstractNumId="14">
+  <w:abstractNum w:abstractNumId="15">
     <w:nsid w:val="3EF57520"/>
     <w:multiLevelType w:val="hybridMultilevel"/>
     <w:tmpl w:val="6E5E6DB8"/>
@@ -10249,7 +11273,7 @@
       </w:pPr>
     </w:lvl>
   </w:abstractNum>
-  <w:abstractNum w:abstractNumId="15">
+  <w:abstractNum w:abstractNumId="16">
     <w:nsid w:val="43F26002"/>
     <w:multiLevelType w:val="hybridMultilevel"/>
     <w:tmpl w:val="E7146D08"/>
@@ -10338,7 +11362,93 @@
       </w:pPr>
     </w:lvl>
   </w:abstractNum>
-  <w:abstractNum w:abstractNumId="16">
+  <w:abstractNum w:abstractNumId="17">
+    <w:nsid w:val="440A06E4"/>
+    <w:multiLevelType w:val="hybridMultilevel"/>
+    <w:tmpl w:val="2334DCE6"/>
+    <w:lvl w:ilvl="0" w:tplc="0409000F">
+      <w:start w:val="1"/>
+      <w:numFmt w:val="decimal"/>
+      <w:lvlText w:val="%1."/>
+      <w:lvlJc w:val="left"/>
+      <w:pPr>
+        <w:ind w:left="720" w:hanging="360"/>
+      </w:pPr>
+    </w:lvl>
+    <w:lvl w:ilvl="1" w:tplc="04090019" w:tentative="1">
+      <w:start w:val="1"/>
+      <w:numFmt w:val="lowerLetter"/>
+      <w:lvlText w:val="%2."/>
+      <w:lvlJc w:val="left"/>
+      <w:pPr>
+        <w:ind w:left="1440" w:hanging="360"/>
+      </w:pPr>
+    </w:lvl>
+    <w:lvl w:ilvl="2" w:tplc="0409001B" w:tentative="1">
+      <w:start w:val="1"/>
+      <w:numFmt w:val="lowerRoman"/>
+      <w:lvlText w:val="%3."/>
+      <w:lvlJc w:val="right"/>
+      <w:pPr>
+        <w:ind w:left="2160" w:hanging="180"/>
+      </w:pPr>
+    </w:lvl>
+    <w:lvl w:ilvl="3" w:tplc="0409000F" w:tentative="1">
+      <w:start w:val="1"/>
+      <w:numFmt w:val="decimal"/>
+      <w:lvlText w:val="%4."/>
+      <w:lvlJc w:val="left"/>
+      <w:pPr>
+        <w:ind w:left="2880" w:hanging="360"/>
+      </w:pPr>
+    </w:lvl>
+    <w:lvl w:ilvl="4" w:tplc="04090019" w:tentative="1">
+      <w:start w:val="1"/>
+      <w:numFmt w:val="lowerLetter"/>
+      <w:lvlText w:val="%5."/>
+      <w:lvlJc w:val="left"/>
+      <w:pPr>
+        <w:ind w:left="3600" w:hanging="360"/>
+      </w:pPr>
+    </w:lvl>
+    <w:lvl w:ilvl="5" w:tplc="0409001B" w:tentative="1">
+      <w:start w:val="1"/>
+      <w:numFmt w:val="lowerRoman"/>
+      <w:lvlText w:val="%6."/>
+      <w:lvlJc w:val="right"/>
+      <w:pPr>
+        <w:ind w:left="4320" w:hanging="180"/>
+      </w:pPr>
+    </w:lvl>
+    <w:lvl w:ilvl="6" w:tplc="0409000F" w:tentative="1">
+      <w:start w:val="1"/>
+      <w:numFmt w:val="decimal"/>
+      <w:lvlText w:val="%7."/>
+      <w:lvlJc w:val="left"/>
+      <w:pPr>
+        <w:ind w:left="5040" w:hanging="360"/>
+      </w:pPr>
+    </w:lvl>
+    <w:lvl w:ilvl="7" w:tplc="04090019" w:tentative="1">
+      <w:start w:val="1"/>
+      <w:numFmt w:val="lowerLetter"/>
+      <w:lvlText w:val="%8."/>
+      <w:lvlJc w:val="left"/>
+      <w:pPr>
+        <w:ind w:left="5760" w:hanging="360"/>
+      </w:pPr>
+    </w:lvl>
+    <w:lvl w:ilvl="8" w:tplc="0409001B" w:tentative="1">
+      <w:start w:val="1"/>
+      <w:numFmt w:val="lowerRoman"/>
+      <w:lvlText w:val="%9."/>
+      <w:lvlJc w:val="right"/>
+      <w:pPr>
+        <w:ind w:left="6480" w:hanging="180"/>
+      </w:pPr>
+    </w:lvl>
+  </w:abstractNum>
+  <w:abstractNum w:abstractNumId="18">
     <w:nsid w:val="4F0D7D42"/>
     <w:multiLevelType w:val="hybridMultilevel"/>
     <w:tmpl w:val="22CE7C8E"/>
@@ -10424,7 +11534,7 @@
       </w:pPr>
     </w:lvl>
   </w:abstractNum>
-  <w:abstractNum w:abstractNumId="17">
+  <w:abstractNum w:abstractNumId="19">
     <w:nsid w:val="4F6D41D6"/>
     <w:multiLevelType w:val="hybridMultilevel"/>
     <w:tmpl w:val="CDB8B9DE"/>
@@ -10510,7 +11620,7 @@
       </w:pPr>
     </w:lvl>
   </w:abstractNum>
-  <w:abstractNum w:abstractNumId="18">
+  <w:abstractNum w:abstractNumId="20">
     <w:nsid w:val="522C2CC1"/>
     <w:multiLevelType w:val="hybridMultilevel"/>
     <w:tmpl w:val="628060D6"/>
@@ -10596,7 +11706,7 @@
       </w:pPr>
     </w:lvl>
   </w:abstractNum>
-  <w:abstractNum w:abstractNumId="19">
+  <w:abstractNum w:abstractNumId="21">
     <w:nsid w:val="56F77BE8"/>
     <w:multiLevelType w:val="hybridMultilevel"/>
     <w:tmpl w:val="8542D16E"/>
@@ -10682,7 +11792,7 @@
       </w:pPr>
     </w:lvl>
   </w:abstractNum>
-  <w:abstractNum w:abstractNumId="20">
+  <w:abstractNum w:abstractNumId="22">
     <w:nsid w:val="5B0F0F56"/>
     <w:multiLevelType w:val="hybridMultilevel"/>
     <w:tmpl w:val="C70A5C7C"/>
@@ -10768,7 +11878,7 @@
       </w:pPr>
     </w:lvl>
   </w:abstractNum>
-  <w:abstractNum w:abstractNumId="21">
+  <w:abstractNum w:abstractNumId="23">
     <w:nsid w:val="5FE801F6"/>
     <w:multiLevelType w:val="multilevel"/>
     <w:tmpl w:val="F036D754"/>
@@ -10881,7 +11991,7 @@
       </w:rPr>
     </w:lvl>
   </w:abstractNum>
-  <w:abstractNum w:abstractNumId="22">
+  <w:abstractNum w:abstractNumId="24">
     <w:nsid w:val="64B00797"/>
     <w:multiLevelType w:val="hybridMultilevel"/>
     <w:tmpl w:val="6E5E6DB8"/>
@@ -10967,7 +12077,7 @@
       </w:pPr>
     </w:lvl>
   </w:abstractNum>
-  <w:abstractNum w:abstractNumId="23">
+  <w:abstractNum w:abstractNumId="25">
     <w:nsid w:val="650A0BB5"/>
     <w:multiLevelType w:val="multilevel"/>
     <w:tmpl w:val="7D02527C"/>
@@ -11080,7 +12190,7 @@
       </w:rPr>
     </w:lvl>
   </w:abstractNum>
-  <w:abstractNum w:abstractNumId="24">
+  <w:abstractNum w:abstractNumId="26">
     <w:nsid w:val="70E42E13"/>
     <w:multiLevelType w:val="hybridMultilevel"/>
     <w:tmpl w:val="8542D16E"/>
@@ -11166,7 +12276,120 @@
       </w:pPr>
     </w:lvl>
   </w:abstractNum>
-  <w:abstractNum w:abstractNumId="25">
+  <w:abstractNum w:abstractNumId="27">
+    <w:nsid w:val="7165023A"/>
+    <w:multiLevelType w:val="hybridMultilevel"/>
+    <w:tmpl w:val="569E837A"/>
+    <w:lvl w:ilvl="0" w:tplc="04090001">
+      <w:start w:val="1"/>
+      <w:numFmt w:val="bullet"/>
+      <w:lvlText w:val=""/>
+      <w:lvlJc w:val="left"/>
+      <w:pPr>
+        <w:ind w:left="720" w:hanging="360"/>
+      </w:pPr>
+      <w:rPr>
+        <w:rFonts w:ascii="Symbol" w:hAnsi="Symbol" w:hint="default"/>
+      </w:rPr>
+    </w:lvl>
+    <w:lvl w:ilvl="1" w:tplc="04090003" w:tentative="1">
+      <w:start w:val="1"/>
+      <w:numFmt w:val="bullet"/>
+      <w:lvlText w:val="o"/>
+      <w:lvlJc w:val="left"/>
+      <w:pPr>
+        <w:ind w:left="1440" w:hanging="360"/>
+      </w:pPr>
+      <w:rPr>
+        <w:rFonts w:ascii="Courier New" w:hAnsi="Courier New" w:hint="default"/>
+      </w:rPr>
+    </w:lvl>
+    <w:lvl w:ilvl="2" w:tplc="04090005" w:tentative="1">
+      <w:start w:val="1"/>
+      <w:numFmt w:val="bullet"/>
+      <w:lvlText w:val=""/>
+      <w:lvlJc w:val="left"/>
+      <w:pPr>
+        <w:ind w:left="2160" w:hanging="360"/>
+      </w:pPr>
+      <w:rPr>
+        <w:rFonts w:ascii="Wingdings" w:hAnsi="Wingdings" w:hint="default"/>
+      </w:rPr>
+    </w:lvl>
+    <w:lvl w:ilvl="3" w:tplc="04090001" w:tentative="1">
+      <w:start w:val="1"/>
+      <w:numFmt w:val="bullet"/>
+      <w:lvlText w:val=""/>
+      <w:lvlJc w:val="left"/>
+      <w:pPr>
+        <w:ind w:left="2880" w:hanging="360"/>
+      </w:pPr>
+      <w:rPr>
+        <w:rFonts w:ascii="Symbol" w:hAnsi="Symbol" w:hint="default"/>
+      </w:rPr>
+    </w:lvl>
+    <w:lvl w:ilvl="4" w:tplc="04090003" w:tentative="1">
+      <w:start w:val="1"/>
+      <w:numFmt w:val="bullet"/>
+      <w:lvlText w:val="o"/>
+      <w:lvlJc w:val="left"/>
+      <w:pPr>
+        <w:ind w:left="3600" w:hanging="360"/>
+      </w:pPr>
+      <w:rPr>
+        <w:rFonts w:ascii="Courier New" w:hAnsi="Courier New" w:hint="default"/>
+      </w:rPr>
+    </w:lvl>
+    <w:lvl w:ilvl="5" w:tplc="04090005" w:tentative="1">
+      <w:start w:val="1"/>
+      <w:numFmt w:val="bullet"/>
+      <w:lvlText w:val=""/>
+      <w:lvlJc w:val="left"/>
+      <w:pPr>
+        <w:ind w:left="4320" w:hanging="360"/>
+      </w:pPr>
+      <w:rPr>
+        <w:rFonts w:ascii="Wingdings" w:hAnsi="Wingdings" w:hint="default"/>
+      </w:rPr>
+    </w:lvl>
+    <w:lvl w:ilvl="6" w:tplc="04090001" w:tentative="1">
+      <w:start w:val="1"/>
+      <w:numFmt w:val="bullet"/>
+      <w:lvlText w:val=""/>
+      <w:lvlJc w:val="left"/>
+      <w:pPr>
+        <w:ind w:left="5040" w:hanging="360"/>
+      </w:pPr>
+      <w:rPr>
+        <w:rFonts w:ascii="Symbol" w:hAnsi="Symbol" w:hint="default"/>
+      </w:rPr>
+    </w:lvl>
+    <w:lvl w:ilvl="7" w:tplc="04090003" w:tentative="1">
+      <w:start w:val="1"/>
+      <w:numFmt w:val="bullet"/>
+      <w:lvlText w:val="o"/>
+      <w:lvlJc w:val="left"/>
+      <w:pPr>
+        <w:ind w:left="5760" w:hanging="360"/>
+      </w:pPr>
+      <w:rPr>
+        <w:rFonts w:ascii="Courier New" w:hAnsi="Courier New" w:hint="default"/>
+      </w:rPr>
+    </w:lvl>
+    <w:lvl w:ilvl="8" w:tplc="04090005" w:tentative="1">
+      <w:start w:val="1"/>
+      <w:numFmt w:val="bullet"/>
+      <w:lvlText w:val=""/>
+      <w:lvlJc w:val="left"/>
+      <w:pPr>
+        <w:ind w:left="6480" w:hanging="360"/>
+      </w:pPr>
+      <w:rPr>
+        <w:rFonts w:ascii="Wingdings" w:hAnsi="Wingdings" w:hint="default"/>
+      </w:rPr>
+    </w:lvl>
+  </w:abstractNum>
+  <w:abstractNum w:abstractNumId="28">
     <w:nsid w:val="764219C5"/>
     <w:multiLevelType w:val="multilevel"/>
     <w:tmpl w:val="A6C4339C"/>
@@ -11279,7 +12502,7 @@
       </w:rPr>
     </w:lvl>
   </w:abstractNum>
-  <w:abstractNum w:abstractNumId="26">
+  <w:abstractNum w:abstractNumId="29">
     <w:nsid w:val="7D353B46"/>
     <w:multiLevelType w:val="hybridMultilevel"/>
     <w:tmpl w:val="6E5E6DB8"/>
@@ -11365,7 +12588,7 @@
       </w:pPr>
     </w:lvl>
   </w:abstractNum>
-  <w:abstractNum w:abstractNumId="27">
+  <w:abstractNum w:abstractNumId="30">
     <w:nsid w:val="7FF404F3"/>
     <w:multiLevelType w:val="multilevel"/>
     <w:tmpl w:val="047459EA"/>
@@ -11479,88 +12702,97 @@
     </w:lvl>
   </w:abstractNum>
   <w:num w:numId="1">
+    <w:abstractNumId w:val="25"/>
+  </w:num>
+  <w:num w:numId="2">
     <w:abstractNumId w:val="23"/>
   </w:num>
-  <w:num w:numId="2">
+  <w:num w:numId="3">
+    <w:abstractNumId w:val="8"/>
+  </w:num>
+  <w:num w:numId="4">
+    <w:abstractNumId w:val="6"/>
+  </w:num>
+  <w:num w:numId="5">
+    <w:abstractNumId w:val="11"/>
+  </w:num>
+  <w:num w:numId="6">
+    <w:abstractNumId w:val="30"/>
+  </w:num>
+  <w:num w:numId="7">
+    <w:abstractNumId w:val="28"/>
+  </w:num>
+  <w:num w:numId="8">
+    <w:abstractNumId w:val="14"/>
+  </w:num>
+  <w:num w:numId="9">
+    <w:abstractNumId w:val="10"/>
+  </w:num>
+  <w:num w:numId="10">
+    <w:abstractNumId w:val="12"/>
+  </w:num>
+  <w:num w:numId="11">
+    <w:abstractNumId w:val="29"/>
+  </w:num>
+  <w:num w:numId="12">
+    <w:abstractNumId w:val="3"/>
+  </w:num>
+  <w:num w:numId="13">
+    <w:abstractNumId w:val="15"/>
+  </w:num>
+  <w:num w:numId="14">
+    <w:abstractNumId w:val="24"/>
+  </w:num>
+  <w:num w:numId="15">
+    <w:abstractNumId w:val="20"/>
+  </w:num>
+  <w:num w:numId="16">
+    <w:abstractNumId w:val="4"/>
+  </w:num>
+  <w:num w:numId="17">
+    <w:abstractNumId w:val="26"/>
+  </w:num>
+  <w:num w:numId="18">
+    <w:abstractNumId w:val="7"/>
+  </w:num>
+  <w:num w:numId="19">
+    <w:abstractNumId w:val="19"/>
+  </w:num>
+  <w:num w:numId="20">
+    <w:abstractNumId w:val="22"/>
+  </w:num>
+  <w:num w:numId="21">
+    <w:abstractNumId w:val="18"/>
+  </w:num>
+  <w:num w:numId="22">
+    <w:abstractNumId w:val="1"/>
+  </w:num>
+  <w:num w:numId="23">
+    <w:abstractNumId w:val="9"/>
+  </w:num>
+  <w:num w:numId="24">
+    <w:abstractNumId w:val="16"/>
+  </w:num>
+  <w:num w:numId="25">
     <w:abstractNumId w:val="21"/>
   </w:num>
-  <w:num w:numId="3">
-    <w:abstractNumId w:val="7"/>
-  </w:num>
-  <w:num w:numId="4">
+  <w:num w:numId="26">
     <w:abstractNumId w:val="5"/>
   </w:num>
-  <w:num w:numId="5">
-    <w:abstractNumId w:val="10"/>
-  </w:num>
-  <w:num w:numId="6">
-    <w:abstractNumId w:val="27"/>
-  </w:num>
-  <w:num w:numId="7">
-    <w:abstractNumId w:val="25"/>
-  </w:num>
-  <w:num w:numId="8">
+  <w:num w:numId="27">
     <w:abstractNumId w:val="13"/>
   </w:num>
-  <w:num w:numId="9">
-    <w:abstractNumId w:val="9"/>
-  </w:num>
-  <w:num w:numId="10">
-    <w:abstractNumId w:val="11"/>
-  </w:num>
-  <w:num w:numId="11">
-    <w:abstractNumId w:val="26"/>
-  </w:num>
-  <w:num w:numId="12">
+  <w:num w:numId="28">
     <w:abstractNumId w:val="2"/>
   </w:num>
-  <w:num w:numId="13">
-    <w:abstractNumId w:val="14"/>
-  </w:num>
-  <w:num w:numId="14">
-    <w:abstractNumId w:val="22"/>
-  </w:num>
-  <w:num w:numId="15">
-    <w:abstractNumId w:val="18"/>
-  </w:num>
-  <w:num w:numId="16">
-    <w:abstractNumId w:val="3"/>
-  </w:num>
-  <w:num w:numId="17">
-    <w:abstractNumId w:val="24"/>
-  </w:num>
-  <w:num w:numId="18">
-    <w:abstractNumId w:val="6"/>
-  </w:num>
-  <w:num w:numId="19">
+  <w:num w:numId="29">
     <w:abstractNumId w:val="17"/>
   </w:num>
-  <w:num w:numId="20">
-    <w:abstractNumId w:val="20"/>
-  </w:num>
-  <w:num w:numId="21">
-    <w:abstractNumId w:val="16"/>
-  </w:num>
-  <w:num w:numId="22">
+  <w:num w:numId="30">
     <w:abstractNumId w:val="0"/>
   </w:num>
-  <w:num w:numId="23">
-    <w:abstractNumId w:val="8"/>
-  </w:num>
-  <w:num w:numId="24">
-    <w:abstractNumId w:val="15"/>
-  </w:num>
-  <w:num w:numId="25">
-    <w:abstractNumId w:val="19"/>
-  </w:num>
-  <w:num w:numId="26">
-    <w:abstractNumId w:val="4"/>
-  </w:num>
-  <w:num w:numId="27">
-    <w:abstractNumId w:val="12"/>
-  </w:num>
-  <w:num w:numId="28">
-    <w:abstractNumId w:val="1"/>
+  <w:num w:numId="31">
+    <w:abstractNumId w:val="27"/>
   </w:num>
 </w:numbering>
 </file>
@@ -13303,7 +14535,7 @@
 </file>
 
 <file path=customXml/itemProps1.xml><?xml version="1.0" encoding="utf-8"?>
-<ds:datastoreItem xmlns:ds="http://schemas.openxmlformats.org/officeDocument/2006/customXml" ds:itemID="{330FC40E-5660-F846-8A45-FE99756FF7A5}">
+<ds:datastoreItem xmlns:ds="http://schemas.openxmlformats.org/officeDocument/2006/customXml" ds:itemID="{2FC38BB3-6148-0748-AF53-15334A02ADA8}">
   <ds:schemaRefs>
     <ds:schemaRef ds:uri="http://schemas.openxmlformats.org/officeDocument/2006/bibliography"/>
   </ds:schemaRefs>

</xml_diff>

<commit_message>
Updates Test Plan and Test Report to remove wrong test cases
Change-Id: Id8bb7f7a47fa19f5e3bfcfcca805f5df44fa8e62
</commit_message>
<xml_diff>
--- a/doc/TestPlanforScaleIOFuelPlugin.docx
+++ b/doc/TestPlanforScaleIOFuelPlugin.docx
@@ -97,6 +97,8 @@
       <w:r>
         <w:fldChar w:fldCharType="separate"/>
       </w:r>
+      <w:bookmarkStart w:id="1" w:name="_GoBack"/>
+      <w:bookmarkEnd w:id="1"/>
       <w:r>
         <w:rPr>
           <w:noProof/>
@@ -119,7 +121,7 @@
         <w:rPr>
           <w:noProof/>
         </w:rPr>
-        <w:instrText xml:space="preserve"> PAGEREF _Toc312484792 \h </w:instrText>
+        <w:instrText xml:space="preserve"> PAGEREF _Toc314147349 \h </w:instrText>
       </w:r>
       <w:r>
         <w:rPr>
@@ -182,7 +184,7 @@
         <w:rPr>
           <w:noProof/>
         </w:rPr>
-        <w:instrText xml:space="preserve"> PAGEREF _Toc312484793 \h </w:instrText>
+        <w:instrText xml:space="preserve"> PAGEREF _Toc314147350 \h </w:instrText>
       </w:r>
       <w:r>
         <w:rPr>
@@ -245,7 +247,7 @@
         <w:rPr>
           <w:noProof/>
         </w:rPr>
-        <w:instrText xml:space="preserve"> PAGEREF _Toc312484794 \h </w:instrText>
+        <w:instrText xml:space="preserve"> PAGEREF _Toc314147351 \h </w:instrText>
       </w:r>
       <w:r>
         <w:rPr>
@@ -308,7 +310,7 @@
         <w:rPr>
           <w:noProof/>
         </w:rPr>
-        <w:instrText xml:space="preserve"> PAGEREF _Toc312484795 \h </w:instrText>
+        <w:instrText xml:space="preserve"> PAGEREF _Toc314147352 \h </w:instrText>
       </w:r>
       <w:r>
         <w:rPr>
@@ -371,7 +373,7 @@
         <w:rPr>
           <w:noProof/>
         </w:rPr>
-        <w:instrText xml:space="preserve"> PAGEREF _Toc312484796 \h </w:instrText>
+        <w:instrText xml:space="preserve"> PAGEREF _Toc314147353 \h </w:instrText>
       </w:r>
       <w:r>
         <w:rPr>
@@ -434,7 +436,7 @@
         <w:rPr>
           <w:noProof/>
         </w:rPr>
-        <w:instrText xml:space="preserve"> PAGEREF _Toc312484797 \h </w:instrText>
+        <w:instrText xml:space="preserve"> PAGEREF _Toc314147354 \h </w:instrText>
       </w:r>
       <w:r>
         <w:rPr>
@@ -497,7 +499,7 @@
         <w:rPr>
           <w:noProof/>
         </w:rPr>
-        <w:instrText xml:space="preserve"> PAGEREF _Toc312484798 \h </w:instrText>
+        <w:instrText xml:space="preserve"> PAGEREF _Toc314147355 \h </w:instrText>
       </w:r>
       <w:r>
         <w:rPr>
@@ -560,7 +562,7 @@
         <w:rPr>
           <w:noProof/>
         </w:rPr>
-        <w:instrText xml:space="preserve"> PAGEREF _Toc312484799 \h </w:instrText>
+        <w:instrText xml:space="preserve"> PAGEREF _Toc314147356 \h </w:instrText>
       </w:r>
       <w:r>
         <w:rPr>
@@ -625,7 +627,7 @@
         <w:rPr>
           <w:noProof/>
         </w:rPr>
-        <w:instrText xml:space="preserve"> PAGEREF _Toc312484800 \h </w:instrText>
+        <w:instrText xml:space="preserve"> PAGEREF _Toc314147357 \h </w:instrText>
       </w:r>
       <w:r>
         <w:rPr>
@@ -688,7 +690,7 @@
         <w:rPr>
           <w:noProof/>
         </w:rPr>
-        <w:instrText xml:space="preserve"> PAGEREF _Toc312484801 \h </w:instrText>
+        <w:instrText xml:space="preserve"> PAGEREF _Toc314147358 \h </w:instrText>
       </w:r>
       <w:r>
         <w:rPr>
@@ -751,7 +753,7 @@
         <w:rPr>
           <w:noProof/>
         </w:rPr>
-        <w:instrText xml:space="preserve"> PAGEREF _Toc312484802 \h </w:instrText>
+        <w:instrText xml:space="preserve"> PAGEREF _Toc314147359 \h </w:instrText>
       </w:r>
       <w:r>
         <w:rPr>
@@ -798,8 +800,6 @@
         </w:rPr>
         <w:t>System testing</w:t>
       </w:r>
-      <w:bookmarkStart w:id="1" w:name="_GoBack"/>
-      <w:bookmarkEnd w:id="1"/>
       <w:r>
         <w:rPr>
           <w:noProof/>
@@ -816,7 +816,7 @@
         <w:rPr>
           <w:noProof/>
         </w:rPr>
-        <w:instrText xml:space="preserve"> PAGEREF _Toc312484803 \h </w:instrText>
+        <w:instrText xml:space="preserve"> PAGEREF _Toc314147360 \h </w:instrText>
       </w:r>
       <w:r>
         <w:rPr>
@@ -879,7 +879,7 @@
         <w:rPr>
           <w:noProof/>
         </w:rPr>
-        <w:instrText xml:space="preserve"> PAGEREF _Toc312484804 \h </w:instrText>
+        <w:instrText xml:space="preserve"> PAGEREF _Toc314147361 \h </w:instrText>
       </w:r>
       <w:r>
         <w:rPr>
@@ -942,7 +942,7 @@
         <w:rPr>
           <w:noProof/>
         </w:rPr>
-        <w:instrText xml:space="preserve"> PAGEREF _Toc312484805 \h </w:instrText>
+        <w:instrText xml:space="preserve"> PAGEREF _Toc314147362 \h </w:instrText>
       </w:r>
       <w:r>
         <w:rPr>
@@ -1005,7 +1005,7 @@
         <w:rPr>
           <w:noProof/>
         </w:rPr>
-        <w:instrText xml:space="preserve"> PAGEREF _Toc312484806 \h </w:instrText>
+        <w:instrText xml:space="preserve"> PAGEREF _Toc314147363 \h </w:instrText>
       </w:r>
       <w:r>
         <w:rPr>
@@ -1068,7 +1068,7 @@
         <w:rPr>
           <w:noProof/>
         </w:rPr>
-        <w:instrText xml:space="preserve"> PAGEREF _Toc312484807 \h </w:instrText>
+        <w:instrText xml:space="preserve"> PAGEREF _Toc314147364 \h </w:instrText>
       </w:r>
       <w:r>
         <w:rPr>
@@ -1131,7 +1131,7 @@
         <w:rPr>
           <w:noProof/>
         </w:rPr>
-        <w:instrText xml:space="preserve"> PAGEREF _Toc312484808 \h </w:instrText>
+        <w:instrText xml:space="preserve"> PAGEREF _Toc314147365 \h </w:instrText>
       </w:r>
       <w:r>
         <w:rPr>
@@ -1194,7 +1194,7 @@
         <w:rPr>
           <w:noProof/>
         </w:rPr>
-        <w:instrText xml:space="preserve"> PAGEREF _Toc312484809 \h </w:instrText>
+        <w:instrText xml:space="preserve"> PAGEREF _Toc314147366 \h </w:instrText>
       </w:r>
       <w:r>
         <w:rPr>
@@ -1257,7 +1257,7 @@
         <w:rPr>
           <w:noProof/>
         </w:rPr>
-        <w:instrText xml:space="preserve"> PAGEREF _Toc312484810 \h </w:instrText>
+        <w:instrText xml:space="preserve"> PAGEREF _Toc314147367 \h </w:instrText>
       </w:r>
       <w:r>
         <w:rPr>
@@ -1320,7 +1320,7 @@
         <w:rPr>
           <w:noProof/>
         </w:rPr>
-        <w:instrText xml:space="preserve"> PAGEREF _Toc312484811 \h </w:instrText>
+        <w:instrText xml:space="preserve"> PAGEREF _Toc314147368 \h </w:instrText>
       </w:r>
       <w:r>
         <w:rPr>
@@ -1383,7 +1383,7 @@
         <w:rPr>
           <w:noProof/>
         </w:rPr>
-        <w:instrText xml:space="preserve"> PAGEREF _Toc312484812 \h </w:instrText>
+        <w:instrText xml:space="preserve"> PAGEREF _Toc314147369 \h </w:instrText>
       </w:r>
       <w:r>
         <w:rPr>
@@ -1446,7 +1446,7 @@
         <w:rPr>
           <w:noProof/>
         </w:rPr>
-        <w:instrText xml:space="preserve"> PAGEREF _Toc312484813 \h </w:instrText>
+        <w:instrText xml:space="preserve"> PAGEREF _Toc314147370 \h </w:instrText>
       </w:r>
       <w:r>
         <w:rPr>
@@ -1509,7 +1509,7 @@
         <w:rPr>
           <w:noProof/>
         </w:rPr>
-        <w:instrText xml:space="preserve"> PAGEREF _Toc312484814 \h </w:instrText>
+        <w:instrText xml:space="preserve"> PAGEREF _Toc314147371 \h </w:instrText>
       </w:r>
       <w:r>
         <w:rPr>
@@ -1537,7 +1537,7 @@
     </w:p>
     <w:p>
       <w:pPr>
-        <w:pStyle w:val="TOC2"/>
+        <w:pStyle w:val="TOC1"/>
         <w:tabs>
           <w:tab w:val="right" w:leader="dot" w:pos="9350"/>
         </w:tabs>
@@ -1554,7 +1554,7 @@
         <w:rPr>
           <w:noProof/>
         </w:rPr>
-        <w:t>Remove node with Controller role</w:t>
+        <w:t>Appendix</w:t>
       </w:r>
       <w:r>
         <w:rPr>
@@ -1572,7 +1572,7 @@
         <w:rPr>
           <w:noProof/>
         </w:rPr>
-        <w:instrText xml:space="preserve"> PAGEREF _Toc312484815 \h </w:instrText>
+        <w:instrText xml:space="preserve"> PAGEREF _Toc314147372 \h </w:instrText>
       </w:r>
       <w:r>
         <w:rPr>
@@ -1589,133 +1589,7 @@
         <w:rPr>
           <w:noProof/>
         </w:rPr>
-        <w:t>11</w:t>
-      </w:r>
-      <w:r>
-        <w:rPr>
-          <w:noProof/>
-        </w:rPr>
-        <w:fldChar w:fldCharType="end"/>
-      </w:r>
-    </w:p>
-    <w:p>
-      <w:pPr>
-        <w:pStyle w:val="TOC2"/>
-        <w:tabs>
-          <w:tab w:val="right" w:leader="dot" w:pos="9350"/>
-        </w:tabs>
-        <w:rPr>
-          <w:rFonts w:asciiTheme="minorHAnsi" w:eastAsiaTheme="minorEastAsia" w:hAnsiTheme="minorHAnsi" w:cstheme="minorBidi"/>
-          <w:noProof/>
-          <w:color w:val="auto"/>
-          <w:sz w:val="24"/>
-          <w:szCs w:val="24"/>
-          <w:lang w:eastAsia="ja-JP"/>
-        </w:rPr>
-      </w:pPr>
-      <w:r>
-        <w:rPr>
-          <w:noProof/>
-        </w:rPr>
-        <w:t>Remove node with Compute role</w:t>
-      </w:r>
-      <w:r>
-        <w:rPr>
-          <w:noProof/>
-        </w:rPr>
-        <w:tab/>
-      </w:r>
-      <w:r>
-        <w:rPr>
-          <w:noProof/>
-        </w:rPr>
-        <w:fldChar w:fldCharType="begin"/>
-      </w:r>
-      <w:r>
-        <w:rPr>
-          <w:noProof/>
-        </w:rPr>
-        <w:instrText xml:space="preserve"> PAGEREF _Toc312484816 \h </w:instrText>
-      </w:r>
-      <w:r>
-        <w:rPr>
-          <w:noProof/>
-        </w:rPr>
-      </w:r>
-      <w:r>
-        <w:rPr>
-          <w:noProof/>
-        </w:rPr>
-        <w:fldChar w:fldCharType="separate"/>
-      </w:r>
-      <w:r>
-        <w:rPr>
-          <w:noProof/>
-        </w:rPr>
         <w:t>12</w:t>
-      </w:r>
-      <w:r>
-        <w:rPr>
-          <w:noProof/>
-        </w:rPr>
-        <w:fldChar w:fldCharType="end"/>
-      </w:r>
-    </w:p>
-    <w:p>
-      <w:pPr>
-        <w:pStyle w:val="TOC1"/>
-        <w:tabs>
-          <w:tab w:val="right" w:leader="dot" w:pos="9350"/>
-        </w:tabs>
-        <w:rPr>
-          <w:rFonts w:asciiTheme="minorHAnsi" w:eastAsiaTheme="minorEastAsia" w:hAnsiTheme="minorHAnsi" w:cstheme="minorBidi"/>
-          <w:noProof/>
-          <w:color w:val="auto"/>
-          <w:sz w:val="24"/>
-          <w:szCs w:val="24"/>
-          <w:lang w:eastAsia="ja-JP"/>
-        </w:rPr>
-      </w:pPr>
-      <w:r>
-        <w:rPr>
-          <w:noProof/>
-        </w:rPr>
-        <w:t>Appendix</w:t>
-      </w:r>
-      <w:r>
-        <w:rPr>
-          <w:noProof/>
-        </w:rPr>
-        <w:tab/>
-      </w:r>
-      <w:r>
-        <w:rPr>
-          <w:noProof/>
-        </w:rPr>
-        <w:fldChar w:fldCharType="begin"/>
-      </w:r>
-      <w:r>
-        <w:rPr>
-          <w:noProof/>
-        </w:rPr>
-        <w:instrText xml:space="preserve"> PAGEREF _Toc312484817 \h </w:instrText>
-      </w:r>
-      <w:r>
-        <w:rPr>
-          <w:noProof/>
-        </w:rPr>
-      </w:r>
-      <w:r>
-        <w:rPr>
-          <w:noProof/>
-        </w:rPr>
-        <w:fldChar w:fldCharType="separate"/>
-      </w:r>
-      <w:r>
-        <w:rPr>
-          <w:noProof/>
-        </w:rPr>
-        <w:t>13</w:t>
       </w:r>
       <w:r>
         <w:rPr>
@@ -1744,7 +1618,7 @@
         <w:contextualSpacing w:val="0"/>
       </w:pPr>
       <w:bookmarkStart w:id="2" w:name="h.6rt6kxi0q67o" w:colFirst="0" w:colLast="0"/>
-      <w:bookmarkStart w:id="3" w:name="_Toc312484792"/>
+      <w:bookmarkStart w:id="3" w:name="_Toc314147349"/>
       <w:bookmarkEnd w:id="2"/>
       <w:r>
         <w:t>Revision history</w:t>
@@ -2395,7 +2269,7 @@
       </w:pPr>
       <w:bookmarkStart w:id="5" w:name="h.3dxu23cwxr7r" w:colFirst="0" w:colLast="0"/>
       <w:bookmarkStart w:id="6" w:name="h.u6oeahaeh3zs" w:colFirst="0" w:colLast="0"/>
-      <w:bookmarkStart w:id="7" w:name="_Toc312484793"/>
+      <w:bookmarkStart w:id="7" w:name="_Toc314147350"/>
       <w:bookmarkEnd w:id="5"/>
       <w:bookmarkEnd w:id="6"/>
       <w:proofErr w:type="spellStart"/>
@@ -2741,7 +2615,7 @@
       <w:pPr>
         <w:pStyle w:val="Heading2"/>
       </w:pPr>
-      <w:bookmarkStart w:id="9" w:name="_Toc312484794"/>
+      <w:bookmarkStart w:id="9" w:name="_Toc314147351"/>
       <w:proofErr w:type="spellStart"/>
       <w:r>
         <w:t>ScaleIO</w:t>
@@ -3109,7 +2983,7 @@
       <w:pPr>
         <w:pStyle w:val="Heading2"/>
       </w:pPr>
-      <w:bookmarkStart w:id="10" w:name="_Toc312484795"/>
+      <w:bookmarkStart w:id="10" w:name="_Toc314147352"/>
       <w:proofErr w:type="spellStart"/>
       <w:r>
         <w:t>ScaleIO</w:t>
@@ -3209,9 +3083,9 @@
           <w:sz w:val="24"/>
           <w:szCs w:val="24"/>
         </w:rPr>
-        <w:t xml:space="preserve"> as block </w:t>
-      </w:r>
-      <w:proofErr w:type="gramStart"/>
+        <w:t xml:space="preserve"> as block devices which are available for block storage. It also includes an </w:t>
+      </w:r>
+      <w:proofErr w:type="spellStart"/>
       <w:r>
         <w:rPr>
           <w:rFonts w:ascii="Helvetica Neue" w:hAnsi="Helvetica Neue"/>
@@ -3219,9 +3093,9 @@
           <w:sz w:val="24"/>
           <w:szCs w:val="24"/>
         </w:rPr>
-        <w:t>devices which</w:t>
-      </w:r>
-      <w:proofErr w:type="gramEnd"/>
+        <w:t>OpenStack</w:t>
+      </w:r>
+      <w:proofErr w:type="spellEnd"/>
       <w:r>
         <w:rPr>
           <w:rFonts w:ascii="Helvetica Neue" w:hAnsi="Helvetica Neue"/>
@@ -3229,7 +3103,7 @@
           <w:sz w:val="24"/>
           <w:szCs w:val="24"/>
         </w:rPr>
-        <w:t xml:space="preserve"> are available for block storage. It also includes an </w:t>
+        <w:t xml:space="preserve"> Nova driver, for handling compute and instance volume related operations. The </w:t>
       </w:r>
       <w:proofErr w:type="spellStart"/>
       <w:r>
@@ -3239,7 +3113,7 @@
           <w:sz w:val="24"/>
           <w:szCs w:val="24"/>
         </w:rPr>
-        <w:t>OpenStack</w:t>
+        <w:t>ScaleIO</w:t>
       </w:r>
       <w:proofErr w:type="spellEnd"/>
       <w:r>
@@ -3249,7 +3123,7 @@
           <w:sz w:val="24"/>
           <w:szCs w:val="24"/>
         </w:rPr>
-        <w:t xml:space="preserve"> Nova driver, for handling compute and instance volume related operations. The </w:t>
+        <w:t xml:space="preserve"> driver executes the volume operations by communicating with the backend </w:t>
       </w:r>
       <w:proofErr w:type="spellStart"/>
       <w:r>
@@ -3269,7 +3143,7 @@
           <w:sz w:val="24"/>
           <w:szCs w:val="24"/>
         </w:rPr>
-        <w:t xml:space="preserve"> driver executes the volume operations by communicating with the backend </w:t>
+        <w:t xml:space="preserve"> MDM through the </w:t>
       </w:r>
       <w:proofErr w:type="spellStart"/>
       <w:r>
@@ -3289,46 +3163,26 @@
           <w:sz w:val="24"/>
           <w:szCs w:val="24"/>
         </w:rPr>
-        <w:t xml:space="preserve"> MDM through the </w:t>
-      </w:r>
-      <w:proofErr w:type="spellStart"/>
-      <w:r>
+        <w:t xml:space="preserve"> REST Gateway.</w:t>
+      </w:r>
+    </w:p>
+    <w:p>
+      <w:pPr>
+        <w:pStyle w:val="NormalWeb"/>
+        <w:spacing w:before="0" w:beforeAutospacing="0" w:after="240" w:afterAutospacing="0" w:line="349" w:lineRule="atLeast"/>
         <w:rPr>
           <w:rFonts w:ascii="Helvetica Neue" w:hAnsi="Helvetica Neue"/>
           <w:color w:val="333333"/>
           <w:sz w:val="24"/>
           <w:szCs w:val="24"/>
         </w:rPr>
-        <w:t>ScaleIO</w:t>
-      </w:r>
-      <w:proofErr w:type="spellEnd"/>
-      <w:r>
-        <w:rPr>
-          <w:rFonts w:ascii="Helvetica Neue" w:hAnsi="Helvetica Neue"/>
-          <w:color w:val="333333"/>
-          <w:sz w:val="24"/>
-          <w:szCs w:val="24"/>
-        </w:rPr>
-        <w:t xml:space="preserve"> REST Gateway.</w:t>
-      </w:r>
+      </w:pPr>
     </w:p>
     <w:p>
       <w:pPr>
-        <w:pStyle w:val="NormalWeb"/>
-        <w:spacing w:before="0" w:beforeAutospacing="0" w:after="240" w:afterAutospacing="0" w:line="349" w:lineRule="atLeast"/>
-        <w:rPr>
-          <w:rFonts w:ascii="Helvetica Neue" w:hAnsi="Helvetica Neue"/>
-          <w:color w:val="333333"/>
-          <w:sz w:val="24"/>
-          <w:szCs w:val="24"/>
-        </w:rPr>
-      </w:pPr>
-    </w:p>
-    <w:p>
-      <w:pPr>
         <w:pStyle w:val="Heading2"/>
       </w:pPr>
-      <w:bookmarkStart w:id="11" w:name="_Toc312484796"/>
+      <w:bookmarkStart w:id="11" w:name="_Toc314147353"/>
       <w:r>
         <w:t>Developer’s specification</w:t>
       </w:r>
@@ -3388,7 +3242,7 @@
       <w:pPr>
         <w:pStyle w:val="Heading2"/>
       </w:pPr>
-      <w:bookmarkStart w:id="12" w:name="_Toc312484797"/>
+      <w:bookmarkStart w:id="12" w:name="_Toc314147354"/>
       <w:r>
         <w:t>Limitations</w:t>
       </w:r>
@@ -3459,7 +3313,7 @@
       <w:pPr>
         <w:pStyle w:val="Heading1"/>
       </w:pPr>
-      <w:bookmarkStart w:id="13" w:name="_Toc312484798"/>
+      <w:bookmarkStart w:id="13" w:name="_Toc314147355"/>
       <w:r>
         <w:t>Test strategy</w:t>
       </w:r>
@@ -3538,7 +3392,7 @@
       <w:pPr>
         <w:pStyle w:val="Heading2"/>
       </w:pPr>
-      <w:bookmarkStart w:id="14" w:name="_Toc312484799"/>
+      <w:bookmarkStart w:id="14" w:name="_Toc314147356"/>
       <w:r>
         <w:lastRenderedPageBreak/>
         <w:t>Acceptance criteria</w:t>
@@ -3557,7 +3411,7 @@
           <w:szCs w:val="24"/>
         </w:rPr>
       </w:pPr>
-      <w:bookmarkStart w:id="15" w:name="_Toc312484800"/>
+      <w:bookmarkStart w:id="15" w:name="_Toc314147357"/>
       <w:r>
         <w:rPr>
           <w:rFonts w:ascii="Helvetica Neue" w:eastAsia="Arial" w:hAnsi="Helvetica Neue" w:cs="Times New Roman"/>
@@ -3576,7 +3430,7 @@
         <w:pStyle w:val="Heading2"/>
       </w:pPr>
       <w:bookmarkStart w:id="16" w:name="_Toc308688018"/>
-      <w:bookmarkStart w:id="17" w:name="_Toc312484801"/>
+      <w:bookmarkStart w:id="17" w:name="_Toc314147358"/>
       <w:r>
         <w:t>Test environment, infrastructure and tools</w:t>
       </w:r>
@@ -3643,13 +3497,8 @@
       </w:r>
       <w:proofErr w:type="spellEnd"/>
       <w:r>
-        <w:t>, PXE</w:t>
-      </w:r>
-      <w:proofErr w:type="gramStart"/>
-      <w:r>
-        <w:t>] )</w:t>
-      </w:r>
-      <w:proofErr w:type="gramEnd"/>
+        <w:t>, PXE] )</w:t>
+      </w:r>
     </w:p>
     <w:p>
       <w:pPr>
@@ -3848,7 +3697,7 @@
       <w:pPr>
         <w:pStyle w:val="Heading2"/>
       </w:pPr>
-      <w:bookmarkStart w:id="18" w:name="_Toc312484802"/>
+      <w:bookmarkStart w:id="18" w:name="_Toc314147359"/>
       <w:r>
         <w:t>Product compatibility matrix</w:t>
       </w:r>
@@ -4009,7 +3858,7 @@
       <w:pPr>
         <w:pStyle w:val="Heading1"/>
       </w:pPr>
-      <w:bookmarkStart w:id="19" w:name="_Toc312484803"/>
+      <w:bookmarkStart w:id="19" w:name="_Toc314147360"/>
       <w:r>
         <w:lastRenderedPageBreak/>
         <w:t>System testing</w:t>
@@ -4021,7 +3870,7 @@
         <w:pStyle w:val="Heading2"/>
         <w:contextualSpacing w:val="0"/>
       </w:pPr>
-      <w:bookmarkStart w:id="20" w:name="_Toc312484804"/>
+      <w:bookmarkStart w:id="20" w:name="_Toc314147361"/>
       <w:r>
         <w:t>Install</w:t>
       </w:r>
@@ -4097,19 +3946,11 @@
               <w:spacing w:line="240" w:lineRule="auto"/>
             </w:pPr>
             <w:proofErr w:type="spellStart"/>
-            <w:proofErr w:type="gramStart"/>
             <w:r>
               <w:rPr>
                 <w:i/>
               </w:rPr>
-              <w:t>install</w:t>
-            </w:r>
-            <w:proofErr w:type="gramEnd"/>
-            <w:r>
-              <w:rPr>
-                <w:i/>
-              </w:rPr>
-              <w:t>_scaleio_plugin</w:t>
+              <w:t>install_scaleio_plugin</w:t>
             </w:r>
             <w:proofErr w:type="spellEnd"/>
           </w:p>
@@ -4255,7 +4096,6 @@
               <w:t>[</w:t>
             </w:r>
             <w:proofErr w:type="spellStart"/>
-            <w:proofErr w:type="gramStart"/>
             <w:r>
               <w:rPr>
                 <w:rFonts w:ascii="Courier" w:hAnsi="Courier"/>
@@ -4269,7 +4109,6 @@
               <w:t>me</w:t>
             </w:r>
             <w:proofErr w:type="spellEnd"/>
-            <w:proofErr w:type="gramEnd"/>
             <w:r>
               <w:rPr>
                 <w:rFonts w:ascii="Courier" w:hAnsi="Courier"/>
@@ -4363,19 +4202,11 @@
               <w:t>[</w:t>
             </w:r>
             <w:proofErr w:type="spellStart"/>
-            <w:proofErr w:type="gramStart"/>
             <w:r>
               <w:rPr>
                 <w:rFonts w:ascii="Courier" w:hAnsi="Courier"/>
               </w:rPr>
-              <w:t>root@fuel</w:t>
-            </w:r>
-            <w:proofErr w:type="gramEnd"/>
-            <w:r>
-              <w:rPr>
-                <w:rFonts w:ascii="Courier" w:hAnsi="Courier"/>
-              </w:rPr>
-              <w:t>-master</w:t>
+              <w:t>root@fuel-master</w:t>
             </w:r>
             <w:proofErr w:type="spellEnd"/>
             <w:r>
@@ -4474,49 +4305,33 @@
               <w:t>[</w:t>
             </w:r>
             <w:proofErr w:type="spellStart"/>
-            <w:proofErr w:type="gramStart"/>
             <w:r>
               <w:rPr>
                 <w:rFonts w:ascii="Courier" w:hAnsi="Courier"/>
               </w:rPr>
-              <w:t>root@fuel</w:t>
-            </w:r>
-            <w:proofErr w:type="gramEnd"/>
+              <w:t>root@fuel-master</w:t>
+            </w:r>
+            <w:proofErr w:type="spellEnd"/>
             <w:r>
               <w:rPr>
                 <w:rFonts w:ascii="Courier" w:hAnsi="Courier"/>
               </w:rPr>
-              <w:t>-master</w:t>
-            </w:r>
-            <w:proofErr w:type="spellEnd"/>
-            <w:r>
+              <w:t xml:space="preserve"> ~]# fuel plugins</w:t>
+            </w:r>
+          </w:p>
+          <w:p>
+            <w:pPr>
+              <w:widowControl w:val="0"/>
+              <w:spacing w:line="240" w:lineRule="auto"/>
               <w:rPr>
                 <w:rFonts w:ascii="Courier" w:hAnsi="Courier"/>
               </w:rPr>
-              <w:t xml:space="preserve"> ~]# fuel plugins</w:t>
-            </w:r>
-          </w:p>
-          <w:p>
-            <w:pPr>
-              <w:widowControl w:val="0"/>
-              <w:spacing w:line="240" w:lineRule="auto"/>
+            </w:pPr>
+            <w:r>
               <w:rPr>
                 <w:rFonts w:ascii="Courier" w:hAnsi="Courier"/>
               </w:rPr>
-            </w:pPr>
-            <w:proofErr w:type="gramStart"/>
-            <w:r>
-              <w:rPr>
-                <w:rFonts w:ascii="Courier" w:hAnsi="Courier"/>
-              </w:rPr>
-              <w:t>id</w:t>
-            </w:r>
-            <w:proofErr w:type="gramEnd"/>
-            <w:r>
-              <w:rPr>
-                <w:rFonts w:ascii="Courier" w:hAnsi="Courier"/>
-              </w:rPr>
-              <w:t xml:space="preserve"> | name                  | version | </w:t>
+              <w:t xml:space="preserve">id | name                  | version | </w:t>
             </w:r>
             <w:proofErr w:type="spellStart"/>
             <w:r>
@@ -4594,7 +4409,7 @@
         <w:contextualSpacing w:val="0"/>
       </w:pPr>
       <w:bookmarkStart w:id="21" w:name="h.me240mqtn8ni" w:colFirst="0" w:colLast="0"/>
-      <w:bookmarkStart w:id="22" w:name="_Toc312484805"/>
+      <w:bookmarkStart w:id="22" w:name="_Toc314147362"/>
       <w:bookmarkEnd w:id="21"/>
       <w:r>
         <w:t>Prepare nodes</w:t>
@@ -4664,19 +4479,11 @@
               <w:spacing w:line="240" w:lineRule="auto"/>
             </w:pPr>
             <w:proofErr w:type="spellStart"/>
-            <w:proofErr w:type="gramStart"/>
             <w:r>
               <w:rPr>
                 <w:i/>
               </w:rPr>
-              <w:t>prepare</w:t>
-            </w:r>
-            <w:proofErr w:type="gramEnd"/>
-            <w:r>
-              <w:rPr>
-                <w:i/>
-              </w:rPr>
-              <w:t>_nodes</w:t>
+              <w:t>prepare_nodes</w:t>
             </w:r>
             <w:proofErr w:type="spellEnd"/>
           </w:p>
@@ -4930,7 +4737,7 @@
         <w:pStyle w:val="Heading2"/>
         <w:contextualSpacing w:val="0"/>
       </w:pPr>
-      <w:bookmarkStart w:id="23" w:name="_Toc312484806"/>
+      <w:bookmarkStart w:id="23" w:name="_Toc314147363"/>
       <w:r>
         <w:t xml:space="preserve">Create an </w:t>
       </w:r>
@@ -5015,19 +4822,11 @@
               <w:spacing w:line="240" w:lineRule="auto"/>
             </w:pPr>
             <w:proofErr w:type="spellStart"/>
-            <w:proofErr w:type="gramStart"/>
             <w:r>
               <w:rPr>
                 <w:i/>
               </w:rPr>
-              <w:t>create</w:t>
-            </w:r>
-            <w:proofErr w:type="gramEnd"/>
-            <w:r>
-              <w:rPr>
-                <w:i/>
-              </w:rPr>
-              <w:t>_env</w:t>
+              <w:t>create_env</w:t>
             </w:r>
             <w:proofErr w:type="spellEnd"/>
           </w:p>
@@ -5395,7 +5194,7 @@
         <w:pStyle w:val="Heading2"/>
         <w:contextualSpacing w:val="0"/>
       </w:pPr>
-      <w:bookmarkStart w:id="24" w:name="_Toc312484807"/>
+      <w:bookmarkStart w:id="24" w:name="_Toc314147364"/>
       <w:r>
         <w:t>Verify block storage service</w:t>
       </w:r>
@@ -5464,19 +5263,11 @@
               <w:spacing w:line="240" w:lineRule="auto"/>
             </w:pPr>
             <w:proofErr w:type="spellStart"/>
-            <w:proofErr w:type="gramStart"/>
             <w:r>
               <w:rPr>
                 <w:i/>
               </w:rPr>
-              <w:t>verify</w:t>
-            </w:r>
-            <w:proofErr w:type="gramEnd"/>
-            <w:r>
-              <w:rPr>
-                <w:i/>
-              </w:rPr>
-              <w:t>_block_storage</w:t>
+              <w:t>verify_block_storage</w:t>
             </w:r>
             <w:proofErr w:type="spellEnd"/>
           </w:p>
@@ -5680,7 +5471,7 @@
         <w:pStyle w:val="Heading2"/>
         <w:contextualSpacing w:val="0"/>
       </w:pPr>
-      <w:bookmarkStart w:id="25" w:name="_Toc312484808"/>
+      <w:bookmarkStart w:id="25" w:name="_Toc314147365"/>
       <w:r>
         <w:t xml:space="preserve">Check </w:t>
       </w:r>
@@ -5757,19 +5548,11 @@
               <w:spacing w:line="240" w:lineRule="auto"/>
             </w:pPr>
             <w:proofErr w:type="spellStart"/>
-            <w:proofErr w:type="gramStart"/>
             <w:r>
               <w:rPr>
                 <w:i/>
               </w:rPr>
-              <w:t>check</w:t>
-            </w:r>
-            <w:proofErr w:type="gramEnd"/>
-            <w:r>
-              <w:rPr>
-                <w:i/>
-              </w:rPr>
-              <w:t>_scaleio_cluster</w:t>
+              <w:t>check_scaleio_cluster</w:t>
             </w:r>
             <w:proofErr w:type="spellEnd"/>
           </w:p>
@@ -5901,7 +5684,6 @@
               </w:rPr>
             </w:pPr>
             <w:proofErr w:type="spellStart"/>
-            <w:proofErr w:type="gramStart"/>
             <w:r>
               <w:rPr>
                 <w:rFonts w:ascii="Courier" w:hAnsi="Courier"/>
@@ -5909,7 +5691,6 @@
               <w:t>scli</w:t>
             </w:r>
             <w:proofErr w:type="spellEnd"/>
-            <w:proofErr w:type="gramEnd"/>
             <w:r>
               <w:rPr>
                 <w:rFonts w:ascii="Courier" w:hAnsi="Courier"/>
@@ -5989,7 +5770,7 @@
         <w:pStyle w:val="Heading2"/>
         <w:contextualSpacing w:val="0"/>
       </w:pPr>
-      <w:bookmarkStart w:id="26" w:name="_Toc312484809"/>
+      <w:bookmarkStart w:id="26" w:name="_Toc314147366"/>
       <w:r>
         <w:lastRenderedPageBreak/>
         <w:t>Create a volume</w:t>
@@ -6059,19 +5840,11 @@
               <w:spacing w:line="240" w:lineRule="auto"/>
             </w:pPr>
             <w:proofErr w:type="spellStart"/>
-            <w:proofErr w:type="gramStart"/>
             <w:r>
               <w:rPr>
                 <w:i/>
               </w:rPr>
-              <w:t>create</w:t>
-            </w:r>
-            <w:proofErr w:type="gramEnd"/>
-            <w:r>
-              <w:rPr>
-                <w:i/>
-              </w:rPr>
-              <w:t>_volume</w:t>
+              <w:t>create_volume</w:t>
             </w:r>
             <w:proofErr w:type="spellEnd"/>
           </w:p>
@@ -6281,7 +6054,6 @@
               </w:rPr>
             </w:pPr>
             <w:proofErr w:type="spellStart"/>
-            <w:proofErr w:type="gramStart"/>
             <w:r>
               <w:rPr>
                 <w:rFonts w:ascii="Courier" w:hAnsi="Courier"/>
@@ -6289,7 +6061,6 @@
               <w:t>scli</w:t>
             </w:r>
             <w:proofErr w:type="spellEnd"/>
-            <w:proofErr w:type="gramEnd"/>
             <w:r>
               <w:rPr>
                 <w:rFonts w:ascii="Courier" w:hAnsi="Courier"/>
@@ -6366,7 +6137,6 @@
               </w:rPr>
             </w:pPr>
             <w:proofErr w:type="spellStart"/>
-            <w:proofErr w:type="gramStart"/>
             <w:r>
               <w:rPr>
                 <w:rFonts w:ascii="Courier" w:hAnsi="Courier"/>
@@ -6374,7 +6144,6 @@
               <w:t>scli</w:t>
             </w:r>
             <w:proofErr w:type="spellEnd"/>
-            <w:proofErr w:type="gramEnd"/>
             <w:r>
               <w:rPr>
                 <w:rFonts w:ascii="Courier" w:hAnsi="Courier"/>
@@ -6476,7 +6245,7 @@
         <w:pStyle w:val="Heading2"/>
         <w:contextualSpacing w:val="0"/>
       </w:pPr>
-      <w:bookmarkStart w:id="27" w:name="_Toc312484810"/>
+      <w:bookmarkStart w:id="27" w:name="_Toc314147367"/>
       <w:r>
         <w:t>Attach a volume to an instance</w:t>
       </w:r>
@@ -6545,19 +6314,11 @@
               <w:spacing w:line="240" w:lineRule="auto"/>
             </w:pPr>
             <w:proofErr w:type="spellStart"/>
-            <w:proofErr w:type="gramStart"/>
             <w:r>
               <w:rPr>
                 <w:i/>
               </w:rPr>
-              <w:t>attach</w:t>
-            </w:r>
-            <w:proofErr w:type="gramEnd"/>
-            <w:r>
-              <w:rPr>
-                <w:i/>
-              </w:rPr>
-              <w:t>_volume</w:t>
+              <w:t>attach_volume</w:t>
             </w:r>
             <w:proofErr w:type="spellEnd"/>
           </w:p>
@@ -6741,7 +6502,6 @@
               </w:rPr>
             </w:pPr>
             <w:proofErr w:type="spellStart"/>
-            <w:proofErr w:type="gramStart"/>
             <w:r>
               <w:rPr>
                 <w:rFonts w:ascii="Courier" w:hAnsi="Courier"/>
@@ -6749,7 +6509,6 @@
               <w:t>scli</w:t>
             </w:r>
             <w:proofErr w:type="spellEnd"/>
-            <w:proofErr w:type="gramEnd"/>
             <w:r>
               <w:rPr>
                 <w:rFonts w:ascii="Courier" w:hAnsi="Courier"/>
@@ -6820,7 +6579,6 @@
               </w:rPr>
             </w:pPr>
             <w:proofErr w:type="spellStart"/>
-            <w:proofErr w:type="gramStart"/>
             <w:r>
               <w:rPr>
                 <w:rFonts w:ascii="Courier" w:hAnsi="Courier"/>
@@ -6828,7 +6586,6 @@
               <w:t>scli</w:t>
             </w:r>
             <w:proofErr w:type="spellEnd"/>
-            <w:proofErr w:type="gramEnd"/>
             <w:r>
               <w:rPr>
                 <w:rFonts w:ascii="Courier" w:hAnsi="Courier"/>
@@ -6949,7 +6706,7 @@
       <w:pPr>
         <w:pStyle w:val="Heading2"/>
       </w:pPr>
-      <w:bookmarkStart w:id="28" w:name="_Toc312484811"/>
+      <w:bookmarkStart w:id="28" w:name="_Toc314147368"/>
       <w:r>
         <w:lastRenderedPageBreak/>
         <w:t>Verify Fuel Health Checks</w:t>
@@ -7019,19 +6776,11 @@
               <w:spacing w:line="240" w:lineRule="auto"/>
             </w:pPr>
             <w:proofErr w:type="spellStart"/>
-            <w:proofErr w:type="gramStart"/>
             <w:r>
               <w:rPr>
                 <w:i/>
               </w:rPr>
-              <w:t>verify</w:t>
-            </w:r>
-            <w:proofErr w:type="gramEnd"/>
-            <w:r>
-              <w:rPr>
-                <w:i/>
-              </w:rPr>
-              <w:t>_health_checks</w:t>
+              <w:t>verify_health_checks</w:t>
             </w:r>
             <w:proofErr w:type="spellEnd"/>
           </w:p>
@@ -7210,7 +6959,7 @@
       <w:pPr>
         <w:pStyle w:val="Heading2"/>
       </w:pPr>
-      <w:bookmarkStart w:id="29" w:name="_Toc312484812"/>
+      <w:bookmarkStart w:id="29" w:name="_Toc314147369"/>
       <w:proofErr w:type="spellStart"/>
       <w:r>
         <w:t>ScaleIO</w:t>
@@ -7284,19 +7033,11 @@
               <w:spacing w:line="240" w:lineRule="auto"/>
             </w:pPr>
             <w:proofErr w:type="spellStart"/>
-            <w:proofErr w:type="gramStart"/>
             <w:r>
               <w:rPr>
                 <w:i/>
               </w:rPr>
-              <w:t>scaleio</w:t>
-            </w:r>
-            <w:proofErr w:type="gramEnd"/>
-            <w:r>
-              <w:rPr>
-                <w:i/>
-              </w:rPr>
-              <w:t>_host_failover</w:t>
+              <w:t>scaleio_host_failover</w:t>
             </w:r>
             <w:proofErr w:type="spellEnd"/>
           </w:p>
@@ -7449,7 +7190,6 @@
               </w:rPr>
             </w:pPr>
             <w:proofErr w:type="spellStart"/>
-            <w:proofErr w:type="gramStart"/>
             <w:r>
               <w:rPr>
                 <w:rFonts w:ascii="Courier" w:hAnsi="Courier"/>
@@ -7457,7 +7197,6 @@
               <w:t>pgrep</w:t>
             </w:r>
             <w:proofErr w:type="spellEnd"/>
-            <w:proofErr w:type="gramEnd"/>
             <w:r>
               <w:rPr>
                 <w:rFonts w:ascii="Courier" w:hAnsi="Courier"/>
@@ -7504,15 +7243,7 @@
               <w:spacing w:line="240" w:lineRule="auto"/>
             </w:pPr>
             <w:r>
-              <w:t xml:space="preserve">From the primary or secondary MDM node, run the following command. It should show that the cluster state is </w:t>
-            </w:r>
-            <w:proofErr w:type="gramStart"/>
-            <w:r>
-              <w:t>Degraded</w:t>
-            </w:r>
-            <w:proofErr w:type="gramEnd"/>
-            <w:r>
-              <w:t>.</w:t>
+              <w:t>From the primary or secondary MDM node, run the following command. It should show that the cluster state is Degraded.</w:t>
             </w:r>
           </w:p>
           <w:p>
@@ -7533,7 +7264,6 @@
               </w:rPr>
             </w:pPr>
             <w:proofErr w:type="spellStart"/>
-            <w:proofErr w:type="gramStart"/>
             <w:r>
               <w:rPr>
                 <w:rFonts w:ascii="Courier" w:hAnsi="Courier"/>
@@ -7541,7 +7271,6 @@
               <w:t>scli</w:t>
             </w:r>
             <w:proofErr w:type="spellEnd"/>
-            <w:proofErr w:type="gramEnd"/>
             <w:r>
               <w:rPr>
                 <w:rFonts w:ascii="Courier" w:hAnsi="Courier"/>
@@ -7587,13 +7316,8 @@
               </w:numPr>
               <w:spacing w:line="240" w:lineRule="auto"/>
             </w:pPr>
-            <w:proofErr w:type="gramStart"/>
-            <w:r>
-              <w:t>Boot up</w:t>
-            </w:r>
-            <w:proofErr w:type="gramEnd"/>
-            <w:r>
-              <w:t xml:space="preserve"> the node.</w:t>
+            <w:r>
+              <w:t>Boot up the node.</w:t>
             </w:r>
           </w:p>
         </w:tc>
@@ -7683,7 +7407,7 @@
       <w:pPr>
         <w:pStyle w:val="Heading2"/>
       </w:pPr>
-      <w:bookmarkStart w:id="30" w:name="_Toc312484813"/>
+      <w:bookmarkStart w:id="30" w:name="_Toc314147370"/>
       <w:r>
         <w:t>Uninstall the plugin with deployed environment</w:t>
       </w:r>
@@ -7752,19 +7476,11 @@
               <w:spacing w:line="240" w:lineRule="auto"/>
             </w:pPr>
             <w:proofErr w:type="spellStart"/>
-            <w:proofErr w:type="gramStart"/>
             <w:r>
               <w:rPr>
                 <w:i/>
               </w:rPr>
-              <w:t>uninstall</w:t>
-            </w:r>
-            <w:proofErr w:type="gramEnd"/>
-            <w:r>
-              <w:rPr>
-                <w:i/>
-              </w:rPr>
-              <w:t>_plugin_with_deployed_env</w:t>
+              <w:t>uninstall_plugin_with_deployed_env</w:t>
             </w:r>
             <w:proofErr w:type="spellEnd"/>
           </w:p>
@@ -7872,13 +7588,8 @@
               <w:widowControl w:val="0"/>
               <w:spacing w:line="240" w:lineRule="auto"/>
             </w:pPr>
-            <w:proofErr w:type="gramStart"/>
-            <w:r>
-              <w:t>fuel</w:t>
-            </w:r>
-            <w:proofErr w:type="gramEnd"/>
-            <w:r>
-              <w:t xml:space="preserve"> plugins ­­remove </w:t>
+            <w:r>
+              <w:t xml:space="preserve">fuel plugins ­­remove </w:t>
             </w:r>
             <w:proofErr w:type="spellStart"/>
             <w:r>
@@ -7972,7 +7683,7 @@
       <w:pPr>
         <w:pStyle w:val="Heading2"/>
       </w:pPr>
-      <w:bookmarkStart w:id="31" w:name="_Toc312484814"/>
+      <w:bookmarkStart w:id="31" w:name="_Toc314147371"/>
       <w:r>
         <w:t>Uninstall the plugin</w:t>
       </w:r>
@@ -8041,19 +7752,11 @@
               <w:spacing w:line="240" w:lineRule="auto"/>
             </w:pPr>
             <w:proofErr w:type="spellStart"/>
-            <w:proofErr w:type="gramStart"/>
             <w:r>
               <w:rPr>
                 <w:i/>
               </w:rPr>
-              <w:t>uninstall</w:t>
-            </w:r>
-            <w:proofErr w:type="gramEnd"/>
-            <w:r>
-              <w:rPr>
-                <w:i/>
-              </w:rPr>
-              <w:t>_plugin</w:t>
+              <w:t>uninstall_plugin</w:t>
             </w:r>
             <w:proofErr w:type="spellEnd"/>
           </w:p>
@@ -8201,27 +7904,17 @@
               <w:widowControl w:val="0"/>
               <w:spacing w:line="240" w:lineRule="auto"/>
             </w:pPr>
-            <w:proofErr w:type="gramStart"/>
-            <w:r>
-              <w:t>fuel</w:t>
-            </w:r>
-            <w:proofErr w:type="gramEnd"/>
-            <w:r>
-              <w:t xml:space="preserve"> plugins</w:t>
-            </w:r>
-          </w:p>
-          <w:p>
-            <w:pPr>
-              <w:widowControl w:val="0"/>
-              <w:spacing w:line="240" w:lineRule="auto"/>
-            </w:pPr>
-            <w:proofErr w:type="gramStart"/>
-            <w:r>
-              <w:t>id</w:t>
-            </w:r>
-            <w:proofErr w:type="gramEnd"/>
-            <w:r>
-              <w:t xml:space="preserve"> | name | version | </w:t>
+            <w:r>
+              <w:t>fuel plugins</w:t>
+            </w:r>
+          </w:p>
+          <w:p>
+            <w:pPr>
+              <w:widowControl w:val="0"/>
+              <w:spacing w:line="240" w:lineRule="auto"/>
+            </w:pPr>
+            <w:r>
+              <w:t xml:space="preserve">id | name | version | </w:t>
             </w:r>
             <w:proofErr w:type="spellStart"/>
             <w:r>
@@ -8287,889 +7980,42 @@
     </w:p>
     <w:p>
       <w:pPr>
-        <w:pStyle w:val="Heading2"/>
-      </w:pPr>
-      <w:bookmarkStart w:id="32" w:name="_Toc312484815"/>
-      <w:r>
-        <w:t>Remove node with Controller role</w:t>
-      </w:r>
-      <w:bookmarkEnd w:id="32"/>
+        <w:widowControl w:val="0"/>
+      </w:pPr>
     </w:p>
     <w:p>
       <w:pPr>
         <w:widowControl w:val="0"/>
       </w:pPr>
     </w:p>
-    <w:tbl>
-      <w:tblPr>
-        <w:tblStyle w:val="a1"/>
-        <w:tblW w:w="10065" w:type="dxa"/>
-        <w:tblInd w:w="-705" w:type="dxa"/>
-        <w:tblBorders>
-          <w:top w:val="single" w:sz="8" w:space="0" w:color="000000"/>
-          <w:left w:val="single" w:sz="8" w:space="0" w:color="000000"/>
-          <w:bottom w:val="single" w:sz="8" w:space="0" w:color="000000"/>
-          <w:right w:val="single" w:sz="8" w:space="0" w:color="000000"/>
-          <w:insideH w:val="single" w:sz="8" w:space="0" w:color="000000"/>
-          <w:insideV w:val="single" w:sz="8" w:space="0" w:color="000000"/>
-        </w:tblBorders>
-        <w:tblLayout w:type="fixed"/>
-        <w:tblLook w:val="0600" w:firstRow="0" w:lastRow="0" w:firstColumn="0" w:lastColumn="0" w:noHBand="1" w:noVBand="1"/>
-      </w:tblPr>
-      <w:tblGrid>
-        <w:gridCol w:w="2580"/>
-        <w:gridCol w:w="7485"/>
-      </w:tblGrid>
-      <w:tr>
-        <w:tc>
-          <w:tcPr>
-            <w:tcW w:w="2580" w:type="dxa"/>
-            <w:tcMar>
-              <w:top w:w="100" w:type="dxa"/>
-              <w:left w:w="100" w:type="dxa"/>
-              <w:bottom w:w="100" w:type="dxa"/>
-              <w:right w:w="100" w:type="dxa"/>
-            </w:tcMar>
-          </w:tcPr>
-          <w:p>
-            <w:pPr>
-              <w:widowControl w:val="0"/>
-              <w:spacing w:line="240" w:lineRule="auto"/>
-            </w:pPr>
-            <w:r>
-              <w:t>Test Case ID</w:t>
-            </w:r>
-          </w:p>
-        </w:tc>
-        <w:tc>
-          <w:tcPr>
-            <w:tcW w:w="7485" w:type="dxa"/>
-            <w:shd w:val="clear" w:color="auto" w:fill="FFFFFF"/>
-            <w:tcMar>
-              <w:top w:w="100" w:type="dxa"/>
-              <w:left w:w="100" w:type="dxa"/>
-              <w:bottom w:w="100" w:type="dxa"/>
-              <w:right w:w="100" w:type="dxa"/>
-            </w:tcMar>
-          </w:tcPr>
-          <w:p>
-            <w:pPr>
-              <w:widowControl w:val="0"/>
-              <w:spacing w:line="240" w:lineRule="auto"/>
-            </w:pPr>
-            <w:proofErr w:type="spellStart"/>
-            <w:proofErr w:type="gramStart"/>
-            <w:r>
-              <w:rPr>
-                <w:i/>
-              </w:rPr>
-              <w:t>remove</w:t>
-            </w:r>
-            <w:proofErr w:type="gramEnd"/>
-            <w:r>
-              <w:rPr>
-                <w:i/>
-              </w:rPr>
-              <w:t>_controller_node</w:t>
-            </w:r>
-            <w:proofErr w:type="spellEnd"/>
-          </w:p>
-        </w:tc>
-      </w:tr>
-      <w:tr>
-        <w:tc>
-          <w:tcPr>
-            <w:tcW w:w="2580" w:type="dxa"/>
-            <w:tcMar>
-              <w:top w:w="100" w:type="dxa"/>
-              <w:left w:w="100" w:type="dxa"/>
-              <w:bottom w:w="100" w:type="dxa"/>
-              <w:right w:w="100" w:type="dxa"/>
-            </w:tcMar>
-          </w:tcPr>
-          <w:p>
-            <w:pPr>
-              <w:widowControl w:val="0"/>
-              <w:spacing w:line="240" w:lineRule="auto"/>
-            </w:pPr>
-            <w:r>
-              <w:t>Description</w:t>
-            </w:r>
-          </w:p>
-        </w:tc>
-        <w:tc>
-          <w:tcPr>
-            <w:tcW w:w="7485" w:type="dxa"/>
-            <w:tcMar>
-              <w:top w:w="100" w:type="dxa"/>
-              <w:left w:w="100" w:type="dxa"/>
-              <w:bottom w:w="100" w:type="dxa"/>
-              <w:right w:w="100" w:type="dxa"/>
-            </w:tcMar>
-          </w:tcPr>
-          <w:p>
-            <w:pPr>
-              <w:widowControl w:val="0"/>
-              <w:spacing w:line="240" w:lineRule="auto"/>
-            </w:pPr>
-            <w:r>
-              <w:rPr>
-                <w:i/>
-              </w:rPr>
-              <w:t xml:space="preserve">Remove a </w:t>
-            </w:r>
-            <w:r>
-              <w:rPr>
-                <w:i/>
-              </w:rPr>
-              <w:t>Controller node</w:t>
-            </w:r>
-            <w:r>
-              <w:rPr>
-                <w:i/>
-              </w:rPr>
-              <w:t xml:space="preserve"> and verify that </w:t>
-            </w:r>
-            <w:proofErr w:type="spellStart"/>
-            <w:r>
-              <w:rPr>
-                <w:i/>
-              </w:rPr>
-              <w:t>ScaleIO</w:t>
-            </w:r>
-            <w:proofErr w:type="spellEnd"/>
-            <w:r>
-              <w:rPr>
-                <w:i/>
-              </w:rPr>
-              <w:t xml:space="preserve"> is still operative.</w:t>
-            </w:r>
-          </w:p>
-        </w:tc>
-      </w:tr>
-      <w:tr>
-        <w:tc>
-          <w:tcPr>
-            <w:tcW w:w="2580" w:type="dxa"/>
-            <w:tcMar>
-              <w:top w:w="100" w:type="dxa"/>
-              <w:left w:w="100" w:type="dxa"/>
-              <w:bottom w:w="100" w:type="dxa"/>
-              <w:right w:w="100" w:type="dxa"/>
-            </w:tcMar>
-          </w:tcPr>
-          <w:p>
-            <w:pPr>
-              <w:widowControl w:val="0"/>
-              <w:spacing w:line="240" w:lineRule="auto"/>
-            </w:pPr>
-            <w:r>
-              <w:t>Steps</w:t>
-            </w:r>
-          </w:p>
-        </w:tc>
-        <w:tc>
-          <w:tcPr>
-            <w:tcW w:w="7485" w:type="dxa"/>
-            <w:tcMar>
-              <w:top w:w="100" w:type="dxa"/>
-              <w:left w:w="100" w:type="dxa"/>
-              <w:bottom w:w="100" w:type="dxa"/>
-              <w:right w:w="100" w:type="dxa"/>
-            </w:tcMar>
-          </w:tcPr>
-          <w:p>
-            <w:pPr>
-              <w:pStyle w:val="ListParagraph"/>
-              <w:widowControl w:val="0"/>
-              <w:numPr>
-                <w:ilvl w:val="0"/>
-                <w:numId w:val="29"/>
-              </w:numPr>
-              <w:spacing w:line="240" w:lineRule="auto"/>
-            </w:pPr>
-            <w:r>
-              <w:t>Identify a Controller node</w:t>
-            </w:r>
-            <w:r>
-              <w:t xml:space="preserve"> and s</w:t>
-            </w:r>
-            <w:r>
-              <w:t>hutdown the host</w:t>
-            </w:r>
-            <w:r>
-              <w:t>.</w:t>
-            </w:r>
-          </w:p>
-          <w:p>
-            <w:pPr>
-              <w:pStyle w:val="ListParagraph"/>
-              <w:widowControl w:val="0"/>
-              <w:numPr>
-                <w:ilvl w:val="0"/>
-                <w:numId w:val="29"/>
-              </w:numPr>
-              <w:spacing w:line="240" w:lineRule="auto"/>
-            </w:pPr>
-            <w:r>
-              <w:t xml:space="preserve">From the primary or secondary MDM node, run the following command. It should show that the cluster state is </w:t>
-            </w:r>
-            <w:r>
-              <w:rPr>
-                <w:i/>
-              </w:rPr>
-              <w:t>Degraded</w:t>
-            </w:r>
-            <w:r>
-              <w:t xml:space="preserve"> or </w:t>
-            </w:r>
-            <w:r>
-              <w:rPr>
-                <w:i/>
-              </w:rPr>
-              <w:t>Normal</w:t>
-            </w:r>
-            <w:r>
-              <w:t xml:space="preserve"> depending on the </w:t>
-            </w:r>
-            <w:proofErr w:type="spellStart"/>
-            <w:r>
-              <w:t>ScaleIO</w:t>
-            </w:r>
-            <w:proofErr w:type="spellEnd"/>
-            <w:r>
-              <w:t xml:space="preserve"> component that this node was running</w:t>
-            </w:r>
-            <w:r>
-              <w:t>.</w:t>
-            </w:r>
-          </w:p>
-          <w:p>
-            <w:pPr>
-              <w:widowControl w:val="0"/>
-              <w:spacing w:line="240" w:lineRule="auto"/>
-              <w:rPr>
-                <w:rFonts w:ascii="Courier" w:hAnsi="Courier"/>
-              </w:rPr>
-            </w:pPr>
-          </w:p>
-          <w:p>
-            <w:pPr>
-              <w:widowControl w:val="0"/>
-              <w:spacing w:line="240" w:lineRule="auto"/>
-              <w:rPr>
-                <w:rFonts w:ascii="Courier" w:hAnsi="Courier"/>
-              </w:rPr>
-            </w:pPr>
-            <w:proofErr w:type="spellStart"/>
-            <w:proofErr w:type="gramStart"/>
-            <w:r>
-              <w:rPr>
-                <w:rFonts w:ascii="Courier" w:hAnsi="Courier"/>
-              </w:rPr>
-              <w:t>scli</w:t>
-            </w:r>
-            <w:proofErr w:type="spellEnd"/>
-            <w:proofErr w:type="gramEnd"/>
-            <w:r>
-              <w:rPr>
-                <w:rFonts w:ascii="Courier" w:hAnsi="Courier"/>
-              </w:rPr>
-              <w:t xml:space="preserve"> --</w:t>
-            </w:r>
-            <w:proofErr w:type="spellStart"/>
-            <w:r>
-              <w:rPr>
-                <w:rFonts w:ascii="Courier" w:hAnsi="Courier"/>
-              </w:rPr>
-              <w:t>query_cluster</w:t>
-            </w:r>
-            <w:proofErr w:type="spellEnd"/>
-          </w:p>
-          <w:p>
-            <w:pPr>
-              <w:widowControl w:val="0"/>
-              <w:spacing w:line="240" w:lineRule="auto"/>
-            </w:pPr>
-          </w:p>
-          <w:p>
-            <w:pPr>
-              <w:pStyle w:val="ListParagraph"/>
-              <w:widowControl w:val="0"/>
-              <w:numPr>
-                <w:ilvl w:val="0"/>
-                <w:numId w:val="29"/>
-              </w:numPr>
-              <w:spacing w:line="240" w:lineRule="auto"/>
-            </w:pPr>
-            <w:r>
-              <w:t>Create volumes and attach them to running instances.</w:t>
-            </w:r>
-          </w:p>
-          <w:p>
-            <w:pPr>
-              <w:pStyle w:val="ListParagraph"/>
-              <w:widowControl w:val="0"/>
-              <w:numPr>
-                <w:ilvl w:val="0"/>
-                <w:numId w:val="29"/>
-              </w:numPr>
-              <w:spacing w:line="240" w:lineRule="auto"/>
-            </w:pPr>
-            <w:proofErr w:type="gramStart"/>
-            <w:r>
-              <w:t>Boot up</w:t>
-            </w:r>
-            <w:proofErr w:type="gramEnd"/>
-            <w:r>
-              <w:t xml:space="preserve"> the node.</w:t>
-            </w:r>
-          </w:p>
-        </w:tc>
-      </w:tr>
-      <w:tr>
-        <w:tc>
-          <w:tcPr>
-            <w:tcW w:w="2580" w:type="dxa"/>
-            <w:tcMar>
-              <w:top w:w="100" w:type="dxa"/>
-              <w:left w:w="100" w:type="dxa"/>
-              <w:bottom w:w="100" w:type="dxa"/>
-              <w:right w:w="100" w:type="dxa"/>
-            </w:tcMar>
-          </w:tcPr>
-          <w:p>
-            <w:pPr>
-              <w:widowControl w:val="0"/>
-              <w:spacing w:line="240" w:lineRule="auto"/>
-            </w:pPr>
-            <w:r>
-              <w:t>Expected Result</w:t>
-            </w:r>
-          </w:p>
-        </w:tc>
-        <w:tc>
-          <w:tcPr>
-            <w:tcW w:w="7485" w:type="dxa"/>
-            <w:tcMar>
-              <w:top w:w="100" w:type="dxa"/>
-              <w:left w:w="100" w:type="dxa"/>
-              <w:bottom w:w="100" w:type="dxa"/>
-              <w:right w:w="100" w:type="dxa"/>
-            </w:tcMar>
-          </w:tcPr>
-          <w:p>
-            <w:pPr>
-              <w:widowControl w:val="0"/>
-              <w:spacing w:line="240" w:lineRule="auto"/>
-            </w:pPr>
-            <w:r>
-              <w:rPr>
-                <w:i/>
-              </w:rPr>
-              <w:t xml:space="preserve">Even when the cluster is degraded because of a missing MDM node, </w:t>
-            </w:r>
-            <w:proofErr w:type="spellStart"/>
-            <w:r>
-              <w:rPr>
-                <w:i/>
-              </w:rPr>
-              <w:t>ScaleIO</w:t>
-            </w:r>
-            <w:proofErr w:type="spellEnd"/>
-            <w:r>
-              <w:rPr>
-                <w:i/>
-              </w:rPr>
-              <w:t xml:space="preserve"> can operate normally. Once the node is back online, the cluster will rebuild and its state will be back to Normal.</w:t>
-            </w:r>
-          </w:p>
-        </w:tc>
-      </w:tr>
-    </w:tbl>
     <w:p>
       <w:pPr>
-        <w:widowControl w:val="0"/>
-      </w:pPr>
+        <w:rPr>
+          <w:b/>
+          <w:color w:val="FF0000"/>
+        </w:rPr>
+      </w:pPr>
+      <w:r>
+        <w:rPr>
+          <w:b/>
+          <w:color w:val="FF0000"/>
+        </w:rPr>
+        <w:br w:type="page"/>
+      </w:r>
     </w:p>
     <w:p>
       <w:pPr>
-        <w:widowControl w:val="0"/>
-      </w:pPr>
-    </w:p>
-    <w:p>
-      <w:pPr>
-        <w:widowControl w:val="0"/>
-      </w:pPr>
-    </w:p>
-    <w:p>
-      <w:pPr>
-        <w:widowControl w:val="0"/>
-      </w:pPr>
-    </w:p>
-    <w:p>
-      <w:pPr>
-        <w:pStyle w:val="Heading2"/>
-      </w:pPr>
-      <w:bookmarkStart w:id="33" w:name="_Toc312484816"/>
-      <w:r>
-        <w:lastRenderedPageBreak/>
-        <w:t xml:space="preserve">Remove node with </w:t>
-      </w:r>
-      <w:r>
-        <w:t>Compute</w:t>
-      </w:r>
-      <w:r>
-        <w:t xml:space="preserve"> role</w:t>
-      </w:r>
-      <w:bookmarkEnd w:id="33"/>
-    </w:p>
-    <w:p>
-      <w:pPr>
-        <w:widowControl w:val="0"/>
-      </w:pPr>
-    </w:p>
-    <w:tbl>
-      <w:tblPr>
-        <w:tblStyle w:val="a1"/>
-        <w:tblW w:w="10065" w:type="dxa"/>
-        <w:tblInd w:w="-705" w:type="dxa"/>
-        <w:tblBorders>
-          <w:top w:val="single" w:sz="8" w:space="0" w:color="000000"/>
-          <w:left w:val="single" w:sz="8" w:space="0" w:color="000000"/>
-          <w:bottom w:val="single" w:sz="8" w:space="0" w:color="000000"/>
-          <w:right w:val="single" w:sz="8" w:space="0" w:color="000000"/>
-          <w:insideH w:val="single" w:sz="8" w:space="0" w:color="000000"/>
-          <w:insideV w:val="single" w:sz="8" w:space="0" w:color="000000"/>
-        </w:tblBorders>
-        <w:tblLayout w:type="fixed"/>
-        <w:tblLook w:val="0600" w:firstRow="0" w:lastRow="0" w:firstColumn="0" w:lastColumn="0" w:noHBand="1" w:noVBand="1"/>
-      </w:tblPr>
-      <w:tblGrid>
-        <w:gridCol w:w="2580"/>
-        <w:gridCol w:w="7485"/>
-      </w:tblGrid>
-      <w:tr>
-        <w:tc>
-          <w:tcPr>
-            <w:tcW w:w="2580" w:type="dxa"/>
-            <w:tcMar>
-              <w:top w:w="100" w:type="dxa"/>
-              <w:left w:w="100" w:type="dxa"/>
-              <w:bottom w:w="100" w:type="dxa"/>
-              <w:right w:w="100" w:type="dxa"/>
-            </w:tcMar>
-          </w:tcPr>
-          <w:p>
-            <w:pPr>
-              <w:widowControl w:val="0"/>
-              <w:spacing w:line="240" w:lineRule="auto"/>
-            </w:pPr>
-            <w:r>
-              <w:t>Test Case ID</w:t>
-            </w:r>
-          </w:p>
-        </w:tc>
-        <w:tc>
-          <w:tcPr>
-            <w:tcW w:w="7485" w:type="dxa"/>
-            <w:shd w:val="clear" w:color="auto" w:fill="FFFFFF"/>
-            <w:tcMar>
-              <w:top w:w="100" w:type="dxa"/>
-              <w:left w:w="100" w:type="dxa"/>
-              <w:bottom w:w="100" w:type="dxa"/>
-              <w:right w:w="100" w:type="dxa"/>
-            </w:tcMar>
-          </w:tcPr>
-          <w:p>
-            <w:pPr>
-              <w:widowControl w:val="0"/>
-              <w:spacing w:line="240" w:lineRule="auto"/>
-            </w:pPr>
-            <w:proofErr w:type="spellStart"/>
-            <w:proofErr w:type="gramStart"/>
-            <w:r>
-              <w:rPr>
-                <w:i/>
-              </w:rPr>
-              <w:t>remove</w:t>
-            </w:r>
-            <w:proofErr w:type="gramEnd"/>
-            <w:r>
-              <w:rPr>
-                <w:i/>
-              </w:rPr>
-              <w:t>_</w:t>
-            </w:r>
-            <w:r>
-              <w:rPr>
-                <w:i/>
-              </w:rPr>
-              <w:t>compute</w:t>
-            </w:r>
-            <w:r>
-              <w:rPr>
-                <w:i/>
-              </w:rPr>
-              <w:t>_node</w:t>
-            </w:r>
-            <w:proofErr w:type="spellEnd"/>
-          </w:p>
-        </w:tc>
-      </w:tr>
-      <w:tr>
-        <w:tc>
-          <w:tcPr>
-            <w:tcW w:w="2580" w:type="dxa"/>
-            <w:tcMar>
-              <w:top w:w="100" w:type="dxa"/>
-              <w:left w:w="100" w:type="dxa"/>
-              <w:bottom w:w="100" w:type="dxa"/>
-              <w:right w:w="100" w:type="dxa"/>
-            </w:tcMar>
-          </w:tcPr>
-          <w:p>
-            <w:pPr>
-              <w:widowControl w:val="0"/>
-              <w:spacing w:line="240" w:lineRule="auto"/>
-            </w:pPr>
-            <w:r>
-              <w:t>Description</w:t>
-            </w:r>
-          </w:p>
-        </w:tc>
-        <w:tc>
-          <w:tcPr>
-            <w:tcW w:w="7485" w:type="dxa"/>
-            <w:tcMar>
-              <w:top w:w="100" w:type="dxa"/>
-              <w:left w:w="100" w:type="dxa"/>
-              <w:bottom w:w="100" w:type="dxa"/>
-              <w:right w:w="100" w:type="dxa"/>
-            </w:tcMar>
-          </w:tcPr>
-          <w:p>
-            <w:pPr>
-              <w:widowControl w:val="0"/>
-              <w:spacing w:line="240" w:lineRule="auto"/>
-            </w:pPr>
-            <w:r>
-              <w:rPr>
-                <w:i/>
-              </w:rPr>
-              <w:t xml:space="preserve">Remove a </w:t>
-            </w:r>
-            <w:r>
-              <w:rPr>
-                <w:i/>
-              </w:rPr>
-              <w:t>Compute</w:t>
-            </w:r>
-            <w:r>
-              <w:rPr>
-                <w:i/>
-              </w:rPr>
-              <w:t xml:space="preserve"> node and verify that </w:t>
-            </w:r>
-            <w:proofErr w:type="spellStart"/>
-            <w:r>
-              <w:rPr>
-                <w:i/>
-              </w:rPr>
-              <w:t>ScaleIO</w:t>
-            </w:r>
-            <w:proofErr w:type="spellEnd"/>
-            <w:r>
-              <w:rPr>
-                <w:i/>
-              </w:rPr>
-              <w:t xml:space="preserve"> is still operative.</w:t>
-            </w:r>
-          </w:p>
-        </w:tc>
-      </w:tr>
-      <w:tr>
-        <w:tc>
-          <w:tcPr>
-            <w:tcW w:w="2580" w:type="dxa"/>
-            <w:tcMar>
-              <w:top w:w="100" w:type="dxa"/>
-              <w:left w:w="100" w:type="dxa"/>
-              <w:bottom w:w="100" w:type="dxa"/>
-              <w:right w:w="100" w:type="dxa"/>
-            </w:tcMar>
-          </w:tcPr>
-          <w:p>
-            <w:pPr>
-              <w:widowControl w:val="0"/>
-              <w:spacing w:line="240" w:lineRule="auto"/>
-            </w:pPr>
-            <w:r>
-              <w:t>Steps</w:t>
-            </w:r>
-          </w:p>
-        </w:tc>
-        <w:tc>
-          <w:tcPr>
-            <w:tcW w:w="7485" w:type="dxa"/>
-            <w:tcMar>
-              <w:top w:w="100" w:type="dxa"/>
-              <w:left w:w="100" w:type="dxa"/>
-              <w:bottom w:w="100" w:type="dxa"/>
-              <w:right w:w="100" w:type="dxa"/>
-            </w:tcMar>
-          </w:tcPr>
-          <w:p>
-            <w:pPr>
-              <w:pStyle w:val="ListParagraph"/>
-              <w:widowControl w:val="0"/>
-              <w:numPr>
-                <w:ilvl w:val="0"/>
-                <w:numId w:val="30"/>
-              </w:numPr>
-              <w:spacing w:line="240" w:lineRule="auto"/>
-            </w:pPr>
-            <w:r>
-              <w:t>Verify that you have at least 2 Compute nodes.</w:t>
-            </w:r>
-          </w:p>
-          <w:p>
-            <w:pPr>
-              <w:pStyle w:val="ListParagraph"/>
-              <w:widowControl w:val="0"/>
-              <w:numPr>
-                <w:ilvl w:val="0"/>
-                <w:numId w:val="30"/>
-              </w:numPr>
-              <w:spacing w:line="240" w:lineRule="auto"/>
-            </w:pPr>
-            <w:r>
-              <w:t xml:space="preserve">Identify a </w:t>
-            </w:r>
-            <w:r>
-              <w:t>Compute</w:t>
-            </w:r>
-            <w:r>
-              <w:t xml:space="preserve"> node and shutdown the host</w:t>
-            </w:r>
-            <w:r>
-              <w:t xml:space="preserve">. </w:t>
-            </w:r>
-          </w:p>
-          <w:p>
-            <w:pPr>
-              <w:pStyle w:val="ListParagraph"/>
-              <w:widowControl w:val="0"/>
-              <w:numPr>
-                <w:ilvl w:val="0"/>
-                <w:numId w:val="30"/>
-              </w:numPr>
-              <w:spacing w:line="240" w:lineRule="auto"/>
-              <w:rPr>
-                <w:rFonts w:ascii="Courier" w:hAnsi="Courier"/>
-              </w:rPr>
-            </w:pPr>
-            <w:r>
-              <w:t>From the primary or secondary MDM n</w:t>
-            </w:r>
-            <w:r>
-              <w:t>ode, run the following command.</w:t>
-            </w:r>
-          </w:p>
-          <w:p>
-            <w:pPr>
-              <w:pStyle w:val="ListParagraph"/>
-              <w:widowControl w:val="0"/>
-              <w:spacing w:line="240" w:lineRule="auto"/>
-              <w:rPr>
-                <w:rFonts w:ascii="Courier" w:hAnsi="Courier"/>
-              </w:rPr>
-            </w:pPr>
-          </w:p>
-          <w:p>
-            <w:pPr>
-              <w:widowControl w:val="0"/>
-              <w:spacing w:line="240" w:lineRule="auto"/>
-              <w:rPr>
-                <w:rFonts w:ascii="Courier" w:hAnsi="Courier"/>
-              </w:rPr>
-            </w:pPr>
-            <w:proofErr w:type="spellStart"/>
-            <w:proofErr w:type="gramStart"/>
-            <w:r>
-              <w:rPr>
-                <w:rFonts w:ascii="Courier" w:hAnsi="Courier"/>
-              </w:rPr>
-              <w:t>scli</w:t>
-            </w:r>
-            <w:proofErr w:type="spellEnd"/>
-            <w:proofErr w:type="gramEnd"/>
-            <w:r>
-              <w:rPr>
-                <w:rFonts w:ascii="Courier" w:hAnsi="Courier"/>
-              </w:rPr>
-              <w:t xml:space="preserve"> --</w:t>
-            </w:r>
-            <w:proofErr w:type="spellStart"/>
-            <w:r>
-              <w:rPr>
-                <w:rFonts w:ascii="Courier" w:hAnsi="Courier"/>
-              </w:rPr>
-              <w:t>query_cluster</w:t>
-            </w:r>
-            <w:proofErr w:type="spellEnd"/>
-          </w:p>
-          <w:p>
-            <w:pPr>
-              <w:widowControl w:val="0"/>
-              <w:spacing w:line="240" w:lineRule="auto"/>
-            </w:pPr>
-          </w:p>
-          <w:p>
-            <w:pPr>
-              <w:pStyle w:val="ListParagraph"/>
-              <w:widowControl w:val="0"/>
-              <w:numPr>
-                <w:ilvl w:val="0"/>
-                <w:numId w:val="30"/>
-              </w:numPr>
-              <w:spacing w:line="240" w:lineRule="auto"/>
-            </w:pPr>
-            <w:r>
-              <w:t>Create volumes and attach them to running instances.</w:t>
-            </w:r>
-          </w:p>
-          <w:p>
-            <w:pPr>
-              <w:pStyle w:val="ListParagraph"/>
-              <w:widowControl w:val="0"/>
-              <w:numPr>
-                <w:ilvl w:val="0"/>
-                <w:numId w:val="30"/>
-              </w:numPr>
-              <w:spacing w:line="240" w:lineRule="auto"/>
-            </w:pPr>
-            <w:proofErr w:type="gramStart"/>
-            <w:r>
-              <w:t>Boot up</w:t>
-            </w:r>
-            <w:proofErr w:type="gramEnd"/>
-            <w:r>
-              <w:t xml:space="preserve"> the node.</w:t>
-            </w:r>
-          </w:p>
-        </w:tc>
-      </w:tr>
-      <w:tr>
-        <w:tc>
-          <w:tcPr>
-            <w:tcW w:w="2580" w:type="dxa"/>
-            <w:tcMar>
-              <w:top w:w="100" w:type="dxa"/>
-              <w:left w:w="100" w:type="dxa"/>
-              <w:bottom w:w="100" w:type="dxa"/>
-              <w:right w:w="100" w:type="dxa"/>
-            </w:tcMar>
-          </w:tcPr>
-          <w:p>
-            <w:pPr>
-              <w:widowControl w:val="0"/>
-              <w:spacing w:line="240" w:lineRule="auto"/>
-            </w:pPr>
-            <w:r>
-              <w:t>Expected Result</w:t>
-            </w:r>
-          </w:p>
-        </w:tc>
-        <w:tc>
-          <w:tcPr>
-            <w:tcW w:w="7485" w:type="dxa"/>
-            <w:tcMar>
-              <w:top w:w="100" w:type="dxa"/>
-              <w:left w:w="100" w:type="dxa"/>
-              <w:bottom w:w="100" w:type="dxa"/>
-              <w:right w:w="100" w:type="dxa"/>
-            </w:tcMar>
-          </w:tcPr>
-          <w:p>
-            <w:pPr>
-              <w:widowControl w:val="0"/>
-              <w:spacing w:line="240" w:lineRule="auto"/>
-            </w:pPr>
-            <w:r>
-              <w:rPr>
-                <w:i/>
-              </w:rPr>
-              <w:t xml:space="preserve">If there is at least one Compute node, </w:t>
-            </w:r>
-            <w:proofErr w:type="spellStart"/>
-            <w:r>
-              <w:rPr>
-                <w:i/>
-              </w:rPr>
-              <w:t>ScaleIO</w:t>
-            </w:r>
-            <w:proofErr w:type="spellEnd"/>
-            <w:r>
-              <w:rPr>
-                <w:i/>
-              </w:rPr>
-              <w:t xml:space="preserve"> can operate normally. Once the node is back online, </w:t>
-            </w:r>
-            <w:r>
-              <w:rPr>
-                <w:i/>
-              </w:rPr>
-              <w:t>the node will be added back to the storage pool and the cluster will be rebalanced</w:t>
-            </w:r>
-            <w:r>
-              <w:rPr>
-                <w:i/>
-              </w:rPr>
-              <w:t>.</w:t>
-            </w:r>
-          </w:p>
-        </w:tc>
-      </w:tr>
-    </w:tbl>
-    <w:p>
-      <w:pPr>
-        <w:widowControl w:val="0"/>
-      </w:pPr>
-    </w:p>
-    <w:p>
-      <w:pPr>
-        <w:widowControl w:val="0"/>
-      </w:pPr>
-    </w:p>
-    <w:p>
-      <w:pPr>
-        <w:rPr>
-          <w:b/>
-          <w:color w:val="FF0000"/>
-        </w:rPr>
-      </w:pPr>
-      <w:r>
-        <w:rPr>
-          <w:b/>
-          <w:color w:val="FF0000"/>
-        </w:rPr>
-        <w:br w:type="page"/>
-      </w:r>
-    </w:p>
-    <w:p>
-      <w:pPr>
         <w:pStyle w:val="Heading1"/>
         <w:contextualSpacing w:val="0"/>
       </w:pPr>
-      <w:bookmarkStart w:id="34" w:name="h.sq6iwh656wfp" w:colFirst="0" w:colLast="0"/>
-      <w:bookmarkStart w:id="35" w:name="_Toc312484817"/>
-      <w:bookmarkEnd w:id="34"/>
+      <w:bookmarkStart w:id="32" w:name="h.sq6iwh656wfp" w:colFirst="0" w:colLast="0"/>
+      <w:bookmarkStart w:id="33" w:name="_Toc314147372"/>
+      <w:bookmarkEnd w:id="32"/>
       <w:r>
         <w:lastRenderedPageBreak/>
         <w:t>Appendix</w:t>
       </w:r>
-      <w:bookmarkEnd w:id="35"/>
+      <w:bookmarkEnd w:id="33"/>
     </w:p>
     <w:p/>
     <w:tbl>
@@ -14535,7 +13381,7 @@
 </file>
 
 <file path=customXml/itemProps1.xml><?xml version="1.0" encoding="utf-8"?>
-<ds:datastoreItem xmlns:ds="http://schemas.openxmlformats.org/officeDocument/2006/customXml" ds:itemID="{2FC38BB3-6148-0748-AF53-15334A02ADA8}">
+<ds:datastoreItem xmlns:ds="http://schemas.openxmlformats.org/officeDocument/2006/customXml" ds:itemID="{066255B5-0E02-854C-B426-05FA50A61B43}">
   <ds:schemaRefs>
     <ds:schemaRef ds:uri="http://schemas.openxmlformats.org/officeDocument/2006/bibliography"/>
   </ds:schemaRefs>

</xml_diff>